<commit_message>
Identify 2 code smells and refactor
</commit_message>
<xml_diff>
--- a/documents/BCPR301 Assignment2-BedSmells.docx
+++ b/documents/BCPR301 Assignment2-BedSmells.docx
@@ -5,6 +5,7 @@
     <w:p>
       <w:pPr>
         <w:pStyle w:val="Title"/>
+        <w:spacing w:after="120"/>
         <w:jc w:val="center"/>
       </w:pPr>
       <w:r>
@@ -13,6 +14,7 @@
     </w:p>
     <w:p>
       <w:pPr>
+        <w:spacing w:after="120" w:line="240" w:lineRule="auto"/>
         <w:sectPr>
           <w:pgSz w:w="11906" w:h="16838"/>
           <w:pgMar w:top="1440" w:right="1440" w:bottom="1440" w:left="1440" w:header="708" w:footer="708" w:gutter="0"/>
@@ -47,6 +49,7 @@
         <w:p>
           <w:pPr>
             <w:pStyle w:val="TOCHeading"/>
+            <w:spacing w:before="120" w:after="120" w:line="240" w:lineRule="auto"/>
           </w:pPr>
           <w:r>
             <w:t>Contents</w:t>
@@ -75,7 +78,7 @@
           <w:r>
             <w:fldChar w:fldCharType="separate"/>
           </w:r>
-          <w:hyperlink w:anchor="_Toc514667003" w:history="1">
+          <w:hyperlink w:anchor="_Toc514790728" w:history="1">
             <w:r>
               <w:rPr>
                 <w:rStyle w:val="Hyperlink"/>
@@ -97,7 +100,7 @@
                 <w:rStyle w:val="Hyperlink"/>
                 <w:noProof/>
               </w:rPr>
-              <w:t>NAME: Large Class:</w:t>
+              <w:t>NAME:</w:t>
             </w:r>
             <w:r>
               <w:rPr>
@@ -118,7 +121,7 @@
                 <w:noProof/>
                 <w:webHidden/>
               </w:rPr>
-              <w:instrText xml:space="preserve"> PAGEREF _Toc514667003 \h </w:instrText>
+              <w:instrText xml:space="preserve"> PAGEREF _Toc514790728 \h </w:instrText>
             </w:r>
             <w:r>
               <w:rPr>
@@ -138,7 +141,7 @@
                 <w:noProof/>
                 <w:webHidden/>
               </w:rPr>
-              <w:t>3</w:t>
+              <w:t>4</w:t>
             </w:r>
             <w:r>
               <w:rPr>
@@ -162,7 +165,7 @@
               <w:lang w:eastAsia="en-NZ"/>
             </w:rPr>
           </w:pPr>
-          <w:hyperlink w:anchor="_Toc514667004" w:history="1">
+          <w:hyperlink w:anchor="_Toc514790729" w:history="1">
             <w:r>
               <w:rPr>
                 <w:rStyle w:val="Hyperlink"/>
@@ -189,7 +192,7 @@
                 <w:noProof/>
                 <w:webHidden/>
               </w:rPr>
-              <w:instrText xml:space="preserve"> PAGEREF _Toc514667004 \h </w:instrText>
+              <w:instrText xml:space="preserve"> PAGEREF _Toc514790729 \h </w:instrText>
             </w:r>
             <w:r>
               <w:rPr>
@@ -209,7 +212,7 @@
                 <w:noProof/>
                 <w:webHidden/>
               </w:rPr>
-              <w:t>3</w:t>
+              <w:t>4</w:t>
             </w:r>
             <w:r>
               <w:rPr>
@@ -233,7 +236,7 @@
               <w:lang w:eastAsia="en-NZ"/>
             </w:rPr>
           </w:pPr>
-          <w:hyperlink w:anchor="_Toc514667005" w:history="1">
+          <w:hyperlink w:anchor="_Toc514790730" w:history="1">
             <w:r>
               <w:rPr>
                 <w:rStyle w:val="Hyperlink"/>
@@ -260,7 +263,7 @@
                 <w:noProof/>
                 <w:webHidden/>
               </w:rPr>
-              <w:instrText xml:space="preserve"> PAGEREF _Toc514667005 \h </w:instrText>
+              <w:instrText xml:space="preserve"> PAGEREF _Toc514790730 \h </w:instrText>
             </w:r>
             <w:r>
               <w:rPr>
@@ -280,7 +283,7 @@
                 <w:noProof/>
                 <w:webHidden/>
               </w:rPr>
-              <w:t>3</w:t>
+              <w:t>4</w:t>
             </w:r>
             <w:r>
               <w:rPr>
@@ -304,7 +307,7 @@
               <w:lang w:eastAsia="en-NZ"/>
             </w:rPr>
           </w:pPr>
-          <w:hyperlink w:anchor="_Toc514667006" w:history="1">
+          <w:hyperlink w:anchor="_Toc514790731" w:history="1">
             <w:r>
               <w:rPr>
                 <w:rStyle w:val="Hyperlink"/>
@@ -331,7 +334,7 @@
                 <w:noProof/>
                 <w:webHidden/>
               </w:rPr>
-              <w:instrText xml:space="preserve"> PAGEREF _Toc514667006 \h </w:instrText>
+              <w:instrText xml:space="preserve"> PAGEREF _Toc514790731 \h </w:instrText>
             </w:r>
             <w:r>
               <w:rPr>
@@ -351,7 +354,78 @@
                 <w:noProof/>
                 <w:webHidden/>
               </w:rPr>
-              <w:t>3</w:t>
+              <w:t>4</w:t>
+            </w:r>
+            <w:r>
+              <w:rPr>
+                <w:noProof/>
+                <w:webHidden/>
+              </w:rPr>
+              <w:fldChar w:fldCharType="end"/>
+            </w:r>
+          </w:hyperlink>
+        </w:p>
+        <w:p>
+          <w:pPr>
+            <w:pStyle w:val="TOC1"/>
+            <w:tabs>
+              <w:tab w:val="right" w:leader="dot" w:pos="9016"/>
+            </w:tabs>
+            <w:rPr>
+              <w:rFonts w:asciiTheme="minorHAnsi" w:eastAsiaTheme="minorEastAsia" w:hAnsiTheme="minorHAnsi"/>
+              <w:noProof/>
+              <w:sz w:val="22"/>
+              <w:lang w:eastAsia="en-NZ"/>
+            </w:rPr>
+          </w:pPr>
+          <w:hyperlink w:anchor="_Toc514790732" w:history="1">
+            <w:r>
+              <w:rPr>
+                <w:rStyle w:val="Hyperlink"/>
+                <w:noProof/>
+              </w:rPr>
+              <w:t>Refactoring Step Taken:</w:t>
+            </w:r>
+            <w:r>
+              <w:rPr>
+                <w:noProof/>
+                <w:webHidden/>
+              </w:rPr>
+              <w:tab/>
+            </w:r>
+            <w:r>
+              <w:rPr>
+                <w:noProof/>
+                <w:webHidden/>
+              </w:rPr>
+              <w:fldChar w:fldCharType="begin"/>
+            </w:r>
+            <w:r>
+              <w:rPr>
+                <w:noProof/>
+                <w:webHidden/>
+              </w:rPr>
+              <w:instrText xml:space="preserve"> PAGEREF _Toc514790732 \h </w:instrText>
+            </w:r>
+            <w:r>
+              <w:rPr>
+                <w:noProof/>
+                <w:webHidden/>
+              </w:rPr>
+            </w:r>
+            <w:r>
+              <w:rPr>
+                <w:noProof/>
+                <w:webHidden/>
+              </w:rPr>
+              <w:fldChar w:fldCharType="separate"/>
+            </w:r>
+            <w:r>
+              <w:rPr>
+                <w:noProof/>
+                <w:webHidden/>
+              </w:rPr>
+              <w:t>4</w:t>
             </w:r>
             <w:r>
               <w:rPr>
@@ -376,7 +450,7 @@
               <w:lang w:eastAsia="en-NZ"/>
             </w:rPr>
           </w:pPr>
-          <w:hyperlink w:anchor="_Toc514667007" w:history="1">
+          <w:hyperlink w:anchor="_Toc514790733" w:history="1">
             <w:r>
               <w:rPr>
                 <w:rStyle w:val="Hyperlink"/>
@@ -398,7 +472,7 @@
                 <w:rStyle w:val="Hyperlink"/>
                 <w:noProof/>
               </w:rPr>
-              <w:t>NAME: Large Class: Primitive Obsession</w:t>
+              <w:t>NAME:</w:t>
             </w:r>
             <w:r>
               <w:rPr>
@@ -419,7 +493,7 @@
                 <w:noProof/>
                 <w:webHidden/>
               </w:rPr>
-              <w:instrText xml:space="preserve"> PAGEREF _Toc514667007 \h </w:instrText>
+              <w:instrText xml:space="preserve"> PAGEREF _Toc514790733 \h </w:instrText>
             </w:r>
             <w:r>
               <w:rPr>
@@ -463,7 +537,7 @@
               <w:lang w:eastAsia="en-NZ"/>
             </w:rPr>
           </w:pPr>
-          <w:hyperlink w:anchor="_Toc514667008" w:history="1">
+          <w:hyperlink w:anchor="_Toc514790734" w:history="1">
             <w:r>
               <w:rPr>
                 <w:rStyle w:val="Hyperlink"/>
@@ -490,7 +564,7 @@
                 <w:noProof/>
                 <w:webHidden/>
               </w:rPr>
-              <w:instrText xml:space="preserve"> PAGEREF _Toc514667008 \h </w:instrText>
+              <w:instrText xml:space="preserve"> PAGEREF _Toc514790734 \h </w:instrText>
             </w:r>
             <w:r>
               <w:rPr>
@@ -534,7 +608,7 @@
               <w:lang w:eastAsia="en-NZ"/>
             </w:rPr>
           </w:pPr>
-          <w:hyperlink w:anchor="_Toc514667009" w:history="1">
+          <w:hyperlink w:anchor="_Toc514790735" w:history="1">
             <w:r>
               <w:rPr>
                 <w:rStyle w:val="Hyperlink"/>
@@ -561,7 +635,7 @@
                 <w:noProof/>
                 <w:webHidden/>
               </w:rPr>
-              <w:instrText xml:space="preserve"> PAGEREF _Toc514667009 \h </w:instrText>
+              <w:instrText xml:space="preserve"> PAGEREF _Toc514790735 \h </w:instrText>
             </w:r>
             <w:r>
               <w:rPr>
@@ -605,7 +679,7 @@
               <w:lang w:eastAsia="en-NZ"/>
             </w:rPr>
           </w:pPr>
-          <w:hyperlink w:anchor="_Toc514667010" w:history="1">
+          <w:hyperlink w:anchor="_Toc514790736" w:history="1">
             <w:r>
               <w:rPr>
                 <w:rStyle w:val="Hyperlink"/>
@@ -632,7 +706,78 @@
                 <w:noProof/>
                 <w:webHidden/>
               </w:rPr>
-              <w:instrText xml:space="preserve"> PAGEREF _Toc514667010 \h </w:instrText>
+              <w:instrText xml:space="preserve"> PAGEREF _Toc514790736 \h </w:instrText>
+            </w:r>
+            <w:r>
+              <w:rPr>
+                <w:noProof/>
+                <w:webHidden/>
+              </w:rPr>
+            </w:r>
+            <w:r>
+              <w:rPr>
+                <w:noProof/>
+                <w:webHidden/>
+              </w:rPr>
+              <w:fldChar w:fldCharType="separate"/>
+            </w:r>
+            <w:r>
+              <w:rPr>
+                <w:noProof/>
+                <w:webHidden/>
+              </w:rPr>
+              <w:t>4</w:t>
+            </w:r>
+            <w:r>
+              <w:rPr>
+                <w:noProof/>
+                <w:webHidden/>
+              </w:rPr>
+              <w:fldChar w:fldCharType="end"/>
+            </w:r>
+          </w:hyperlink>
+        </w:p>
+        <w:p>
+          <w:pPr>
+            <w:pStyle w:val="TOC1"/>
+            <w:tabs>
+              <w:tab w:val="right" w:leader="dot" w:pos="9016"/>
+            </w:tabs>
+            <w:rPr>
+              <w:rFonts w:asciiTheme="minorHAnsi" w:eastAsiaTheme="minorEastAsia" w:hAnsiTheme="minorHAnsi"/>
+              <w:noProof/>
+              <w:sz w:val="22"/>
+              <w:lang w:eastAsia="en-NZ"/>
+            </w:rPr>
+          </w:pPr>
+          <w:hyperlink w:anchor="_Toc514790737" w:history="1">
+            <w:r>
+              <w:rPr>
+                <w:rStyle w:val="Hyperlink"/>
+                <w:noProof/>
+              </w:rPr>
+              <w:t>Refactoring Step Taken:</w:t>
+            </w:r>
+            <w:r>
+              <w:rPr>
+                <w:noProof/>
+                <w:webHidden/>
+              </w:rPr>
+              <w:tab/>
+            </w:r>
+            <w:r>
+              <w:rPr>
+                <w:noProof/>
+                <w:webHidden/>
+              </w:rPr>
+              <w:fldChar w:fldCharType="begin"/>
+            </w:r>
+            <w:r>
+              <w:rPr>
+                <w:noProof/>
+                <w:webHidden/>
+              </w:rPr>
+              <w:instrText xml:space="preserve"> PAGEREF _Toc514790737 \h </w:instrText>
             </w:r>
             <w:r>
               <w:rPr>
@@ -677,7 +822,7 @@
               <w:lang w:eastAsia="en-NZ"/>
             </w:rPr>
           </w:pPr>
-          <w:hyperlink w:anchor="_Toc514667011" w:history="1">
+          <w:hyperlink w:anchor="_Toc514790738" w:history="1">
             <w:r>
               <w:rPr>
                 <w:rStyle w:val="Hyperlink"/>
@@ -720,7 +865,7 @@
                 <w:noProof/>
                 <w:webHidden/>
               </w:rPr>
-              <w:instrText xml:space="preserve"> PAGEREF _Toc514667011 \h </w:instrText>
+              <w:instrText xml:space="preserve"> PAGEREF _Toc514790738 \h </w:instrText>
             </w:r>
             <w:r>
               <w:rPr>
@@ -740,7 +885,7 @@
                 <w:noProof/>
                 <w:webHidden/>
               </w:rPr>
-              <w:t>4</w:t>
+              <w:t>5</w:t>
             </w:r>
             <w:r>
               <w:rPr>
@@ -764,7 +909,7 @@
               <w:lang w:eastAsia="en-NZ"/>
             </w:rPr>
           </w:pPr>
-          <w:hyperlink w:anchor="_Toc514667012" w:history="1">
+          <w:hyperlink w:anchor="_Toc514790739" w:history="1">
             <w:r>
               <w:rPr>
                 <w:rStyle w:val="Hyperlink"/>
@@ -791,7 +936,7 @@
                 <w:noProof/>
                 <w:webHidden/>
               </w:rPr>
-              <w:instrText xml:space="preserve"> PAGEREF _Toc514667012 \h </w:instrText>
+              <w:instrText xml:space="preserve"> PAGEREF _Toc514790739 \h </w:instrText>
             </w:r>
             <w:r>
               <w:rPr>
@@ -811,7 +956,7 @@
                 <w:noProof/>
                 <w:webHidden/>
               </w:rPr>
-              <w:t>4</w:t>
+              <w:t>5</w:t>
             </w:r>
             <w:r>
               <w:rPr>
@@ -835,7 +980,7 @@
               <w:lang w:eastAsia="en-NZ"/>
             </w:rPr>
           </w:pPr>
-          <w:hyperlink w:anchor="_Toc514667013" w:history="1">
+          <w:hyperlink w:anchor="_Toc514790740" w:history="1">
             <w:r>
               <w:rPr>
                 <w:rStyle w:val="Hyperlink"/>
@@ -862,7 +1007,7 @@
                 <w:noProof/>
                 <w:webHidden/>
               </w:rPr>
-              <w:instrText xml:space="preserve"> PAGEREF _Toc514667013 \h </w:instrText>
+              <w:instrText xml:space="preserve"> PAGEREF _Toc514790740 \h </w:instrText>
             </w:r>
             <w:r>
               <w:rPr>
@@ -882,7 +1027,7 @@
                 <w:noProof/>
                 <w:webHidden/>
               </w:rPr>
-              <w:t>4</w:t>
+              <w:t>5</w:t>
             </w:r>
             <w:r>
               <w:rPr>
@@ -906,7 +1051,7 @@
               <w:lang w:eastAsia="en-NZ"/>
             </w:rPr>
           </w:pPr>
-          <w:hyperlink w:anchor="_Toc514667014" w:history="1">
+          <w:hyperlink w:anchor="_Toc514790741" w:history="1">
             <w:r>
               <w:rPr>
                 <w:rStyle w:val="Hyperlink"/>
@@ -933,7 +1078,7 @@
                 <w:noProof/>
                 <w:webHidden/>
               </w:rPr>
-              <w:instrText xml:space="preserve"> PAGEREF _Toc514667014 \h </w:instrText>
+              <w:instrText xml:space="preserve"> PAGEREF _Toc514790741 \h </w:instrText>
             </w:r>
             <w:r>
               <w:rPr>
@@ -953,7 +1098,78 @@
                 <w:noProof/>
                 <w:webHidden/>
               </w:rPr>
-              <w:t>4</w:t>
+              <w:t>5</w:t>
+            </w:r>
+            <w:r>
+              <w:rPr>
+                <w:noProof/>
+                <w:webHidden/>
+              </w:rPr>
+              <w:fldChar w:fldCharType="end"/>
+            </w:r>
+          </w:hyperlink>
+        </w:p>
+        <w:p>
+          <w:pPr>
+            <w:pStyle w:val="TOC1"/>
+            <w:tabs>
+              <w:tab w:val="right" w:leader="dot" w:pos="9016"/>
+            </w:tabs>
+            <w:rPr>
+              <w:rFonts w:asciiTheme="minorHAnsi" w:eastAsiaTheme="minorEastAsia" w:hAnsiTheme="minorHAnsi"/>
+              <w:noProof/>
+              <w:sz w:val="22"/>
+              <w:lang w:eastAsia="en-NZ"/>
+            </w:rPr>
+          </w:pPr>
+          <w:hyperlink w:anchor="_Toc514790742" w:history="1">
+            <w:r>
+              <w:rPr>
+                <w:rStyle w:val="Hyperlink"/>
+                <w:noProof/>
+              </w:rPr>
+              <w:t>Refactoring Step Taken:</w:t>
+            </w:r>
+            <w:r>
+              <w:rPr>
+                <w:noProof/>
+                <w:webHidden/>
+              </w:rPr>
+              <w:tab/>
+            </w:r>
+            <w:r>
+              <w:rPr>
+                <w:noProof/>
+                <w:webHidden/>
+              </w:rPr>
+              <w:fldChar w:fldCharType="begin"/>
+            </w:r>
+            <w:r>
+              <w:rPr>
+                <w:noProof/>
+                <w:webHidden/>
+              </w:rPr>
+              <w:instrText xml:space="preserve"> PAGEREF _Toc514790742 \h </w:instrText>
+            </w:r>
+            <w:r>
+              <w:rPr>
+                <w:noProof/>
+                <w:webHidden/>
+              </w:rPr>
+            </w:r>
+            <w:r>
+              <w:rPr>
+                <w:noProof/>
+                <w:webHidden/>
+              </w:rPr>
+              <w:fldChar w:fldCharType="separate"/>
+            </w:r>
+            <w:r>
+              <w:rPr>
+                <w:noProof/>
+                <w:webHidden/>
+              </w:rPr>
+              <w:t>5</w:t>
             </w:r>
             <w:r>
               <w:rPr>
@@ -978,7 +1194,7 @@
               <w:lang w:eastAsia="en-NZ"/>
             </w:rPr>
           </w:pPr>
-          <w:hyperlink w:anchor="_Toc514667015" w:history="1">
+          <w:hyperlink w:anchor="_Toc514790743" w:history="1">
             <w:r>
               <w:rPr>
                 <w:rStyle w:val="Hyperlink"/>
@@ -1021,7 +1237,7 @@
                 <w:noProof/>
                 <w:webHidden/>
               </w:rPr>
-              <w:instrText xml:space="preserve"> PAGEREF _Toc514667015 \h </w:instrText>
+              <w:instrText xml:space="preserve"> PAGEREF _Toc514790743 \h </w:instrText>
             </w:r>
             <w:r>
               <w:rPr>
@@ -1041,7 +1257,7 @@
                 <w:noProof/>
                 <w:webHidden/>
               </w:rPr>
-              <w:t>4</w:t>
+              <w:t>5</w:t>
             </w:r>
             <w:r>
               <w:rPr>
@@ -1065,7 +1281,7 @@
               <w:lang w:eastAsia="en-NZ"/>
             </w:rPr>
           </w:pPr>
-          <w:hyperlink w:anchor="_Toc514667016" w:history="1">
+          <w:hyperlink w:anchor="_Toc514790744" w:history="1">
             <w:r>
               <w:rPr>
                 <w:rStyle w:val="Hyperlink"/>
@@ -1092,7 +1308,7 @@
                 <w:noProof/>
                 <w:webHidden/>
               </w:rPr>
-              <w:instrText xml:space="preserve"> PAGEREF _Toc514667016 \h </w:instrText>
+              <w:instrText xml:space="preserve"> PAGEREF _Toc514790744 \h </w:instrText>
             </w:r>
             <w:r>
               <w:rPr>
@@ -1112,7 +1328,7 @@
                 <w:noProof/>
                 <w:webHidden/>
               </w:rPr>
-              <w:t>4</w:t>
+              <w:t>5</w:t>
             </w:r>
             <w:r>
               <w:rPr>
@@ -1136,7 +1352,7 @@
               <w:lang w:eastAsia="en-NZ"/>
             </w:rPr>
           </w:pPr>
-          <w:hyperlink w:anchor="_Toc514667017" w:history="1">
+          <w:hyperlink w:anchor="_Toc514790745" w:history="1">
             <w:r>
               <w:rPr>
                 <w:rStyle w:val="Hyperlink"/>
@@ -1163,7 +1379,7 @@
                 <w:noProof/>
                 <w:webHidden/>
               </w:rPr>
-              <w:instrText xml:space="preserve"> PAGEREF _Toc514667017 \h </w:instrText>
+              <w:instrText xml:space="preserve"> PAGEREF _Toc514790745 \h </w:instrText>
             </w:r>
             <w:r>
               <w:rPr>
@@ -1183,7 +1399,7 @@
                 <w:noProof/>
                 <w:webHidden/>
               </w:rPr>
-              <w:t>4</w:t>
+              <w:t>5</w:t>
             </w:r>
             <w:r>
               <w:rPr>
@@ -1207,7 +1423,7 @@
               <w:lang w:eastAsia="en-NZ"/>
             </w:rPr>
           </w:pPr>
-          <w:hyperlink w:anchor="_Toc514667018" w:history="1">
+          <w:hyperlink w:anchor="_Toc514790746" w:history="1">
             <w:r>
               <w:rPr>
                 <w:rStyle w:val="Hyperlink"/>
@@ -1234,7 +1450,7 @@
                 <w:noProof/>
                 <w:webHidden/>
               </w:rPr>
-              <w:instrText xml:space="preserve"> PAGEREF _Toc514667018 \h </w:instrText>
+              <w:instrText xml:space="preserve"> PAGEREF _Toc514790746 \h </w:instrText>
             </w:r>
             <w:r>
               <w:rPr>
@@ -1254,7 +1470,7 @@
                 <w:noProof/>
                 <w:webHidden/>
               </w:rPr>
-              <w:t>4</w:t>
+              <w:t>5</w:t>
             </w:r>
             <w:r>
               <w:rPr>
@@ -1266,6 +1482,80 @@
           </w:hyperlink>
         </w:p>
         <w:p>
+          <w:pPr>
+            <w:pStyle w:val="TOC1"/>
+            <w:tabs>
+              <w:tab w:val="right" w:leader="dot" w:pos="9016"/>
+            </w:tabs>
+            <w:rPr>
+              <w:rFonts w:asciiTheme="minorHAnsi" w:eastAsiaTheme="minorEastAsia" w:hAnsiTheme="minorHAnsi"/>
+              <w:noProof/>
+              <w:sz w:val="22"/>
+              <w:lang w:eastAsia="en-NZ"/>
+            </w:rPr>
+          </w:pPr>
+          <w:hyperlink w:anchor="_Toc514790747" w:history="1">
+            <w:r>
+              <w:rPr>
+                <w:rStyle w:val="Hyperlink"/>
+                <w:noProof/>
+              </w:rPr>
+              <w:t>Refactoring Step Taken:</w:t>
+            </w:r>
+            <w:r>
+              <w:rPr>
+                <w:noProof/>
+                <w:webHidden/>
+              </w:rPr>
+              <w:tab/>
+            </w:r>
+            <w:r>
+              <w:rPr>
+                <w:noProof/>
+                <w:webHidden/>
+              </w:rPr>
+              <w:fldChar w:fldCharType="begin"/>
+            </w:r>
+            <w:r>
+              <w:rPr>
+                <w:noProof/>
+                <w:webHidden/>
+              </w:rPr>
+              <w:instrText xml:space="preserve"> PAGEREF _Toc514790747 \h </w:instrText>
+            </w:r>
+            <w:r>
+              <w:rPr>
+                <w:noProof/>
+                <w:webHidden/>
+              </w:rPr>
+            </w:r>
+            <w:r>
+              <w:rPr>
+                <w:noProof/>
+                <w:webHidden/>
+              </w:rPr>
+              <w:fldChar w:fldCharType="separate"/>
+            </w:r>
+            <w:r>
+              <w:rPr>
+                <w:noProof/>
+                <w:webHidden/>
+              </w:rPr>
+              <w:t>5</w:t>
+            </w:r>
+            <w:r>
+              <w:rPr>
+                <w:noProof/>
+                <w:webHidden/>
+              </w:rPr>
+              <w:fldChar w:fldCharType="end"/>
+            </w:r>
+          </w:hyperlink>
+        </w:p>
+        <w:p>
+          <w:pPr>
+            <w:spacing w:after="120" w:line="240" w:lineRule="auto"/>
+          </w:pPr>
           <w:r>
             <w:rPr>
               <w:b/>
@@ -1273,14 +1563,20 @@
               <w:noProof/>
               <w:lang w:val="en-US"/>
             </w:rPr>
+            <w:lastRenderedPageBreak/>
             <w:fldChar w:fldCharType="end"/>
           </w:r>
         </w:p>
       </w:sdtContent>
     </w:sdt>
-    <w:p/>
-    <w:p>
-      <w:pPr>
+    <w:p>
+      <w:pPr>
+        <w:spacing w:after="120" w:line="240" w:lineRule="auto"/>
+      </w:pPr>
+    </w:p>
+    <w:p>
+      <w:pPr>
+        <w:spacing w:after="120" w:line="240" w:lineRule="auto"/>
         <w:sectPr>
           <w:pgSz w:w="11906" w:h="16838"/>
           <w:pgMar w:top="1440" w:right="1440" w:bottom="1440" w:left="1440" w:header="708" w:footer="708" w:gutter="0"/>
@@ -1292,16 +1588,14 @@
     <w:p>
       <w:pPr>
         <w:pStyle w:val="Title"/>
-        <w:spacing w:before="0" w:line="360" w:lineRule="auto"/>
+        <w:spacing w:after="120"/>
         <w:rPr>
           <w:sz w:val="44"/>
-          <w:szCs w:val="44"/>
         </w:rPr>
       </w:pPr>
       <w:r>
         <w:rPr>
           <w:sz w:val="44"/>
-          <w:szCs w:val="44"/>
         </w:rPr>
         <w:lastRenderedPageBreak/>
         <w:t>Assessment Four- Bad Smells Documentation</w:t>
@@ -1314,12 +1608,12 @@
           <w:ilvl w:val="0"/>
           <w:numId w:val="1"/>
         </w:numPr>
-        <w:spacing w:before="120" w:line="360" w:lineRule="auto"/>
-        <w:ind w:left="567" w:hanging="567"/>
-      </w:pPr>
-      <w:bookmarkStart w:id="0" w:name="_Toc514667003"/>
-      <w:r>
-        <w:t>NAME: Large Class:</w:t>
+        <w:spacing w:before="120" w:after="120" w:line="240" w:lineRule="auto"/>
+        <w:ind w:hanging="720"/>
+      </w:pPr>
+      <w:bookmarkStart w:id="0" w:name="_Toc514790733"/>
+      <w:r>
+        <w:t>NAME:</w:t>
       </w:r>
       <w:bookmarkEnd w:id="0"/>
       <w:r>
@@ -1328,26 +1622,19 @@
     </w:p>
     <w:p>
       <w:pPr>
-        <w:spacing w:before="0" w:after="0" w:line="360" w:lineRule="auto"/>
-        <w:ind w:firstLine="567"/>
-      </w:pPr>
-      <w:r>
-        <w:t xml:space="preserve">This is one of the worst smells; I consider in my assignment one. As one of </w:t>
-      </w:r>
-      <w:r>
-        <w:t>the “EmployeeData”,</w:t>
-      </w:r>
-      <w:r>
-        <w:t xml:space="preserve"> class does too many things and have too many instance variables. Because of too many instance variable, duplicat </w:t>
+        <w:spacing w:after="120" w:line="240" w:lineRule="auto"/>
+        <w:ind w:firstLine="720"/>
+      </w:pPr>
+      <w:r>
+        <w:t xml:space="preserve">Large Class: </w:t>
       </w:r>
     </w:p>
     <w:p>
       <w:pPr>
         <w:pStyle w:val="Heading1"/>
-        <w:spacing w:before="0" w:line="360" w:lineRule="auto"/>
-        <w:ind w:left="567" w:hanging="567"/>
-      </w:pPr>
-      <w:bookmarkStart w:id="1" w:name="_Toc514667004"/>
+        <w:spacing w:before="120" w:after="120" w:line="240" w:lineRule="auto"/>
+      </w:pPr>
+      <w:bookmarkStart w:id="1" w:name="_Toc514790734"/>
       <w:r>
         <w:t>Location:</w:t>
       </w:r>
@@ -1358,84 +1645,166 @@
     </w:p>
     <w:p>
       <w:pPr>
-        <w:spacing w:before="0" w:after="0" w:line="360" w:lineRule="auto"/>
+        <w:spacing w:after="120" w:line="240" w:lineRule="auto"/>
         <w:ind w:left="720"/>
       </w:pPr>
       <w:r>
-        <w:t>File: employee_data.py</w:t>
-      </w:r>
-    </w:p>
-    <w:p>
-      <w:pPr>
-        <w:spacing w:before="0" w:after="0" w:line="360" w:lineRule="auto"/>
+        <w:rPr>
+          <w:rStyle w:val="SubtleEmphasis"/>
+        </w:rPr>
+        <w:t>Folder:</w:t>
+      </w:r>
+      <w:r>
+        <w:t xml:space="preserve"> Employee Management System&gt; Employee Database &gt; Emp</w:t>
+      </w:r>
+      <w:r>
+        <w:t>loyee-Management-System &gt; Refac</w:t>
+      </w:r>
+      <w:r>
+        <w:t>t</w:t>
+      </w:r>
+      <w:r>
+        <w:t>o</w:t>
+      </w:r>
+      <w:r>
+        <w:t>ring</w:t>
+      </w:r>
+    </w:p>
+    <w:p>
+      <w:pPr>
+        <w:spacing w:after="120" w:line="240" w:lineRule="auto"/>
         <w:ind w:left="720"/>
       </w:pPr>
       <w:r>
-        <w:t>Line: 98 to 139</w:t>
+        <w:rPr>
+          <w:rStyle w:val="SubtleEmphasis"/>
+        </w:rPr>
+        <w:t>File:</w:t>
+      </w:r>
+      <w:r>
+        <w:t xml:space="preserve"> employee_data.py</w:t>
+      </w:r>
+    </w:p>
+    <w:p>
+      <w:pPr>
+        <w:spacing w:after="120" w:line="240" w:lineRule="auto"/>
+        <w:ind w:left="567" w:firstLine="153"/>
+      </w:pPr>
+      <w:r>
+        <w:rPr>
+          <w:rStyle w:val="SubtleEmphasis"/>
+        </w:rPr>
+        <w:t>Line</w:t>
+      </w:r>
+      <w:r>
+        <w:t>: 99 to 156</w:t>
       </w:r>
     </w:p>
     <w:p>
       <w:pPr>
         <w:pStyle w:val="Heading1"/>
-        <w:spacing w:before="0" w:line="360" w:lineRule="auto"/>
-        <w:ind w:left="360" w:hanging="360"/>
-      </w:pPr>
-      <w:bookmarkStart w:id="2" w:name="_Toc514667005"/>
+        <w:spacing w:before="120" w:after="120" w:line="240" w:lineRule="auto"/>
+      </w:pPr>
+      <w:bookmarkStart w:id="2" w:name="_Toc514790735"/>
       <w:r>
         <w:t>Reason:</w:t>
       </w:r>
       <w:bookmarkEnd w:id="2"/>
-      <w:r>
-        <w:t xml:space="preserve"> </w:t>
-      </w:r>
-    </w:p>
-    <w:p>
-      <w:pPr>
-        <w:spacing w:before="0" w:after="0" w:line="360" w:lineRule="auto"/>
-      </w:pPr>
-      <w:r>
-        <w:tab/>
-        <w:t xml:space="preserve">The class is too long with too many functions, it </w:t>
-      </w:r>
-      <w:r>
-        <w:t>is making</w:t>
-      </w:r>
-      <w:r>
-        <w:t xml:space="preserve"> </w:t>
-      </w:r>
-      <w:r>
-        <w:t xml:space="preserve">class more complicated and hard to understand and change if require. </w:t>
-      </w:r>
-      <w:r>
-        <w:t>Hereby,</w:t>
-      </w:r>
-      <w:r>
-        <w:t xml:space="preserve"> </w:t>
-      </w:r>
-      <w:r>
-        <w:t xml:space="preserve">I have extract class </w:t>
-      </w:r>
-      <w:r>
-        <w:t>especially</w:t>
-      </w:r>
-      <w:r>
-        <w:t xml:space="preserve"> work on fetching employee data from employee class, which make the class manageable and easy to update at any time.</w:t>
+    </w:p>
+    <w:p>
+      <w:pPr>
+        <w:pStyle w:val="ListParagraph"/>
+        <w:numPr>
+          <w:ilvl w:val="0"/>
+          <w:numId w:val="3"/>
+        </w:numPr>
+        <w:spacing w:after="120" w:line="360" w:lineRule="auto"/>
+        <w:ind w:left="851" w:hanging="284"/>
+      </w:pPr>
+      <w:r>
+        <w:t>In my Assignment one, I think “Large Class” is the second most worst code smell as the “</w:t>
+      </w:r>
+      <w:proofErr w:type="spellStart"/>
+      <w:r>
+        <w:t>EmployeeData</w:t>
+      </w:r>
+      <w:proofErr w:type="spellEnd"/>
+      <w:r>
+        <w:t xml:space="preserve">” class is too large. </w:t>
+      </w:r>
+    </w:p>
+    <w:p>
+      <w:pPr>
+        <w:pStyle w:val="ListParagraph"/>
+        <w:numPr>
+          <w:ilvl w:val="0"/>
+          <w:numId w:val="3"/>
+        </w:numPr>
+        <w:spacing w:after="120" w:line="360" w:lineRule="auto"/>
+        <w:ind w:left="851" w:hanging="284"/>
+      </w:pPr>
+      <w:r>
+        <w:t xml:space="preserve">Too many functions and arrays. </w:t>
+      </w:r>
+    </w:p>
+    <w:p>
+      <w:pPr>
+        <w:pStyle w:val="ListParagraph"/>
+        <w:numPr>
+          <w:ilvl w:val="0"/>
+          <w:numId w:val="3"/>
+        </w:numPr>
+        <w:spacing w:after="120" w:line="360" w:lineRule="auto"/>
+        <w:ind w:left="851" w:hanging="284"/>
+      </w:pPr>
+      <w:r>
+        <w:t>I found this is the code smell as class is very large, very hard to understand as well as any changes or update to the class will make the class more clumsy</w:t>
+      </w:r>
+    </w:p>
+    <w:p>
+      <w:pPr>
+        <w:pStyle w:val="ListParagraph"/>
+        <w:numPr>
+          <w:ilvl w:val="0"/>
+          <w:numId w:val="3"/>
+        </w:numPr>
+        <w:spacing w:after="120" w:line="360" w:lineRule="auto"/>
+        <w:ind w:left="851" w:hanging="284"/>
+      </w:pPr>
+      <w:r>
+        <w:t>it could also break the “Open /Closed principle”</w:t>
       </w:r>
     </w:p>
     <w:p>
       <w:pPr>
         <w:pStyle w:val="Heading1"/>
-        <w:spacing w:before="0" w:line="360" w:lineRule="auto"/>
-        <w:ind w:left="709" w:hanging="709"/>
-      </w:pPr>
-      <w:bookmarkStart w:id="3" w:name="_Toc514667006"/>
+        <w:spacing w:before="120" w:after="120" w:line="240" w:lineRule="auto"/>
+      </w:pPr>
+      <w:bookmarkStart w:id="3" w:name="_Toc514790736"/>
       <w:r>
         <w:t>Strategies / Approaches:</w:t>
       </w:r>
       <w:bookmarkEnd w:id="3"/>
-      <w:r>
-        <w:t xml:space="preserve">  </w:t>
-      </w:r>
+    </w:p>
+    <w:p>
+      <w:pPr>
+        <w:spacing w:after="120" w:line="240" w:lineRule="auto"/>
+        <w:ind w:left="567"/>
+      </w:pPr>
+      <w:r>
+        <w:t>Extract Subclass</w:t>
+      </w:r>
+    </w:p>
+    <w:p>
+      <w:pPr>
+        <w:pStyle w:val="Heading1"/>
+        <w:spacing w:before="120" w:after="120" w:line="240" w:lineRule="auto"/>
+      </w:pPr>
+      <w:bookmarkStart w:id="4" w:name="_Toc514790737"/>
+      <w:r>
+        <w:t>Refactoring Step Taken:</w:t>
+      </w:r>
+      <w:bookmarkEnd w:id="4"/>
     </w:p>
     <w:p>
       <w:pPr>
@@ -1444,26 +1813,268 @@
           <w:ilvl w:val="0"/>
           <w:numId w:val="4"/>
         </w:numPr>
-        <w:spacing w:before="0" w:after="0" w:line="360" w:lineRule="auto"/>
-      </w:pPr>
-      <w:r>
-        <w:t xml:space="preserve">Extract </w:t>
-      </w:r>
-      <w:r>
-        <w:t>Subc</w:t>
-      </w:r>
-      <w:r>
-        <w:t xml:space="preserve">lass </w:t>
+        <w:spacing w:after="120" w:line="360" w:lineRule="auto"/>
+        <w:ind w:left="851" w:hanging="284"/>
+      </w:pPr>
+      <w:r>
+        <w:t>Create “</w:t>
+      </w:r>
+      <w:proofErr w:type="spellStart"/>
+      <w:r>
+        <w:t>GetEmployee</w:t>
+      </w:r>
+      <w:proofErr w:type="spellEnd"/>
+      <w:r>
+        <w:t>(</w:t>
+      </w:r>
+      <w:proofErr w:type="spellStart"/>
+      <w:r>
+        <w:t>EmployeeData</w:t>
+      </w:r>
+      <w:proofErr w:type="spellEnd"/>
+      <w:r>
+        <w:t>) class</w:t>
+      </w:r>
+    </w:p>
+    <w:p>
+      <w:pPr>
+        <w:pStyle w:val="ListParagraph"/>
+        <w:numPr>
+          <w:ilvl w:val="0"/>
+          <w:numId w:val="4"/>
+        </w:numPr>
+        <w:spacing w:after="120" w:line="360" w:lineRule="auto"/>
+        <w:ind w:left="851" w:hanging="284"/>
+      </w:pPr>
+      <w:r>
+        <w:t xml:space="preserve">Import </w:t>
+      </w:r>
+      <w:proofErr w:type="spellStart"/>
+      <w:r>
+        <w:t>employee_get_data</w:t>
+      </w:r>
+      <w:proofErr w:type="spellEnd"/>
+      <w:r>
+        <w:t xml:space="preserve"> module in </w:t>
+      </w:r>
+      <w:proofErr w:type="spellStart"/>
+      <w:r>
+        <w:t>InterpreterController</w:t>
+      </w:r>
+      <w:proofErr w:type="spellEnd"/>
+      <w:r>
+        <w:t>(</w:t>
+      </w:r>
+      <w:proofErr w:type="spellStart"/>
+      <w:r>
+        <w:t>cms</w:t>
+      </w:r>
+      <w:proofErr w:type="spellEnd"/>
+      <w:r>
+        <w:t>) class</w:t>
+      </w:r>
+    </w:p>
+    <w:p>
+      <w:pPr>
+        <w:pStyle w:val="ListParagraph"/>
+        <w:numPr>
+          <w:ilvl w:val="0"/>
+          <w:numId w:val="4"/>
+        </w:numPr>
+        <w:spacing w:after="120" w:line="360" w:lineRule="auto"/>
+        <w:ind w:left="851" w:hanging="284"/>
+      </w:pPr>
+      <w:r>
+        <w:t xml:space="preserve">Create Instance of the </w:t>
+      </w:r>
+      <w:proofErr w:type="spellStart"/>
+      <w:proofErr w:type="gramStart"/>
+      <w:r>
+        <w:t>GetEmployee</w:t>
+      </w:r>
+      <w:proofErr w:type="spellEnd"/>
+      <w:r>
+        <w:t>(</w:t>
+      </w:r>
+      <w:proofErr w:type="gramEnd"/>
+      <w:r>
+        <w:t xml:space="preserve">) in </w:t>
+      </w:r>
+      <w:proofErr w:type="spellStart"/>
+      <w:r>
+        <w:t>InterpreterController</w:t>
+      </w:r>
+      <w:proofErr w:type="spellEnd"/>
+      <w:r>
+        <w:t>(</w:t>
+      </w:r>
+      <w:proofErr w:type="spellStart"/>
+      <w:r>
+        <w:t>cmd</w:t>
+      </w:r>
+      <w:proofErr w:type="spellEnd"/>
+      <w:r>
+        <w:t>) class</w:t>
+      </w:r>
+    </w:p>
+    <w:p>
+      <w:pPr>
+        <w:pStyle w:val="ListParagraph"/>
+        <w:numPr>
+          <w:ilvl w:val="0"/>
+          <w:numId w:val="4"/>
+        </w:numPr>
+        <w:spacing w:after="120" w:line="360" w:lineRule="auto"/>
+        <w:ind w:left="851" w:hanging="284"/>
+      </w:pPr>
+      <w:r>
+        <w:t>Use the fields (instance variable) from the super class</w:t>
+      </w:r>
+    </w:p>
+    <w:p>
+      <w:pPr>
+        <w:pStyle w:val="ListParagraph"/>
+        <w:numPr>
+          <w:ilvl w:val="0"/>
+          <w:numId w:val="4"/>
+        </w:numPr>
+        <w:spacing w:after="120" w:line="360" w:lineRule="auto"/>
+        <w:ind w:left="851" w:hanging="284"/>
+      </w:pPr>
+      <w:r>
+        <w:t>Unit test</w:t>
+      </w:r>
+    </w:p>
+    <w:p>
+      <w:pPr>
+        <w:pStyle w:val="ListParagraph"/>
+        <w:numPr>
+          <w:ilvl w:val="0"/>
+          <w:numId w:val="4"/>
+        </w:numPr>
+        <w:spacing w:after="120" w:line="360" w:lineRule="auto"/>
+        <w:ind w:left="851" w:hanging="284"/>
+      </w:pPr>
+      <w:r>
+        <w:t>Run Test</w:t>
       </w:r>
     </w:p>
     <w:p>
       <w:pPr>
         <w:pStyle w:val="Heading1"/>
-        <w:spacing w:before="120" w:after="120"/>
-      </w:pPr>
-      <w:r>
-        <w:t>Steps Taken:</w:t>
-      </w:r>
+        <w:numPr>
+          <w:ilvl w:val="0"/>
+          <w:numId w:val="1"/>
+        </w:numPr>
+        <w:spacing w:before="120" w:after="120" w:line="240" w:lineRule="auto"/>
+        <w:ind w:left="0" w:firstLine="0"/>
+      </w:pPr>
+      <w:bookmarkStart w:id="5" w:name="_Toc514790728"/>
+      <w:r>
+        <w:t>NAME:</w:t>
+      </w:r>
+      <w:bookmarkEnd w:id="5"/>
+      <w:r>
+        <w:t xml:space="preserve"> </w:t>
+      </w:r>
+    </w:p>
+    <w:p>
+      <w:pPr>
+        <w:spacing w:after="120" w:line="240" w:lineRule="auto"/>
+        <w:ind w:firstLine="720"/>
+      </w:pPr>
+      <w:r>
+        <w:t>Refuse Bequest</w:t>
+      </w:r>
+    </w:p>
+    <w:p>
+      <w:pPr>
+        <w:pStyle w:val="Heading1"/>
+        <w:spacing w:before="120" w:after="120" w:line="240" w:lineRule="auto"/>
+      </w:pPr>
+      <w:bookmarkStart w:id="6" w:name="_Toc514790729"/>
+      <w:r>
+        <w:t>Location:</w:t>
+      </w:r>
+      <w:bookmarkEnd w:id="6"/>
+      <w:r>
+        <w:t xml:space="preserve"> </w:t>
+      </w:r>
+    </w:p>
+    <w:p>
+      <w:pPr>
+        <w:spacing w:after="120" w:line="240" w:lineRule="auto"/>
+        <w:ind w:left="720"/>
+      </w:pPr>
+      <w:r>
+        <w:rPr>
+          <w:rStyle w:val="SubtleEmphasis"/>
+        </w:rPr>
+        <w:t>Folder:</w:t>
+      </w:r>
+      <w:r>
+        <w:t xml:space="preserve"> Employee Management System&gt; Employee Database &gt; Emp</w:t>
+      </w:r>
+      <w:r>
+        <w:t>loyee-Management-System &gt; Refac</w:t>
+      </w:r>
+      <w:r>
+        <w:t>t</w:t>
+      </w:r>
+      <w:r>
+        <w:t>o</w:t>
+      </w:r>
+      <w:r>
+        <w:t>ring</w:t>
+      </w:r>
+    </w:p>
+    <w:p>
+      <w:pPr>
+        <w:spacing w:after="120" w:line="240" w:lineRule="auto"/>
+        <w:ind w:left="720"/>
+      </w:pPr>
+      <w:r>
+        <w:rPr>
+          <w:rStyle w:val="SubtleEmphasis"/>
+        </w:rPr>
+        <w:t>File:</w:t>
+      </w:r>
+      <w:r>
+        <w:t xml:space="preserve"> employee_</w:t>
+      </w:r>
+      <w:r>
+        <w:t>get_</w:t>
+      </w:r>
+      <w:r>
+        <w:t>data.py</w:t>
+      </w:r>
+    </w:p>
+    <w:p>
+      <w:pPr>
+        <w:spacing w:after="120" w:line="240" w:lineRule="auto"/>
+        <w:ind w:left="567" w:firstLine="153"/>
+      </w:pPr>
+      <w:r>
+        <w:rPr>
+          <w:rStyle w:val="SubtleEmphasis"/>
+        </w:rPr>
+        <w:lastRenderedPageBreak/>
+        <w:t>Line</w:t>
+      </w:r>
+      <w:r>
+        <w:t>: 6 to 71</w:t>
+      </w:r>
+    </w:p>
+    <w:p>
+      <w:pPr>
+        <w:pStyle w:val="Heading1"/>
+        <w:spacing w:before="120" w:after="120" w:line="240" w:lineRule="auto"/>
+      </w:pPr>
+      <w:bookmarkStart w:id="7" w:name="_Toc514790730"/>
+      <w:r>
+        <w:t>Reason:</w:t>
+      </w:r>
+      <w:bookmarkEnd w:id="7"/>
     </w:p>
     <w:p>
       <w:pPr>
@@ -1472,21 +2083,28 @@
           <w:ilvl w:val="0"/>
           <w:numId w:val="5"/>
         </w:numPr>
-      </w:pPr>
-      <w:r>
-        <w:t>Identify one of the worst code smell “Large Class”</w:t>
-      </w:r>
-    </w:p>
-    <w:p>
-      <w:pPr>
-        <w:pStyle w:val="ListParagraph"/>
-        <w:numPr>
-          <w:ilvl w:val="1"/>
-          <w:numId w:val="4"/>
-        </w:numPr>
-      </w:pPr>
-      <w:r>
-        <w:t>Line 98 to 139 in EmployeeData class</w:t>
+        <w:spacing w:after="120"/>
+      </w:pPr>
+      <w:r>
+        <w:t xml:space="preserve">While try to remove first worst code smell “Large Class: </w:t>
+      </w:r>
+      <w:proofErr w:type="spellStart"/>
+      <w:r>
+        <w:t>EmployeeData</w:t>
+      </w:r>
+      <w:proofErr w:type="spellEnd"/>
+      <w:r>
+        <w:t>”; I have abstract “</w:t>
+      </w:r>
+      <w:proofErr w:type="spellStart"/>
+      <w:proofErr w:type="gramStart"/>
+      <w:r>
+        <w:t>Subclass:GetEmployee</w:t>
+      </w:r>
+      <w:proofErr w:type="spellEnd"/>
+      <w:proofErr w:type="gramEnd"/>
+      <w:r>
+        <w:t xml:space="preserve">”. </w:t>
       </w:r>
     </w:p>
     <w:p>
@@ -1496,33 +2114,26 @@
           <w:ilvl w:val="0"/>
           <w:numId w:val="5"/>
         </w:numPr>
-      </w:pPr>
-      <w:r>
-        <w:t>Extract class “</w:t>
-      </w:r>
+        <w:spacing w:after="120"/>
+      </w:pPr>
+      <w:r>
+        <w:t>The Subclass “</w:t>
+      </w:r>
+      <w:proofErr w:type="spellStart"/>
       <w:r>
         <w:t>GetEmployee</w:t>
       </w:r>
+      <w:proofErr w:type="spellEnd"/>
+      <w:r>
+        <w:t>” has nothing common with the super class “</w:t>
+      </w:r>
+      <w:proofErr w:type="spellStart"/>
+      <w:r>
+        <w:t>EmployeeData</w:t>
+      </w:r>
+      <w:proofErr w:type="spellEnd"/>
       <w:r>
         <w:t>”</w:t>
-      </w:r>
-      <w:r>
-        <w:t xml:space="preserve"> </w:t>
-      </w:r>
-    </w:p>
-    <w:p>
-      <w:pPr>
-        <w:pStyle w:val="ListParagraph"/>
-        <w:numPr>
-          <w:ilvl w:val="1"/>
-          <w:numId w:val="4"/>
-        </w:numPr>
-      </w:pPr>
-      <w:r>
-        <w:t>Filename: “</w:t>
-      </w:r>
-      <w:r>
-        <w:t>employee_get_data.py”</w:t>
       </w:r>
     </w:p>
     <w:p>
@@ -1532,9 +2143,10 @@
           <w:ilvl w:val="0"/>
           <w:numId w:val="5"/>
         </w:numPr>
-      </w:pPr>
-      <w:r>
-        <w:t>Create instance of GetEmployeeData “self._shw = GetEmployee” in Controller class</w:t>
+        <w:spacing w:after="120"/>
+      </w:pPr>
+      <w:r>
+        <w:t>The super class and sub class is completely different</w:t>
       </w:r>
     </w:p>
     <w:p>
@@ -1544,21 +2156,157 @@
           <w:ilvl w:val="0"/>
           <w:numId w:val="5"/>
         </w:numPr>
-      </w:pPr>
-      <w:r>
-        <w:t>Call super class and abstract class methods with .shw instance in a Controller class</w:t>
-      </w:r>
+        <w:spacing w:after="120"/>
+        <w:rPr>
+          <w:szCs w:val="24"/>
+        </w:rPr>
+      </w:pPr>
+      <w:r>
+        <w:t xml:space="preserve"> </w:t>
+      </w:r>
+      <w:r>
+        <w:rPr>
+          <w:rFonts w:cs="Arial"/>
+          <w:color w:val="242729"/>
+          <w:szCs w:val="24"/>
+          <w:shd w:val="clear" w:color="auto" w:fill="FFFFFF"/>
+        </w:rPr>
+        <w:t xml:space="preserve">A </w:t>
+      </w:r>
+      <w:r>
+        <w:rPr>
+          <w:rFonts w:cs="Arial"/>
+          <w:color w:val="242729"/>
+          <w:szCs w:val="24"/>
+          <w:shd w:val="clear" w:color="auto" w:fill="FFFFFF"/>
+        </w:rPr>
+        <w:t>subclass, that inherits from a parent class, but the subclass does not need all behaviour provided by the parent class. Because of that, the subclass </w:t>
+      </w:r>
+      <w:r>
+        <w:rPr>
+          <w:rStyle w:val="Emphasis"/>
+          <w:rFonts w:cs="Arial"/>
+          <w:color w:val="242729"/>
+          <w:szCs w:val="24"/>
+          <w:bdr w:val="none" w:sz="0" w:space="0" w:color="auto" w:frame="1"/>
+          <w:shd w:val="clear" w:color="auto" w:fill="FFFFFF"/>
+        </w:rPr>
+        <w:t>refuses</w:t>
+      </w:r>
+      <w:r>
+        <w:rPr>
+          <w:rFonts w:cs="Arial"/>
+          <w:color w:val="242729"/>
+          <w:szCs w:val="24"/>
+          <w:shd w:val="clear" w:color="auto" w:fill="FFFFFF"/>
+        </w:rPr>
+        <w:t> some behaviour (</w:t>
+      </w:r>
+      <w:r>
+        <w:rPr>
+          <w:rStyle w:val="Emphasis"/>
+          <w:rFonts w:cs="Arial"/>
+          <w:color w:val="242729"/>
+          <w:szCs w:val="24"/>
+          <w:bdr w:val="none" w:sz="0" w:space="0" w:color="auto" w:frame="1"/>
+          <w:shd w:val="clear" w:color="auto" w:fill="FFFFFF"/>
+        </w:rPr>
+        <w:t>bequest</w:t>
+      </w:r>
+      <w:r>
+        <w:rPr>
+          <w:rFonts w:cs="Arial"/>
+          <w:color w:val="242729"/>
+          <w:szCs w:val="24"/>
+          <w:shd w:val="clear" w:color="auto" w:fill="FFFFFF"/>
+        </w:rPr>
+        <w:t>) of the parent class. That's why this is a code smell.</w:t>
+      </w:r>
+    </w:p>
+    <w:p>
+      <w:pPr>
+        <w:pStyle w:val="Heading1"/>
+        <w:spacing w:before="120" w:after="120" w:line="240" w:lineRule="auto"/>
+      </w:pPr>
+      <w:bookmarkStart w:id="8" w:name="_Toc514790731"/>
+      <w:r>
+        <w:t>Strategies / Approaches:</w:t>
+      </w:r>
+      <w:bookmarkEnd w:id="8"/>
+      <w:r>
+        <w:t xml:space="preserve"> </w:t>
+      </w:r>
+    </w:p>
+    <w:p>
+      <w:pPr>
+        <w:spacing w:after="120" w:line="240" w:lineRule="auto"/>
+        <w:ind w:firstLine="720"/>
+      </w:pPr>
+      <w:r>
+        <w:t>Replace Inheritance with Delegation</w:t>
+      </w:r>
+    </w:p>
+    <w:p>
+      <w:pPr>
+        <w:pStyle w:val="Heading1"/>
+        <w:spacing w:before="120" w:after="120" w:line="240" w:lineRule="auto"/>
+      </w:pPr>
+      <w:bookmarkStart w:id="9" w:name="_Toc514790732"/>
+      <w:r>
+        <w:t>Refactoring Step Taken:</w:t>
+      </w:r>
+      <w:bookmarkEnd w:id="9"/>
     </w:p>
     <w:p>
       <w:pPr>
         <w:pStyle w:val="ListParagraph"/>
         <w:numPr>
           <w:ilvl w:val="0"/>
-          <w:numId w:val="5"/>
+          <w:numId w:val="6"/>
         </w:numPr>
       </w:pPr>
       <w:r>
-        <w:t>Run the code successfully</w:t>
+        <w:t xml:space="preserve">Remove the Inheritance from subclass </w:t>
+      </w:r>
+    </w:p>
+    <w:p>
+      <w:pPr>
+        <w:pStyle w:val="ListParagraph"/>
+        <w:numPr>
+          <w:ilvl w:val="1"/>
+          <w:numId w:val="6"/>
+        </w:numPr>
+        <w:rPr>
+          <w:strike/>
+        </w:rPr>
+      </w:pPr>
+      <w:r>
+        <w:t xml:space="preserve">Class </w:t>
+      </w:r>
+      <w:proofErr w:type="spellStart"/>
+      <w:r>
+        <w:t>GetEmployee</w:t>
+      </w:r>
+      <w:proofErr w:type="spellEnd"/>
+      <w:r>
+        <w:rPr>
+          <w:strike/>
+        </w:rPr>
+        <w:t>(</w:t>
+      </w:r>
+      <w:proofErr w:type="spellStart"/>
+      <w:r>
+        <w:rPr>
+          <w:strike/>
+        </w:rPr>
+        <w:t>EmployeeData</w:t>
+      </w:r>
+      <w:proofErr w:type="spellEnd"/>
+      <w:r>
+        <w:rPr>
+          <w:strike/>
+        </w:rPr>
+        <w:t>):</w:t>
       </w:r>
     </w:p>
     <w:p>
@@ -1566,37 +2314,36 @@
         <w:pStyle w:val="ListParagraph"/>
         <w:numPr>
           <w:ilvl w:val="0"/>
-          <w:numId w:val="5"/>
+          <w:numId w:val="6"/>
         </w:numPr>
       </w:pPr>
-      <w:r>
-        <w:t>Test the code</w:t>
-      </w:r>
-      <w:bookmarkStart w:id="4" w:name="_GoBack"/>
-      <w:bookmarkEnd w:id="4"/>
-    </w:p>
-    <w:p>
-      <w:pPr>
-        <w:spacing w:before="0" w:after="0"/>
-      </w:pPr>
-    </w:p>
-    <w:p>
-      <w:pPr>
-        <w:spacing w:after="120"/>
-      </w:pPr>
-    </w:p>
-    <w:p>
-      <w:pPr>
-        <w:spacing w:before="0" w:after="0" w:line="360" w:lineRule="auto"/>
-      </w:pPr>
-    </w:p>
-    <w:p>
-      <w:pPr>
-        <w:spacing w:before="0" w:after="0" w:line="360" w:lineRule="auto"/>
-      </w:pPr>
-      <w:r>
-        <w:tab/>
-      </w:r>
+      <w:proofErr w:type="gramStart"/>
+      <w:r>
+        <w:t>So</w:t>
+      </w:r>
+      <w:proofErr w:type="gramEnd"/>
+      <w:r>
+        <w:t xml:space="preserve"> both class are independent now, only the super class will be the help of sub class</w:t>
+      </w:r>
+    </w:p>
+    <w:p>
+      <w:pPr>
+        <w:pStyle w:val="ListParagraph"/>
+        <w:numPr>
+          <w:ilvl w:val="0"/>
+          <w:numId w:val="6"/>
+        </w:numPr>
+      </w:pPr>
+      <w:r>
+        <w:t>Create a field in the subclass for holding the super class.</w:t>
+      </w:r>
+      <w:bookmarkStart w:id="10" w:name="_GoBack"/>
+      <w:bookmarkEnd w:id="10"/>
+      <w:r>
+        <w:t xml:space="preserve"> </w:t>
+      </w:r>
+    </w:p>
+    <w:p>
       <w:r>
         <w:tab/>
       </w:r>
@@ -1608,52 +2355,61 @@
           <w:ilvl w:val="0"/>
           <w:numId w:val="1"/>
         </w:numPr>
-        <w:spacing w:before="0" w:line="360" w:lineRule="auto"/>
-      </w:pPr>
-      <w:bookmarkStart w:id="5" w:name="_Toc514667007"/>
-      <w:r>
+        <w:spacing w:before="120" w:after="120" w:line="240" w:lineRule="auto"/>
+        <w:ind w:left="0"/>
+      </w:pPr>
+      <w:bookmarkStart w:id="11" w:name="_Toc514790738"/>
+      <w:r>
+        <w:lastRenderedPageBreak/>
         <w:t xml:space="preserve">NAME: Large Class: </w:t>
       </w:r>
       <w:r>
-        <w:t>Primitive Obsession</w:t>
-      </w:r>
-      <w:bookmarkEnd w:id="5"/>
+        <w:t>Divergent Change</w:t>
+      </w:r>
+      <w:bookmarkEnd w:id="11"/>
     </w:p>
     <w:p>
       <w:pPr>
         <w:pStyle w:val="Heading1"/>
-        <w:spacing w:before="0" w:line="360" w:lineRule="auto"/>
-        <w:ind w:left="360"/>
-      </w:pPr>
-      <w:bookmarkStart w:id="6" w:name="_Toc514667008"/>
+        <w:spacing w:before="120" w:after="120" w:line="240" w:lineRule="auto"/>
+      </w:pPr>
+      <w:bookmarkStart w:id="12" w:name="_Toc514790739"/>
       <w:r>
         <w:t>Location:</w:t>
       </w:r>
-      <w:bookmarkEnd w:id="6"/>
+      <w:bookmarkEnd w:id="12"/>
     </w:p>
     <w:p>
       <w:pPr>
         <w:pStyle w:val="Heading1"/>
-        <w:spacing w:before="0" w:line="360" w:lineRule="auto"/>
-        <w:ind w:left="360"/>
-      </w:pPr>
-      <w:bookmarkStart w:id="7" w:name="_Toc514667009"/>
+        <w:spacing w:before="120" w:after="120" w:line="240" w:lineRule="auto"/>
+      </w:pPr>
+      <w:bookmarkStart w:id="13" w:name="_Toc514790740"/>
       <w:r>
         <w:t>Reason:</w:t>
       </w:r>
-      <w:bookmarkEnd w:id="7"/>
+      <w:bookmarkEnd w:id="13"/>
     </w:p>
     <w:p>
       <w:pPr>
         <w:pStyle w:val="Heading1"/>
-        <w:spacing w:before="0" w:line="360" w:lineRule="auto"/>
-        <w:ind w:left="360"/>
-      </w:pPr>
-      <w:bookmarkStart w:id="8" w:name="_Toc514667010"/>
+        <w:spacing w:before="120" w:after="120" w:line="240" w:lineRule="auto"/>
+      </w:pPr>
+      <w:bookmarkStart w:id="14" w:name="_Toc514790741"/>
       <w:r>
         <w:t>Strategies / Approaches:</w:t>
       </w:r>
-      <w:bookmarkEnd w:id="8"/>
+      <w:bookmarkEnd w:id="14"/>
+    </w:p>
+    <w:p>
+      <w:pPr>
+        <w:pStyle w:val="Heading1"/>
+      </w:pPr>
+      <w:bookmarkStart w:id="15" w:name="_Toc514790742"/>
+      <w:r>
+        <w:t>Refactoring Step Taken:</w:t>
+      </w:r>
+      <w:bookmarkEnd w:id="15"/>
     </w:p>
     <w:p>
       <w:pPr>
@@ -1662,110 +2418,64 @@
           <w:ilvl w:val="0"/>
           <w:numId w:val="1"/>
         </w:numPr>
-        <w:spacing w:before="0" w:line="360" w:lineRule="auto"/>
-      </w:pPr>
-      <w:bookmarkStart w:id="9" w:name="_Toc514667011"/>
+        <w:spacing w:before="120" w:after="120" w:line="240" w:lineRule="auto"/>
+        <w:ind w:left="-284" w:hanging="142"/>
+      </w:pPr>
+      <w:bookmarkStart w:id="16" w:name="_Toc514790743"/>
       <w:r>
         <w:t xml:space="preserve">NAME: Large Class: </w:t>
       </w:r>
       <w:r>
-        <w:t>Divergent Change</w:t>
-      </w:r>
-      <w:bookmarkEnd w:id="9"/>
+        <w:t>Shotgun Surgery</w:t>
+      </w:r>
+      <w:bookmarkEnd w:id="16"/>
     </w:p>
     <w:p>
       <w:pPr>
         <w:pStyle w:val="Heading1"/>
-        <w:spacing w:before="0" w:line="360" w:lineRule="auto"/>
-        <w:ind w:left="360"/>
-      </w:pPr>
-      <w:bookmarkStart w:id="10" w:name="_Toc514667012"/>
+        <w:spacing w:before="120" w:after="120" w:line="240" w:lineRule="auto"/>
+      </w:pPr>
+      <w:bookmarkStart w:id="17" w:name="_Toc514790744"/>
       <w:r>
         <w:t>Location:</w:t>
       </w:r>
-      <w:bookmarkEnd w:id="10"/>
+      <w:bookmarkEnd w:id="17"/>
     </w:p>
     <w:p>
       <w:pPr>
         <w:pStyle w:val="Heading1"/>
-        <w:spacing w:before="0" w:line="360" w:lineRule="auto"/>
-        <w:ind w:left="360"/>
-      </w:pPr>
-      <w:bookmarkStart w:id="11" w:name="_Toc514667013"/>
+        <w:spacing w:before="120" w:after="120" w:line="240" w:lineRule="auto"/>
+      </w:pPr>
+      <w:bookmarkStart w:id="18" w:name="_Toc514790745"/>
       <w:r>
         <w:t>Reason:</w:t>
       </w:r>
-      <w:bookmarkEnd w:id="11"/>
+      <w:bookmarkEnd w:id="18"/>
     </w:p>
     <w:p>
       <w:pPr>
         <w:pStyle w:val="Heading1"/>
-        <w:spacing w:before="0" w:line="360" w:lineRule="auto"/>
-        <w:ind w:left="360"/>
-      </w:pPr>
-      <w:bookmarkStart w:id="12" w:name="_Toc514667014"/>
+        <w:spacing w:before="120" w:after="120" w:line="240" w:lineRule="auto"/>
+      </w:pPr>
+      <w:bookmarkStart w:id="19" w:name="_Toc514790746"/>
       <w:r>
         <w:t>Strategies / Approaches:</w:t>
       </w:r>
-      <w:bookmarkEnd w:id="12"/>
+      <w:bookmarkEnd w:id="19"/>
     </w:p>
     <w:p>
       <w:pPr>
         <w:pStyle w:val="Heading1"/>
-        <w:numPr>
-          <w:ilvl w:val="0"/>
-          <w:numId w:val="1"/>
-        </w:numPr>
-        <w:spacing w:before="0" w:line="360" w:lineRule="auto"/>
-      </w:pPr>
-      <w:bookmarkStart w:id="13" w:name="_Toc514667015"/>
-      <w:r>
-        <w:t xml:space="preserve">NAME: Large Class: </w:t>
-      </w:r>
-      <w:r>
-        <w:t>Shotgun Surgery</w:t>
-      </w:r>
-      <w:bookmarkEnd w:id="13"/>
-    </w:p>
-    <w:p>
-      <w:pPr>
-        <w:pStyle w:val="Heading1"/>
-        <w:spacing w:before="0" w:line="360" w:lineRule="auto"/>
-        <w:ind w:left="360"/>
-      </w:pPr>
-      <w:bookmarkStart w:id="14" w:name="_Toc514667016"/>
-      <w:r>
-        <w:t>Location:</w:t>
-      </w:r>
-      <w:bookmarkEnd w:id="14"/>
-    </w:p>
-    <w:p>
-      <w:pPr>
-        <w:pStyle w:val="Heading1"/>
-        <w:spacing w:before="0" w:line="360" w:lineRule="auto"/>
-        <w:ind w:left="360"/>
-      </w:pPr>
-      <w:bookmarkStart w:id="15" w:name="_Toc514667017"/>
-      <w:r>
-        <w:t>Reason:</w:t>
-      </w:r>
-      <w:bookmarkEnd w:id="15"/>
-    </w:p>
-    <w:p>
-      <w:pPr>
-        <w:pStyle w:val="Heading1"/>
-        <w:spacing w:before="0" w:line="360" w:lineRule="auto"/>
-        <w:ind w:left="360"/>
-      </w:pPr>
-      <w:bookmarkStart w:id="16" w:name="_Toc514667018"/>
-      <w:r>
-        <w:t>Strategies / Approaches:</w:t>
-      </w:r>
-      <w:bookmarkEnd w:id="16"/>
-    </w:p>
-    <w:p>
-      <w:pPr>
-        <w:spacing w:before="0" w:after="0" w:line="360" w:lineRule="auto"/>
+      </w:pPr>
+      <w:bookmarkStart w:id="20" w:name="_Toc514790747"/>
+      <w:r>
+        <w:t>Refactoring Step Taken:</w:t>
+      </w:r>
+      <w:bookmarkEnd w:id="20"/>
+    </w:p>
+    <w:p>
+      <w:pPr>
+        <w:spacing w:after="120" w:line="240" w:lineRule="auto"/>
       </w:pPr>
     </w:p>
     <w:sectPr>
@@ -1781,9 +2491,9 @@
 <file path=word/numbering.xml><?xml version="1.0" encoding="utf-8"?>
 <w:numbering xmlns:wpc="http://schemas.microsoft.com/office/word/2010/wordprocessingCanvas" xmlns:cx="http://schemas.microsoft.com/office/drawing/2014/chartex" xmlns:cx1="http://schemas.microsoft.com/office/drawing/2015/9/8/chartex" xmlns:cx2="http://schemas.microsoft.com/office/drawing/2015/10/21/chartex" xmlns:cx3="http://schemas.microsoft.com/office/drawing/2016/5/9/chartex" xmlns:cx4="http://schemas.microsoft.com/office/drawing/2016/5/10/chartex" xmlns:cx5="http://schemas.microsoft.com/office/drawing/2016/5/11/chartex" xmlns:cx6="http://schemas.microsoft.com/office/drawing/2016/5/12/chartex" xmlns:cx7="http://schemas.microsoft.com/office/drawing/2016/5/13/chartex" xmlns:cx8="http://schemas.microsoft.com/office/drawing/2016/5/14/chartex" xmlns:mc="http://schemas.openxmlformats.org/markup-compatibility/2006" xmlns:aink="http://schemas.microsoft.com/office/drawing/2016/ink" xmlns:am3d="http://schemas.microsoft.com/office/drawing/2017/model3d" xmlns:o="urn:schemas-microsoft-com:office:office" xmlns:r="http://schemas.openxmlformats.org/officeDocument/2006/relationships" xmlns:m="http://schemas.openxmlformats.org/officeDocument/2006/math" xmlns:v="urn:schemas-microsoft-com:vml" xmlns:wp14="http://schemas.microsoft.com/office/word/2010/wordprocessingDrawing" xmlns:wp="http://schemas.openxmlformats.org/drawingml/2006/wordprocessingDrawing" xmlns:w10="urn:schemas-microsoft-com:office:word" xmlns:w="http://schemas.openxmlformats.org/wordprocessingml/2006/main" xmlns:w14="http://schemas.microsoft.com/office/word/2010/wordml" xmlns:w15="http://schemas.microsoft.com/office/word/2012/wordml" xmlns:w16cid="http://schemas.microsoft.com/office/word/2016/wordml/cid" xmlns:w16se="http://schemas.microsoft.com/office/word/2015/wordml/symex" xmlns:wpg="http://schemas.microsoft.com/office/word/2010/wordprocessingGroup" xmlns:wpi="http://schemas.microsoft.com/office/word/2010/wordprocessingInk" xmlns:wne="http://schemas.microsoft.com/office/word/2006/wordml" xmlns:wps="http://schemas.microsoft.com/office/word/2010/wordprocessingShape" mc:Ignorable="w14 w15 w16se w16cid wp14">
   <w:abstractNum w:abstractNumId="0" w15:restartNumberingAfterBreak="0">
-    <w:nsid w:val="49807106"/>
+    <w:nsid w:val="3244207F"/>
     <w:multiLevelType w:val="hybridMultilevel"/>
-    <w:tmpl w:val="72EE719C"/>
+    <w:tmpl w:val="2DA0DC88"/>
     <w:lvl w:ilvl="0" w:tplc="1409000F">
       <w:start w:val="1"/>
       <w:numFmt w:val="decimal"/>
@@ -1792,8 +2502,11 @@
       <w:pPr>
         <w:ind w:left="720" w:hanging="360"/>
       </w:pPr>
-    </w:lvl>
-    <w:lvl w:ilvl="1" w:tplc="14090019" w:tentative="1">
+      <w:rPr>
+        <w:rFonts w:hint="default"/>
+      </w:rPr>
+    </w:lvl>
+    <w:lvl w:ilvl="1" w:tplc="14090019">
       <w:start w:val="1"/>
       <w:numFmt w:val="lowerLetter"/>
       <w:lvlText w:val="%2."/>
@@ -1867,9 +2580,9 @@
     </w:lvl>
   </w:abstractNum>
   <w:abstractNum w:abstractNumId="1" w15:restartNumberingAfterBreak="0">
-    <w:nsid w:val="49B84B2B"/>
+    <w:nsid w:val="49807106"/>
     <w:multiLevelType w:val="hybridMultilevel"/>
-    <w:tmpl w:val="C8AC0666"/>
+    <w:tmpl w:val="D5ACE6EA"/>
     <w:lvl w:ilvl="0" w:tplc="1409000F">
       <w:start w:val="1"/>
       <w:numFmt w:val="decimal"/>
@@ -1878,9 +2591,6 @@
       <w:pPr>
         <w:ind w:left="720" w:hanging="360"/>
       </w:pPr>
-      <w:rPr>
-        <w:rFonts w:hint="default"/>
-      </w:rPr>
     </w:lvl>
     <w:lvl w:ilvl="1" w:tplc="14090019">
       <w:start w:val="1"/>
@@ -1956,119 +2666,6 @@
     </w:lvl>
   </w:abstractNum>
   <w:abstractNum w:abstractNumId="2" w15:restartNumberingAfterBreak="0">
-    <w:nsid w:val="510D3276"/>
-    <w:multiLevelType w:val="hybridMultilevel"/>
-    <w:tmpl w:val="18062032"/>
-    <w:lvl w:ilvl="0" w:tplc="14090001">
-      <w:start w:val="1"/>
-      <w:numFmt w:val="bullet"/>
-      <w:lvlText w:val=""/>
-      <w:lvlJc w:val="left"/>
-      <w:pPr>
-        <w:ind w:left="1440" w:hanging="360"/>
-      </w:pPr>
-      <w:rPr>
-        <w:rFonts w:ascii="Symbol" w:hAnsi="Symbol" w:hint="default"/>
-      </w:rPr>
-    </w:lvl>
-    <w:lvl w:ilvl="1" w:tplc="14090003">
-      <w:start w:val="1"/>
-      <w:numFmt w:val="bullet"/>
-      <w:lvlText w:val="o"/>
-      <w:lvlJc w:val="left"/>
-      <w:pPr>
-        <w:ind w:left="2160" w:hanging="360"/>
-      </w:pPr>
-      <w:rPr>
-        <w:rFonts w:ascii="Courier New" w:hAnsi="Courier New" w:cs="Courier New" w:hint="default"/>
-      </w:rPr>
-    </w:lvl>
-    <w:lvl w:ilvl="2" w:tplc="14090005" w:tentative="1">
-      <w:start w:val="1"/>
-      <w:numFmt w:val="bullet"/>
-      <w:lvlText w:val=""/>
-      <w:lvlJc w:val="left"/>
-      <w:pPr>
-        <w:ind w:left="2880" w:hanging="360"/>
-      </w:pPr>
-      <w:rPr>
-        <w:rFonts w:ascii="Wingdings" w:hAnsi="Wingdings" w:hint="default"/>
-      </w:rPr>
-    </w:lvl>
-    <w:lvl w:ilvl="3" w:tplc="14090001" w:tentative="1">
-      <w:start w:val="1"/>
-      <w:numFmt w:val="bullet"/>
-      <w:lvlText w:val=""/>
-      <w:lvlJc w:val="left"/>
-      <w:pPr>
-        <w:ind w:left="3600" w:hanging="360"/>
-      </w:pPr>
-      <w:rPr>
-        <w:rFonts w:ascii="Symbol" w:hAnsi="Symbol" w:hint="default"/>
-      </w:rPr>
-    </w:lvl>
-    <w:lvl w:ilvl="4" w:tplc="14090003" w:tentative="1">
-      <w:start w:val="1"/>
-      <w:numFmt w:val="bullet"/>
-      <w:lvlText w:val="o"/>
-      <w:lvlJc w:val="left"/>
-      <w:pPr>
-        <w:ind w:left="4320" w:hanging="360"/>
-      </w:pPr>
-      <w:rPr>
-        <w:rFonts w:ascii="Courier New" w:hAnsi="Courier New" w:cs="Courier New" w:hint="default"/>
-      </w:rPr>
-    </w:lvl>
-    <w:lvl w:ilvl="5" w:tplc="14090005" w:tentative="1">
-      <w:start w:val="1"/>
-      <w:numFmt w:val="bullet"/>
-      <w:lvlText w:val=""/>
-      <w:lvlJc w:val="left"/>
-      <w:pPr>
-        <w:ind w:left="5040" w:hanging="360"/>
-      </w:pPr>
-      <w:rPr>
-        <w:rFonts w:ascii="Wingdings" w:hAnsi="Wingdings" w:hint="default"/>
-      </w:rPr>
-    </w:lvl>
-    <w:lvl w:ilvl="6" w:tplc="14090001" w:tentative="1">
-      <w:start w:val="1"/>
-      <w:numFmt w:val="bullet"/>
-      <w:lvlText w:val=""/>
-      <w:lvlJc w:val="left"/>
-      <w:pPr>
-        <w:ind w:left="5760" w:hanging="360"/>
-      </w:pPr>
-      <w:rPr>
-        <w:rFonts w:ascii="Symbol" w:hAnsi="Symbol" w:hint="default"/>
-      </w:rPr>
-    </w:lvl>
-    <w:lvl w:ilvl="7" w:tplc="14090003" w:tentative="1">
-      <w:start w:val="1"/>
-      <w:numFmt w:val="bullet"/>
-      <w:lvlText w:val="o"/>
-      <w:lvlJc w:val="left"/>
-      <w:pPr>
-        <w:ind w:left="6480" w:hanging="360"/>
-      </w:pPr>
-      <w:rPr>
-        <w:rFonts w:ascii="Courier New" w:hAnsi="Courier New" w:cs="Courier New" w:hint="default"/>
-      </w:rPr>
-    </w:lvl>
-    <w:lvl w:ilvl="8" w:tplc="14090005" w:tentative="1">
-      <w:start w:val="1"/>
-      <w:numFmt w:val="bullet"/>
-      <w:lvlText w:val=""/>
-      <w:lvlJc w:val="left"/>
-      <w:pPr>
-        <w:ind w:left="7200" w:hanging="360"/>
-      </w:pPr>
-      <w:rPr>
-        <w:rFonts w:ascii="Wingdings" w:hAnsi="Wingdings" w:hint="default"/>
-      </w:rPr>
-    </w:lvl>
-  </w:abstractNum>
-  <w:abstractNum w:abstractNumId="3" w15:restartNumberingAfterBreak="0">
     <w:nsid w:val="51A91133"/>
     <w:multiLevelType w:val="hybridMultilevel"/>
     <w:tmpl w:val="72EE719C"/>
@@ -2154,133 +2751,290 @@
       </w:pPr>
     </w:lvl>
   </w:abstractNum>
+  <w:abstractNum w:abstractNumId="3" w15:restartNumberingAfterBreak="0">
+    <w:nsid w:val="679F12CA"/>
+    <w:multiLevelType w:val="hybridMultilevel"/>
+    <w:tmpl w:val="8DA43E1E"/>
+    <w:lvl w:ilvl="0" w:tplc="1409000F">
+      <w:start w:val="1"/>
+      <w:numFmt w:val="decimal"/>
+      <w:lvlText w:val="%1."/>
+      <w:lvlJc w:val="left"/>
+      <w:pPr>
+        <w:ind w:left="720" w:hanging="360"/>
+      </w:pPr>
+      <w:rPr>
+        <w:rFonts w:hint="default"/>
+      </w:rPr>
+    </w:lvl>
+    <w:lvl w:ilvl="1" w:tplc="14090019" w:tentative="1">
+      <w:start w:val="1"/>
+      <w:numFmt w:val="lowerLetter"/>
+      <w:lvlText w:val="%2."/>
+      <w:lvlJc w:val="left"/>
+      <w:pPr>
+        <w:ind w:left="1440" w:hanging="360"/>
+      </w:pPr>
+    </w:lvl>
+    <w:lvl w:ilvl="2" w:tplc="1409001B" w:tentative="1">
+      <w:start w:val="1"/>
+      <w:numFmt w:val="lowerRoman"/>
+      <w:lvlText w:val="%3."/>
+      <w:lvlJc w:val="right"/>
+      <w:pPr>
+        <w:ind w:left="2160" w:hanging="180"/>
+      </w:pPr>
+    </w:lvl>
+    <w:lvl w:ilvl="3" w:tplc="1409000F" w:tentative="1">
+      <w:start w:val="1"/>
+      <w:numFmt w:val="decimal"/>
+      <w:lvlText w:val="%4."/>
+      <w:lvlJc w:val="left"/>
+      <w:pPr>
+        <w:ind w:left="2880" w:hanging="360"/>
+      </w:pPr>
+    </w:lvl>
+    <w:lvl w:ilvl="4" w:tplc="14090019" w:tentative="1">
+      <w:start w:val="1"/>
+      <w:numFmt w:val="lowerLetter"/>
+      <w:lvlText w:val="%5."/>
+      <w:lvlJc w:val="left"/>
+      <w:pPr>
+        <w:ind w:left="3600" w:hanging="360"/>
+      </w:pPr>
+    </w:lvl>
+    <w:lvl w:ilvl="5" w:tplc="1409001B" w:tentative="1">
+      <w:start w:val="1"/>
+      <w:numFmt w:val="lowerRoman"/>
+      <w:lvlText w:val="%6."/>
+      <w:lvlJc w:val="right"/>
+      <w:pPr>
+        <w:ind w:left="4320" w:hanging="180"/>
+      </w:pPr>
+    </w:lvl>
+    <w:lvl w:ilvl="6" w:tplc="1409000F" w:tentative="1">
+      <w:start w:val="1"/>
+      <w:numFmt w:val="decimal"/>
+      <w:lvlText w:val="%7."/>
+      <w:lvlJc w:val="left"/>
+      <w:pPr>
+        <w:ind w:left="5040" w:hanging="360"/>
+      </w:pPr>
+    </w:lvl>
+    <w:lvl w:ilvl="7" w:tplc="14090019" w:tentative="1">
+      <w:start w:val="1"/>
+      <w:numFmt w:val="lowerLetter"/>
+      <w:lvlText w:val="%8."/>
+      <w:lvlJc w:val="left"/>
+      <w:pPr>
+        <w:ind w:left="5760" w:hanging="360"/>
+      </w:pPr>
+    </w:lvl>
+    <w:lvl w:ilvl="8" w:tplc="1409001B" w:tentative="1">
+      <w:start w:val="1"/>
+      <w:numFmt w:val="lowerRoman"/>
+      <w:lvlText w:val="%9."/>
+      <w:lvlJc w:val="right"/>
+      <w:pPr>
+        <w:ind w:left="6480" w:hanging="180"/>
+      </w:pPr>
+    </w:lvl>
+  </w:abstractNum>
   <w:abstractNum w:abstractNumId="4" w15:restartNumberingAfterBreak="0">
-    <w:nsid w:val="6B055BB7"/>
+    <w:nsid w:val="748E453E"/>
     <w:multiLevelType w:val="hybridMultilevel"/>
-    <w:tmpl w:val="CA1075BC"/>
-    <w:lvl w:ilvl="0" w:tplc="14090001">
-      <w:start w:val="1"/>
-      <w:numFmt w:val="bullet"/>
-      <w:lvlText w:val=""/>
+    <w:tmpl w:val="9738DD86"/>
+    <w:lvl w:ilvl="0" w:tplc="1409000F">
+      <w:start w:val="1"/>
+      <w:numFmt w:val="decimal"/>
+      <w:lvlText w:val="%1."/>
       <w:lvlJc w:val="left"/>
       <w:pPr>
-        <w:ind w:left="862" w:hanging="360"/>
+        <w:ind w:left="720" w:hanging="360"/>
       </w:pPr>
       <w:rPr>
-        <w:rFonts w:ascii="Symbol" w:hAnsi="Symbol" w:hint="default"/>
+        <w:rFonts w:hint="default"/>
       </w:rPr>
     </w:lvl>
-    <w:lvl w:ilvl="1" w:tplc="14090003">
-      <w:start w:val="1"/>
-      <w:numFmt w:val="bullet"/>
-      <w:lvlText w:val="o"/>
+    <w:lvl w:ilvl="1" w:tplc="14090019" w:tentative="1">
+      <w:start w:val="1"/>
+      <w:numFmt w:val="lowerLetter"/>
+      <w:lvlText w:val="%2."/>
       <w:lvlJc w:val="left"/>
       <w:pPr>
-        <w:ind w:left="1582" w:hanging="360"/>
+        <w:ind w:left="1440" w:hanging="360"/>
+      </w:pPr>
+    </w:lvl>
+    <w:lvl w:ilvl="2" w:tplc="1409001B" w:tentative="1">
+      <w:start w:val="1"/>
+      <w:numFmt w:val="lowerRoman"/>
+      <w:lvlText w:val="%3."/>
+      <w:lvlJc w:val="right"/>
+      <w:pPr>
+        <w:ind w:left="2160" w:hanging="180"/>
+      </w:pPr>
+    </w:lvl>
+    <w:lvl w:ilvl="3" w:tplc="1409000F" w:tentative="1">
+      <w:start w:val="1"/>
+      <w:numFmt w:val="decimal"/>
+      <w:lvlText w:val="%4."/>
+      <w:lvlJc w:val="left"/>
+      <w:pPr>
+        <w:ind w:left="2880" w:hanging="360"/>
+      </w:pPr>
+    </w:lvl>
+    <w:lvl w:ilvl="4" w:tplc="14090019" w:tentative="1">
+      <w:start w:val="1"/>
+      <w:numFmt w:val="lowerLetter"/>
+      <w:lvlText w:val="%5."/>
+      <w:lvlJc w:val="left"/>
+      <w:pPr>
+        <w:ind w:left="3600" w:hanging="360"/>
+      </w:pPr>
+    </w:lvl>
+    <w:lvl w:ilvl="5" w:tplc="1409001B" w:tentative="1">
+      <w:start w:val="1"/>
+      <w:numFmt w:val="lowerRoman"/>
+      <w:lvlText w:val="%6."/>
+      <w:lvlJc w:val="right"/>
+      <w:pPr>
+        <w:ind w:left="4320" w:hanging="180"/>
+      </w:pPr>
+    </w:lvl>
+    <w:lvl w:ilvl="6" w:tplc="1409000F" w:tentative="1">
+      <w:start w:val="1"/>
+      <w:numFmt w:val="decimal"/>
+      <w:lvlText w:val="%7."/>
+      <w:lvlJc w:val="left"/>
+      <w:pPr>
+        <w:ind w:left="5040" w:hanging="360"/>
+      </w:pPr>
+    </w:lvl>
+    <w:lvl w:ilvl="7" w:tplc="14090019" w:tentative="1">
+      <w:start w:val="1"/>
+      <w:numFmt w:val="lowerLetter"/>
+      <w:lvlText w:val="%8."/>
+      <w:lvlJc w:val="left"/>
+      <w:pPr>
+        <w:ind w:left="5760" w:hanging="360"/>
+      </w:pPr>
+    </w:lvl>
+    <w:lvl w:ilvl="8" w:tplc="1409001B" w:tentative="1">
+      <w:start w:val="1"/>
+      <w:numFmt w:val="lowerRoman"/>
+      <w:lvlText w:val="%9."/>
+      <w:lvlJc w:val="right"/>
+      <w:pPr>
+        <w:ind w:left="6480" w:hanging="180"/>
+      </w:pPr>
+    </w:lvl>
+  </w:abstractNum>
+  <w:abstractNum w:abstractNumId="5" w15:restartNumberingAfterBreak="0">
+    <w:nsid w:val="797720C8"/>
+    <w:multiLevelType w:val="hybridMultilevel"/>
+    <w:tmpl w:val="D0A02DCE"/>
+    <w:lvl w:ilvl="0" w:tplc="1409000F">
+      <w:start w:val="1"/>
+      <w:numFmt w:val="decimal"/>
+      <w:lvlText w:val="%1."/>
+      <w:lvlJc w:val="left"/>
+      <w:pPr>
+        <w:ind w:left="720" w:hanging="360"/>
       </w:pPr>
       <w:rPr>
-        <w:rFonts w:ascii="Courier New" w:hAnsi="Courier New" w:cs="Courier New" w:hint="default"/>
+        <w:rFonts w:hint="default"/>
       </w:rPr>
     </w:lvl>
-    <w:lvl w:ilvl="2" w:tplc="14090005" w:tentative="1">
-      <w:start w:val="1"/>
-      <w:numFmt w:val="bullet"/>
-      <w:lvlText w:val=""/>
+    <w:lvl w:ilvl="1" w:tplc="14090019" w:tentative="1">
+      <w:start w:val="1"/>
+      <w:numFmt w:val="lowerLetter"/>
+      <w:lvlText w:val="%2."/>
       <w:lvlJc w:val="left"/>
       <w:pPr>
-        <w:ind w:left="2302" w:hanging="360"/>
-      </w:pPr>
-      <w:rPr>
-        <w:rFonts w:ascii="Wingdings" w:hAnsi="Wingdings" w:hint="default"/>
-      </w:rPr>
-    </w:lvl>
-    <w:lvl w:ilvl="3" w:tplc="14090001" w:tentative="1">
-      <w:start w:val="1"/>
-      <w:numFmt w:val="bullet"/>
-      <w:lvlText w:val=""/>
+        <w:ind w:left="1440" w:hanging="360"/>
+      </w:pPr>
+    </w:lvl>
+    <w:lvl w:ilvl="2" w:tplc="1409001B" w:tentative="1">
+      <w:start w:val="1"/>
+      <w:numFmt w:val="lowerRoman"/>
+      <w:lvlText w:val="%3."/>
+      <w:lvlJc w:val="right"/>
+      <w:pPr>
+        <w:ind w:left="2160" w:hanging="180"/>
+      </w:pPr>
+    </w:lvl>
+    <w:lvl w:ilvl="3" w:tplc="1409000F" w:tentative="1">
+      <w:start w:val="1"/>
+      <w:numFmt w:val="decimal"/>
+      <w:lvlText w:val="%4."/>
       <w:lvlJc w:val="left"/>
       <w:pPr>
-        <w:ind w:left="3022" w:hanging="360"/>
-      </w:pPr>
-      <w:rPr>
-        <w:rFonts w:ascii="Symbol" w:hAnsi="Symbol" w:hint="default"/>
-      </w:rPr>
-    </w:lvl>
-    <w:lvl w:ilvl="4" w:tplc="14090003" w:tentative="1">
-      <w:start w:val="1"/>
-      <w:numFmt w:val="bullet"/>
-      <w:lvlText w:val="o"/>
+        <w:ind w:left="2880" w:hanging="360"/>
+      </w:pPr>
+    </w:lvl>
+    <w:lvl w:ilvl="4" w:tplc="14090019" w:tentative="1">
+      <w:start w:val="1"/>
+      <w:numFmt w:val="lowerLetter"/>
+      <w:lvlText w:val="%5."/>
       <w:lvlJc w:val="left"/>
       <w:pPr>
-        <w:ind w:left="3742" w:hanging="360"/>
-      </w:pPr>
-      <w:rPr>
-        <w:rFonts w:ascii="Courier New" w:hAnsi="Courier New" w:cs="Courier New" w:hint="default"/>
-      </w:rPr>
-    </w:lvl>
-    <w:lvl w:ilvl="5" w:tplc="14090005" w:tentative="1">
-      <w:start w:val="1"/>
-      <w:numFmt w:val="bullet"/>
-      <w:lvlText w:val=""/>
+        <w:ind w:left="3600" w:hanging="360"/>
+      </w:pPr>
+    </w:lvl>
+    <w:lvl w:ilvl="5" w:tplc="1409001B" w:tentative="1">
+      <w:start w:val="1"/>
+      <w:numFmt w:val="lowerRoman"/>
+      <w:lvlText w:val="%6."/>
+      <w:lvlJc w:val="right"/>
+      <w:pPr>
+        <w:ind w:left="4320" w:hanging="180"/>
+      </w:pPr>
+    </w:lvl>
+    <w:lvl w:ilvl="6" w:tplc="1409000F" w:tentative="1">
+      <w:start w:val="1"/>
+      <w:numFmt w:val="decimal"/>
+      <w:lvlText w:val="%7."/>
       <w:lvlJc w:val="left"/>
       <w:pPr>
-        <w:ind w:left="4462" w:hanging="360"/>
-      </w:pPr>
-      <w:rPr>
-        <w:rFonts w:ascii="Wingdings" w:hAnsi="Wingdings" w:hint="default"/>
-      </w:rPr>
-    </w:lvl>
-    <w:lvl w:ilvl="6" w:tplc="14090001" w:tentative="1">
-      <w:start w:val="1"/>
-      <w:numFmt w:val="bullet"/>
-      <w:lvlText w:val=""/>
+        <w:ind w:left="5040" w:hanging="360"/>
+      </w:pPr>
+    </w:lvl>
+    <w:lvl w:ilvl="7" w:tplc="14090019" w:tentative="1">
+      <w:start w:val="1"/>
+      <w:numFmt w:val="lowerLetter"/>
+      <w:lvlText w:val="%8."/>
       <w:lvlJc w:val="left"/>
       <w:pPr>
-        <w:ind w:left="5182" w:hanging="360"/>
-      </w:pPr>
-      <w:rPr>
-        <w:rFonts w:ascii="Symbol" w:hAnsi="Symbol" w:hint="default"/>
-      </w:rPr>
-    </w:lvl>
-    <w:lvl w:ilvl="7" w:tplc="14090003" w:tentative="1">
-      <w:start w:val="1"/>
-      <w:numFmt w:val="bullet"/>
-      <w:lvlText w:val="o"/>
-      <w:lvlJc w:val="left"/>
-      <w:pPr>
-        <w:ind w:left="5902" w:hanging="360"/>
-      </w:pPr>
-      <w:rPr>
-        <w:rFonts w:ascii="Courier New" w:hAnsi="Courier New" w:cs="Courier New" w:hint="default"/>
-      </w:rPr>
-    </w:lvl>
-    <w:lvl w:ilvl="8" w:tplc="14090005" w:tentative="1">
-      <w:start w:val="1"/>
-      <w:numFmt w:val="bullet"/>
-      <w:lvlText w:val=""/>
-      <w:lvlJc w:val="left"/>
-      <w:pPr>
-        <w:ind w:left="6622" w:hanging="360"/>
-      </w:pPr>
-      <w:rPr>
-        <w:rFonts w:ascii="Wingdings" w:hAnsi="Wingdings" w:hint="default"/>
-      </w:rPr>
+        <w:ind w:left="5760" w:hanging="360"/>
+      </w:pPr>
+    </w:lvl>
+    <w:lvl w:ilvl="8" w:tplc="1409001B" w:tentative="1">
+      <w:start w:val="1"/>
+      <w:numFmt w:val="lowerRoman"/>
+      <w:lvlText w:val="%9."/>
+      <w:lvlJc w:val="right"/>
+      <w:pPr>
+        <w:ind w:left="6480" w:hanging="180"/>
+      </w:pPr>
     </w:lvl>
   </w:abstractNum>
   <w:num w:numId="1">
-    <w:abstractNumId w:val="0"/>
+    <w:abstractNumId w:val="1"/>
   </w:num>
   <w:num w:numId="2">
+    <w:abstractNumId w:val="2"/>
+  </w:num>
+  <w:num w:numId="3">
+    <w:abstractNumId w:val="5"/>
+  </w:num>
+  <w:num w:numId="4">
     <w:abstractNumId w:val="3"/>
   </w:num>
-  <w:num w:numId="3">
-    <w:abstractNumId w:val="2"/>
-  </w:num>
-  <w:num w:numId="4">
+  <w:num w:numId="5">
     <w:abstractNumId w:val="4"/>
   </w:num>
-  <w:num w:numId="5">
-    <w:abstractNumId w:val="1"/>
+  <w:num w:numId="6">
+    <w:abstractNumId w:val="0"/>
   </w:num>
 </w:numbering>
 </file>
@@ -2408,6 +3162,7 @@
     <w:lsdException w:name="HTML Sample" w:semiHidden="1" w:unhideWhenUsed="1"/>
     <w:lsdException w:name="HTML Typewriter" w:semiHidden="1" w:unhideWhenUsed="1"/>
     <w:lsdException w:name="HTML Variable" w:semiHidden="1" w:unhideWhenUsed="1"/>
+    <w:lsdException w:name="Normal Table" w:semiHidden="1" w:unhideWhenUsed="1"/>
     <w:lsdException w:name="annotation subject" w:semiHidden="1" w:unhideWhenUsed="1"/>
     <w:lsdException w:name="No List" w:semiHidden="1" w:unhideWhenUsed="1"/>
     <w:lsdException w:name="Outline List 1" w:semiHidden="1" w:unhideWhenUsed="1"/>
@@ -2451,8 +3206,10 @@
     <w:lsdException w:name="Table Elegant" w:semiHidden="1" w:unhideWhenUsed="1"/>
     <w:lsdException w:name="Table Professional" w:semiHidden="1" w:unhideWhenUsed="1"/>
     <w:lsdException w:name="Table Subtle 1" w:semiHidden="1" w:unhideWhenUsed="1"/>
+    <w:lsdException w:name="Table Subtle 2" w:semiHidden="1" w:unhideWhenUsed="1"/>
     <w:lsdException w:name="Table Web 1" w:semiHidden="1" w:unhideWhenUsed="1"/>
     <w:lsdException w:name="Table Web 2" w:semiHidden="1" w:unhideWhenUsed="1"/>
+    <w:lsdException w:name="Table Web 3" w:semiHidden="1" w:unhideWhenUsed="1"/>
     <w:lsdException w:name="Balloon Text" w:semiHidden="1" w:unhideWhenUsed="1"/>
     <w:lsdException w:name="Table Grid" w:uiPriority="39"/>
     <w:lsdException w:name="Table Theme" w:semiHidden="1" w:unhideWhenUsed="1"/>
@@ -2696,7 +3453,7 @@
     <w:link w:val="Heading1Char"/>
     <w:uiPriority w:val="9"/>
     <w:qFormat/>
-    <w:rsid w:val="00883081"/>
+    <w:rsid w:val="0079344F"/>
     <w:pPr>
       <w:keepNext/>
       <w:keepLines/>
@@ -2707,7 +3464,7 @@
       <w:rFonts w:eastAsiaTheme="majorEastAsia" w:cstheme="majorBidi"/>
       <w:b/>
       <w:color w:val="2F5496" w:themeColor="accent1" w:themeShade="BF"/>
-      <w:sz w:val="32"/>
+      <w:sz w:val="36"/>
       <w:szCs w:val="32"/>
     </w:rPr>
   </w:style>
@@ -2745,7 +3502,7 @@
     <w:link w:val="TitleChar"/>
     <w:uiPriority w:val="10"/>
     <w:qFormat/>
-    <w:rsid w:val="00883081"/>
+    <w:rsid w:val="004F163F"/>
     <w:pPr>
       <w:spacing w:after="0" w:line="240" w:lineRule="auto"/>
       <w:contextualSpacing/>
@@ -2756,7 +3513,7 @@
       <w:color w:val="002060"/>
       <w:spacing w:val="-10"/>
       <w:kern w:val="28"/>
-      <w:sz w:val="56"/>
+      <w:sz w:val="40"/>
       <w:szCs w:val="56"/>
     </w:rPr>
   </w:style>
@@ -2765,14 +3522,14 @@
     <w:basedOn w:val="DefaultParagraphFont"/>
     <w:link w:val="Title"/>
     <w:uiPriority w:val="10"/>
-    <w:rsid w:val="00883081"/>
+    <w:rsid w:val="004F163F"/>
     <w:rPr>
       <w:rFonts w:ascii="Cambria" w:eastAsiaTheme="majorEastAsia" w:hAnsi="Cambria" w:cstheme="majorBidi"/>
       <w:b/>
       <w:color w:val="002060"/>
       <w:spacing w:val="-10"/>
       <w:kern w:val="28"/>
-      <w:sz w:val="56"/>
+      <w:sz w:val="40"/>
       <w:szCs w:val="56"/>
     </w:rPr>
   </w:style>
@@ -2781,12 +3538,12 @@
     <w:basedOn w:val="DefaultParagraphFont"/>
     <w:link w:val="Heading1"/>
     <w:uiPriority w:val="9"/>
-    <w:rsid w:val="00883081"/>
+    <w:rsid w:val="0079344F"/>
     <w:rPr>
       <w:rFonts w:ascii="Cambria" w:eastAsiaTheme="majorEastAsia" w:hAnsi="Cambria" w:cstheme="majorBidi"/>
       <w:b/>
       <w:color w:val="2F5496" w:themeColor="accent1" w:themeShade="BF"/>
-      <w:sz w:val="32"/>
+      <w:sz w:val="36"/>
       <w:szCs w:val="32"/>
     </w:rPr>
   </w:style>
@@ -2805,17 +3562,6 @@
       <w:lang w:val="en-US"/>
     </w:rPr>
   </w:style>
-  <w:style w:type="paragraph" w:styleId="ListParagraph">
-    <w:name w:val="List Paragraph"/>
-    <w:basedOn w:val="Normal"/>
-    <w:uiPriority w:val="34"/>
-    <w:qFormat/>
-    <w:rsid w:val="0008462D"/>
-    <w:pPr>
-      <w:ind w:left="720"/>
-      <w:contextualSpacing/>
-    </w:pPr>
-  </w:style>
   <w:style w:type="paragraph" w:styleId="TOC1">
     <w:name w:val="toc 1"/>
     <w:basedOn w:val="Normal"/>
@@ -2823,7 +3569,7 @@
     <w:autoRedefine/>
     <w:uiPriority w:val="39"/>
     <w:unhideWhenUsed/>
-    <w:rsid w:val="00B718DF"/>
+    <w:rsid w:val="00E455B2"/>
     <w:pPr>
       <w:spacing w:after="100"/>
     </w:pPr>
@@ -2833,10 +3579,46 @@
     <w:basedOn w:val="DefaultParagraphFont"/>
     <w:uiPriority w:val="99"/>
     <w:unhideWhenUsed/>
-    <w:rsid w:val="00B718DF"/>
+    <w:rsid w:val="00E455B2"/>
     <w:rPr>
       <w:color w:val="0563C1" w:themeColor="hyperlink"/>
       <w:u w:val="single"/>
+    </w:rPr>
+  </w:style>
+  <w:style w:type="paragraph" w:styleId="ListParagraph">
+    <w:name w:val="List Paragraph"/>
+    <w:basedOn w:val="Normal"/>
+    <w:uiPriority w:val="34"/>
+    <w:qFormat/>
+    <w:rsid w:val="004F163F"/>
+    <w:pPr>
+      <w:ind w:left="720"/>
+      <w:contextualSpacing/>
+    </w:pPr>
+  </w:style>
+  <w:style w:type="character" w:styleId="SubtleEmphasis">
+    <w:name w:val="Subtle Emphasis"/>
+    <w:basedOn w:val="DefaultParagraphFont"/>
+    <w:uiPriority w:val="19"/>
+    <w:qFormat/>
+    <w:rsid w:val="00A40F6D"/>
+    <w:rPr>
+      <w:b/>
+      <w:i/>
+      <w:iCs/>
+      <w:color w:val="2F5496" w:themeColor="accent1" w:themeShade="BF"/>
+      <w:sz w:val="28"/>
+    </w:rPr>
+  </w:style>
+  <w:style w:type="character" w:styleId="Emphasis">
+    <w:name w:val="Emphasis"/>
+    <w:basedOn w:val="DefaultParagraphFont"/>
+    <w:uiPriority w:val="20"/>
+    <w:qFormat/>
+    <w:rsid w:val="00AA4376"/>
+    <w:rPr>
+      <w:i/>
+      <w:iCs/>
     </w:rPr>
   </w:style>
 </w:styles>
@@ -3108,7 +3890,7 @@
 </file>
 
 <file path=customXml/itemProps1.xml><?xml version="1.0" encoding="utf-8"?>
-<ds:datastoreItem xmlns:ds="http://schemas.openxmlformats.org/officeDocument/2006/customXml" ds:itemID="{C7248160-B3A1-4383-95D2-3929CED861A3}">
+<ds:datastoreItem xmlns:ds="http://schemas.openxmlformats.org/officeDocument/2006/customXml" ds:itemID="{83E56B45-9D06-4C34-8BD4-EAA02687B14E}">
   <ds:schemaRefs>
     <ds:schemaRef ds:uri="http://schemas.openxmlformats.org/officeDocument/2006/bibliography"/>
   </ds:schemaRefs>

</xml_diff>

<commit_message>
CodeSmell "Refuse Bequest" solved!
</commit_message>
<xml_diff>
--- a/documents/BCPR301 Assignment2-BedSmells.docx
+++ b/documents/BCPR301 Assignment2-BedSmells.docx
@@ -2001,7 +2001,6 @@
           <w:rStyle w:val="Emphasis"/>
         </w:rPr>
       </w:pPr>
-      <w:bookmarkStart w:id="6" w:name="_GoBack"/>
       <w:r>
         <w:rPr>
           <w:rStyle w:val="Emphasis"/>
@@ -2014,12 +2013,11 @@
         <w:pStyle w:val="Heading1"/>
         <w:spacing w:before="120" w:after="120" w:line="240" w:lineRule="auto"/>
       </w:pPr>
-      <w:bookmarkStart w:id="7" w:name="_Toc514790729"/>
+      <w:bookmarkStart w:id="6" w:name="_Toc514790729"/>
+      <w:r>
+        <w:t>Location:</w:t>
+      </w:r>
       <w:bookmarkEnd w:id="6"/>
-      <w:r>
-        <w:t>Location:</w:t>
-      </w:r>
-      <w:bookmarkEnd w:id="7"/>
       <w:r>
         <w:t xml:space="preserve"> </w:t>
       </w:r>
@@ -2087,11 +2085,11 @@
         <w:pStyle w:val="Heading1"/>
         <w:spacing w:before="120" w:after="120" w:line="240" w:lineRule="auto"/>
       </w:pPr>
-      <w:bookmarkStart w:id="8" w:name="_Toc514790730"/>
+      <w:bookmarkStart w:id="7" w:name="_Toc514790730"/>
       <w:r>
         <w:t>Reason:</w:t>
       </w:r>
-      <w:bookmarkEnd w:id="8"/>
+      <w:bookmarkEnd w:id="7"/>
     </w:p>
     <w:p>
       <w:pPr>
@@ -2245,11 +2243,11 @@
         <w:pStyle w:val="Heading1"/>
         <w:spacing w:before="120" w:after="120" w:line="240" w:lineRule="auto"/>
       </w:pPr>
-      <w:bookmarkStart w:id="9" w:name="_Toc514790731"/>
+      <w:bookmarkStart w:id="8" w:name="_Toc514790731"/>
       <w:r>
         <w:t>Strategies / Approaches:</w:t>
       </w:r>
-      <w:bookmarkEnd w:id="9"/>
+      <w:bookmarkEnd w:id="8"/>
       <w:r>
         <w:t xml:space="preserve"> </w:t>
       </w:r>
@@ -2268,11 +2266,11 @@
         <w:pStyle w:val="Heading1"/>
         <w:spacing w:before="120" w:after="120" w:line="240" w:lineRule="auto"/>
       </w:pPr>
-      <w:bookmarkStart w:id="10" w:name="_Toc514790732"/>
+      <w:bookmarkStart w:id="9" w:name="_Toc514790732"/>
       <w:r>
         <w:t>Refactoring Step Taken:</w:t>
       </w:r>
-      <w:bookmarkEnd w:id="10"/>
+      <w:bookmarkEnd w:id="9"/>
     </w:p>
     <w:p>
       <w:pPr>
@@ -2312,12 +2310,139 @@
         </w:numPr>
       </w:pPr>
       <w:r>
-        <w:t xml:space="preserve">Create a field in the subclass for holding the super class. </w:t>
-      </w:r>
-    </w:p>
-    <w:p>
-      <w:r>
-        <w:tab/>
+        <w:t>Create a field in the subcla</w:t>
+      </w:r>
+      <w:r>
+        <w:t>ss for holding the super class.</w:t>
+      </w:r>
+    </w:p>
+    <w:p>
+      <w:pPr>
+        <w:pStyle w:val="ListParagraph"/>
+        <w:numPr>
+          <w:ilvl w:val="1"/>
+          <w:numId w:val="6"/>
+        </w:numPr>
+        <w:spacing w:after="120" w:line="240" w:lineRule="auto"/>
+      </w:pPr>
+      <w:r>
+        <w:t>Def __</w:t>
+      </w:r>
+      <w:proofErr w:type="spellStart"/>
+      <w:r>
+        <w:t>init</w:t>
+      </w:r>
+      <w:proofErr w:type="spellEnd"/>
+      <w:r>
+        <w:t>__(self):</w:t>
+      </w:r>
+    </w:p>
+    <w:p>
+      <w:pPr>
+        <w:spacing w:after="120" w:line="240" w:lineRule="auto"/>
+        <w:ind w:left="2160"/>
+      </w:pPr>
+      <w:r>
+        <w:t>Super(</w:t>
+      </w:r>
+      <w:proofErr w:type="gramStart"/>
+      <w:r>
+        <w:t>)._</w:t>
+      </w:r>
+      <w:proofErr w:type="gramEnd"/>
+      <w:r>
+        <w:t>_</w:t>
+      </w:r>
+      <w:proofErr w:type="spellStart"/>
+      <w:r>
+        <w:t>init</w:t>
+      </w:r>
+      <w:proofErr w:type="spellEnd"/>
+      <w:r>
+        <w:t>__()</w:t>
+      </w:r>
+    </w:p>
+    <w:p>
+      <w:pPr>
+        <w:pStyle w:val="ListParagraph"/>
+        <w:numPr>
+          <w:ilvl w:val="0"/>
+          <w:numId w:val="6"/>
+        </w:numPr>
+        <w:spacing w:after="120" w:line="360" w:lineRule="auto"/>
+        <w:ind w:left="714" w:hanging="357"/>
+      </w:pPr>
+      <w:r>
+        <w:rPr>
+          <w:rFonts w:cs="Arial"/>
+          <w:color w:val="252830"/>
+          <w:shd w:val="clear" w:color="auto" w:fill="FFFFFF"/>
+        </w:rPr>
+        <w:t xml:space="preserve">The </w:t>
+      </w:r>
+      <w:proofErr w:type="gramStart"/>
+      <w:r>
+        <w:rPr>
+          <w:rFonts w:cs="Arial"/>
+          <w:color w:val="252830"/>
+          <w:shd w:val="clear" w:color="auto" w:fill="FFFFFF"/>
+        </w:rPr>
+        <w:t>super(</w:t>
+      </w:r>
+      <w:proofErr w:type="gramEnd"/>
+      <w:r>
+        <w:rPr>
+          <w:rFonts w:cs="Arial"/>
+          <w:color w:val="252830"/>
+          <w:shd w:val="clear" w:color="auto" w:fill="FFFFFF"/>
+        </w:rPr>
+        <w:t xml:space="preserve">) </w:t>
+      </w:r>
+      <w:proofErr w:type="spellStart"/>
+      <w:r>
+        <w:rPr>
+          <w:rFonts w:cs="Arial"/>
+          <w:color w:val="252830"/>
+          <w:shd w:val="clear" w:color="auto" w:fill="FFFFFF"/>
+        </w:rPr>
+        <w:t>builtin</w:t>
+      </w:r>
+      <w:proofErr w:type="spellEnd"/>
+      <w:r>
+        <w:rPr>
+          <w:rFonts w:cs="Arial"/>
+          <w:color w:val="252830"/>
+          <w:shd w:val="clear" w:color="auto" w:fill="FFFFFF"/>
+        </w:rPr>
+        <w:t xml:space="preserve"> returns a proxy object, a substitute object that has ability to call method of the base class via dele</w:t>
+      </w:r>
+      <w:bookmarkStart w:id="10" w:name="_GoBack"/>
+      <w:bookmarkEnd w:id="10"/>
+      <w:r>
+        <w:rPr>
+          <w:rFonts w:cs="Arial"/>
+          <w:color w:val="252830"/>
+          <w:shd w:val="clear" w:color="auto" w:fill="FFFFFF"/>
+        </w:rPr>
+        <w:t xml:space="preserve">gation. This is called indirection (ability to reference base object with </w:t>
+      </w:r>
+      <w:proofErr w:type="gramStart"/>
+      <w:r>
+        <w:rPr>
+          <w:rFonts w:cs="Arial"/>
+          <w:color w:val="252830"/>
+          <w:shd w:val="clear" w:color="auto" w:fill="FFFFFF"/>
+        </w:rPr>
+        <w:t>super(</w:t>
+      </w:r>
+      <w:proofErr w:type="gramEnd"/>
+      <w:r>
+        <w:rPr>
+          <w:rFonts w:cs="Arial"/>
+          <w:color w:val="252830"/>
+          <w:shd w:val="clear" w:color="auto" w:fill="FFFFFF"/>
+        </w:rPr>
+        <w:t>))</w:t>
       </w:r>
     </w:p>
     <w:p>
@@ -2552,6 +2677,119 @@
     </w:lvl>
   </w:abstractNum>
   <w:abstractNum w:abstractNumId="1" w15:restartNumberingAfterBreak="0">
+    <w:nsid w:val="450936EE"/>
+    <w:multiLevelType w:val="hybridMultilevel"/>
+    <w:tmpl w:val="F6165FB6"/>
+    <w:lvl w:ilvl="0" w:tplc="14090001">
+      <w:start w:val="1"/>
+      <w:numFmt w:val="bullet"/>
+      <w:lvlText w:val=""/>
+      <w:lvlJc w:val="left"/>
+      <w:pPr>
+        <w:ind w:left="1800" w:hanging="360"/>
+      </w:pPr>
+      <w:rPr>
+        <w:rFonts w:ascii="Symbol" w:hAnsi="Symbol" w:hint="default"/>
+      </w:rPr>
+    </w:lvl>
+    <w:lvl w:ilvl="1" w:tplc="14090003" w:tentative="1">
+      <w:start w:val="1"/>
+      <w:numFmt w:val="bullet"/>
+      <w:lvlText w:val="o"/>
+      <w:lvlJc w:val="left"/>
+      <w:pPr>
+        <w:ind w:left="2520" w:hanging="360"/>
+      </w:pPr>
+      <w:rPr>
+        <w:rFonts w:ascii="Courier New" w:hAnsi="Courier New" w:cs="Courier New" w:hint="default"/>
+      </w:rPr>
+    </w:lvl>
+    <w:lvl w:ilvl="2" w:tplc="14090005" w:tentative="1">
+      <w:start w:val="1"/>
+      <w:numFmt w:val="bullet"/>
+      <w:lvlText w:val=""/>
+      <w:lvlJc w:val="left"/>
+      <w:pPr>
+        <w:ind w:left="3240" w:hanging="360"/>
+      </w:pPr>
+      <w:rPr>
+        <w:rFonts w:ascii="Wingdings" w:hAnsi="Wingdings" w:hint="default"/>
+      </w:rPr>
+    </w:lvl>
+    <w:lvl w:ilvl="3" w:tplc="14090001" w:tentative="1">
+      <w:start w:val="1"/>
+      <w:numFmt w:val="bullet"/>
+      <w:lvlText w:val=""/>
+      <w:lvlJc w:val="left"/>
+      <w:pPr>
+        <w:ind w:left="3960" w:hanging="360"/>
+      </w:pPr>
+      <w:rPr>
+        <w:rFonts w:ascii="Symbol" w:hAnsi="Symbol" w:hint="default"/>
+      </w:rPr>
+    </w:lvl>
+    <w:lvl w:ilvl="4" w:tplc="14090003" w:tentative="1">
+      <w:start w:val="1"/>
+      <w:numFmt w:val="bullet"/>
+      <w:lvlText w:val="o"/>
+      <w:lvlJc w:val="left"/>
+      <w:pPr>
+        <w:ind w:left="4680" w:hanging="360"/>
+      </w:pPr>
+      <w:rPr>
+        <w:rFonts w:ascii="Courier New" w:hAnsi="Courier New" w:cs="Courier New" w:hint="default"/>
+      </w:rPr>
+    </w:lvl>
+    <w:lvl w:ilvl="5" w:tplc="14090005" w:tentative="1">
+      <w:start w:val="1"/>
+      <w:numFmt w:val="bullet"/>
+      <w:lvlText w:val=""/>
+      <w:lvlJc w:val="left"/>
+      <w:pPr>
+        <w:ind w:left="5400" w:hanging="360"/>
+      </w:pPr>
+      <w:rPr>
+        <w:rFonts w:ascii="Wingdings" w:hAnsi="Wingdings" w:hint="default"/>
+      </w:rPr>
+    </w:lvl>
+    <w:lvl w:ilvl="6" w:tplc="14090001" w:tentative="1">
+      <w:start w:val="1"/>
+      <w:numFmt w:val="bullet"/>
+      <w:lvlText w:val=""/>
+      <w:lvlJc w:val="left"/>
+      <w:pPr>
+        <w:ind w:left="6120" w:hanging="360"/>
+      </w:pPr>
+      <w:rPr>
+        <w:rFonts w:ascii="Symbol" w:hAnsi="Symbol" w:hint="default"/>
+      </w:rPr>
+    </w:lvl>
+    <w:lvl w:ilvl="7" w:tplc="14090003" w:tentative="1">
+      <w:start w:val="1"/>
+      <w:numFmt w:val="bullet"/>
+      <w:lvlText w:val="o"/>
+      <w:lvlJc w:val="left"/>
+      <w:pPr>
+        <w:ind w:left="6840" w:hanging="360"/>
+      </w:pPr>
+      <w:rPr>
+        <w:rFonts w:ascii="Courier New" w:hAnsi="Courier New" w:cs="Courier New" w:hint="default"/>
+      </w:rPr>
+    </w:lvl>
+    <w:lvl w:ilvl="8" w:tplc="14090005" w:tentative="1">
+      <w:start w:val="1"/>
+      <w:numFmt w:val="bullet"/>
+      <w:lvlText w:val=""/>
+      <w:lvlJc w:val="left"/>
+      <w:pPr>
+        <w:ind w:left="7560" w:hanging="360"/>
+      </w:pPr>
+      <w:rPr>
+        <w:rFonts w:ascii="Wingdings" w:hAnsi="Wingdings" w:hint="default"/>
+      </w:rPr>
+    </w:lvl>
+  </w:abstractNum>
+  <w:abstractNum w:abstractNumId="2" w15:restartNumberingAfterBreak="0">
     <w:nsid w:val="49807106"/>
     <w:multiLevelType w:val="hybridMultilevel"/>
     <w:tmpl w:val="D5ACE6EA"/>
@@ -2637,7 +2875,7 @@
       </w:pPr>
     </w:lvl>
   </w:abstractNum>
-  <w:abstractNum w:abstractNumId="2" w15:restartNumberingAfterBreak="0">
+  <w:abstractNum w:abstractNumId="3" w15:restartNumberingAfterBreak="0">
     <w:nsid w:val="51A91133"/>
     <w:multiLevelType w:val="hybridMultilevel"/>
     <w:tmpl w:val="72EE719C"/>
@@ -2723,7 +2961,120 @@
       </w:pPr>
     </w:lvl>
   </w:abstractNum>
-  <w:abstractNum w:abstractNumId="3" w15:restartNumberingAfterBreak="0">
+  <w:abstractNum w:abstractNumId="4" w15:restartNumberingAfterBreak="0">
+    <w:nsid w:val="5ABE7DAB"/>
+    <w:multiLevelType w:val="hybridMultilevel"/>
+    <w:tmpl w:val="A860E132"/>
+    <w:lvl w:ilvl="0" w:tplc="14090001">
+      <w:start w:val="1"/>
+      <w:numFmt w:val="bullet"/>
+      <w:lvlText w:val=""/>
+      <w:lvlJc w:val="left"/>
+      <w:pPr>
+        <w:ind w:left="2880" w:hanging="360"/>
+      </w:pPr>
+      <w:rPr>
+        <w:rFonts w:ascii="Symbol" w:hAnsi="Symbol" w:hint="default"/>
+      </w:rPr>
+    </w:lvl>
+    <w:lvl w:ilvl="1" w:tplc="14090003" w:tentative="1">
+      <w:start w:val="1"/>
+      <w:numFmt w:val="bullet"/>
+      <w:lvlText w:val="o"/>
+      <w:lvlJc w:val="left"/>
+      <w:pPr>
+        <w:ind w:left="3600" w:hanging="360"/>
+      </w:pPr>
+      <w:rPr>
+        <w:rFonts w:ascii="Courier New" w:hAnsi="Courier New" w:cs="Courier New" w:hint="default"/>
+      </w:rPr>
+    </w:lvl>
+    <w:lvl w:ilvl="2" w:tplc="14090005" w:tentative="1">
+      <w:start w:val="1"/>
+      <w:numFmt w:val="bullet"/>
+      <w:lvlText w:val=""/>
+      <w:lvlJc w:val="left"/>
+      <w:pPr>
+        <w:ind w:left="4320" w:hanging="360"/>
+      </w:pPr>
+      <w:rPr>
+        <w:rFonts w:ascii="Wingdings" w:hAnsi="Wingdings" w:hint="default"/>
+      </w:rPr>
+    </w:lvl>
+    <w:lvl w:ilvl="3" w:tplc="14090001" w:tentative="1">
+      <w:start w:val="1"/>
+      <w:numFmt w:val="bullet"/>
+      <w:lvlText w:val=""/>
+      <w:lvlJc w:val="left"/>
+      <w:pPr>
+        <w:ind w:left="5040" w:hanging="360"/>
+      </w:pPr>
+      <w:rPr>
+        <w:rFonts w:ascii="Symbol" w:hAnsi="Symbol" w:hint="default"/>
+      </w:rPr>
+    </w:lvl>
+    <w:lvl w:ilvl="4" w:tplc="14090003" w:tentative="1">
+      <w:start w:val="1"/>
+      <w:numFmt w:val="bullet"/>
+      <w:lvlText w:val="o"/>
+      <w:lvlJc w:val="left"/>
+      <w:pPr>
+        <w:ind w:left="5760" w:hanging="360"/>
+      </w:pPr>
+      <w:rPr>
+        <w:rFonts w:ascii="Courier New" w:hAnsi="Courier New" w:cs="Courier New" w:hint="default"/>
+      </w:rPr>
+    </w:lvl>
+    <w:lvl w:ilvl="5" w:tplc="14090005" w:tentative="1">
+      <w:start w:val="1"/>
+      <w:numFmt w:val="bullet"/>
+      <w:lvlText w:val=""/>
+      <w:lvlJc w:val="left"/>
+      <w:pPr>
+        <w:ind w:left="6480" w:hanging="360"/>
+      </w:pPr>
+      <w:rPr>
+        <w:rFonts w:ascii="Wingdings" w:hAnsi="Wingdings" w:hint="default"/>
+      </w:rPr>
+    </w:lvl>
+    <w:lvl w:ilvl="6" w:tplc="14090001" w:tentative="1">
+      <w:start w:val="1"/>
+      <w:numFmt w:val="bullet"/>
+      <w:lvlText w:val=""/>
+      <w:lvlJc w:val="left"/>
+      <w:pPr>
+        <w:ind w:left="7200" w:hanging="360"/>
+      </w:pPr>
+      <w:rPr>
+        <w:rFonts w:ascii="Symbol" w:hAnsi="Symbol" w:hint="default"/>
+      </w:rPr>
+    </w:lvl>
+    <w:lvl w:ilvl="7" w:tplc="14090003" w:tentative="1">
+      <w:start w:val="1"/>
+      <w:numFmt w:val="bullet"/>
+      <w:lvlText w:val="o"/>
+      <w:lvlJc w:val="left"/>
+      <w:pPr>
+        <w:ind w:left="7920" w:hanging="360"/>
+      </w:pPr>
+      <w:rPr>
+        <w:rFonts w:ascii="Courier New" w:hAnsi="Courier New" w:cs="Courier New" w:hint="default"/>
+      </w:rPr>
+    </w:lvl>
+    <w:lvl w:ilvl="8" w:tplc="14090005" w:tentative="1">
+      <w:start w:val="1"/>
+      <w:numFmt w:val="bullet"/>
+      <w:lvlText w:val=""/>
+      <w:lvlJc w:val="left"/>
+      <w:pPr>
+        <w:ind w:left="8640" w:hanging="360"/>
+      </w:pPr>
+      <w:rPr>
+        <w:rFonts w:ascii="Wingdings" w:hAnsi="Wingdings" w:hint="default"/>
+      </w:rPr>
+    </w:lvl>
+  </w:abstractNum>
+  <w:abstractNum w:abstractNumId="5" w15:restartNumberingAfterBreak="0">
     <w:nsid w:val="679F12CA"/>
     <w:multiLevelType w:val="hybridMultilevel"/>
     <w:tmpl w:val="8DA43E1E"/>
@@ -2812,7 +3163,7 @@
       </w:pPr>
     </w:lvl>
   </w:abstractNum>
-  <w:abstractNum w:abstractNumId="4" w15:restartNumberingAfterBreak="0">
+  <w:abstractNum w:abstractNumId="6" w15:restartNumberingAfterBreak="0">
     <w:nsid w:val="748E453E"/>
     <w:multiLevelType w:val="hybridMultilevel"/>
     <w:tmpl w:val="9738DD86"/>
@@ -2901,7 +3252,7 @@
       </w:pPr>
     </w:lvl>
   </w:abstractNum>
-  <w:abstractNum w:abstractNumId="5" w15:restartNumberingAfterBreak="0">
+  <w:abstractNum w:abstractNumId="7" w15:restartNumberingAfterBreak="0">
     <w:nsid w:val="797720C8"/>
     <w:multiLevelType w:val="hybridMultilevel"/>
     <w:tmpl w:val="D0A02DCE"/>
@@ -2991,22 +3342,28 @@
     </w:lvl>
   </w:abstractNum>
   <w:num w:numId="1">
-    <w:abstractNumId w:val="1"/>
+    <w:abstractNumId w:val="2"/>
   </w:num>
   <w:num w:numId="2">
-    <w:abstractNumId w:val="2"/>
+    <w:abstractNumId w:val="3"/>
   </w:num>
   <w:num w:numId="3">
+    <w:abstractNumId w:val="7"/>
+  </w:num>
+  <w:num w:numId="4">
     <w:abstractNumId w:val="5"/>
   </w:num>
-  <w:num w:numId="4">
-    <w:abstractNumId w:val="3"/>
-  </w:num>
   <w:num w:numId="5">
-    <w:abstractNumId w:val="4"/>
+    <w:abstractNumId w:val="6"/>
   </w:num>
   <w:num w:numId="6">
     <w:abstractNumId w:val="0"/>
+  </w:num>
+  <w:num w:numId="7">
+    <w:abstractNumId w:val="4"/>
+  </w:num>
+  <w:num w:numId="8">
+    <w:abstractNumId w:val="1"/>
   </w:num>
 </w:numbering>
 </file>
@@ -3596,6 +3953,57 @@
       <w:sz w:val="28"/>
     </w:rPr>
   </w:style>
+  <w:style w:type="paragraph" w:styleId="HTMLPreformatted">
+    <w:name w:val="HTML Preformatted"/>
+    <w:basedOn w:val="Normal"/>
+    <w:link w:val="HTMLPreformattedChar"/>
+    <w:uiPriority w:val="99"/>
+    <w:semiHidden/>
+    <w:unhideWhenUsed/>
+    <w:rsid w:val="00095F98"/>
+    <w:pPr>
+      <w:tabs>
+        <w:tab w:val="left" w:pos="916"/>
+        <w:tab w:val="left" w:pos="1832"/>
+        <w:tab w:val="left" w:pos="2748"/>
+        <w:tab w:val="left" w:pos="3664"/>
+        <w:tab w:val="left" w:pos="4580"/>
+        <w:tab w:val="left" w:pos="5496"/>
+        <w:tab w:val="left" w:pos="6412"/>
+        <w:tab w:val="left" w:pos="7328"/>
+        <w:tab w:val="left" w:pos="8244"/>
+        <w:tab w:val="left" w:pos="9160"/>
+        <w:tab w:val="left" w:pos="10076"/>
+        <w:tab w:val="left" w:pos="10992"/>
+        <w:tab w:val="left" w:pos="11908"/>
+        <w:tab w:val="left" w:pos="12824"/>
+        <w:tab w:val="left" w:pos="13740"/>
+        <w:tab w:val="left" w:pos="14656"/>
+      </w:tabs>
+      <w:spacing w:before="0" w:after="0" w:line="240" w:lineRule="auto"/>
+      <w:jc w:val="left"/>
+    </w:pPr>
+    <w:rPr>
+      <w:rFonts w:ascii="Courier New" w:eastAsia="Times New Roman" w:hAnsi="Courier New" w:cs="Courier New"/>
+      <w:sz w:val="20"/>
+      <w:szCs w:val="20"/>
+      <w:lang w:eastAsia="en-NZ"/>
+    </w:rPr>
+  </w:style>
+  <w:style w:type="character" w:customStyle="1" w:styleId="HTMLPreformattedChar">
+    <w:name w:val="HTML Preformatted Char"/>
+    <w:basedOn w:val="DefaultParagraphFont"/>
+    <w:link w:val="HTMLPreformatted"/>
+    <w:uiPriority w:val="99"/>
+    <w:semiHidden/>
+    <w:rsid w:val="00095F98"/>
+    <w:rPr>
+      <w:rFonts w:ascii="Courier New" w:eastAsia="Times New Roman" w:hAnsi="Courier New" w:cs="Courier New"/>
+      <w:sz w:val="20"/>
+      <w:szCs w:val="20"/>
+      <w:lang w:eastAsia="en-NZ"/>
+    </w:rPr>
+  </w:style>
 </w:styles>
 </file>
 
@@ -3865,7 +4273,7 @@
 </file>
 
 <file path=customXml/itemProps1.xml><?xml version="1.0" encoding="utf-8"?>
-<ds:datastoreItem xmlns:ds="http://schemas.openxmlformats.org/officeDocument/2006/customXml" ds:itemID="{5023E0B7-BFBC-47A5-883E-22C60F2E0A4D}">
+<ds:datastoreItem xmlns:ds="http://schemas.openxmlformats.org/officeDocument/2006/customXml" ds:itemID="{94704FFD-6183-4E46-9317-3D7B655CFEC2}">
   <ds:schemaRefs>
     <ds:schemaRef ds:uri="http://schemas.openxmlformats.org/officeDocument/2006/bibliography"/>
   </ds:schemaRefs>

</xml_diff>

<commit_message>
Data Class Code Smell fixed
</commit_message>
<xml_diff>
--- a/documents/BCPR301 Assignment2-BedSmells.docx
+++ b/documents/BCPR301 Assignment2-BedSmells.docx
@@ -2414,17 +2414,7 @@
           <w:color w:val="252830"/>
           <w:shd w:val="clear" w:color="auto" w:fill="FFFFFF"/>
         </w:rPr>
-        <w:t xml:space="preserve"> returns a proxy object, a substitute object that has ability to call method of the base class via dele</w:t>
-      </w:r>
-      <w:bookmarkStart w:id="10" w:name="_GoBack"/>
-      <w:bookmarkEnd w:id="10"/>
-      <w:r>
-        <w:rPr>
-          <w:rFonts w:cs="Arial"/>
-          <w:color w:val="252830"/>
-          <w:shd w:val="clear" w:color="auto" w:fill="FFFFFF"/>
-        </w:rPr>
-        <w:t xml:space="preserve">gation. This is called indirection (ability to reference base object with </w:t>
+        <w:t xml:space="preserve"> returns a proxy object, a substitute object that has ability to call method of the base class via delegation. This is called indirection (ability to reference base object with </w:t>
       </w:r>
       <w:proofErr w:type="gramStart"/>
       <w:r>
@@ -2455,120 +2445,2061 @@
         <w:spacing w:before="120" w:after="120" w:line="240" w:lineRule="auto"/>
         <w:ind w:left="0"/>
       </w:pPr>
-      <w:bookmarkStart w:id="11" w:name="_Toc514790738"/>
-      <w:r>
-        <w:lastRenderedPageBreak/>
+      <w:bookmarkStart w:id="10" w:name="_Toc514790738"/>
+      <w:r>
         <w:t xml:space="preserve">NAME: Large Class: </w:t>
       </w:r>
-      <w:r>
-        <w:t>Divergent Change</w:t>
-      </w:r>
-      <w:bookmarkEnd w:id="11"/>
+      <w:bookmarkEnd w:id="10"/>
+      <w:r>
+        <w:t>Dispensable</w:t>
+      </w:r>
+    </w:p>
+    <w:p>
+      <w:pPr>
+        <w:rPr>
+          <w:rStyle w:val="Emphasis"/>
+        </w:rPr>
+      </w:pPr>
+      <w:r>
+        <w:rPr>
+          <w:rStyle w:val="Emphasis"/>
+        </w:rPr>
+        <w:t>Data Class</w:t>
+      </w:r>
     </w:p>
     <w:p>
       <w:pPr>
         <w:pStyle w:val="Heading1"/>
         <w:spacing w:before="120" w:after="120" w:line="240" w:lineRule="auto"/>
       </w:pPr>
-      <w:bookmarkStart w:id="12" w:name="_Toc514790739"/>
-      <w:r>
-        <w:t>Location:</w:t>
-      </w:r>
-      <w:bookmarkEnd w:id="12"/>
+      <w:bookmarkStart w:id="11" w:name="_Toc514790740"/>
+      <w:r>
+        <w:lastRenderedPageBreak/>
+        <w:t xml:space="preserve">Location: </w:t>
+      </w:r>
+    </w:p>
+    <w:p>
+      <w:pPr>
+        <w:spacing w:after="120" w:line="240" w:lineRule="auto"/>
+        <w:ind w:left="720"/>
+      </w:pPr>
+      <w:r>
+        <w:rPr>
+          <w:rStyle w:val="SubtleEmphasis"/>
+        </w:rPr>
+        <w:t>Folder:</w:t>
+      </w:r>
+      <w:r>
+        <w:t xml:space="preserve"> Employee Management System&gt; Employee Database &gt; Employee-Management-System &gt; Refactoring</w:t>
+      </w:r>
+    </w:p>
+    <w:p>
+      <w:pPr>
+        <w:spacing w:after="120" w:line="240" w:lineRule="auto"/>
+        <w:ind w:left="720"/>
+      </w:pPr>
+      <w:r>
+        <w:rPr>
+          <w:rStyle w:val="SubtleEmphasis"/>
+        </w:rPr>
+        <w:t>File:</w:t>
+      </w:r>
+      <w:r>
+        <w:t xml:space="preserve"> data.py</w:t>
+      </w:r>
+    </w:p>
+    <w:p>
+      <w:pPr>
+        <w:spacing w:after="120" w:line="240" w:lineRule="auto"/>
+        <w:ind w:left="567" w:firstLine="153"/>
+      </w:pPr>
+      <w:r>
+        <w:rPr>
+          <w:rStyle w:val="SubtleEmphasis"/>
+        </w:rPr>
+        <w:t>Line</w:t>
+      </w:r>
+      <w:r>
+        <w:t>: 5 to 16</w:t>
+      </w:r>
     </w:p>
     <w:p>
       <w:pPr>
         <w:pStyle w:val="Heading1"/>
         <w:spacing w:before="120" w:after="120" w:line="240" w:lineRule="auto"/>
       </w:pPr>
-      <w:bookmarkStart w:id="13" w:name="_Toc514790740"/>
       <w:r>
         <w:t>Reason:</w:t>
       </w:r>
+      <w:bookmarkEnd w:id="11"/>
+    </w:p>
+    <w:p>
+      <w:pPr>
+        <w:pStyle w:val="ListParagraph"/>
+        <w:numPr>
+          <w:ilvl w:val="0"/>
+          <w:numId w:val="9"/>
+        </w:numPr>
+      </w:pPr>
+      <w:r>
+        <w:t>In my Assignment1; I discover the third worst code smell is “Data(</w:t>
+      </w:r>
+      <w:proofErr w:type="spellStart"/>
+      <w:r>
+        <w:t>Enum</w:t>
+      </w:r>
+      <w:proofErr w:type="spellEnd"/>
+      <w:r>
+        <w:t>) class” because this class only includes the public attributes and no operation (methods)</w:t>
+      </w:r>
+    </w:p>
+    <w:p>
+      <w:pPr>
+        <w:pStyle w:val="ListParagraph"/>
+        <w:numPr>
+          <w:ilvl w:val="0"/>
+          <w:numId w:val="9"/>
+        </w:numPr>
+      </w:pPr>
+      <w:r>
+        <w:t>The attributes are used by other classes but not the class itself</w:t>
+      </w:r>
+    </w:p>
+    <w:p>
+      <w:pPr>
+        <w:pStyle w:val="ListParagraph"/>
+        <w:numPr>
+          <w:ilvl w:val="0"/>
+          <w:numId w:val="9"/>
+        </w:numPr>
+        <w:spacing w:after="120" w:line="360" w:lineRule="auto"/>
+      </w:pPr>
+      <w:r>
+        <w:t>The attributes are public, so that it can be accessible by any class and methods, which can cause risk of damaging the attributes</w:t>
+      </w:r>
+    </w:p>
+    <w:p>
+      <w:pPr>
+        <w:pStyle w:val="Heading1"/>
+        <w:spacing w:before="120" w:after="120" w:line="360" w:lineRule="auto"/>
+      </w:pPr>
+      <w:bookmarkStart w:id="12" w:name="_Toc514790741"/>
+      <w:r>
+        <w:t>Strategies / Approaches:</w:t>
+      </w:r>
+      <w:bookmarkEnd w:id="12"/>
+      <w:r>
+        <w:t xml:space="preserve"> </w:t>
+      </w:r>
+    </w:p>
+    <w:p>
+      <w:pPr>
+        <w:spacing w:after="120" w:line="360" w:lineRule="auto"/>
+        <w:ind w:firstLine="720"/>
+      </w:pPr>
+      <w:r>
+        <w:t>Encapsulate Field</w:t>
+      </w:r>
+    </w:p>
+    <w:p>
+      <w:pPr>
+        <w:pStyle w:val="Heading1"/>
+        <w:spacing w:before="120" w:after="120" w:line="360" w:lineRule="auto"/>
+      </w:pPr>
+      <w:bookmarkStart w:id="13" w:name="_Toc514790742"/>
+      <w:r>
+        <w:t>Refactoring Step Taken:</w:t>
+      </w:r>
       <w:bookmarkEnd w:id="13"/>
     </w:p>
     <w:p>
       <w:pPr>
-        <w:pStyle w:val="Heading1"/>
-        <w:spacing w:before="120" w:after="120" w:line="240" w:lineRule="auto"/>
-      </w:pPr>
-      <w:bookmarkStart w:id="14" w:name="_Toc514790741"/>
-      <w:r>
-        <w:t>Strategies / Approaches:</w:t>
-      </w:r>
-      <w:bookmarkEnd w:id="14"/>
-    </w:p>
-    <w:p>
-      <w:pPr>
-        <w:pStyle w:val="Heading1"/>
-      </w:pPr>
-      <w:bookmarkStart w:id="15" w:name="_Toc514790742"/>
-      <w:r>
-        <w:t>Refactoring Step Taken:</w:t>
-      </w:r>
-      <w:bookmarkEnd w:id="15"/>
+        <w:pStyle w:val="ListParagraph"/>
+        <w:numPr>
+          <w:ilvl w:val="0"/>
+          <w:numId w:val="10"/>
+        </w:numPr>
+        <w:spacing w:after="120"/>
+      </w:pPr>
+      <w:r>
+        <w:t>Create setter and getter method</w:t>
+      </w:r>
+    </w:p>
+    <w:p>
+      <w:pPr>
+        <w:pStyle w:val="ListParagraph"/>
+        <w:numPr>
+          <w:ilvl w:val="0"/>
+          <w:numId w:val="10"/>
+        </w:numPr>
+        <w:shd w:val="clear" w:color="auto" w:fill="141414"/>
+        <w:tabs>
+          <w:tab w:val="left" w:pos="916"/>
+          <w:tab w:val="left" w:pos="1832"/>
+          <w:tab w:val="left" w:pos="2748"/>
+          <w:tab w:val="left" w:pos="3664"/>
+          <w:tab w:val="left" w:pos="4580"/>
+          <w:tab w:val="left" w:pos="5496"/>
+          <w:tab w:val="left" w:pos="6412"/>
+          <w:tab w:val="left" w:pos="7328"/>
+          <w:tab w:val="left" w:pos="8244"/>
+          <w:tab w:val="left" w:pos="9160"/>
+          <w:tab w:val="left" w:pos="10076"/>
+          <w:tab w:val="left" w:pos="10992"/>
+          <w:tab w:val="left" w:pos="11908"/>
+          <w:tab w:val="left" w:pos="12824"/>
+          <w:tab w:val="left" w:pos="13740"/>
+          <w:tab w:val="left" w:pos="14656"/>
+        </w:tabs>
+        <w:spacing w:before="0" w:after="0" w:line="240" w:lineRule="auto"/>
+        <w:jc w:val="left"/>
+        <w:rPr>
+          <w:rFonts w:ascii="Courier New" w:eastAsia="Times New Roman" w:hAnsi="Courier New" w:cs="Courier New"/>
+          <w:color w:val="F8F8F8"/>
+          <w:sz w:val="12"/>
+          <w:szCs w:val="12"/>
+          <w:lang w:eastAsia="en-NZ"/>
+        </w:rPr>
+      </w:pPr>
+      <w:bookmarkStart w:id="14" w:name="_Toc514790743"/>
+      <w:r>
+        <w:rPr>
+          <w:rFonts w:ascii="Courier New" w:eastAsia="Times New Roman" w:hAnsi="Courier New" w:cs="Courier New"/>
+          <w:color w:val="F9EE98"/>
+          <w:sz w:val="12"/>
+          <w:szCs w:val="12"/>
+          <w:lang w:eastAsia="en-NZ"/>
+        </w:rPr>
+        <w:t xml:space="preserve">def </w:t>
+      </w:r>
+      <w:proofErr w:type="spellStart"/>
+      <w:r>
+        <w:rPr>
+          <w:rFonts w:ascii="Courier New" w:eastAsia="Times New Roman" w:hAnsi="Courier New" w:cs="Courier New"/>
+          <w:color w:val="F8F8F8"/>
+          <w:sz w:val="12"/>
+          <w:szCs w:val="12"/>
+          <w:lang w:eastAsia="en-NZ"/>
+        </w:rPr>
+        <w:t>setData</w:t>
+      </w:r>
+      <w:proofErr w:type="spellEnd"/>
+      <w:r>
+        <w:rPr>
+          <w:rFonts w:ascii="Courier New" w:eastAsia="Times New Roman" w:hAnsi="Courier New" w:cs="Courier New"/>
+          <w:color w:val="F8F8F8"/>
+          <w:sz w:val="12"/>
+          <w:szCs w:val="12"/>
+          <w:lang w:eastAsia="en-NZ"/>
+        </w:rPr>
+        <w:t>(self, Data)</w:t>
+      </w:r>
+      <w:r>
+        <w:rPr>
+          <w:rFonts w:ascii="Courier New" w:eastAsia="Times New Roman" w:hAnsi="Courier New" w:cs="Courier New"/>
+          <w:color w:val="CDA869"/>
+          <w:sz w:val="12"/>
+          <w:szCs w:val="12"/>
+          <w:lang w:eastAsia="en-NZ"/>
+        </w:rPr>
+        <w:t>:</w:t>
+      </w:r>
+      <w:r>
+        <w:rPr>
+          <w:rFonts w:ascii="Courier New" w:eastAsia="Times New Roman" w:hAnsi="Courier New" w:cs="Courier New"/>
+          <w:color w:val="CDA869"/>
+          <w:sz w:val="12"/>
+          <w:szCs w:val="12"/>
+          <w:lang w:eastAsia="en-NZ"/>
+        </w:rPr>
+        <w:br/>
+        <w:t xml:space="preserve">    </w:t>
+      </w:r>
+      <w:proofErr w:type="spellStart"/>
+      <w:r>
+        <w:rPr>
+          <w:rFonts w:ascii="Courier New" w:eastAsia="Times New Roman" w:hAnsi="Courier New" w:cs="Courier New"/>
+          <w:color w:val="F8F8F8"/>
+          <w:sz w:val="12"/>
+          <w:szCs w:val="12"/>
+          <w:lang w:eastAsia="en-NZ"/>
+        </w:rPr>
+        <w:t>self.Data</w:t>
+      </w:r>
+      <w:proofErr w:type="spellEnd"/>
+      <w:r>
+        <w:rPr>
+          <w:rFonts w:ascii="Courier New" w:eastAsia="Times New Roman" w:hAnsi="Courier New" w:cs="Courier New"/>
+          <w:color w:val="F8F8F8"/>
+          <w:sz w:val="12"/>
+          <w:szCs w:val="12"/>
+          <w:lang w:eastAsia="en-NZ"/>
+        </w:rPr>
+        <w:t xml:space="preserve"> </w:t>
+      </w:r>
+      <w:r>
+        <w:rPr>
+          <w:rFonts w:ascii="Courier New" w:eastAsia="Times New Roman" w:hAnsi="Courier New" w:cs="Courier New"/>
+          <w:color w:val="CDA869"/>
+          <w:sz w:val="12"/>
+          <w:szCs w:val="12"/>
+          <w:lang w:eastAsia="en-NZ"/>
+        </w:rPr>
+        <w:t xml:space="preserve">= </w:t>
+      </w:r>
+      <w:r>
+        <w:rPr>
+          <w:rFonts w:ascii="Courier New" w:eastAsia="Times New Roman" w:hAnsi="Courier New" w:cs="Courier New"/>
+          <w:color w:val="F8F8F8"/>
+          <w:sz w:val="12"/>
+          <w:szCs w:val="12"/>
+          <w:lang w:eastAsia="en-NZ"/>
+        </w:rPr>
+        <w:t>Data</w:t>
+      </w:r>
+      <w:r>
+        <w:rPr>
+          <w:rFonts w:ascii="Courier New" w:eastAsia="Times New Roman" w:hAnsi="Courier New" w:cs="Courier New"/>
+          <w:color w:val="F8F8F8"/>
+          <w:sz w:val="12"/>
+          <w:szCs w:val="12"/>
+          <w:lang w:eastAsia="en-NZ"/>
+        </w:rPr>
+        <w:br/>
+      </w:r>
+      <w:r>
+        <w:rPr>
+          <w:rFonts w:ascii="Courier New" w:eastAsia="Times New Roman" w:hAnsi="Courier New" w:cs="Courier New"/>
+          <w:color w:val="F8F8F8"/>
+          <w:sz w:val="12"/>
+          <w:szCs w:val="12"/>
+          <w:lang w:eastAsia="en-NZ"/>
+        </w:rPr>
+        <w:br/>
+      </w:r>
+      <w:r>
+        <w:rPr>
+          <w:rFonts w:ascii="Courier New" w:eastAsia="Times New Roman" w:hAnsi="Courier New" w:cs="Courier New"/>
+          <w:color w:val="F9EE98"/>
+          <w:sz w:val="12"/>
+          <w:szCs w:val="12"/>
+          <w:lang w:eastAsia="en-NZ"/>
+        </w:rPr>
+        <w:t xml:space="preserve">def </w:t>
+      </w:r>
+      <w:proofErr w:type="spellStart"/>
+      <w:r>
+        <w:rPr>
+          <w:rFonts w:ascii="Courier New" w:eastAsia="Times New Roman" w:hAnsi="Courier New" w:cs="Courier New"/>
+          <w:color w:val="F8F8F8"/>
+          <w:sz w:val="12"/>
+          <w:szCs w:val="12"/>
+          <w:lang w:eastAsia="en-NZ"/>
+        </w:rPr>
+        <w:t>getData</w:t>
+      </w:r>
+      <w:proofErr w:type="spellEnd"/>
+      <w:r>
+        <w:rPr>
+          <w:rFonts w:ascii="Courier New" w:eastAsia="Times New Roman" w:hAnsi="Courier New" w:cs="Courier New"/>
+          <w:color w:val="F8F8F8"/>
+          <w:sz w:val="12"/>
+          <w:szCs w:val="12"/>
+          <w:lang w:eastAsia="en-NZ"/>
+        </w:rPr>
+        <w:t>(self)</w:t>
+      </w:r>
+      <w:r>
+        <w:rPr>
+          <w:rFonts w:ascii="Courier New" w:eastAsia="Times New Roman" w:hAnsi="Courier New" w:cs="Courier New"/>
+          <w:color w:val="CDA869"/>
+          <w:sz w:val="12"/>
+          <w:szCs w:val="12"/>
+          <w:lang w:eastAsia="en-NZ"/>
+        </w:rPr>
+        <w:t>:</w:t>
+      </w:r>
+      <w:r>
+        <w:rPr>
+          <w:rFonts w:ascii="Courier New" w:eastAsia="Times New Roman" w:hAnsi="Courier New" w:cs="Courier New"/>
+          <w:color w:val="CDA869"/>
+          <w:sz w:val="12"/>
+          <w:szCs w:val="12"/>
+          <w:lang w:eastAsia="en-NZ"/>
+        </w:rPr>
+        <w:br/>
+        <w:t xml:space="preserve">    </w:t>
+      </w:r>
+      <w:r>
+        <w:rPr>
+          <w:rFonts w:ascii="Courier New" w:eastAsia="Times New Roman" w:hAnsi="Courier New" w:cs="Courier New"/>
+          <w:color w:val="F9EE98"/>
+          <w:sz w:val="12"/>
+          <w:szCs w:val="12"/>
+          <w:lang w:eastAsia="en-NZ"/>
+        </w:rPr>
+        <w:t xml:space="preserve">return </w:t>
+      </w:r>
+      <w:proofErr w:type="spellStart"/>
+      <w:r>
+        <w:rPr>
+          <w:rFonts w:ascii="Courier New" w:eastAsia="Times New Roman" w:hAnsi="Courier New" w:cs="Courier New"/>
+          <w:color w:val="F8F8F8"/>
+          <w:sz w:val="12"/>
+          <w:szCs w:val="12"/>
+          <w:lang w:eastAsia="en-NZ"/>
+        </w:rPr>
+        <w:t>self.Data</w:t>
+      </w:r>
+      <w:proofErr w:type="spellEnd"/>
+      <w:r>
+        <w:rPr>
+          <w:rFonts w:ascii="Courier New" w:eastAsia="Times New Roman" w:hAnsi="Courier New" w:cs="Courier New"/>
+          <w:color w:val="F8F8F8"/>
+          <w:sz w:val="12"/>
+          <w:szCs w:val="12"/>
+          <w:lang w:eastAsia="en-NZ"/>
+        </w:rPr>
+        <w:br/>
+      </w:r>
+      <w:r>
+        <w:rPr>
+          <w:rFonts w:ascii="Courier New" w:eastAsia="Times New Roman" w:hAnsi="Courier New" w:cs="Courier New"/>
+          <w:color w:val="F8F8F8"/>
+          <w:sz w:val="12"/>
+          <w:szCs w:val="12"/>
+          <w:lang w:eastAsia="en-NZ"/>
+        </w:rPr>
+        <w:br/>
+      </w:r>
+      <w:r>
+        <w:rPr>
+          <w:rFonts w:ascii="Courier New" w:eastAsia="Times New Roman" w:hAnsi="Courier New" w:cs="Courier New"/>
+          <w:color w:val="F9EE98"/>
+          <w:sz w:val="12"/>
+          <w:szCs w:val="12"/>
+          <w:lang w:eastAsia="en-NZ"/>
+        </w:rPr>
+        <w:t xml:space="preserve">def </w:t>
+      </w:r>
+      <w:proofErr w:type="spellStart"/>
+      <w:r>
+        <w:rPr>
+          <w:rFonts w:ascii="Courier New" w:eastAsia="Times New Roman" w:hAnsi="Courier New" w:cs="Courier New"/>
+          <w:color w:val="F8F8F8"/>
+          <w:sz w:val="12"/>
+          <w:szCs w:val="12"/>
+          <w:lang w:eastAsia="en-NZ"/>
+        </w:rPr>
+        <w:t>setEmpID</w:t>
+      </w:r>
+      <w:proofErr w:type="spellEnd"/>
+      <w:r>
+        <w:rPr>
+          <w:rFonts w:ascii="Courier New" w:eastAsia="Times New Roman" w:hAnsi="Courier New" w:cs="Courier New"/>
+          <w:color w:val="F8F8F8"/>
+          <w:sz w:val="12"/>
+          <w:szCs w:val="12"/>
+          <w:lang w:eastAsia="en-NZ"/>
+        </w:rPr>
+        <w:t>(self, EMPID)</w:t>
+      </w:r>
+      <w:r>
+        <w:rPr>
+          <w:rFonts w:ascii="Courier New" w:eastAsia="Times New Roman" w:hAnsi="Courier New" w:cs="Courier New"/>
+          <w:color w:val="CDA869"/>
+          <w:sz w:val="12"/>
+          <w:szCs w:val="12"/>
+          <w:lang w:eastAsia="en-NZ"/>
+        </w:rPr>
+        <w:t>:</w:t>
+      </w:r>
+      <w:r>
+        <w:rPr>
+          <w:rFonts w:ascii="Courier New" w:eastAsia="Times New Roman" w:hAnsi="Courier New" w:cs="Courier New"/>
+          <w:color w:val="CDA869"/>
+          <w:sz w:val="12"/>
+          <w:szCs w:val="12"/>
+          <w:lang w:eastAsia="en-NZ"/>
+        </w:rPr>
+        <w:br/>
+        <w:t xml:space="preserve">   </w:t>
+      </w:r>
+      <w:proofErr w:type="spellStart"/>
+      <w:r>
+        <w:rPr>
+          <w:rFonts w:ascii="Courier New" w:eastAsia="Times New Roman" w:hAnsi="Courier New" w:cs="Courier New"/>
+          <w:color w:val="F8F8F8"/>
+          <w:sz w:val="12"/>
+          <w:szCs w:val="12"/>
+          <w:lang w:eastAsia="en-NZ"/>
+        </w:rPr>
+        <w:t>self.__EMPID</w:t>
+      </w:r>
+      <w:proofErr w:type="spellEnd"/>
+      <w:r>
+        <w:rPr>
+          <w:rFonts w:ascii="Courier New" w:eastAsia="Times New Roman" w:hAnsi="Courier New" w:cs="Courier New"/>
+          <w:color w:val="F8F8F8"/>
+          <w:sz w:val="12"/>
+          <w:szCs w:val="12"/>
+          <w:lang w:eastAsia="en-NZ"/>
+        </w:rPr>
+        <w:t xml:space="preserve"> </w:t>
+      </w:r>
+      <w:r>
+        <w:rPr>
+          <w:rFonts w:ascii="Courier New" w:eastAsia="Times New Roman" w:hAnsi="Courier New" w:cs="Courier New"/>
+          <w:color w:val="CDA869"/>
+          <w:sz w:val="12"/>
+          <w:szCs w:val="12"/>
+          <w:lang w:eastAsia="en-NZ"/>
+        </w:rPr>
+        <w:t xml:space="preserve">= </w:t>
+      </w:r>
+      <w:r>
+        <w:rPr>
+          <w:rFonts w:ascii="Courier New" w:eastAsia="Times New Roman" w:hAnsi="Courier New" w:cs="Courier New"/>
+          <w:color w:val="F8F8F8"/>
+          <w:sz w:val="12"/>
+          <w:szCs w:val="12"/>
+          <w:lang w:eastAsia="en-NZ"/>
+        </w:rPr>
+        <w:t>EMPID</w:t>
+      </w:r>
+      <w:r>
+        <w:rPr>
+          <w:rFonts w:ascii="Courier New" w:eastAsia="Times New Roman" w:hAnsi="Courier New" w:cs="Courier New"/>
+          <w:color w:val="F8F8F8"/>
+          <w:sz w:val="12"/>
+          <w:szCs w:val="12"/>
+          <w:lang w:eastAsia="en-NZ"/>
+        </w:rPr>
+        <w:br/>
+      </w:r>
+      <w:r>
+        <w:rPr>
+          <w:rFonts w:ascii="Courier New" w:eastAsia="Times New Roman" w:hAnsi="Courier New" w:cs="Courier New"/>
+          <w:color w:val="F8F8F8"/>
+          <w:sz w:val="12"/>
+          <w:szCs w:val="12"/>
+          <w:lang w:eastAsia="en-NZ"/>
+        </w:rPr>
+        <w:br/>
+      </w:r>
+      <w:r>
+        <w:rPr>
+          <w:rFonts w:ascii="Courier New" w:eastAsia="Times New Roman" w:hAnsi="Courier New" w:cs="Courier New"/>
+          <w:color w:val="F9EE98"/>
+          <w:sz w:val="12"/>
+          <w:szCs w:val="12"/>
+          <w:lang w:eastAsia="en-NZ"/>
+        </w:rPr>
+        <w:t xml:space="preserve">def </w:t>
+      </w:r>
+      <w:proofErr w:type="spellStart"/>
+      <w:r>
+        <w:rPr>
+          <w:rFonts w:ascii="Courier New" w:eastAsia="Times New Roman" w:hAnsi="Courier New" w:cs="Courier New"/>
+          <w:color w:val="F8F8F8"/>
+          <w:sz w:val="12"/>
+          <w:szCs w:val="12"/>
+          <w:lang w:eastAsia="en-NZ"/>
+        </w:rPr>
+        <w:t>setGENDER</w:t>
+      </w:r>
+      <w:proofErr w:type="spellEnd"/>
+      <w:r>
+        <w:rPr>
+          <w:rFonts w:ascii="Courier New" w:eastAsia="Times New Roman" w:hAnsi="Courier New" w:cs="Courier New"/>
+          <w:color w:val="F8F8F8"/>
+          <w:sz w:val="12"/>
+          <w:szCs w:val="12"/>
+          <w:lang w:eastAsia="en-NZ"/>
+        </w:rPr>
+        <w:t>(self, GENDER)</w:t>
+      </w:r>
+      <w:r>
+        <w:rPr>
+          <w:rFonts w:ascii="Courier New" w:eastAsia="Times New Roman" w:hAnsi="Courier New" w:cs="Courier New"/>
+          <w:color w:val="CDA869"/>
+          <w:sz w:val="12"/>
+          <w:szCs w:val="12"/>
+          <w:lang w:eastAsia="en-NZ"/>
+        </w:rPr>
+        <w:t>:</w:t>
+      </w:r>
+      <w:r>
+        <w:rPr>
+          <w:rFonts w:ascii="Courier New" w:eastAsia="Times New Roman" w:hAnsi="Courier New" w:cs="Courier New"/>
+          <w:color w:val="CDA869"/>
+          <w:sz w:val="12"/>
+          <w:szCs w:val="12"/>
+          <w:lang w:eastAsia="en-NZ"/>
+        </w:rPr>
+        <w:br/>
+        <w:t xml:space="preserve">    </w:t>
+      </w:r>
+      <w:proofErr w:type="spellStart"/>
+      <w:r>
+        <w:rPr>
+          <w:rFonts w:ascii="Courier New" w:eastAsia="Times New Roman" w:hAnsi="Courier New" w:cs="Courier New"/>
+          <w:color w:val="F8F8F8"/>
+          <w:sz w:val="12"/>
+          <w:szCs w:val="12"/>
+          <w:lang w:eastAsia="en-NZ"/>
+        </w:rPr>
+        <w:t>self.__GENDER</w:t>
+      </w:r>
+      <w:proofErr w:type="spellEnd"/>
+      <w:r>
+        <w:rPr>
+          <w:rFonts w:ascii="Courier New" w:eastAsia="Times New Roman" w:hAnsi="Courier New" w:cs="Courier New"/>
+          <w:color w:val="F8F8F8"/>
+          <w:sz w:val="12"/>
+          <w:szCs w:val="12"/>
+          <w:lang w:eastAsia="en-NZ"/>
+        </w:rPr>
+        <w:t xml:space="preserve"> </w:t>
+      </w:r>
+      <w:r>
+        <w:rPr>
+          <w:rFonts w:ascii="Courier New" w:eastAsia="Times New Roman" w:hAnsi="Courier New" w:cs="Courier New"/>
+          <w:color w:val="CDA869"/>
+          <w:sz w:val="12"/>
+          <w:szCs w:val="12"/>
+          <w:lang w:eastAsia="en-NZ"/>
+        </w:rPr>
+        <w:t xml:space="preserve">= </w:t>
+      </w:r>
+      <w:r>
+        <w:rPr>
+          <w:rFonts w:ascii="Courier New" w:eastAsia="Times New Roman" w:hAnsi="Courier New" w:cs="Courier New"/>
+          <w:color w:val="F8F8F8"/>
+          <w:sz w:val="12"/>
+          <w:szCs w:val="12"/>
+          <w:lang w:eastAsia="en-NZ"/>
+        </w:rPr>
+        <w:t>GENDER</w:t>
+      </w:r>
+      <w:r>
+        <w:rPr>
+          <w:rFonts w:ascii="Courier New" w:eastAsia="Times New Roman" w:hAnsi="Courier New" w:cs="Courier New"/>
+          <w:color w:val="F8F8F8"/>
+          <w:sz w:val="12"/>
+          <w:szCs w:val="12"/>
+          <w:lang w:eastAsia="en-NZ"/>
+        </w:rPr>
+        <w:br/>
+      </w:r>
+      <w:r>
+        <w:rPr>
+          <w:rFonts w:ascii="Courier New" w:eastAsia="Times New Roman" w:hAnsi="Courier New" w:cs="Courier New"/>
+          <w:color w:val="F8F8F8"/>
+          <w:sz w:val="12"/>
+          <w:szCs w:val="12"/>
+          <w:lang w:eastAsia="en-NZ"/>
+        </w:rPr>
+        <w:br/>
+      </w:r>
+      <w:r>
+        <w:rPr>
+          <w:rFonts w:ascii="Courier New" w:eastAsia="Times New Roman" w:hAnsi="Courier New" w:cs="Courier New"/>
+          <w:color w:val="F9EE98"/>
+          <w:sz w:val="12"/>
+          <w:szCs w:val="12"/>
+          <w:lang w:eastAsia="en-NZ"/>
+        </w:rPr>
+        <w:t xml:space="preserve">def </w:t>
+      </w:r>
+      <w:proofErr w:type="spellStart"/>
+      <w:r>
+        <w:rPr>
+          <w:rFonts w:ascii="Courier New" w:eastAsia="Times New Roman" w:hAnsi="Courier New" w:cs="Courier New"/>
+          <w:color w:val="F8F8F8"/>
+          <w:sz w:val="12"/>
+          <w:szCs w:val="12"/>
+          <w:lang w:eastAsia="en-NZ"/>
+        </w:rPr>
+        <w:t>setAGE</w:t>
+      </w:r>
+      <w:proofErr w:type="spellEnd"/>
+      <w:r>
+        <w:rPr>
+          <w:rFonts w:ascii="Courier New" w:eastAsia="Times New Roman" w:hAnsi="Courier New" w:cs="Courier New"/>
+          <w:color w:val="F8F8F8"/>
+          <w:sz w:val="12"/>
+          <w:szCs w:val="12"/>
+          <w:lang w:eastAsia="en-NZ"/>
+        </w:rPr>
+        <w:t>(self, AGE)</w:t>
+      </w:r>
+      <w:r>
+        <w:rPr>
+          <w:rFonts w:ascii="Courier New" w:eastAsia="Times New Roman" w:hAnsi="Courier New" w:cs="Courier New"/>
+          <w:color w:val="CDA869"/>
+          <w:sz w:val="12"/>
+          <w:szCs w:val="12"/>
+          <w:lang w:eastAsia="en-NZ"/>
+        </w:rPr>
+        <w:t>:</w:t>
+      </w:r>
+      <w:r>
+        <w:rPr>
+          <w:rFonts w:ascii="Courier New" w:eastAsia="Times New Roman" w:hAnsi="Courier New" w:cs="Courier New"/>
+          <w:color w:val="CDA869"/>
+          <w:sz w:val="12"/>
+          <w:szCs w:val="12"/>
+          <w:lang w:eastAsia="en-NZ"/>
+        </w:rPr>
+        <w:br/>
+        <w:t xml:space="preserve">    </w:t>
+      </w:r>
+      <w:proofErr w:type="spellStart"/>
+      <w:r>
+        <w:rPr>
+          <w:rFonts w:ascii="Courier New" w:eastAsia="Times New Roman" w:hAnsi="Courier New" w:cs="Courier New"/>
+          <w:color w:val="F8F8F8"/>
+          <w:sz w:val="12"/>
+          <w:szCs w:val="12"/>
+          <w:lang w:eastAsia="en-NZ"/>
+        </w:rPr>
+        <w:t>self.__AGE</w:t>
+      </w:r>
+      <w:proofErr w:type="spellEnd"/>
+      <w:r>
+        <w:rPr>
+          <w:rFonts w:ascii="Courier New" w:eastAsia="Times New Roman" w:hAnsi="Courier New" w:cs="Courier New"/>
+          <w:color w:val="F8F8F8"/>
+          <w:sz w:val="12"/>
+          <w:szCs w:val="12"/>
+          <w:lang w:eastAsia="en-NZ"/>
+        </w:rPr>
+        <w:t xml:space="preserve"> </w:t>
+      </w:r>
+      <w:r>
+        <w:rPr>
+          <w:rFonts w:ascii="Courier New" w:eastAsia="Times New Roman" w:hAnsi="Courier New" w:cs="Courier New"/>
+          <w:color w:val="CDA869"/>
+          <w:sz w:val="12"/>
+          <w:szCs w:val="12"/>
+          <w:lang w:eastAsia="en-NZ"/>
+        </w:rPr>
+        <w:t xml:space="preserve">= </w:t>
+      </w:r>
+      <w:r>
+        <w:rPr>
+          <w:rFonts w:ascii="Courier New" w:eastAsia="Times New Roman" w:hAnsi="Courier New" w:cs="Courier New"/>
+          <w:color w:val="F8F8F8"/>
+          <w:sz w:val="12"/>
+          <w:szCs w:val="12"/>
+          <w:lang w:eastAsia="en-NZ"/>
+        </w:rPr>
+        <w:t>AGE</w:t>
+      </w:r>
+      <w:r>
+        <w:rPr>
+          <w:rFonts w:ascii="Courier New" w:eastAsia="Times New Roman" w:hAnsi="Courier New" w:cs="Courier New"/>
+          <w:color w:val="F8F8F8"/>
+          <w:sz w:val="12"/>
+          <w:szCs w:val="12"/>
+          <w:lang w:eastAsia="en-NZ"/>
+        </w:rPr>
+        <w:br/>
+      </w:r>
+      <w:r>
+        <w:rPr>
+          <w:rFonts w:ascii="Courier New" w:eastAsia="Times New Roman" w:hAnsi="Courier New" w:cs="Courier New"/>
+          <w:color w:val="F8F8F8"/>
+          <w:sz w:val="12"/>
+          <w:szCs w:val="12"/>
+          <w:lang w:eastAsia="en-NZ"/>
+        </w:rPr>
+        <w:br/>
+      </w:r>
+      <w:r>
+        <w:rPr>
+          <w:rFonts w:ascii="Courier New" w:eastAsia="Times New Roman" w:hAnsi="Courier New" w:cs="Courier New"/>
+          <w:color w:val="F9EE98"/>
+          <w:sz w:val="12"/>
+          <w:szCs w:val="12"/>
+          <w:lang w:eastAsia="en-NZ"/>
+        </w:rPr>
+        <w:t xml:space="preserve">def </w:t>
+      </w:r>
+      <w:proofErr w:type="spellStart"/>
+      <w:r>
+        <w:rPr>
+          <w:rFonts w:ascii="Courier New" w:eastAsia="Times New Roman" w:hAnsi="Courier New" w:cs="Courier New"/>
+          <w:color w:val="F8F8F8"/>
+          <w:sz w:val="12"/>
+          <w:szCs w:val="12"/>
+          <w:lang w:eastAsia="en-NZ"/>
+        </w:rPr>
+        <w:t>setSALES</w:t>
+      </w:r>
+      <w:proofErr w:type="spellEnd"/>
+      <w:r>
+        <w:rPr>
+          <w:rFonts w:ascii="Courier New" w:eastAsia="Times New Roman" w:hAnsi="Courier New" w:cs="Courier New"/>
+          <w:color w:val="F8F8F8"/>
+          <w:sz w:val="12"/>
+          <w:szCs w:val="12"/>
+          <w:lang w:eastAsia="en-NZ"/>
+        </w:rPr>
+        <w:t>(self, SALES)</w:t>
+      </w:r>
+      <w:r>
+        <w:rPr>
+          <w:rFonts w:ascii="Courier New" w:eastAsia="Times New Roman" w:hAnsi="Courier New" w:cs="Courier New"/>
+          <w:color w:val="CDA869"/>
+          <w:sz w:val="12"/>
+          <w:szCs w:val="12"/>
+          <w:lang w:eastAsia="en-NZ"/>
+        </w:rPr>
+        <w:t>:</w:t>
+      </w:r>
+      <w:r>
+        <w:rPr>
+          <w:rFonts w:ascii="Courier New" w:eastAsia="Times New Roman" w:hAnsi="Courier New" w:cs="Courier New"/>
+          <w:color w:val="CDA869"/>
+          <w:sz w:val="12"/>
+          <w:szCs w:val="12"/>
+          <w:lang w:eastAsia="en-NZ"/>
+        </w:rPr>
+        <w:br/>
+        <w:t xml:space="preserve">    </w:t>
+      </w:r>
+      <w:proofErr w:type="spellStart"/>
+      <w:r>
+        <w:rPr>
+          <w:rFonts w:ascii="Courier New" w:eastAsia="Times New Roman" w:hAnsi="Courier New" w:cs="Courier New"/>
+          <w:color w:val="F8F8F8"/>
+          <w:sz w:val="12"/>
+          <w:szCs w:val="12"/>
+          <w:lang w:eastAsia="en-NZ"/>
+        </w:rPr>
+        <w:t>self.__SALES</w:t>
+      </w:r>
+      <w:proofErr w:type="spellEnd"/>
+      <w:r>
+        <w:rPr>
+          <w:rFonts w:ascii="Courier New" w:eastAsia="Times New Roman" w:hAnsi="Courier New" w:cs="Courier New"/>
+          <w:color w:val="F8F8F8"/>
+          <w:sz w:val="12"/>
+          <w:szCs w:val="12"/>
+          <w:lang w:eastAsia="en-NZ"/>
+        </w:rPr>
+        <w:t xml:space="preserve"> </w:t>
+      </w:r>
+      <w:r>
+        <w:rPr>
+          <w:rFonts w:ascii="Courier New" w:eastAsia="Times New Roman" w:hAnsi="Courier New" w:cs="Courier New"/>
+          <w:color w:val="CDA869"/>
+          <w:sz w:val="12"/>
+          <w:szCs w:val="12"/>
+          <w:lang w:eastAsia="en-NZ"/>
+        </w:rPr>
+        <w:t xml:space="preserve">= </w:t>
+      </w:r>
+      <w:r>
+        <w:rPr>
+          <w:rFonts w:ascii="Courier New" w:eastAsia="Times New Roman" w:hAnsi="Courier New" w:cs="Courier New"/>
+          <w:color w:val="F8F8F8"/>
+          <w:sz w:val="12"/>
+          <w:szCs w:val="12"/>
+          <w:lang w:eastAsia="en-NZ"/>
+        </w:rPr>
+        <w:t>SALES</w:t>
+      </w:r>
+      <w:r>
+        <w:rPr>
+          <w:rFonts w:ascii="Courier New" w:eastAsia="Times New Roman" w:hAnsi="Courier New" w:cs="Courier New"/>
+          <w:color w:val="F8F8F8"/>
+          <w:sz w:val="12"/>
+          <w:szCs w:val="12"/>
+          <w:lang w:eastAsia="en-NZ"/>
+        </w:rPr>
+        <w:br/>
+      </w:r>
+      <w:r>
+        <w:rPr>
+          <w:rFonts w:ascii="Courier New" w:eastAsia="Times New Roman" w:hAnsi="Courier New" w:cs="Courier New"/>
+          <w:color w:val="F8F8F8"/>
+          <w:sz w:val="12"/>
+          <w:szCs w:val="12"/>
+          <w:lang w:eastAsia="en-NZ"/>
+        </w:rPr>
+        <w:br/>
+      </w:r>
+      <w:r>
+        <w:rPr>
+          <w:rFonts w:ascii="Courier New" w:eastAsia="Times New Roman" w:hAnsi="Courier New" w:cs="Courier New"/>
+          <w:color w:val="F9EE98"/>
+          <w:sz w:val="12"/>
+          <w:szCs w:val="12"/>
+          <w:lang w:eastAsia="en-NZ"/>
+        </w:rPr>
+        <w:t xml:space="preserve">def </w:t>
+      </w:r>
+      <w:proofErr w:type="spellStart"/>
+      <w:r>
+        <w:rPr>
+          <w:rFonts w:ascii="Courier New" w:eastAsia="Times New Roman" w:hAnsi="Courier New" w:cs="Courier New"/>
+          <w:color w:val="F8F8F8"/>
+          <w:sz w:val="12"/>
+          <w:szCs w:val="12"/>
+          <w:lang w:eastAsia="en-NZ"/>
+        </w:rPr>
+        <w:t>setBMI</w:t>
+      </w:r>
+      <w:proofErr w:type="spellEnd"/>
+      <w:r>
+        <w:rPr>
+          <w:rFonts w:ascii="Courier New" w:eastAsia="Times New Roman" w:hAnsi="Courier New" w:cs="Courier New"/>
+          <w:color w:val="F8F8F8"/>
+          <w:sz w:val="12"/>
+          <w:szCs w:val="12"/>
+          <w:lang w:eastAsia="en-NZ"/>
+        </w:rPr>
+        <w:t>(self, BMI)</w:t>
+      </w:r>
+      <w:r>
+        <w:rPr>
+          <w:rFonts w:ascii="Courier New" w:eastAsia="Times New Roman" w:hAnsi="Courier New" w:cs="Courier New"/>
+          <w:color w:val="CDA869"/>
+          <w:sz w:val="12"/>
+          <w:szCs w:val="12"/>
+          <w:lang w:eastAsia="en-NZ"/>
+        </w:rPr>
+        <w:t>:</w:t>
+      </w:r>
+      <w:r>
+        <w:rPr>
+          <w:rFonts w:ascii="Courier New" w:eastAsia="Times New Roman" w:hAnsi="Courier New" w:cs="Courier New"/>
+          <w:color w:val="CDA869"/>
+          <w:sz w:val="12"/>
+          <w:szCs w:val="12"/>
+          <w:lang w:eastAsia="en-NZ"/>
+        </w:rPr>
+        <w:br/>
+        <w:t xml:space="preserve">    </w:t>
+      </w:r>
+      <w:proofErr w:type="spellStart"/>
+      <w:r>
+        <w:rPr>
+          <w:rFonts w:ascii="Courier New" w:eastAsia="Times New Roman" w:hAnsi="Courier New" w:cs="Courier New"/>
+          <w:color w:val="F8F8F8"/>
+          <w:sz w:val="12"/>
+          <w:szCs w:val="12"/>
+          <w:lang w:eastAsia="en-NZ"/>
+        </w:rPr>
+        <w:t>self.__BMI</w:t>
+      </w:r>
+      <w:proofErr w:type="spellEnd"/>
+      <w:r>
+        <w:rPr>
+          <w:rFonts w:ascii="Courier New" w:eastAsia="Times New Roman" w:hAnsi="Courier New" w:cs="Courier New"/>
+          <w:color w:val="F8F8F8"/>
+          <w:sz w:val="12"/>
+          <w:szCs w:val="12"/>
+          <w:lang w:eastAsia="en-NZ"/>
+        </w:rPr>
+        <w:t xml:space="preserve"> </w:t>
+      </w:r>
+      <w:r>
+        <w:rPr>
+          <w:rFonts w:ascii="Courier New" w:eastAsia="Times New Roman" w:hAnsi="Courier New" w:cs="Courier New"/>
+          <w:color w:val="CDA869"/>
+          <w:sz w:val="12"/>
+          <w:szCs w:val="12"/>
+          <w:lang w:eastAsia="en-NZ"/>
+        </w:rPr>
+        <w:t xml:space="preserve">= </w:t>
+      </w:r>
+      <w:r>
+        <w:rPr>
+          <w:rFonts w:ascii="Courier New" w:eastAsia="Times New Roman" w:hAnsi="Courier New" w:cs="Courier New"/>
+          <w:color w:val="F8F8F8"/>
+          <w:sz w:val="12"/>
+          <w:szCs w:val="12"/>
+          <w:lang w:eastAsia="en-NZ"/>
+        </w:rPr>
+        <w:t>BMI</w:t>
+      </w:r>
+      <w:r>
+        <w:rPr>
+          <w:rFonts w:ascii="Courier New" w:eastAsia="Times New Roman" w:hAnsi="Courier New" w:cs="Courier New"/>
+          <w:color w:val="F8F8F8"/>
+          <w:sz w:val="12"/>
+          <w:szCs w:val="12"/>
+          <w:lang w:eastAsia="en-NZ"/>
+        </w:rPr>
+        <w:br/>
+      </w:r>
+      <w:r>
+        <w:rPr>
+          <w:rFonts w:ascii="Courier New" w:eastAsia="Times New Roman" w:hAnsi="Courier New" w:cs="Courier New"/>
+          <w:color w:val="F8F8F8"/>
+          <w:sz w:val="12"/>
+          <w:szCs w:val="12"/>
+          <w:lang w:eastAsia="en-NZ"/>
+        </w:rPr>
+        <w:br/>
+      </w:r>
+      <w:r>
+        <w:rPr>
+          <w:rFonts w:ascii="Courier New" w:eastAsia="Times New Roman" w:hAnsi="Courier New" w:cs="Courier New"/>
+          <w:color w:val="F9EE98"/>
+          <w:sz w:val="12"/>
+          <w:szCs w:val="12"/>
+          <w:lang w:eastAsia="en-NZ"/>
+        </w:rPr>
+        <w:t xml:space="preserve">def </w:t>
+      </w:r>
+      <w:proofErr w:type="spellStart"/>
+      <w:r>
+        <w:rPr>
+          <w:rFonts w:ascii="Courier New" w:eastAsia="Times New Roman" w:hAnsi="Courier New" w:cs="Courier New"/>
+          <w:color w:val="F8F8F8"/>
+          <w:sz w:val="12"/>
+          <w:szCs w:val="12"/>
+          <w:lang w:eastAsia="en-NZ"/>
+        </w:rPr>
+        <w:t>setSALARY</w:t>
+      </w:r>
+      <w:proofErr w:type="spellEnd"/>
+      <w:r>
+        <w:rPr>
+          <w:rFonts w:ascii="Courier New" w:eastAsia="Times New Roman" w:hAnsi="Courier New" w:cs="Courier New"/>
+          <w:color w:val="F8F8F8"/>
+          <w:sz w:val="12"/>
+          <w:szCs w:val="12"/>
+          <w:lang w:eastAsia="en-NZ"/>
+        </w:rPr>
+        <w:t>(self, SALARY)</w:t>
+      </w:r>
+      <w:r>
+        <w:rPr>
+          <w:rFonts w:ascii="Courier New" w:eastAsia="Times New Roman" w:hAnsi="Courier New" w:cs="Courier New"/>
+          <w:color w:val="CDA869"/>
+          <w:sz w:val="12"/>
+          <w:szCs w:val="12"/>
+          <w:lang w:eastAsia="en-NZ"/>
+        </w:rPr>
+        <w:t>:</w:t>
+      </w:r>
+      <w:r>
+        <w:rPr>
+          <w:rFonts w:ascii="Courier New" w:eastAsia="Times New Roman" w:hAnsi="Courier New" w:cs="Courier New"/>
+          <w:color w:val="CDA869"/>
+          <w:sz w:val="12"/>
+          <w:szCs w:val="12"/>
+          <w:lang w:eastAsia="en-NZ"/>
+        </w:rPr>
+        <w:br/>
+        <w:t xml:space="preserve">    </w:t>
+      </w:r>
+      <w:proofErr w:type="spellStart"/>
+      <w:r>
+        <w:rPr>
+          <w:rFonts w:ascii="Courier New" w:eastAsia="Times New Roman" w:hAnsi="Courier New" w:cs="Courier New"/>
+          <w:color w:val="F8F8F8"/>
+          <w:sz w:val="12"/>
+          <w:szCs w:val="12"/>
+          <w:lang w:eastAsia="en-NZ"/>
+        </w:rPr>
+        <w:t>self.__SALARY</w:t>
+      </w:r>
+      <w:proofErr w:type="spellEnd"/>
+      <w:r>
+        <w:rPr>
+          <w:rFonts w:ascii="Courier New" w:eastAsia="Times New Roman" w:hAnsi="Courier New" w:cs="Courier New"/>
+          <w:color w:val="F8F8F8"/>
+          <w:sz w:val="12"/>
+          <w:szCs w:val="12"/>
+          <w:lang w:eastAsia="en-NZ"/>
+        </w:rPr>
+        <w:t xml:space="preserve"> </w:t>
+      </w:r>
+      <w:r>
+        <w:rPr>
+          <w:rFonts w:ascii="Courier New" w:eastAsia="Times New Roman" w:hAnsi="Courier New" w:cs="Courier New"/>
+          <w:color w:val="CDA869"/>
+          <w:sz w:val="12"/>
+          <w:szCs w:val="12"/>
+          <w:lang w:eastAsia="en-NZ"/>
+        </w:rPr>
+        <w:t xml:space="preserve">= </w:t>
+      </w:r>
+      <w:r>
+        <w:rPr>
+          <w:rFonts w:ascii="Courier New" w:eastAsia="Times New Roman" w:hAnsi="Courier New" w:cs="Courier New"/>
+          <w:color w:val="F8F8F8"/>
+          <w:sz w:val="12"/>
+          <w:szCs w:val="12"/>
+          <w:lang w:eastAsia="en-NZ"/>
+        </w:rPr>
+        <w:t>SALARY</w:t>
+      </w:r>
+      <w:r>
+        <w:rPr>
+          <w:rFonts w:ascii="Courier New" w:eastAsia="Times New Roman" w:hAnsi="Courier New" w:cs="Courier New"/>
+          <w:color w:val="F8F8F8"/>
+          <w:sz w:val="12"/>
+          <w:szCs w:val="12"/>
+          <w:lang w:eastAsia="en-NZ"/>
+        </w:rPr>
+        <w:br/>
+      </w:r>
+      <w:r>
+        <w:rPr>
+          <w:rFonts w:ascii="Courier New" w:eastAsia="Times New Roman" w:hAnsi="Courier New" w:cs="Courier New"/>
+          <w:color w:val="F8F8F8"/>
+          <w:sz w:val="12"/>
+          <w:szCs w:val="12"/>
+          <w:lang w:eastAsia="en-NZ"/>
+        </w:rPr>
+        <w:br/>
+      </w:r>
+      <w:r>
+        <w:rPr>
+          <w:rFonts w:ascii="Courier New" w:eastAsia="Times New Roman" w:hAnsi="Courier New" w:cs="Courier New"/>
+          <w:color w:val="F9EE98"/>
+          <w:sz w:val="12"/>
+          <w:szCs w:val="12"/>
+          <w:lang w:eastAsia="en-NZ"/>
+        </w:rPr>
+        <w:t xml:space="preserve">def </w:t>
+      </w:r>
+      <w:proofErr w:type="spellStart"/>
+      <w:r>
+        <w:rPr>
+          <w:rFonts w:ascii="Courier New" w:eastAsia="Times New Roman" w:hAnsi="Courier New" w:cs="Courier New"/>
+          <w:color w:val="F8F8F8"/>
+          <w:sz w:val="12"/>
+          <w:szCs w:val="12"/>
+          <w:lang w:eastAsia="en-NZ"/>
+        </w:rPr>
+        <w:t>setBIRTHDAY</w:t>
+      </w:r>
+      <w:proofErr w:type="spellEnd"/>
+      <w:r>
+        <w:rPr>
+          <w:rFonts w:ascii="Courier New" w:eastAsia="Times New Roman" w:hAnsi="Courier New" w:cs="Courier New"/>
+          <w:color w:val="F8F8F8"/>
+          <w:sz w:val="12"/>
+          <w:szCs w:val="12"/>
+          <w:lang w:eastAsia="en-NZ"/>
+        </w:rPr>
+        <w:t>(self, BIRTHDAY)</w:t>
+      </w:r>
+      <w:r>
+        <w:rPr>
+          <w:rFonts w:ascii="Courier New" w:eastAsia="Times New Roman" w:hAnsi="Courier New" w:cs="Courier New"/>
+          <w:color w:val="CDA869"/>
+          <w:sz w:val="12"/>
+          <w:szCs w:val="12"/>
+          <w:lang w:eastAsia="en-NZ"/>
+        </w:rPr>
+        <w:t>:</w:t>
+      </w:r>
+      <w:r>
+        <w:rPr>
+          <w:rFonts w:ascii="Courier New" w:eastAsia="Times New Roman" w:hAnsi="Courier New" w:cs="Courier New"/>
+          <w:color w:val="CDA869"/>
+          <w:sz w:val="12"/>
+          <w:szCs w:val="12"/>
+          <w:lang w:eastAsia="en-NZ"/>
+        </w:rPr>
+        <w:br/>
+        <w:t xml:space="preserve">    </w:t>
+      </w:r>
+      <w:proofErr w:type="spellStart"/>
+      <w:r>
+        <w:rPr>
+          <w:rFonts w:ascii="Courier New" w:eastAsia="Times New Roman" w:hAnsi="Courier New" w:cs="Courier New"/>
+          <w:color w:val="F8F8F8"/>
+          <w:sz w:val="12"/>
+          <w:szCs w:val="12"/>
+          <w:lang w:eastAsia="en-NZ"/>
+        </w:rPr>
+        <w:t>self.__BIRTHDAY</w:t>
+      </w:r>
+      <w:proofErr w:type="spellEnd"/>
+      <w:r>
+        <w:rPr>
+          <w:rFonts w:ascii="Courier New" w:eastAsia="Times New Roman" w:hAnsi="Courier New" w:cs="Courier New"/>
+          <w:color w:val="F8F8F8"/>
+          <w:sz w:val="12"/>
+          <w:szCs w:val="12"/>
+          <w:lang w:eastAsia="en-NZ"/>
+        </w:rPr>
+        <w:t xml:space="preserve"> </w:t>
+      </w:r>
+      <w:r>
+        <w:rPr>
+          <w:rFonts w:ascii="Courier New" w:eastAsia="Times New Roman" w:hAnsi="Courier New" w:cs="Courier New"/>
+          <w:color w:val="CDA869"/>
+          <w:sz w:val="12"/>
+          <w:szCs w:val="12"/>
+          <w:lang w:eastAsia="en-NZ"/>
+        </w:rPr>
+        <w:t xml:space="preserve">= </w:t>
+      </w:r>
+      <w:r>
+        <w:rPr>
+          <w:rFonts w:ascii="Courier New" w:eastAsia="Times New Roman" w:hAnsi="Courier New" w:cs="Courier New"/>
+          <w:color w:val="F8F8F8"/>
+          <w:sz w:val="12"/>
+          <w:szCs w:val="12"/>
+          <w:lang w:eastAsia="en-NZ"/>
+        </w:rPr>
+        <w:t>BIRTHDAY</w:t>
+      </w:r>
+      <w:r>
+        <w:rPr>
+          <w:rFonts w:ascii="Courier New" w:eastAsia="Times New Roman" w:hAnsi="Courier New" w:cs="Courier New"/>
+          <w:color w:val="F8F8F8"/>
+          <w:sz w:val="12"/>
+          <w:szCs w:val="12"/>
+          <w:lang w:eastAsia="en-NZ"/>
+        </w:rPr>
+        <w:br/>
+      </w:r>
+      <w:r>
+        <w:rPr>
+          <w:rFonts w:ascii="Courier New" w:eastAsia="Times New Roman" w:hAnsi="Courier New" w:cs="Courier New"/>
+          <w:color w:val="F8F8F8"/>
+          <w:sz w:val="12"/>
+          <w:szCs w:val="12"/>
+          <w:lang w:eastAsia="en-NZ"/>
+        </w:rPr>
+        <w:br/>
+      </w:r>
+      <w:r>
+        <w:rPr>
+          <w:rFonts w:ascii="Courier New" w:eastAsia="Times New Roman" w:hAnsi="Courier New" w:cs="Courier New"/>
+          <w:color w:val="F9EE98"/>
+          <w:sz w:val="12"/>
+          <w:szCs w:val="12"/>
+          <w:lang w:eastAsia="en-NZ"/>
+        </w:rPr>
+        <w:t xml:space="preserve">def </w:t>
+      </w:r>
+      <w:proofErr w:type="spellStart"/>
+      <w:r>
+        <w:rPr>
+          <w:rFonts w:ascii="Courier New" w:eastAsia="Times New Roman" w:hAnsi="Courier New" w:cs="Courier New"/>
+          <w:color w:val="F8F8F8"/>
+          <w:sz w:val="12"/>
+          <w:szCs w:val="12"/>
+          <w:lang w:eastAsia="en-NZ"/>
+        </w:rPr>
+        <w:t>getEMPID</w:t>
+      </w:r>
+      <w:proofErr w:type="spellEnd"/>
+      <w:r>
+        <w:rPr>
+          <w:rFonts w:ascii="Courier New" w:eastAsia="Times New Roman" w:hAnsi="Courier New" w:cs="Courier New"/>
+          <w:color w:val="F8F8F8"/>
+          <w:sz w:val="12"/>
+          <w:szCs w:val="12"/>
+          <w:lang w:eastAsia="en-NZ"/>
+        </w:rPr>
+        <w:t>(self)</w:t>
+      </w:r>
+      <w:r>
+        <w:rPr>
+          <w:rFonts w:ascii="Courier New" w:eastAsia="Times New Roman" w:hAnsi="Courier New" w:cs="Courier New"/>
+          <w:color w:val="CDA869"/>
+          <w:sz w:val="12"/>
+          <w:szCs w:val="12"/>
+          <w:lang w:eastAsia="en-NZ"/>
+        </w:rPr>
+        <w:t>:</w:t>
+      </w:r>
+      <w:r>
+        <w:rPr>
+          <w:rFonts w:ascii="Courier New" w:eastAsia="Times New Roman" w:hAnsi="Courier New" w:cs="Courier New"/>
+          <w:color w:val="CDA869"/>
+          <w:sz w:val="12"/>
+          <w:szCs w:val="12"/>
+          <w:lang w:eastAsia="en-NZ"/>
+        </w:rPr>
+        <w:br/>
+        <w:t xml:space="preserve">    </w:t>
+      </w:r>
+      <w:r>
+        <w:rPr>
+          <w:rFonts w:ascii="Courier New" w:eastAsia="Times New Roman" w:hAnsi="Courier New" w:cs="Courier New"/>
+          <w:color w:val="F9EE98"/>
+          <w:sz w:val="12"/>
+          <w:szCs w:val="12"/>
+          <w:lang w:eastAsia="en-NZ"/>
+        </w:rPr>
+        <w:t xml:space="preserve">return </w:t>
+      </w:r>
+      <w:proofErr w:type="spellStart"/>
+      <w:r>
+        <w:rPr>
+          <w:rFonts w:ascii="Courier New" w:eastAsia="Times New Roman" w:hAnsi="Courier New" w:cs="Courier New"/>
+          <w:color w:val="F8F8F8"/>
+          <w:sz w:val="12"/>
+          <w:szCs w:val="12"/>
+          <w:lang w:eastAsia="en-NZ"/>
+        </w:rPr>
+        <w:t>self.EMPID</w:t>
+      </w:r>
+      <w:proofErr w:type="spellEnd"/>
+      <w:r>
+        <w:rPr>
+          <w:rFonts w:ascii="Courier New" w:eastAsia="Times New Roman" w:hAnsi="Courier New" w:cs="Courier New"/>
+          <w:color w:val="F8F8F8"/>
+          <w:sz w:val="12"/>
+          <w:szCs w:val="12"/>
+          <w:lang w:eastAsia="en-NZ"/>
+        </w:rPr>
+        <w:br/>
+      </w:r>
+      <w:r>
+        <w:rPr>
+          <w:rFonts w:ascii="Courier New" w:eastAsia="Times New Roman" w:hAnsi="Courier New" w:cs="Courier New"/>
+          <w:color w:val="F8F8F8"/>
+          <w:sz w:val="12"/>
+          <w:szCs w:val="12"/>
+          <w:lang w:eastAsia="en-NZ"/>
+        </w:rPr>
+        <w:br/>
+      </w:r>
+      <w:r>
+        <w:rPr>
+          <w:rFonts w:ascii="Courier New" w:eastAsia="Times New Roman" w:hAnsi="Courier New" w:cs="Courier New"/>
+          <w:color w:val="F9EE98"/>
+          <w:sz w:val="12"/>
+          <w:szCs w:val="12"/>
+          <w:lang w:eastAsia="en-NZ"/>
+        </w:rPr>
+        <w:t xml:space="preserve">def </w:t>
+      </w:r>
+      <w:proofErr w:type="spellStart"/>
+      <w:r>
+        <w:rPr>
+          <w:rFonts w:ascii="Courier New" w:eastAsia="Times New Roman" w:hAnsi="Courier New" w:cs="Courier New"/>
+          <w:color w:val="F8F8F8"/>
+          <w:sz w:val="12"/>
+          <w:szCs w:val="12"/>
+          <w:lang w:eastAsia="en-NZ"/>
+        </w:rPr>
+        <w:t>getGENDER</w:t>
+      </w:r>
+      <w:proofErr w:type="spellEnd"/>
+      <w:r>
+        <w:rPr>
+          <w:rFonts w:ascii="Courier New" w:eastAsia="Times New Roman" w:hAnsi="Courier New" w:cs="Courier New"/>
+          <w:color w:val="F8F8F8"/>
+          <w:sz w:val="12"/>
+          <w:szCs w:val="12"/>
+          <w:lang w:eastAsia="en-NZ"/>
+        </w:rPr>
+        <w:t>(self)</w:t>
+      </w:r>
+      <w:r>
+        <w:rPr>
+          <w:rFonts w:ascii="Courier New" w:eastAsia="Times New Roman" w:hAnsi="Courier New" w:cs="Courier New"/>
+          <w:color w:val="CDA869"/>
+          <w:sz w:val="12"/>
+          <w:szCs w:val="12"/>
+          <w:lang w:eastAsia="en-NZ"/>
+        </w:rPr>
+        <w:t>:</w:t>
+      </w:r>
+      <w:r>
+        <w:rPr>
+          <w:rFonts w:ascii="Courier New" w:eastAsia="Times New Roman" w:hAnsi="Courier New" w:cs="Courier New"/>
+          <w:color w:val="CDA869"/>
+          <w:sz w:val="12"/>
+          <w:szCs w:val="12"/>
+          <w:lang w:eastAsia="en-NZ"/>
+        </w:rPr>
+        <w:br/>
+        <w:t xml:space="preserve">    </w:t>
+      </w:r>
+      <w:r>
+        <w:rPr>
+          <w:rFonts w:ascii="Courier New" w:eastAsia="Times New Roman" w:hAnsi="Courier New" w:cs="Courier New"/>
+          <w:color w:val="F9EE98"/>
+          <w:sz w:val="12"/>
+          <w:szCs w:val="12"/>
+          <w:lang w:eastAsia="en-NZ"/>
+        </w:rPr>
+        <w:t xml:space="preserve">return </w:t>
+      </w:r>
+      <w:proofErr w:type="spellStart"/>
+      <w:r>
+        <w:rPr>
+          <w:rFonts w:ascii="Courier New" w:eastAsia="Times New Roman" w:hAnsi="Courier New" w:cs="Courier New"/>
+          <w:color w:val="F8F8F8"/>
+          <w:sz w:val="12"/>
+          <w:szCs w:val="12"/>
+          <w:lang w:eastAsia="en-NZ"/>
+        </w:rPr>
+        <w:t>self.GENDER</w:t>
+      </w:r>
+      <w:proofErr w:type="spellEnd"/>
+      <w:r>
+        <w:rPr>
+          <w:rFonts w:ascii="Courier New" w:eastAsia="Times New Roman" w:hAnsi="Courier New" w:cs="Courier New"/>
+          <w:color w:val="F8F8F8"/>
+          <w:sz w:val="12"/>
+          <w:szCs w:val="12"/>
+          <w:lang w:eastAsia="en-NZ"/>
+        </w:rPr>
+        <w:br/>
+      </w:r>
+      <w:r>
+        <w:rPr>
+          <w:rFonts w:ascii="Courier New" w:eastAsia="Times New Roman" w:hAnsi="Courier New" w:cs="Courier New"/>
+          <w:color w:val="F8F8F8"/>
+          <w:sz w:val="12"/>
+          <w:szCs w:val="12"/>
+          <w:lang w:eastAsia="en-NZ"/>
+        </w:rPr>
+        <w:br/>
+      </w:r>
+      <w:r>
+        <w:rPr>
+          <w:rFonts w:ascii="Courier New" w:eastAsia="Times New Roman" w:hAnsi="Courier New" w:cs="Courier New"/>
+          <w:color w:val="F9EE98"/>
+          <w:sz w:val="12"/>
+          <w:szCs w:val="12"/>
+          <w:lang w:eastAsia="en-NZ"/>
+        </w:rPr>
+        <w:t xml:space="preserve">def </w:t>
+      </w:r>
+      <w:proofErr w:type="spellStart"/>
+      <w:r>
+        <w:rPr>
+          <w:rFonts w:ascii="Courier New" w:eastAsia="Times New Roman" w:hAnsi="Courier New" w:cs="Courier New"/>
+          <w:color w:val="F8F8F8"/>
+          <w:sz w:val="12"/>
+          <w:szCs w:val="12"/>
+          <w:lang w:eastAsia="en-NZ"/>
+        </w:rPr>
+        <w:t>getAGE</w:t>
+      </w:r>
+      <w:proofErr w:type="spellEnd"/>
+      <w:r>
+        <w:rPr>
+          <w:rFonts w:ascii="Courier New" w:eastAsia="Times New Roman" w:hAnsi="Courier New" w:cs="Courier New"/>
+          <w:color w:val="F8F8F8"/>
+          <w:sz w:val="12"/>
+          <w:szCs w:val="12"/>
+          <w:lang w:eastAsia="en-NZ"/>
+        </w:rPr>
+        <w:t>(self)</w:t>
+      </w:r>
+      <w:r>
+        <w:rPr>
+          <w:rFonts w:ascii="Courier New" w:eastAsia="Times New Roman" w:hAnsi="Courier New" w:cs="Courier New"/>
+          <w:color w:val="CDA869"/>
+          <w:sz w:val="12"/>
+          <w:szCs w:val="12"/>
+          <w:lang w:eastAsia="en-NZ"/>
+        </w:rPr>
+        <w:t>:</w:t>
+      </w:r>
+      <w:r>
+        <w:rPr>
+          <w:rFonts w:ascii="Courier New" w:eastAsia="Times New Roman" w:hAnsi="Courier New" w:cs="Courier New"/>
+          <w:color w:val="CDA869"/>
+          <w:sz w:val="12"/>
+          <w:szCs w:val="12"/>
+          <w:lang w:eastAsia="en-NZ"/>
+        </w:rPr>
+        <w:br/>
+        <w:t xml:space="preserve">    </w:t>
+      </w:r>
+      <w:r>
+        <w:rPr>
+          <w:rFonts w:ascii="Courier New" w:eastAsia="Times New Roman" w:hAnsi="Courier New" w:cs="Courier New"/>
+          <w:color w:val="F9EE98"/>
+          <w:sz w:val="12"/>
+          <w:szCs w:val="12"/>
+          <w:lang w:eastAsia="en-NZ"/>
+        </w:rPr>
+        <w:t xml:space="preserve">return </w:t>
+      </w:r>
+      <w:proofErr w:type="spellStart"/>
+      <w:r>
+        <w:rPr>
+          <w:rFonts w:ascii="Courier New" w:eastAsia="Times New Roman" w:hAnsi="Courier New" w:cs="Courier New"/>
+          <w:color w:val="F8F8F8"/>
+          <w:sz w:val="12"/>
+          <w:szCs w:val="12"/>
+          <w:lang w:eastAsia="en-NZ"/>
+        </w:rPr>
+        <w:t>self.AGE</w:t>
+      </w:r>
+      <w:proofErr w:type="spellEnd"/>
+      <w:r>
+        <w:rPr>
+          <w:rFonts w:ascii="Courier New" w:eastAsia="Times New Roman" w:hAnsi="Courier New" w:cs="Courier New"/>
+          <w:color w:val="F8F8F8"/>
+          <w:sz w:val="12"/>
+          <w:szCs w:val="12"/>
+          <w:lang w:eastAsia="en-NZ"/>
+        </w:rPr>
+        <w:br/>
+      </w:r>
+      <w:r>
+        <w:rPr>
+          <w:rFonts w:ascii="Courier New" w:eastAsia="Times New Roman" w:hAnsi="Courier New" w:cs="Courier New"/>
+          <w:color w:val="F8F8F8"/>
+          <w:sz w:val="12"/>
+          <w:szCs w:val="12"/>
+          <w:lang w:eastAsia="en-NZ"/>
+        </w:rPr>
+        <w:br/>
+      </w:r>
+      <w:r>
+        <w:rPr>
+          <w:rFonts w:ascii="Courier New" w:eastAsia="Times New Roman" w:hAnsi="Courier New" w:cs="Courier New"/>
+          <w:color w:val="F9EE98"/>
+          <w:sz w:val="12"/>
+          <w:szCs w:val="12"/>
+          <w:lang w:eastAsia="en-NZ"/>
+        </w:rPr>
+        <w:t xml:space="preserve">def </w:t>
+      </w:r>
+      <w:proofErr w:type="spellStart"/>
+      <w:r>
+        <w:rPr>
+          <w:rFonts w:ascii="Courier New" w:eastAsia="Times New Roman" w:hAnsi="Courier New" w:cs="Courier New"/>
+          <w:color w:val="F8F8F8"/>
+          <w:sz w:val="12"/>
+          <w:szCs w:val="12"/>
+          <w:lang w:eastAsia="en-NZ"/>
+        </w:rPr>
+        <w:t>getSALES</w:t>
+      </w:r>
+      <w:proofErr w:type="spellEnd"/>
+      <w:r>
+        <w:rPr>
+          <w:rFonts w:ascii="Courier New" w:eastAsia="Times New Roman" w:hAnsi="Courier New" w:cs="Courier New"/>
+          <w:color w:val="F8F8F8"/>
+          <w:sz w:val="12"/>
+          <w:szCs w:val="12"/>
+          <w:lang w:eastAsia="en-NZ"/>
+        </w:rPr>
+        <w:t>(self)</w:t>
+      </w:r>
+      <w:r>
+        <w:rPr>
+          <w:rFonts w:ascii="Courier New" w:eastAsia="Times New Roman" w:hAnsi="Courier New" w:cs="Courier New"/>
+          <w:color w:val="CDA869"/>
+          <w:sz w:val="12"/>
+          <w:szCs w:val="12"/>
+          <w:lang w:eastAsia="en-NZ"/>
+        </w:rPr>
+        <w:t>:</w:t>
+      </w:r>
+      <w:r>
+        <w:rPr>
+          <w:rFonts w:ascii="Courier New" w:eastAsia="Times New Roman" w:hAnsi="Courier New" w:cs="Courier New"/>
+          <w:color w:val="CDA869"/>
+          <w:sz w:val="12"/>
+          <w:szCs w:val="12"/>
+          <w:lang w:eastAsia="en-NZ"/>
+        </w:rPr>
+        <w:br/>
+        <w:t xml:space="preserve">    </w:t>
+      </w:r>
+      <w:r>
+        <w:rPr>
+          <w:rFonts w:ascii="Courier New" w:eastAsia="Times New Roman" w:hAnsi="Courier New" w:cs="Courier New"/>
+          <w:color w:val="F9EE98"/>
+          <w:sz w:val="12"/>
+          <w:szCs w:val="12"/>
+          <w:lang w:eastAsia="en-NZ"/>
+        </w:rPr>
+        <w:t xml:space="preserve">return </w:t>
+      </w:r>
+      <w:proofErr w:type="spellStart"/>
+      <w:r>
+        <w:rPr>
+          <w:rFonts w:ascii="Courier New" w:eastAsia="Times New Roman" w:hAnsi="Courier New" w:cs="Courier New"/>
+          <w:color w:val="F8F8F8"/>
+          <w:sz w:val="12"/>
+          <w:szCs w:val="12"/>
+          <w:lang w:eastAsia="en-NZ"/>
+        </w:rPr>
+        <w:t>self.SALES</w:t>
+      </w:r>
+      <w:proofErr w:type="spellEnd"/>
+      <w:r>
+        <w:rPr>
+          <w:rFonts w:ascii="Courier New" w:eastAsia="Times New Roman" w:hAnsi="Courier New" w:cs="Courier New"/>
+          <w:color w:val="F8F8F8"/>
+          <w:sz w:val="12"/>
+          <w:szCs w:val="12"/>
+          <w:lang w:eastAsia="en-NZ"/>
+        </w:rPr>
+        <w:br/>
+      </w:r>
+      <w:r>
+        <w:rPr>
+          <w:rFonts w:ascii="Courier New" w:eastAsia="Times New Roman" w:hAnsi="Courier New" w:cs="Courier New"/>
+          <w:color w:val="F8F8F8"/>
+          <w:sz w:val="12"/>
+          <w:szCs w:val="12"/>
+          <w:lang w:eastAsia="en-NZ"/>
+        </w:rPr>
+        <w:br/>
+      </w:r>
+      <w:r>
+        <w:rPr>
+          <w:rFonts w:ascii="Courier New" w:eastAsia="Times New Roman" w:hAnsi="Courier New" w:cs="Courier New"/>
+          <w:color w:val="F9EE98"/>
+          <w:sz w:val="12"/>
+          <w:szCs w:val="12"/>
+          <w:lang w:eastAsia="en-NZ"/>
+        </w:rPr>
+        <w:t xml:space="preserve">def </w:t>
+      </w:r>
+      <w:proofErr w:type="spellStart"/>
+      <w:r>
+        <w:rPr>
+          <w:rFonts w:ascii="Courier New" w:eastAsia="Times New Roman" w:hAnsi="Courier New" w:cs="Courier New"/>
+          <w:color w:val="F8F8F8"/>
+          <w:sz w:val="12"/>
+          <w:szCs w:val="12"/>
+          <w:lang w:eastAsia="en-NZ"/>
+        </w:rPr>
+        <w:t>getBMI</w:t>
+      </w:r>
+      <w:proofErr w:type="spellEnd"/>
+      <w:r>
+        <w:rPr>
+          <w:rFonts w:ascii="Courier New" w:eastAsia="Times New Roman" w:hAnsi="Courier New" w:cs="Courier New"/>
+          <w:color w:val="F8F8F8"/>
+          <w:sz w:val="12"/>
+          <w:szCs w:val="12"/>
+          <w:lang w:eastAsia="en-NZ"/>
+        </w:rPr>
+        <w:t>(self)</w:t>
+      </w:r>
+      <w:r>
+        <w:rPr>
+          <w:rFonts w:ascii="Courier New" w:eastAsia="Times New Roman" w:hAnsi="Courier New" w:cs="Courier New"/>
+          <w:color w:val="CDA869"/>
+          <w:sz w:val="12"/>
+          <w:szCs w:val="12"/>
+          <w:lang w:eastAsia="en-NZ"/>
+        </w:rPr>
+        <w:t>:</w:t>
+      </w:r>
+      <w:r>
+        <w:rPr>
+          <w:rFonts w:ascii="Courier New" w:eastAsia="Times New Roman" w:hAnsi="Courier New" w:cs="Courier New"/>
+          <w:color w:val="CDA869"/>
+          <w:sz w:val="12"/>
+          <w:szCs w:val="12"/>
+          <w:lang w:eastAsia="en-NZ"/>
+        </w:rPr>
+        <w:br/>
+        <w:t xml:space="preserve">    </w:t>
+      </w:r>
+      <w:r>
+        <w:rPr>
+          <w:rFonts w:ascii="Courier New" w:eastAsia="Times New Roman" w:hAnsi="Courier New" w:cs="Courier New"/>
+          <w:color w:val="F9EE98"/>
+          <w:sz w:val="12"/>
+          <w:szCs w:val="12"/>
+          <w:lang w:eastAsia="en-NZ"/>
+        </w:rPr>
+        <w:t xml:space="preserve">return </w:t>
+      </w:r>
+      <w:proofErr w:type="spellStart"/>
+      <w:r>
+        <w:rPr>
+          <w:rFonts w:ascii="Courier New" w:eastAsia="Times New Roman" w:hAnsi="Courier New" w:cs="Courier New"/>
+          <w:color w:val="F8F8F8"/>
+          <w:sz w:val="12"/>
+          <w:szCs w:val="12"/>
+          <w:lang w:eastAsia="en-NZ"/>
+        </w:rPr>
+        <w:t>self.BMI</w:t>
+      </w:r>
+      <w:proofErr w:type="spellEnd"/>
+      <w:r>
+        <w:rPr>
+          <w:rFonts w:ascii="Courier New" w:eastAsia="Times New Roman" w:hAnsi="Courier New" w:cs="Courier New"/>
+          <w:color w:val="F8F8F8"/>
+          <w:sz w:val="12"/>
+          <w:szCs w:val="12"/>
+          <w:lang w:eastAsia="en-NZ"/>
+        </w:rPr>
+        <w:br/>
+      </w:r>
+      <w:r>
+        <w:rPr>
+          <w:rFonts w:ascii="Courier New" w:eastAsia="Times New Roman" w:hAnsi="Courier New" w:cs="Courier New"/>
+          <w:color w:val="F8F8F8"/>
+          <w:sz w:val="12"/>
+          <w:szCs w:val="12"/>
+          <w:lang w:eastAsia="en-NZ"/>
+        </w:rPr>
+        <w:br/>
+      </w:r>
+      <w:r>
+        <w:rPr>
+          <w:rFonts w:ascii="Courier New" w:eastAsia="Times New Roman" w:hAnsi="Courier New" w:cs="Courier New"/>
+          <w:color w:val="F9EE98"/>
+          <w:sz w:val="12"/>
+          <w:szCs w:val="12"/>
+          <w:lang w:eastAsia="en-NZ"/>
+        </w:rPr>
+        <w:t xml:space="preserve">def </w:t>
+      </w:r>
+      <w:proofErr w:type="spellStart"/>
+      <w:r>
+        <w:rPr>
+          <w:rFonts w:ascii="Courier New" w:eastAsia="Times New Roman" w:hAnsi="Courier New" w:cs="Courier New"/>
+          <w:color w:val="F8F8F8"/>
+          <w:sz w:val="12"/>
+          <w:szCs w:val="12"/>
+          <w:lang w:eastAsia="en-NZ"/>
+        </w:rPr>
+        <w:t>getSALARY</w:t>
+      </w:r>
+      <w:proofErr w:type="spellEnd"/>
+      <w:r>
+        <w:rPr>
+          <w:rFonts w:ascii="Courier New" w:eastAsia="Times New Roman" w:hAnsi="Courier New" w:cs="Courier New"/>
+          <w:color w:val="F8F8F8"/>
+          <w:sz w:val="12"/>
+          <w:szCs w:val="12"/>
+          <w:lang w:eastAsia="en-NZ"/>
+        </w:rPr>
+        <w:t>(self)</w:t>
+      </w:r>
+      <w:r>
+        <w:rPr>
+          <w:rFonts w:ascii="Courier New" w:eastAsia="Times New Roman" w:hAnsi="Courier New" w:cs="Courier New"/>
+          <w:color w:val="CDA869"/>
+          <w:sz w:val="12"/>
+          <w:szCs w:val="12"/>
+          <w:lang w:eastAsia="en-NZ"/>
+        </w:rPr>
+        <w:t>:</w:t>
+      </w:r>
+      <w:r>
+        <w:rPr>
+          <w:rFonts w:ascii="Courier New" w:eastAsia="Times New Roman" w:hAnsi="Courier New" w:cs="Courier New"/>
+          <w:color w:val="CDA869"/>
+          <w:sz w:val="12"/>
+          <w:szCs w:val="12"/>
+          <w:lang w:eastAsia="en-NZ"/>
+        </w:rPr>
+        <w:br/>
+        <w:t xml:space="preserve">    </w:t>
+      </w:r>
+      <w:r>
+        <w:rPr>
+          <w:rFonts w:ascii="Courier New" w:eastAsia="Times New Roman" w:hAnsi="Courier New" w:cs="Courier New"/>
+          <w:color w:val="F9EE98"/>
+          <w:sz w:val="12"/>
+          <w:szCs w:val="12"/>
+          <w:lang w:eastAsia="en-NZ"/>
+        </w:rPr>
+        <w:t xml:space="preserve">return </w:t>
+      </w:r>
+      <w:proofErr w:type="spellStart"/>
+      <w:r>
+        <w:rPr>
+          <w:rFonts w:ascii="Courier New" w:eastAsia="Times New Roman" w:hAnsi="Courier New" w:cs="Courier New"/>
+          <w:color w:val="F8F8F8"/>
+          <w:sz w:val="12"/>
+          <w:szCs w:val="12"/>
+          <w:lang w:eastAsia="en-NZ"/>
+        </w:rPr>
+        <w:t>self.SALARY</w:t>
+      </w:r>
+      <w:proofErr w:type="spellEnd"/>
+      <w:r>
+        <w:rPr>
+          <w:rFonts w:ascii="Courier New" w:eastAsia="Times New Roman" w:hAnsi="Courier New" w:cs="Courier New"/>
+          <w:color w:val="F8F8F8"/>
+          <w:sz w:val="12"/>
+          <w:szCs w:val="12"/>
+          <w:lang w:eastAsia="en-NZ"/>
+        </w:rPr>
+        <w:br/>
+      </w:r>
+      <w:r>
+        <w:rPr>
+          <w:rFonts w:ascii="Courier New" w:eastAsia="Times New Roman" w:hAnsi="Courier New" w:cs="Courier New"/>
+          <w:color w:val="F8F8F8"/>
+          <w:sz w:val="12"/>
+          <w:szCs w:val="12"/>
+          <w:lang w:eastAsia="en-NZ"/>
+        </w:rPr>
+        <w:lastRenderedPageBreak/>
+        <w:br/>
+      </w:r>
+      <w:r>
+        <w:rPr>
+          <w:rFonts w:ascii="Courier New" w:eastAsia="Times New Roman" w:hAnsi="Courier New" w:cs="Courier New"/>
+          <w:color w:val="F9EE98"/>
+          <w:sz w:val="12"/>
+          <w:szCs w:val="12"/>
+          <w:lang w:eastAsia="en-NZ"/>
+        </w:rPr>
+        <w:t xml:space="preserve">def </w:t>
+      </w:r>
+      <w:proofErr w:type="spellStart"/>
+      <w:r>
+        <w:rPr>
+          <w:rFonts w:ascii="Courier New" w:eastAsia="Times New Roman" w:hAnsi="Courier New" w:cs="Courier New"/>
+          <w:color w:val="F8F8F8"/>
+          <w:sz w:val="12"/>
+          <w:szCs w:val="12"/>
+          <w:lang w:eastAsia="en-NZ"/>
+        </w:rPr>
+        <w:t>getBIRTHDAY</w:t>
+      </w:r>
+      <w:proofErr w:type="spellEnd"/>
+      <w:r>
+        <w:rPr>
+          <w:rFonts w:ascii="Courier New" w:eastAsia="Times New Roman" w:hAnsi="Courier New" w:cs="Courier New"/>
+          <w:color w:val="F8F8F8"/>
+          <w:sz w:val="12"/>
+          <w:szCs w:val="12"/>
+          <w:lang w:eastAsia="en-NZ"/>
+        </w:rPr>
+        <w:t>(self)</w:t>
+      </w:r>
+      <w:r>
+        <w:rPr>
+          <w:rFonts w:ascii="Courier New" w:eastAsia="Times New Roman" w:hAnsi="Courier New" w:cs="Courier New"/>
+          <w:color w:val="CDA869"/>
+          <w:sz w:val="12"/>
+          <w:szCs w:val="12"/>
+          <w:lang w:eastAsia="en-NZ"/>
+        </w:rPr>
+        <w:t>:</w:t>
+      </w:r>
+      <w:r>
+        <w:rPr>
+          <w:rFonts w:ascii="Courier New" w:eastAsia="Times New Roman" w:hAnsi="Courier New" w:cs="Courier New"/>
+          <w:color w:val="CDA869"/>
+          <w:sz w:val="12"/>
+          <w:szCs w:val="12"/>
+          <w:lang w:eastAsia="en-NZ"/>
+        </w:rPr>
+        <w:br/>
+        <w:t xml:space="preserve">    </w:t>
+      </w:r>
+      <w:r>
+        <w:rPr>
+          <w:rFonts w:ascii="Courier New" w:eastAsia="Times New Roman" w:hAnsi="Courier New" w:cs="Courier New"/>
+          <w:color w:val="F9EE98"/>
+          <w:sz w:val="12"/>
+          <w:szCs w:val="12"/>
+          <w:lang w:eastAsia="en-NZ"/>
+        </w:rPr>
+        <w:t xml:space="preserve">return </w:t>
+      </w:r>
+      <w:proofErr w:type="spellStart"/>
+      <w:r>
+        <w:rPr>
+          <w:rFonts w:ascii="Courier New" w:eastAsia="Times New Roman" w:hAnsi="Courier New" w:cs="Courier New"/>
+          <w:color w:val="F8F8F8"/>
+          <w:sz w:val="12"/>
+          <w:szCs w:val="12"/>
+          <w:lang w:eastAsia="en-NZ"/>
+        </w:rPr>
+        <w:t>self.BIRTHDAY</w:t>
+      </w:r>
+      <w:proofErr w:type="spellEnd"/>
+    </w:p>
+    <w:p>
+      <w:pPr>
+        <w:pStyle w:val="ListParagraph"/>
+        <w:numPr>
+          <w:ilvl w:val="0"/>
+          <w:numId w:val="10"/>
+        </w:numPr>
+        <w:spacing w:after="120"/>
+      </w:pPr>
+      <w:r>
+        <w:t>So that other object class can use that fields</w:t>
+      </w:r>
+      <w:r>
+        <w:tab/>
+      </w:r>
     </w:p>
     <w:p>
       <w:pPr>
         <w:pStyle w:val="Heading1"/>
         <w:numPr>
           <w:ilvl w:val="0"/>
-          <w:numId w:val="1"/>
+          <w:numId w:val="10"/>
         </w:numPr>
         <w:spacing w:before="120" w:after="120" w:line="240" w:lineRule="auto"/>
-        <w:ind w:left="-284" w:hanging="142"/>
-      </w:pPr>
-      <w:bookmarkStart w:id="16" w:name="_Toc514790743"/>
+      </w:pPr>
       <w:r>
         <w:t xml:space="preserve">NAME: Large Class: </w:t>
       </w:r>
       <w:r>
+        <w:t>Change Preventers</w:t>
+      </w:r>
+    </w:p>
+    <w:p>
+      <w:pPr>
+        <w:spacing w:after="120" w:line="240" w:lineRule="auto"/>
+        <w:ind w:firstLine="360"/>
+        <w:rPr>
+          <w:rStyle w:val="Emphasis"/>
+        </w:rPr>
+      </w:pPr>
+      <w:r>
+        <w:rPr>
+          <w:rStyle w:val="Emphasis"/>
+        </w:rPr>
         <w:t>Shotgun Surgery</w:t>
       </w:r>
-      <w:bookmarkEnd w:id="16"/>
+      <w:bookmarkEnd w:id="14"/>
     </w:p>
     <w:p>
       <w:pPr>
         <w:pStyle w:val="Heading1"/>
         <w:spacing w:before="120" w:after="120" w:line="240" w:lineRule="auto"/>
-      </w:pPr>
-      <w:bookmarkStart w:id="17" w:name="_Toc514790744"/>
+        <w:ind w:left="360"/>
+      </w:pPr>
+      <w:bookmarkStart w:id="15" w:name="_Toc514790744"/>
       <w:r>
         <w:t>Location:</w:t>
       </w:r>
-      <w:bookmarkEnd w:id="17"/>
+      <w:bookmarkEnd w:id="15"/>
+      <w:r>
+        <w:t xml:space="preserve"> </w:t>
+      </w:r>
+    </w:p>
+    <w:p>
+      <w:pPr>
+        <w:spacing w:after="120" w:line="240" w:lineRule="auto"/>
+        <w:ind w:left="720"/>
+      </w:pPr>
+      <w:r>
+        <w:rPr>
+          <w:rStyle w:val="SubtleEmphasis"/>
+        </w:rPr>
+        <w:t>Folder:</w:t>
+      </w:r>
+      <w:r>
+        <w:t xml:space="preserve"> Employee Management System&gt; Employee Database &gt; Employee-Management-System &gt; Refactoring</w:t>
+      </w:r>
+    </w:p>
+    <w:p>
+      <w:pPr>
+        <w:spacing w:after="120" w:line="240" w:lineRule="auto"/>
+        <w:ind w:left="720"/>
+      </w:pPr>
+      <w:r>
+        <w:rPr>
+          <w:rStyle w:val="SubtleEmphasis"/>
+        </w:rPr>
+        <w:t>File:</w:t>
+      </w:r>
+      <w:r>
+        <w:t xml:space="preserve"> data.py</w:t>
+      </w:r>
+    </w:p>
+    <w:p>
+      <w:pPr>
+        <w:spacing w:after="120" w:line="240" w:lineRule="auto"/>
+        <w:ind w:left="567" w:firstLine="153"/>
+      </w:pPr>
+      <w:r>
+        <w:rPr>
+          <w:rStyle w:val="SubtleEmphasis"/>
+        </w:rPr>
+        <w:t>Line</w:t>
+      </w:r>
+      <w:r>
+        <w:t xml:space="preserve">: </w:t>
+      </w:r>
+      <w:r>
+        <w:t>19 to 20</w:t>
+      </w:r>
     </w:p>
     <w:p>
       <w:pPr>
         <w:pStyle w:val="Heading1"/>
         <w:spacing w:before="120" w:after="120" w:line="240" w:lineRule="auto"/>
-      </w:pPr>
-      <w:bookmarkStart w:id="18" w:name="_Toc514790745"/>
+        <w:ind w:left="360"/>
+      </w:pPr>
+      <w:bookmarkStart w:id="16" w:name="_Toc514790745"/>
       <w:r>
         <w:t>Reason:</w:t>
       </w:r>
-      <w:bookmarkEnd w:id="18"/>
+      <w:bookmarkEnd w:id="16"/>
+    </w:p>
+    <w:p>
+      <w:pPr>
+        <w:pStyle w:val="ListParagraph"/>
+        <w:numPr>
+          <w:ilvl w:val="0"/>
+          <w:numId w:val="11"/>
+        </w:numPr>
+      </w:pPr>
+      <w:r>
+        <w:t xml:space="preserve">When need to make one </w:t>
+      </w:r>
+      <w:proofErr w:type="gramStart"/>
+      <w:r>
+        <w:t>small change</w:t>
+      </w:r>
+      <w:proofErr w:type="gramEnd"/>
+      <w:r>
+        <w:t xml:space="preserve"> to the class, needs many changes to other classes and methods </w:t>
+      </w:r>
+    </w:p>
+    <w:p>
+      <w:pPr>
+        <w:pStyle w:val="ListParagraph"/>
+        <w:numPr>
+          <w:ilvl w:val="0"/>
+          <w:numId w:val="11"/>
+        </w:numPr>
+      </w:pPr>
+      <w:bookmarkStart w:id="17" w:name="_GoBack"/>
+      <w:bookmarkEnd w:id="17"/>
     </w:p>
     <w:p>
       <w:pPr>
         <w:pStyle w:val="Heading1"/>
         <w:spacing w:before="120" w:after="120" w:line="240" w:lineRule="auto"/>
-      </w:pPr>
-      <w:bookmarkStart w:id="19" w:name="_Toc514790746"/>
+        <w:ind w:left="360"/>
+      </w:pPr>
+      <w:bookmarkStart w:id="18" w:name="_Toc514790746"/>
       <w:r>
         <w:t>Strategies / Approaches:</w:t>
       </w:r>
+      <w:bookmarkEnd w:id="18"/>
+    </w:p>
+    <w:p>
+      <w:pPr>
+        <w:pStyle w:val="Heading1"/>
+        <w:ind w:left="360"/>
+      </w:pPr>
+      <w:bookmarkStart w:id="19" w:name="_Toc514790747"/>
+      <w:r>
+        <w:t>Refactoring Step Taken:</w:t>
+      </w:r>
       <w:bookmarkEnd w:id="19"/>
-    </w:p>
-    <w:p>
-      <w:pPr>
-        <w:pStyle w:val="Heading1"/>
-      </w:pPr>
-      <w:bookmarkStart w:id="20" w:name="_Toc514790747"/>
-      <w:r>
-        <w:t>Refactoring Step Taken:</w:t>
-      </w:r>
-      <w:bookmarkEnd w:id="20"/>
     </w:p>
     <w:p>
       <w:pPr>
@@ -2677,6 +4608,95 @@
     </w:lvl>
   </w:abstractNum>
   <w:abstractNum w:abstractNumId="1" w15:restartNumberingAfterBreak="0">
+    <w:nsid w:val="3D67486E"/>
+    <w:multiLevelType w:val="hybridMultilevel"/>
+    <w:tmpl w:val="4F60676C"/>
+    <w:lvl w:ilvl="0" w:tplc="1409000F">
+      <w:start w:val="1"/>
+      <w:numFmt w:val="decimal"/>
+      <w:lvlText w:val="%1."/>
+      <w:lvlJc w:val="left"/>
+      <w:pPr>
+        <w:ind w:left="720" w:hanging="360"/>
+      </w:pPr>
+      <w:rPr>
+        <w:rFonts w:hint="default"/>
+      </w:rPr>
+    </w:lvl>
+    <w:lvl w:ilvl="1" w:tplc="14090019" w:tentative="1">
+      <w:start w:val="1"/>
+      <w:numFmt w:val="lowerLetter"/>
+      <w:lvlText w:val="%2."/>
+      <w:lvlJc w:val="left"/>
+      <w:pPr>
+        <w:ind w:left="1440" w:hanging="360"/>
+      </w:pPr>
+    </w:lvl>
+    <w:lvl w:ilvl="2" w:tplc="1409001B" w:tentative="1">
+      <w:start w:val="1"/>
+      <w:numFmt w:val="lowerRoman"/>
+      <w:lvlText w:val="%3."/>
+      <w:lvlJc w:val="right"/>
+      <w:pPr>
+        <w:ind w:left="2160" w:hanging="180"/>
+      </w:pPr>
+    </w:lvl>
+    <w:lvl w:ilvl="3" w:tplc="1409000F" w:tentative="1">
+      <w:start w:val="1"/>
+      <w:numFmt w:val="decimal"/>
+      <w:lvlText w:val="%4."/>
+      <w:lvlJc w:val="left"/>
+      <w:pPr>
+        <w:ind w:left="2880" w:hanging="360"/>
+      </w:pPr>
+    </w:lvl>
+    <w:lvl w:ilvl="4" w:tplc="14090019" w:tentative="1">
+      <w:start w:val="1"/>
+      <w:numFmt w:val="lowerLetter"/>
+      <w:lvlText w:val="%5."/>
+      <w:lvlJc w:val="left"/>
+      <w:pPr>
+        <w:ind w:left="3600" w:hanging="360"/>
+      </w:pPr>
+    </w:lvl>
+    <w:lvl w:ilvl="5" w:tplc="1409001B" w:tentative="1">
+      <w:start w:val="1"/>
+      <w:numFmt w:val="lowerRoman"/>
+      <w:lvlText w:val="%6."/>
+      <w:lvlJc w:val="right"/>
+      <w:pPr>
+        <w:ind w:left="4320" w:hanging="180"/>
+      </w:pPr>
+    </w:lvl>
+    <w:lvl w:ilvl="6" w:tplc="1409000F" w:tentative="1">
+      <w:start w:val="1"/>
+      <w:numFmt w:val="decimal"/>
+      <w:lvlText w:val="%7."/>
+      <w:lvlJc w:val="left"/>
+      <w:pPr>
+        <w:ind w:left="5040" w:hanging="360"/>
+      </w:pPr>
+    </w:lvl>
+    <w:lvl w:ilvl="7" w:tplc="14090019" w:tentative="1">
+      <w:start w:val="1"/>
+      <w:numFmt w:val="lowerLetter"/>
+      <w:lvlText w:val="%8."/>
+      <w:lvlJc w:val="left"/>
+      <w:pPr>
+        <w:ind w:left="5760" w:hanging="360"/>
+      </w:pPr>
+    </w:lvl>
+    <w:lvl w:ilvl="8" w:tplc="1409001B" w:tentative="1">
+      <w:start w:val="1"/>
+      <w:numFmt w:val="lowerRoman"/>
+      <w:lvlText w:val="%9."/>
+      <w:lvlJc w:val="right"/>
+      <w:pPr>
+        <w:ind w:left="6480" w:hanging="180"/>
+      </w:pPr>
+    </w:lvl>
+  </w:abstractNum>
+  <w:abstractNum w:abstractNumId="2" w15:restartNumberingAfterBreak="0">
     <w:nsid w:val="450936EE"/>
     <w:multiLevelType w:val="hybridMultilevel"/>
     <w:tmpl w:val="F6165FB6"/>
@@ -2789,7 +4809,7 @@
       </w:rPr>
     </w:lvl>
   </w:abstractNum>
-  <w:abstractNum w:abstractNumId="2" w15:restartNumberingAfterBreak="0">
+  <w:abstractNum w:abstractNumId="3" w15:restartNumberingAfterBreak="0">
     <w:nsid w:val="49807106"/>
     <w:multiLevelType w:val="hybridMultilevel"/>
     <w:tmpl w:val="D5ACE6EA"/>
@@ -2875,7 +4895,7 @@
       </w:pPr>
     </w:lvl>
   </w:abstractNum>
-  <w:abstractNum w:abstractNumId="3" w15:restartNumberingAfterBreak="0">
+  <w:abstractNum w:abstractNumId="4" w15:restartNumberingAfterBreak="0">
     <w:nsid w:val="51A91133"/>
     <w:multiLevelType w:val="hybridMultilevel"/>
     <w:tmpl w:val="72EE719C"/>
@@ -2961,7 +4981,7 @@
       </w:pPr>
     </w:lvl>
   </w:abstractNum>
-  <w:abstractNum w:abstractNumId="4" w15:restartNumberingAfterBreak="0">
+  <w:abstractNum w:abstractNumId="5" w15:restartNumberingAfterBreak="0">
     <w:nsid w:val="5ABE7DAB"/>
     <w:multiLevelType w:val="hybridMultilevel"/>
     <w:tmpl w:val="A860E132"/>
@@ -3074,7 +5094,93 @@
       </w:rPr>
     </w:lvl>
   </w:abstractNum>
-  <w:abstractNum w:abstractNumId="5" w15:restartNumberingAfterBreak="0">
+  <w:abstractNum w:abstractNumId="6" w15:restartNumberingAfterBreak="0">
+    <w:nsid w:val="653B506C"/>
+    <w:multiLevelType w:val="hybridMultilevel"/>
+    <w:tmpl w:val="11FEA616"/>
+    <w:lvl w:ilvl="0" w:tplc="1409000F">
+      <w:start w:val="1"/>
+      <w:numFmt w:val="decimal"/>
+      <w:lvlText w:val="%1."/>
+      <w:lvlJc w:val="left"/>
+      <w:pPr>
+        <w:ind w:left="720" w:hanging="360"/>
+      </w:pPr>
+    </w:lvl>
+    <w:lvl w:ilvl="1" w:tplc="14090019" w:tentative="1">
+      <w:start w:val="1"/>
+      <w:numFmt w:val="lowerLetter"/>
+      <w:lvlText w:val="%2."/>
+      <w:lvlJc w:val="left"/>
+      <w:pPr>
+        <w:ind w:left="1440" w:hanging="360"/>
+      </w:pPr>
+    </w:lvl>
+    <w:lvl w:ilvl="2" w:tplc="1409001B" w:tentative="1">
+      <w:start w:val="1"/>
+      <w:numFmt w:val="lowerRoman"/>
+      <w:lvlText w:val="%3."/>
+      <w:lvlJc w:val="right"/>
+      <w:pPr>
+        <w:ind w:left="2160" w:hanging="180"/>
+      </w:pPr>
+    </w:lvl>
+    <w:lvl w:ilvl="3" w:tplc="1409000F" w:tentative="1">
+      <w:start w:val="1"/>
+      <w:numFmt w:val="decimal"/>
+      <w:lvlText w:val="%4."/>
+      <w:lvlJc w:val="left"/>
+      <w:pPr>
+        <w:ind w:left="2880" w:hanging="360"/>
+      </w:pPr>
+    </w:lvl>
+    <w:lvl w:ilvl="4" w:tplc="14090019" w:tentative="1">
+      <w:start w:val="1"/>
+      <w:numFmt w:val="lowerLetter"/>
+      <w:lvlText w:val="%5."/>
+      <w:lvlJc w:val="left"/>
+      <w:pPr>
+        <w:ind w:left="3600" w:hanging="360"/>
+      </w:pPr>
+    </w:lvl>
+    <w:lvl w:ilvl="5" w:tplc="1409001B" w:tentative="1">
+      <w:start w:val="1"/>
+      <w:numFmt w:val="lowerRoman"/>
+      <w:lvlText w:val="%6."/>
+      <w:lvlJc w:val="right"/>
+      <w:pPr>
+        <w:ind w:left="4320" w:hanging="180"/>
+      </w:pPr>
+    </w:lvl>
+    <w:lvl w:ilvl="6" w:tplc="1409000F" w:tentative="1">
+      <w:start w:val="1"/>
+      <w:numFmt w:val="decimal"/>
+      <w:lvlText w:val="%7."/>
+      <w:lvlJc w:val="left"/>
+      <w:pPr>
+        <w:ind w:left="5040" w:hanging="360"/>
+      </w:pPr>
+    </w:lvl>
+    <w:lvl w:ilvl="7" w:tplc="14090019" w:tentative="1">
+      <w:start w:val="1"/>
+      <w:numFmt w:val="lowerLetter"/>
+      <w:lvlText w:val="%8."/>
+      <w:lvlJc w:val="left"/>
+      <w:pPr>
+        <w:ind w:left="5760" w:hanging="360"/>
+      </w:pPr>
+    </w:lvl>
+    <w:lvl w:ilvl="8" w:tplc="1409001B" w:tentative="1">
+      <w:start w:val="1"/>
+      <w:numFmt w:val="lowerRoman"/>
+      <w:lvlText w:val="%9."/>
+      <w:lvlJc w:val="right"/>
+      <w:pPr>
+        <w:ind w:left="6480" w:hanging="180"/>
+      </w:pPr>
+    </w:lvl>
+  </w:abstractNum>
+  <w:abstractNum w:abstractNumId="7" w15:restartNumberingAfterBreak="0">
     <w:nsid w:val="679F12CA"/>
     <w:multiLevelType w:val="hybridMultilevel"/>
     <w:tmpl w:val="8DA43E1E"/>
@@ -3163,7 +5269,96 @@
       </w:pPr>
     </w:lvl>
   </w:abstractNum>
-  <w:abstractNum w:abstractNumId="6" w15:restartNumberingAfterBreak="0">
+  <w:abstractNum w:abstractNumId="8" w15:restartNumberingAfterBreak="0">
+    <w:nsid w:val="746505B2"/>
+    <w:multiLevelType w:val="hybridMultilevel"/>
+    <w:tmpl w:val="714AC294"/>
+    <w:lvl w:ilvl="0" w:tplc="1409000F">
+      <w:start w:val="1"/>
+      <w:numFmt w:val="decimal"/>
+      <w:lvlText w:val="%1."/>
+      <w:lvlJc w:val="left"/>
+      <w:pPr>
+        <w:ind w:left="720" w:hanging="360"/>
+      </w:pPr>
+      <w:rPr>
+        <w:rFonts w:hint="default"/>
+      </w:rPr>
+    </w:lvl>
+    <w:lvl w:ilvl="1" w:tplc="14090019" w:tentative="1">
+      <w:start w:val="1"/>
+      <w:numFmt w:val="lowerLetter"/>
+      <w:lvlText w:val="%2."/>
+      <w:lvlJc w:val="left"/>
+      <w:pPr>
+        <w:ind w:left="1440" w:hanging="360"/>
+      </w:pPr>
+    </w:lvl>
+    <w:lvl w:ilvl="2" w:tplc="1409001B" w:tentative="1">
+      <w:start w:val="1"/>
+      <w:numFmt w:val="lowerRoman"/>
+      <w:lvlText w:val="%3."/>
+      <w:lvlJc w:val="right"/>
+      <w:pPr>
+        <w:ind w:left="2160" w:hanging="180"/>
+      </w:pPr>
+    </w:lvl>
+    <w:lvl w:ilvl="3" w:tplc="1409000F" w:tentative="1">
+      <w:start w:val="1"/>
+      <w:numFmt w:val="decimal"/>
+      <w:lvlText w:val="%4."/>
+      <w:lvlJc w:val="left"/>
+      <w:pPr>
+        <w:ind w:left="2880" w:hanging="360"/>
+      </w:pPr>
+    </w:lvl>
+    <w:lvl w:ilvl="4" w:tplc="14090019" w:tentative="1">
+      <w:start w:val="1"/>
+      <w:numFmt w:val="lowerLetter"/>
+      <w:lvlText w:val="%5."/>
+      <w:lvlJc w:val="left"/>
+      <w:pPr>
+        <w:ind w:left="3600" w:hanging="360"/>
+      </w:pPr>
+    </w:lvl>
+    <w:lvl w:ilvl="5" w:tplc="1409001B" w:tentative="1">
+      <w:start w:val="1"/>
+      <w:numFmt w:val="lowerRoman"/>
+      <w:lvlText w:val="%6."/>
+      <w:lvlJc w:val="right"/>
+      <w:pPr>
+        <w:ind w:left="4320" w:hanging="180"/>
+      </w:pPr>
+    </w:lvl>
+    <w:lvl w:ilvl="6" w:tplc="1409000F" w:tentative="1">
+      <w:start w:val="1"/>
+      <w:numFmt w:val="decimal"/>
+      <w:lvlText w:val="%7."/>
+      <w:lvlJc w:val="left"/>
+      <w:pPr>
+        <w:ind w:left="5040" w:hanging="360"/>
+      </w:pPr>
+    </w:lvl>
+    <w:lvl w:ilvl="7" w:tplc="14090019" w:tentative="1">
+      <w:start w:val="1"/>
+      <w:numFmt w:val="lowerLetter"/>
+      <w:lvlText w:val="%8."/>
+      <w:lvlJc w:val="left"/>
+      <w:pPr>
+        <w:ind w:left="5760" w:hanging="360"/>
+      </w:pPr>
+    </w:lvl>
+    <w:lvl w:ilvl="8" w:tplc="1409001B" w:tentative="1">
+      <w:start w:val="1"/>
+      <w:numFmt w:val="lowerRoman"/>
+      <w:lvlText w:val="%9."/>
+      <w:lvlJc w:val="right"/>
+      <w:pPr>
+        <w:ind w:left="6480" w:hanging="180"/>
+      </w:pPr>
+    </w:lvl>
+  </w:abstractNum>
+  <w:abstractNum w:abstractNumId="9" w15:restartNumberingAfterBreak="0">
     <w:nsid w:val="748E453E"/>
     <w:multiLevelType w:val="hybridMultilevel"/>
     <w:tmpl w:val="9738DD86"/>
@@ -3252,7 +5447,7 @@
       </w:pPr>
     </w:lvl>
   </w:abstractNum>
-  <w:abstractNum w:abstractNumId="7" w15:restartNumberingAfterBreak="0">
+  <w:abstractNum w:abstractNumId="10" w15:restartNumberingAfterBreak="0">
     <w:nsid w:val="797720C8"/>
     <w:multiLevelType w:val="hybridMultilevel"/>
     <w:tmpl w:val="D0A02DCE"/>
@@ -3342,28 +5537,37 @@
     </w:lvl>
   </w:abstractNum>
   <w:num w:numId="1">
-    <w:abstractNumId w:val="2"/>
+    <w:abstractNumId w:val="3"/>
   </w:num>
   <w:num w:numId="2">
-    <w:abstractNumId w:val="3"/>
+    <w:abstractNumId w:val="4"/>
   </w:num>
   <w:num w:numId="3">
+    <w:abstractNumId w:val="10"/>
+  </w:num>
+  <w:num w:numId="4">
     <w:abstractNumId w:val="7"/>
   </w:num>
-  <w:num w:numId="4">
-    <w:abstractNumId w:val="5"/>
-  </w:num>
   <w:num w:numId="5">
-    <w:abstractNumId w:val="6"/>
+    <w:abstractNumId w:val="9"/>
   </w:num>
   <w:num w:numId="6">
     <w:abstractNumId w:val="0"/>
   </w:num>
   <w:num w:numId="7">
-    <w:abstractNumId w:val="4"/>
+    <w:abstractNumId w:val="5"/>
   </w:num>
   <w:num w:numId="8">
+    <w:abstractNumId w:val="2"/>
+  </w:num>
+  <w:num w:numId="9">
     <w:abstractNumId w:val="1"/>
+  </w:num>
+  <w:num w:numId="10">
+    <w:abstractNumId w:val="8"/>
+  </w:num>
+  <w:num w:numId="11">
+    <w:abstractNumId w:val="6"/>
   </w:num>
 </w:numbering>
 </file>
@@ -4273,7 +6477,7 @@
 </file>
 
 <file path=customXml/itemProps1.xml><?xml version="1.0" encoding="utf-8"?>
-<ds:datastoreItem xmlns:ds="http://schemas.openxmlformats.org/officeDocument/2006/customXml" ds:itemID="{94704FFD-6183-4E46-9317-3D7B655CFEC2}">
+<ds:datastoreItem xmlns:ds="http://schemas.openxmlformats.org/officeDocument/2006/customXml" ds:itemID="{B4EFEE50-D285-4628-BD20-B510FC1C9A50}">
   <ds:schemaRefs>
     <ds:schemaRef ds:uri="http://schemas.openxmlformats.org/officeDocument/2006/bibliography"/>
   </ds:schemaRefs>

</xml_diff>

<commit_message>
Shortgun Surgery code smell captured
</commit_message>
<xml_diff>
--- a/documents/BCPR301 Assignment2-BedSmells.docx
+++ b/documents/BCPR301 Assignment2-BedSmells.docx
@@ -78,7 +78,7 @@
           <w:r>
             <w:fldChar w:fldCharType="separate"/>
           </w:r>
-          <w:hyperlink w:anchor="_Toc514790728" w:history="1">
+          <w:hyperlink w:anchor="_Toc515046611" w:history="1">
             <w:r>
               <w:rPr>
                 <w:rStyle w:val="Hyperlink"/>
@@ -100,7 +100,7 @@
                 <w:rStyle w:val="Hyperlink"/>
                 <w:noProof/>
               </w:rPr>
-              <w:t>NAME:</w:t>
+              <w:t>NAME: BLOASTERS</w:t>
             </w:r>
             <w:r>
               <w:rPr>
@@ -121,7 +121,7 @@
                 <w:noProof/>
                 <w:webHidden/>
               </w:rPr>
-              <w:instrText xml:space="preserve"> PAGEREF _Toc514790728 \h </w:instrText>
+              <w:instrText xml:space="preserve"> PAGEREF _Toc515046611 \h </w:instrText>
             </w:r>
             <w:r>
               <w:rPr>
@@ -165,7 +165,7 @@
               <w:lang w:eastAsia="en-NZ"/>
             </w:rPr>
           </w:pPr>
-          <w:hyperlink w:anchor="_Toc514790729" w:history="1">
+          <w:hyperlink w:anchor="_Toc515046612" w:history="1">
             <w:r>
               <w:rPr>
                 <w:rStyle w:val="Hyperlink"/>
@@ -192,7 +192,7 @@
                 <w:noProof/>
                 <w:webHidden/>
               </w:rPr>
-              <w:instrText xml:space="preserve"> PAGEREF _Toc514790729 \h </w:instrText>
+              <w:instrText xml:space="preserve"> PAGEREF _Toc515046612 \h </w:instrText>
             </w:r>
             <w:r>
               <w:rPr>
@@ -236,7 +236,7 @@
               <w:lang w:eastAsia="en-NZ"/>
             </w:rPr>
           </w:pPr>
-          <w:hyperlink w:anchor="_Toc514790730" w:history="1">
+          <w:hyperlink w:anchor="_Toc515046613" w:history="1">
             <w:r>
               <w:rPr>
                 <w:rStyle w:val="Hyperlink"/>
@@ -263,7 +263,7 @@
                 <w:noProof/>
                 <w:webHidden/>
               </w:rPr>
-              <w:instrText xml:space="preserve"> PAGEREF _Toc514790730 \h </w:instrText>
+              <w:instrText xml:space="preserve"> PAGEREF _Toc515046613 \h </w:instrText>
             </w:r>
             <w:r>
               <w:rPr>
@@ -307,7 +307,7 @@
               <w:lang w:eastAsia="en-NZ"/>
             </w:rPr>
           </w:pPr>
-          <w:hyperlink w:anchor="_Toc514790731" w:history="1">
+          <w:hyperlink w:anchor="_Toc515046614" w:history="1">
             <w:r>
               <w:rPr>
                 <w:rStyle w:val="Hyperlink"/>
@@ -334,7 +334,7 @@
                 <w:noProof/>
                 <w:webHidden/>
               </w:rPr>
-              <w:instrText xml:space="preserve"> PAGEREF _Toc514790731 \h </w:instrText>
+              <w:instrText xml:space="preserve"> PAGEREF _Toc515046614 \h </w:instrText>
             </w:r>
             <w:r>
               <w:rPr>
@@ -378,7 +378,7 @@
               <w:lang w:eastAsia="en-NZ"/>
             </w:rPr>
           </w:pPr>
-          <w:hyperlink w:anchor="_Toc514790732" w:history="1">
+          <w:hyperlink w:anchor="_Toc515046615" w:history="1">
             <w:r>
               <w:rPr>
                 <w:rStyle w:val="Hyperlink"/>
@@ -405,7 +405,7 @@
                 <w:noProof/>
                 <w:webHidden/>
               </w:rPr>
-              <w:instrText xml:space="preserve"> PAGEREF _Toc514790732 \h </w:instrText>
+              <w:instrText xml:space="preserve"> PAGEREF _Toc515046615 \h </w:instrText>
             </w:r>
             <w:r>
               <w:rPr>
@@ -450,7 +450,7 @@
               <w:lang w:eastAsia="en-NZ"/>
             </w:rPr>
           </w:pPr>
-          <w:hyperlink w:anchor="_Toc514790733" w:history="1">
+          <w:hyperlink w:anchor="_Toc515046616" w:history="1">
             <w:r>
               <w:rPr>
                 <w:rStyle w:val="Hyperlink"/>
@@ -472,7 +472,7 @@
                 <w:rStyle w:val="Hyperlink"/>
                 <w:noProof/>
               </w:rPr>
-              <w:t>NAME:</w:t>
+              <w:t>NAME: OBJECT ORIENTED ABUSDERS</w:t>
             </w:r>
             <w:r>
               <w:rPr>
@@ -493,7 +493,7 @@
                 <w:noProof/>
                 <w:webHidden/>
               </w:rPr>
-              <w:instrText xml:space="preserve"> PAGEREF _Toc514790733 \h </w:instrText>
+              <w:instrText xml:space="preserve"> PAGEREF _Toc515046616 \h </w:instrText>
             </w:r>
             <w:r>
               <w:rPr>
@@ -537,7 +537,7 @@
               <w:lang w:eastAsia="en-NZ"/>
             </w:rPr>
           </w:pPr>
-          <w:hyperlink w:anchor="_Toc514790734" w:history="1">
+          <w:hyperlink w:anchor="_Toc515046617" w:history="1">
             <w:r>
               <w:rPr>
                 <w:rStyle w:val="Hyperlink"/>
@@ -564,7 +564,7 @@
                 <w:noProof/>
                 <w:webHidden/>
               </w:rPr>
-              <w:instrText xml:space="preserve"> PAGEREF _Toc514790734 \h </w:instrText>
+              <w:instrText xml:space="preserve"> PAGEREF _Toc515046617 \h </w:instrText>
             </w:r>
             <w:r>
               <w:rPr>
@@ -608,7 +608,7 @@
               <w:lang w:eastAsia="en-NZ"/>
             </w:rPr>
           </w:pPr>
-          <w:hyperlink w:anchor="_Toc514790735" w:history="1">
+          <w:hyperlink w:anchor="_Toc515046618" w:history="1">
             <w:r>
               <w:rPr>
                 <w:rStyle w:val="Hyperlink"/>
@@ -635,7 +635,7 @@
                 <w:noProof/>
                 <w:webHidden/>
               </w:rPr>
-              <w:instrText xml:space="preserve"> PAGEREF _Toc514790735 \h </w:instrText>
+              <w:instrText xml:space="preserve"> PAGEREF _Toc515046618 \h </w:instrText>
             </w:r>
             <w:r>
               <w:rPr>
@@ -655,7 +655,7 @@
                 <w:noProof/>
                 <w:webHidden/>
               </w:rPr>
-              <w:t>4</w:t>
+              <w:t>5</w:t>
             </w:r>
             <w:r>
               <w:rPr>
@@ -679,7 +679,7 @@
               <w:lang w:eastAsia="en-NZ"/>
             </w:rPr>
           </w:pPr>
-          <w:hyperlink w:anchor="_Toc514790736" w:history="1">
+          <w:hyperlink w:anchor="_Toc515046619" w:history="1">
             <w:r>
               <w:rPr>
                 <w:rStyle w:val="Hyperlink"/>
@@ -706,7 +706,7 @@
                 <w:noProof/>
                 <w:webHidden/>
               </w:rPr>
-              <w:instrText xml:space="preserve"> PAGEREF _Toc514790736 \h </w:instrText>
+              <w:instrText xml:space="preserve"> PAGEREF _Toc515046619 \h </w:instrText>
             </w:r>
             <w:r>
               <w:rPr>
@@ -726,7 +726,7 @@
                 <w:noProof/>
                 <w:webHidden/>
               </w:rPr>
-              <w:t>4</w:t>
+              <w:t>5</w:t>
             </w:r>
             <w:r>
               <w:rPr>
@@ -750,7 +750,7 @@
               <w:lang w:eastAsia="en-NZ"/>
             </w:rPr>
           </w:pPr>
-          <w:hyperlink w:anchor="_Toc514790737" w:history="1">
+          <w:hyperlink w:anchor="_Toc515046620" w:history="1">
             <w:r>
               <w:rPr>
                 <w:rStyle w:val="Hyperlink"/>
@@ -777,7 +777,7 @@
                 <w:noProof/>
                 <w:webHidden/>
               </w:rPr>
-              <w:instrText xml:space="preserve"> PAGEREF _Toc514790737 \h </w:instrText>
+              <w:instrText xml:space="preserve"> PAGEREF _Toc515046620 \h </w:instrText>
             </w:r>
             <w:r>
               <w:rPr>
@@ -797,7 +797,7 @@
                 <w:noProof/>
                 <w:webHidden/>
               </w:rPr>
-              <w:t>4</w:t>
+              <w:t>5</w:t>
             </w:r>
             <w:r>
               <w:rPr>
@@ -822,7 +822,7 @@
               <w:lang w:eastAsia="en-NZ"/>
             </w:rPr>
           </w:pPr>
-          <w:hyperlink w:anchor="_Toc514790738" w:history="1">
+          <w:hyperlink w:anchor="_Toc515046621" w:history="1">
             <w:r>
               <w:rPr>
                 <w:rStyle w:val="Hyperlink"/>
@@ -844,7 +844,7 @@
                 <w:rStyle w:val="Hyperlink"/>
                 <w:noProof/>
               </w:rPr>
-              <w:t>NAME: Large Class: Divergent Change</w:t>
+              <w:t>NAME: Large Class: Dispensable</w:t>
             </w:r>
             <w:r>
               <w:rPr>
@@ -865,7 +865,7 @@
                 <w:noProof/>
                 <w:webHidden/>
               </w:rPr>
-              <w:instrText xml:space="preserve"> PAGEREF _Toc514790738 \h </w:instrText>
+              <w:instrText xml:space="preserve"> PAGEREF _Toc515046621 \h </w:instrText>
             </w:r>
             <w:r>
               <w:rPr>
@@ -909,7 +909,7 @@
               <w:lang w:eastAsia="en-NZ"/>
             </w:rPr>
           </w:pPr>
-          <w:hyperlink w:anchor="_Toc514790739" w:history="1">
+          <w:hyperlink w:anchor="_Toc515046622" w:history="1">
             <w:r>
               <w:rPr>
                 <w:rStyle w:val="Hyperlink"/>
@@ -936,7 +936,7 @@
                 <w:noProof/>
                 <w:webHidden/>
               </w:rPr>
-              <w:instrText xml:space="preserve"> PAGEREF _Toc514790739 \h </w:instrText>
+              <w:instrText xml:space="preserve"> PAGEREF _Toc515046622 \h </w:instrText>
             </w:r>
             <w:r>
               <w:rPr>
@@ -956,7 +956,7 @@
                 <w:noProof/>
                 <w:webHidden/>
               </w:rPr>
-              <w:t>5</w:t>
+              <w:t>6</w:t>
             </w:r>
             <w:r>
               <w:rPr>
@@ -980,7 +980,7 @@
               <w:lang w:eastAsia="en-NZ"/>
             </w:rPr>
           </w:pPr>
-          <w:hyperlink w:anchor="_Toc514790740" w:history="1">
+          <w:hyperlink w:anchor="_Toc515046623" w:history="1">
             <w:r>
               <w:rPr>
                 <w:rStyle w:val="Hyperlink"/>
@@ -1007,7 +1007,7 @@
                 <w:noProof/>
                 <w:webHidden/>
               </w:rPr>
-              <w:instrText xml:space="preserve"> PAGEREF _Toc514790740 \h </w:instrText>
+              <w:instrText xml:space="preserve"> PAGEREF _Toc515046623 \h </w:instrText>
             </w:r>
             <w:r>
               <w:rPr>
@@ -1027,7 +1027,7 @@
                 <w:noProof/>
                 <w:webHidden/>
               </w:rPr>
-              <w:t>5</w:t>
+              <w:t>6</w:t>
             </w:r>
             <w:r>
               <w:rPr>
@@ -1051,7 +1051,7 @@
               <w:lang w:eastAsia="en-NZ"/>
             </w:rPr>
           </w:pPr>
-          <w:hyperlink w:anchor="_Toc514790741" w:history="1">
+          <w:hyperlink w:anchor="_Toc515046624" w:history="1">
             <w:r>
               <w:rPr>
                 <w:rStyle w:val="Hyperlink"/>
@@ -1078,7 +1078,7 @@
                 <w:noProof/>
                 <w:webHidden/>
               </w:rPr>
-              <w:instrText xml:space="preserve"> PAGEREF _Toc514790741 \h </w:instrText>
+              <w:instrText xml:space="preserve"> PAGEREF _Toc515046624 \h </w:instrText>
             </w:r>
             <w:r>
               <w:rPr>
@@ -1098,7 +1098,7 @@
                 <w:noProof/>
                 <w:webHidden/>
               </w:rPr>
-              <w:t>5</w:t>
+              <w:t>6</w:t>
             </w:r>
             <w:r>
               <w:rPr>
@@ -1122,7 +1122,7 @@
               <w:lang w:eastAsia="en-NZ"/>
             </w:rPr>
           </w:pPr>
-          <w:hyperlink w:anchor="_Toc514790742" w:history="1">
+          <w:hyperlink w:anchor="_Toc515046625" w:history="1">
             <w:r>
               <w:rPr>
                 <w:rStyle w:val="Hyperlink"/>
@@ -1149,7 +1149,7 @@
                 <w:noProof/>
                 <w:webHidden/>
               </w:rPr>
-              <w:instrText xml:space="preserve"> PAGEREF _Toc514790742 \h </w:instrText>
+              <w:instrText xml:space="preserve"> PAGEREF _Toc515046625 \h </w:instrText>
             </w:r>
             <w:r>
               <w:rPr>
@@ -1169,7 +1169,7 @@
                 <w:noProof/>
                 <w:webHidden/>
               </w:rPr>
-              <w:t>5</w:t>
+              <w:t>6</w:t>
             </w:r>
             <w:r>
               <w:rPr>
@@ -1194,7 +1194,7 @@
               <w:lang w:eastAsia="en-NZ"/>
             </w:rPr>
           </w:pPr>
-          <w:hyperlink w:anchor="_Toc514790743" w:history="1">
+          <w:hyperlink w:anchor="_Toc515046626" w:history="1">
             <w:r>
               <w:rPr>
                 <w:rStyle w:val="Hyperlink"/>
@@ -1216,7 +1216,7 @@
                 <w:rStyle w:val="Hyperlink"/>
                 <w:noProof/>
               </w:rPr>
-              <w:t>NAME: Large Class: Shotgun Surgery</w:t>
+              <w:t>NAME: Large Class: Change Preventers</w:t>
             </w:r>
             <w:r>
               <w:rPr>
@@ -1237,7 +1237,7 @@
                 <w:noProof/>
                 <w:webHidden/>
               </w:rPr>
-              <w:instrText xml:space="preserve"> PAGEREF _Toc514790743 \h </w:instrText>
+              <w:instrText xml:space="preserve"> PAGEREF _Toc515046626 \h </w:instrText>
             </w:r>
             <w:r>
               <w:rPr>
@@ -1257,7 +1257,7 @@
                 <w:noProof/>
                 <w:webHidden/>
               </w:rPr>
-              <w:t>5</w:t>
+              <w:t>7</w:t>
             </w:r>
             <w:r>
               <w:rPr>
@@ -1281,7 +1281,7 @@
               <w:lang w:eastAsia="en-NZ"/>
             </w:rPr>
           </w:pPr>
-          <w:hyperlink w:anchor="_Toc514790744" w:history="1">
+          <w:hyperlink w:anchor="_Toc515046627" w:history="1">
             <w:r>
               <w:rPr>
                 <w:rStyle w:val="Hyperlink"/>
@@ -1308,7 +1308,7 @@
                 <w:noProof/>
                 <w:webHidden/>
               </w:rPr>
-              <w:instrText xml:space="preserve"> PAGEREF _Toc514790744 \h </w:instrText>
+              <w:instrText xml:space="preserve"> PAGEREF _Toc515046627 \h </w:instrText>
             </w:r>
             <w:r>
               <w:rPr>
@@ -1328,7 +1328,7 @@
                 <w:noProof/>
                 <w:webHidden/>
               </w:rPr>
-              <w:t>5</w:t>
+              <w:t>7</w:t>
             </w:r>
             <w:r>
               <w:rPr>
@@ -1352,7 +1352,7 @@
               <w:lang w:eastAsia="en-NZ"/>
             </w:rPr>
           </w:pPr>
-          <w:hyperlink w:anchor="_Toc514790745" w:history="1">
+          <w:hyperlink w:anchor="_Toc515046628" w:history="1">
             <w:r>
               <w:rPr>
                 <w:rStyle w:val="Hyperlink"/>
@@ -1379,7 +1379,7 @@
                 <w:noProof/>
                 <w:webHidden/>
               </w:rPr>
-              <w:instrText xml:space="preserve"> PAGEREF _Toc514790745 \h </w:instrText>
+              <w:instrText xml:space="preserve"> PAGEREF _Toc515046628 \h </w:instrText>
             </w:r>
             <w:r>
               <w:rPr>
@@ -1399,7 +1399,7 @@
                 <w:noProof/>
                 <w:webHidden/>
               </w:rPr>
-              <w:t>5</w:t>
+              <w:t>7</w:t>
             </w:r>
             <w:r>
               <w:rPr>
@@ -1423,7 +1423,7 @@
               <w:lang w:eastAsia="en-NZ"/>
             </w:rPr>
           </w:pPr>
-          <w:hyperlink w:anchor="_Toc514790746" w:history="1">
+          <w:hyperlink w:anchor="_Toc515046629" w:history="1">
             <w:r>
               <w:rPr>
                 <w:rStyle w:val="Hyperlink"/>
@@ -1450,7 +1450,7 @@
                 <w:noProof/>
                 <w:webHidden/>
               </w:rPr>
-              <w:instrText xml:space="preserve"> PAGEREF _Toc514790746 \h </w:instrText>
+              <w:instrText xml:space="preserve"> PAGEREF _Toc515046629 \h </w:instrText>
             </w:r>
             <w:r>
               <w:rPr>
@@ -1470,7 +1470,7 @@
                 <w:noProof/>
                 <w:webHidden/>
               </w:rPr>
-              <w:t>5</w:t>
+              <w:t>7</w:t>
             </w:r>
             <w:r>
               <w:rPr>
@@ -1494,7 +1494,7 @@
               <w:lang w:eastAsia="en-NZ"/>
             </w:rPr>
           </w:pPr>
-          <w:hyperlink w:anchor="_Toc514790747" w:history="1">
+          <w:hyperlink w:anchor="_Toc515046630" w:history="1">
             <w:r>
               <w:rPr>
                 <w:rStyle w:val="Hyperlink"/>
@@ -1521,7 +1521,7 @@
                 <w:noProof/>
                 <w:webHidden/>
               </w:rPr>
-              <w:instrText xml:space="preserve"> PAGEREF _Toc514790747 \h </w:instrText>
+              <w:instrText xml:space="preserve"> PAGEREF _Toc515046630 \h </w:instrText>
             </w:r>
             <w:r>
               <w:rPr>
@@ -1541,7 +1541,7 @@
                 <w:noProof/>
                 <w:webHidden/>
               </w:rPr>
-              <w:t>5</w:t>
+              <w:t>7</w:t>
             </w:r>
             <w:r>
               <w:rPr>
@@ -1611,17 +1611,14 @@
         <w:spacing w:before="120" w:after="120" w:line="240" w:lineRule="auto"/>
         <w:ind w:hanging="720"/>
       </w:pPr>
-      <w:bookmarkStart w:id="0" w:name="_Toc514790733"/>
-      <w:r>
-        <w:t>NAME:</w:t>
+      <w:bookmarkStart w:id="0" w:name="_Toc515046611"/>
+      <w:r>
+        <w:t xml:space="preserve">NAME: </w:t>
+      </w:r>
+      <w:r>
+        <w:t>BLOASTERS</w:t>
       </w:r>
       <w:bookmarkEnd w:id="0"/>
-      <w:r>
-        <w:t xml:space="preserve"> </w:t>
-      </w:r>
-      <w:r>
-        <w:t>BLOASTERS</w:t>
-      </w:r>
     </w:p>
     <w:p>
       <w:pPr>
@@ -1643,7 +1640,7 @@
         <w:pStyle w:val="Heading1"/>
         <w:spacing w:before="120" w:after="120" w:line="240" w:lineRule="auto"/>
       </w:pPr>
-      <w:bookmarkStart w:id="1" w:name="_Toc514790734"/>
+      <w:bookmarkStart w:id="1" w:name="_Toc515046612"/>
       <w:r>
         <w:t>Location:</w:t>
       </w:r>
@@ -1714,7 +1711,7 @@
         <w:pStyle w:val="Heading1"/>
         <w:spacing w:before="120" w:after="120" w:line="240" w:lineRule="auto"/>
       </w:pPr>
-      <w:bookmarkStart w:id="2" w:name="_Toc514790735"/>
+      <w:bookmarkStart w:id="2" w:name="_Toc515046613"/>
       <w:r>
         <w:t>Reason:</w:t>
       </w:r>
@@ -1731,15 +1728,7 @@
         <w:ind w:left="851" w:hanging="284"/>
       </w:pPr>
       <w:r>
-        <w:t>In my Assignment one, I think “Large Class” is the second most worst code smell as the “</w:t>
-      </w:r>
-      <w:proofErr w:type="spellStart"/>
-      <w:r>
-        <w:t>EmployeeData</w:t>
-      </w:r>
-      <w:proofErr w:type="spellEnd"/>
-      <w:r>
-        <w:t xml:space="preserve">” class is too large. </w:t>
+        <w:t xml:space="preserve">In my Assignment one, I think “Large Class” is the second most worst code smell as the “EmployeeData” class is too large. </w:t>
       </w:r>
     </w:p>
     <w:p>
@@ -1789,7 +1778,7 @@
         <w:pStyle w:val="Heading1"/>
         <w:spacing w:before="120" w:after="120" w:line="240" w:lineRule="auto"/>
       </w:pPr>
-      <w:bookmarkStart w:id="3" w:name="_Toc514790736"/>
+      <w:bookmarkStart w:id="3" w:name="_Toc515046614"/>
       <w:r>
         <w:t>Strategies / Approaches:</w:t>
       </w:r>
@@ -1809,7 +1798,7 @@
         <w:pStyle w:val="Heading1"/>
         <w:spacing w:before="120" w:after="120" w:line="240" w:lineRule="auto"/>
       </w:pPr>
-      <w:bookmarkStart w:id="4" w:name="_Toc514790737"/>
+      <w:bookmarkStart w:id="4" w:name="_Toc515046615"/>
       <w:r>
         <w:t>Refactoring Step Taken:</w:t>
       </w:r>
@@ -1826,23 +1815,7 @@
         <w:ind w:left="851" w:hanging="284"/>
       </w:pPr>
       <w:r>
-        <w:t>Create “</w:t>
-      </w:r>
-      <w:proofErr w:type="spellStart"/>
-      <w:r>
-        <w:t>GetEmployee</w:t>
-      </w:r>
-      <w:proofErr w:type="spellEnd"/>
-      <w:r>
-        <w:t>(</w:t>
-      </w:r>
-      <w:proofErr w:type="spellStart"/>
-      <w:r>
-        <w:t>EmployeeData</w:t>
-      </w:r>
-      <w:proofErr w:type="spellEnd"/>
-      <w:r>
-        <w:t>) class</w:t>
+        <w:t>Create “GetEmployee(EmployeeData) class</w:t>
       </w:r>
     </w:p>
     <w:p>
@@ -1856,31 +1829,7 @@
         <w:ind w:left="851" w:hanging="284"/>
       </w:pPr>
       <w:r>
-        <w:t xml:space="preserve">Import </w:t>
-      </w:r>
-      <w:proofErr w:type="spellStart"/>
-      <w:r>
-        <w:t>employee_get_data</w:t>
-      </w:r>
-      <w:proofErr w:type="spellEnd"/>
-      <w:r>
-        <w:t xml:space="preserve"> module in </w:t>
-      </w:r>
-      <w:proofErr w:type="spellStart"/>
-      <w:r>
-        <w:t>InterpreterController</w:t>
-      </w:r>
-      <w:proofErr w:type="spellEnd"/>
-      <w:r>
-        <w:t>(</w:t>
-      </w:r>
-      <w:proofErr w:type="spellStart"/>
-      <w:r>
-        <w:t>cms</w:t>
-      </w:r>
-      <w:proofErr w:type="spellEnd"/>
-      <w:r>
-        <w:t>) class</w:t>
+        <w:t>Import employee_get_data module in InterpreterController(cms) class</w:t>
       </w:r>
     </w:p>
     <w:p>
@@ -1894,36 +1843,7 @@
         <w:ind w:left="851" w:hanging="284"/>
       </w:pPr>
       <w:r>
-        <w:t xml:space="preserve">Create Instance of the </w:t>
-      </w:r>
-      <w:proofErr w:type="spellStart"/>
-      <w:proofErr w:type="gramStart"/>
-      <w:r>
-        <w:t>GetEmployee</w:t>
-      </w:r>
-      <w:proofErr w:type="spellEnd"/>
-      <w:r>
-        <w:t>(</w:t>
-      </w:r>
-      <w:proofErr w:type="gramEnd"/>
-      <w:r>
-        <w:t xml:space="preserve">) in </w:t>
-      </w:r>
-      <w:proofErr w:type="spellStart"/>
-      <w:r>
-        <w:t>InterpreterController</w:t>
-      </w:r>
-      <w:proofErr w:type="spellEnd"/>
-      <w:r>
-        <w:t>(</w:t>
-      </w:r>
-      <w:proofErr w:type="spellStart"/>
-      <w:r>
-        <w:t>cmd</w:t>
-      </w:r>
-      <w:proofErr w:type="spellEnd"/>
-      <w:r>
-        <w:t>) class</w:t>
+        <w:t>Create Instance of the GetEmployee() in InterpreterController(cmd) class</w:t>
       </w:r>
     </w:p>
     <w:p>
@@ -1978,20 +1898,20 @@
         <w:spacing w:before="120" w:after="120" w:line="240" w:lineRule="auto"/>
         <w:ind w:left="0" w:firstLine="0"/>
       </w:pPr>
-      <w:bookmarkStart w:id="5" w:name="_Toc514790728"/>
+      <w:bookmarkStart w:id="5" w:name="_Toc515046616"/>
       <w:r>
         <w:t>NAME:</w:t>
       </w:r>
+      <w:r>
+        <w:t xml:space="preserve"> </w:t>
+      </w:r>
+      <w:r>
+        <w:t>OBJECT ORIENTED ABUSDER</w:t>
+      </w:r>
+      <w:r>
+        <w:t>S</w:t>
+      </w:r>
       <w:bookmarkEnd w:id="5"/>
-      <w:r>
-        <w:t xml:space="preserve"> </w:t>
-      </w:r>
-      <w:r>
-        <w:t>OBJECT ORIENTED ABUSDER</w:t>
-      </w:r>
-      <w:r>
-        <w:t>S</w:t>
-      </w:r>
     </w:p>
     <w:p>
       <w:pPr>
@@ -2013,7 +1933,7 @@
         <w:pStyle w:val="Heading1"/>
         <w:spacing w:before="120" w:after="120" w:line="240" w:lineRule="auto"/>
       </w:pPr>
-      <w:bookmarkStart w:id="6" w:name="_Toc514790729"/>
+      <w:bookmarkStart w:id="6" w:name="_Toc515046617"/>
       <w:r>
         <w:t>Location:</w:t>
       </w:r>
@@ -2085,7 +2005,7 @@
         <w:pStyle w:val="Heading1"/>
         <w:spacing w:before="120" w:after="120" w:line="240" w:lineRule="auto"/>
       </w:pPr>
-      <w:bookmarkStart w:id="7" w:name="_Toc514790730"/>
+      <w:bookmarkStart w:id="7" w:name="_Toc515046618"/>
       <w:r>
         <w:t>Reason:</w:t>
       </w:r>
@@ -2101,25 +2021,7 @@
         <w:spacing w:after="120"/>
       </w:pPr>
       <w:r>
-        <w:t xml:space="preserve">While try to remove first worst code smell “Large Class: </w:t>
-      </w:r>
-      <w:proofErr w:type="spellStart"/>
-      <w:r>
-        <w:t>EmployeeData</w:t>
-      </w:r>
-      <w:proofErr w:type="spellEnd"/>
-      <w:r>
-        <w:t>”; I have abstract “</w:t>
-      </w:r>
-      <w:proofErr w:type="spellStart"/>
-      <w:proofErr w:type="gramStart"/>
-      <w:r>
-        <w:t>Subclass:GetEmployee</w:t>
-      </w:r>
-      <w:proofErr w:type="spellEnd"/>
-      <w:proofErr w:type="gramEnd"/>
-      <w:r>
-        <w:t xml:space="preserve">”. </w:t>
+        <w:t xml:space="preserve">While try to remove first worst code smell “Large Class: EmployeeData”; I have abstract “Subclass:GetEmployee”. </w:t>
       </w:r>
     </w:p>
     <w:p>
@@ -2132,23 +2034,7 @@
         <w:spacing w:after="120"/>
       </w:pPr>
       <w:r>
-        <w:t>The Subclass “</w:t>
-      </w:r>
-      <w:proofErr w:type="spellStart"/>
-      <w:r>
-        <w:t>GetEmployee</w:t>
-      </w:r>
-      <w:proofErr w:type="spellEnd"/>
-      <w:r>
-        <w:t>” has nothing common with the super class “</w:t>
-      </w:r>
-      <w:proofErr w:type="spellStart"/>
-      <w:r>
-        <w:t>EmployeeData</w:t>
-      </w:r>
-      <w:proofErr w:type="spellEnd"/>
-      <w:r>
-        <w:t>”</w:t>
+        <w:t>The Subclass “GetEmployee” has nothing common with the super class “EmployeeData”</w:t>
       </w:r>
     </w:p>
     <w:p>
@@ -2243,7 +2129,7 @@
         <w:pStyle w:val="Heading1"/>
         <w:spacing w:before="120" w:after="120" w:line="240" w:lineRule="auto"/>
       </w:pPr>
-      <w:bookmarkStart w:id="8" w:name="_Toc514790731"/>
+      <w:bookmarkStart w:id="8" w:name="_Toc515046619"/>
       <w:r>
         <w:t>Strategies / Approaches:</w:t>
       </w:r>
@@ -2266,7 +2152,7 @@
         <w:pStyle w:val="Heading1"/>
         <w:spacing w:before="120" w:after="120" w:line="240" w:lineRule="auto"/>
       </w:pPr>
-      <w:bookmarkStart w:id="9" w:name="_Toc514790732"/>
+      <w:bookmarkStart w:id="9" w:name="_Toc515046620"/>
       <w:r>
         <w:t>Refactoring Step Taken:</w:t>
       </w:r>
@@ -2292,13 +2178,8 @@
           <w:numId w:val="6"/>
         </w:numPr>
       </w:pPr>
-      <w:proofErr w:type="gramStart"/>
-      <w:r>
-        <w:t>So</w:t>
-      </w:r>
-      <w:proofErr w:type="gramEnd"/>
-      <w:r>
-        <w:t xml:space="preserve"> both class are independent now, only the super class will be the help of sub class</w:t>
+      <w:r>
+        <w:t>So both class are independent now, only the super class will be the help of sub class</w:t>
       </w:r>
     </w:p>
     <w:p>
@@ -2326,15 +2207,7 @@
         <w:spacing w:after="120" w:line="240" w:lineRule="auto"/>
       </w:pPr>
       <w:r>
-        <w:t>Def __</w:t>
-      </w:r>
-      <w:proofErr w:type="spellStart"/>
-      <w:r>
-        <w:t>init</w:t>
-      </w:r>
-      <w:proofErr w:type="spellEnd"/>
-      <w:r>
-        <w:t>__(self):</w:t>
+        <w:t>Def __init__(self):</w:t>
       </w:r>
     </w:p>
     <w:p>
@@ -2343,23 +2216,7 @@
         <w:ind w:left="2160"/>
       </w:pPr>
       <w:r>
-        <w:t>Super(</w:t>
-      </w:r>
-      <w:proofErr w:type="gramStart"/>
-      <w:r>
-        <w:t>)._</w:t>
-      </w:r>
-      <w:proofErr w:type="gramEnd"/>
-      <w:r>
-        <w:t>_</w:t>
-      </w:r>
-      <w:proofErr w:type="spellStart"/>
-      <w:r>
-        <w:t>init</w:t>
-      </w:r>
-      <w:proofErr w:type="spellEnd"/>
-      <w:r>
-        <w:t>__()</w:t>
+        <w:t>Super().__init__()</w:t>
       </w:r>
     </w:p>
     <w:p>
@@ -2378,61 +2235,7 @@
           <w:color w:val="252830"/>
           <w:shd w:val="clear" w:color="auto" w:fill="FFFFFF"/>
         </w:rPr>
-        <w:t xml:space="preserve">The </w:t>
-      </w:r>
-      <w:proofErr w:type="gramStart"/>
-      <w:r>
-        <w:rPr>
-          <w:rFonts w:cs="Arial"/>
-          <w:color w:val="252830"/>
-          <w:shd w:val="clear" w:color="auto" w:fill="FFFFFF"/>
-        </w:rPr>
-        <w:t>super(</w:t>
-      </w:r>
-      <w:proofErr w:type="gramEnd"/>
-      <w:r>
-        <w:rPr>
-          <w:rFonts w:cs="Arial"/>
-          <w:color w:val="252830"/>
-          <w:shd w:val="clear" w:color="auto" w:fill="FFFFFF"/>
-        </w:rPr>
-        <w:t xml:space="preserve">) </w:t>
-      </w:r>
-      <w:proofErr w:type="spellStart"/>
-      <w:r>
-        <w:rPr>
-          <w:rFonts w:cs="Arial"/>
-          <w:color w:val="252830"/>
-          <w:shd w:val="clear" w:color="auto" w:fill="FFFFFF"/>
-        </w:rPr>
-        <w:t>builtin</w:t>
-      </w:r>
-      <w:proofErr w:type="spellEnd"/>
-      <w:r>
-        <w:rPr>
-          <w:rFonts w:cs="Arial"/>
-          <w:color w:val="252830"/>
-          <w:shd w:val="clear" w:color="auto" w:fill="FFFFFF"/>
-        </w:rPr>
-        <w:t xml:space="preserve"> returns a proxy object, a substitute object that has ability to call method of the base class via delegation. This is called indirection (ability to reference base object with </w:t>
-      </w:r>
-      <w:proofErr w:type="gramStart"/>
-      <w:r>
-        <w:rPr>
-          <w:rFonts w:cs="Arial"/>
-          <w:color w:val="252830"/>
-          <w:shd w:val="clear" w:color="auto" w:fill="FFFFFF"/>
-        </w:rPr>
-        <w:t>super(</w:t>
-      </w:r>
-      <w:proofErr w:type="gramEnd"/>
-      <w:r>
-        <w:rPr>
-          <w:rFonts w:cs="Arial"/>
-          <w:color w:val="252830"/>
-          <w:shd w:val="clear" w:color="auto" w:fill="FFFFFF"/>
-        </w:rPr>
-        <w:t>))</w:t>
+        <w:t>The super() builtin returns a proxy object, a substitute object that has ability to call method of the base class via delegation. This is called indirection (ability to reference base object with super())</w:t>
       </w:r>
     </w:p>
     <w:p>
@@ -2445,13 +2248,16 @@
         <w:spacing w:before="120" w:after="120" w:line="240" w:lineRule="auto"/>
         <w:ind w:left="0"/>
       </w:pPr>
-      <w:bookmarkStart w:id="10" w:name="_Toc514790738"/>
+      <w:bookmarkStart w:id="10" w:name="_Toc515046621"/>
       <w:r>
         <w:t xml:space="preserve">NAME: Large Class: </w:t>
       </w:r>
+      <w:r>
+        <w:t>D</w:t>
+      </w:r>
       <w:bookmarkEnd w:id="10"/>
       <w:r>
-        <w:t>Dispensable</w:t>
+        <w:t>ISPENSABLE</w:t>
       </w:r>
     </w:p>
     <w:p>
@@ -2472,10 +2278,14 @@
         <w:pStyle w:val="Heading1"/>
         <w:spacing w:before="120" w:after="120" w:line="240" w:lineRule="auto"/>
       </w:pPr>
-      <w:bookmarkStart w:id="11" w:name="_Toc514790740"/>
+      <w:bookmarkStart w:id="11" w:name="_Toc515046622"/>
       <w:r>
         <w:lastRenderedPageBreak/>
-        <w:t xml:space="preserve">Location: </w:t>
+        <w:t>Location:</w:t>
+      </w:r>
+      <w:bookmarkEnd w:id="11"/>
+      <w:r>
+        <w:t xml:space="preserve"> </w:t>
       </w:r>
     </w:p>
     <w:p>
@@ -2528,10 +2338,11 @@
         <w:pStyle w:val="Heading1"/>
         <w:spacing w:before="120" w:after="120" w:line="240" w:lineRule="auto"/>
       </w:pPr>
+      <w:bookmarkStart w:id="12" w:name="_Toc515046623"/>
       <w:r>
         <w:t>Reason:</w:t>
       </w:r>
-      <w:bookmarkEnd w:id="11"/>
+      <w:bookmarkEnd w:id="12"/>
     </w:p>
     <w:p>
       <w:pPr>
@@ -2542,15 +2353,7 @@
         </w:numPr>
       </w:pPr>
       <w:r>
-        <w:t>In my Assignment1; I discover the third worst code smell is “Data(</w:t>
-      </w:r>
-      <w:proofErr w:type="spellStart"/>
-      <w:r>
-        <w:t>Enum</w:t>
-      </w:r>
-      <w:proofErr w:type="spellEnd"/>
-      <w:r>
-        <w:t>) class” because this class only includes the public attributes and no operation (methods)</w:t>
+        <w:t>In my Assignment1; I discover the third worst code smell is “Data(Enum) class” because this class only includes the public attributes and no operation (methods)</w:t>
       </w:r>
     </w:p>
     <w:p>
@@ -2583,11 +2386,11 @@
         <w:pStyle w:val="Heading1"/>
         <w:spacing w:before="120" w:after="120" w:line="360" w:lineRule="auto"/>
       </w:pPr>
-      <w:bookmarkStart w:id="12" w:name="_Toc514790741"/>
+      <w:bookmarkStart w:id="13" w:name="_Toc515046624"/>
       <w:r>
         <w:t>Strategies / Approaches:</w:t>
       </w:r>
-      <w:bookmarkEnd w:id="12"/>
+      <w:bookmarkEnd w:id="13"/>
       <w:r>
         <w:t xml:space="preserve"> </w:t>
       </w:r>
@@ -2606,11 +2409,11 @@
         <w:pStyle w:val="Heading1"/>
         <w:spacing w:before="120" w:after="120" w:line="360" w:lineRule="auto"/>
       </w:pPr>
-      <w:bookmarkStart w:id="13" w:name="_Toc514790742"/>
+      <w:bookmarkStart w:id="14" w:name="_Toc515046625"/>
       <w:r>
         <w:t>Refactoring Step Taken:</w:t>
       </w:r>
-      <w:bookmarkEnd w:id="13"/>
+      <w:bookmarkEnd w:id="14"/>
     </w:p>
     <w:p>
       <w:pPr>
@@ -2661,7 +2464,6 @@
           <w:lang w:eastAsia="en-NZ"/>
         </w:rPr>
       </w:pPr>
-      <w:bookmarkStart w:id="14" w:name="_Toc514790743"/>
       <w:r>
         <w:rPr>
           <w:rFonts w:ascii="Courier New" w:eastAsia="Times New Roman" w:hAnsi="Courier New" w:cs="Courier New"/>
@@ -2672,27 +2474,15 @@
         </w:rPr>
         <w:t xml:space="preserve">def </w:t>
       </w:r>
-      <w:proofErr w:type="spellStart"/>
-      <w:r>
-        <w:rPr>
-          <w:rFonts w:ascii="Courier New" w:eastAsia="Times New Roman" w:hAnsi="Courier New" w:cs="Courier New"/>
-          <w:color w:val="F8F8F8"/>
-          <w:sz w:val="12"/>
-          <w:szCs w:val="12"/>
-          <w:lang w:eastAsia="en-NZ"/>
-        </w:rPr>
-        <w:t>setData</w:t>
-      </w:r>
-      <w:proofErr w:type="spellEnd"/>
-      <w:r>
-        <w:rPr>
-          <w:rFonts w:ascii="Courier New" w:eastAsia="Times New Roman" w:hAnsi="Courier New" w:cs="Courier New"/>
-          <w:color w:val="F8F8F8"/>
-          <w:sz w:val="12"/>
-          <w:szCs w:val="12"/>
-          <w:lang w:eastAsia="en-NZ"/>
-        </w:rPr>
-        <w:t>(self, Data)</w:t>
+      <w:r>
+        <w:rPr>
+          <w:rFonts w:ascii="Courier New" w:eastAsia="Times New Roman" w:hAnsi="Courier New" w:cs="Courier New"/>
+          <w:color w:val="F8F8F8"/>
+          <w:sz w:val="12"/>
+          <w:szCs w:val="12"/>
+          <w:lang w:eastAsia="en-NZ"/>
+        </w:rPr>
+        <w:t>setData(self, Data)</w:t>
       </w:r>
       <w:r>
         <w:rPr>
@@ -2715,27 +2505,15 @@
         <w:br/>
         <w:t xml:space="preserve">    </w:t>
       </w:r>
-      <w:proofErr w:type="spellStart"/>
-      <w:r>
-        <w:rPr>
-          <w:rFonts w:ascii="Courier New" w:eastAsia="Times New Roman" w:hAnsi="Courier New" w:cs="Courier New"/>
-          <w:color w:val="F8F8F8"/>
-          <w:sz w:val="12"/>
-          <w:szCs w:val="12"/>
-          <w:lang w:eastAsia="en-NZ"/>
-        </w:rPr>
-        <w:t>self.Data</w:t>
-      </w:r>
-      <w:proofErr w:type="spellEnd"/>
-      <w:r>
-        <w:rPr>
-          <w:rFonts w:ascii="Courier New" w:eastAsia="Times New Roman" w:hAnsi="Courier New" w:cs="Courier New"/>
-          <w:color w:val="F8F8F8"/>
-          <w:sz w:val="12"/>
-          <w:szCs w:val="12"/>
-          <w:lang w:eastAsia="en-NZ"/>
-        </w:rPr>
-        <w:t xml:space="preserve"> </w:t>
+      <w:r>
+        <w:rPr>
+          <w:rFonts w:ascii="Courier New" w:eastAsia="Times New Roman" w:hAnsi="Courier New" w:cs="Courier New"/>
+          <w:color w:val="F8F8F8"/>
+          <w:sz w:val="12"/>
+          <w:szCs w:val="12"/>
+          <w:lang w:eastAsia="en-NZ"/>
+        </w:rPr>
+        <w:t xml:space="preserve">self.Data </w:t>
       </w:r>
       <w:r>
         <w:rPr>
@@ -2787,27 +2565,15 @@
         </w:rPr>
         <w:t xml:space="preserve">def </w:t>
       </w:r>
-      <w:proofErr w:type="spellStart"/>
-      <w:r>
-        <w:rPr>
-          <w:rFonts w:ascii="Courier New" w:eastAsia="Times New Roman" w:hAnsi="Courier New" w:cs="Courier New"/>
-          <w:color w:val="F8F8F8"/>
-          <w:sz w:val="12"/>
-          <w:szCs w:val="12"/>
-          <w:lang w:eastAsia="en-NZ"/>
-        </w:rPr>
-        <w:t>getData</w:t>
-      </w:r>
-      <w:proofErr w:type="spellEnd"/>
-      <w:r>
-        <w:rPr>
-          <w:rFonts w:ascii="Courier New" w:eastAsia="Times New Roman" w:hAnsi="Courier New" w:cs="Courier New"/>
-          <w:color w:val="F8F8F8"/>
-          <w:sz w:val="12"/>
-          <w:szCs w:val="12"/>
-          <w:lang w:eastAsia="en-NZ"/>
-        </w:rPr>
-        <w:t>(self)</w:t>
+      <w:r>
+        <w:rPr>
+          <w:rFonts w:ascii="Courier New" w:eastAsia="Times New Roman" w:hAnsi="Courier New" w:cs="Courier New"/>
+          <w:color w:val="F8F8F8"/>
+          <w:sz w:val="12"/>
+          <w:szCs w:val="12"/>
+          <w:lang w:eastAsia="en-NZ"/>
+        </w:rPr>
+        <w:t>getData(self)</w:t>
       </w:r>
       <w:r>
         <w:rPr>
@@ -2840,7 +2606,6 @@
         </w:rPr>
         <w:t xml:space="preserve">return </w:t>
       </w:r>
-      <w:proofErr w:type="spellStart"/>
       <w:r>
         <w:rPr>
           <w:rFonts w:ascii="Courier New" w:eastAsia="Times New Roman" w:hAnsi="Courier New" w:cs="Courier New"/>
@@ -2851,7 +2616,6 @@
         </w:rPr>
         <w:t>self.Data</w:t>
       </w:r>
-      <w:proofErr w:type="spellEnd"/>
       <w:r>
         <w:rPr>
           <w:rFonts w:ascii="Courier New" w:eastAsia="Times New Roman" w:hAnsi="Courier New" w:cs="Courier New"/>
@@ -2882,27 +2646,15 @@
         </w:rPr>
         <w:t xml:space="preserve">def </w:t>
       </w:r>
-      <w:proofErr w:type="spellStart"/>
-      <w:r>
-        <w:rPr>
-          <w:rFonts w:ascii="Courier New" w:eastAsia="Times New Roman" w:hAnsi="Courier New" w:cs="Courier New"/>
-          <w:color w:val="F8F8F8"/>
-          <w:sz w:val="12"/>
-          <w:szCs w:val="12"/>
-          <w:lang w:eastAsia="en-NZ"/>
-        </w:rPr>
-        <w:t>setEmpID</w:t>
-      </w:r>
-      <w:proofErr w:type="spellEnd"/>
-      <w:r>
-        <w:rPr>
-          <w:rFonts w:ascii="Courier New" w:eastAsia="Times New Roman" w:hAnsi="Courier New" w:cs="Courier New"/>
-          <w:color w:val="F8F8F8"/>
-          <w:sz w:val="12"/>
-          <w:szCs w:val="12"/>
-          <w:lang w:eastAsia="en-NZ"/>
-        </w:rPr>
-        <w:t>(self, EMPID)</w:t>
+      <w:r>
+        <w:rPr>
+          <w:rFonts w:ascii="Courier New" w:eastAsia="Times New Roman" w:hAnsi="Courier New" w:cs="Courier New"/>
+          <w:color w:val="F8F8F8"/>
+          <w:sz w:val="12"/>
+          <w:szCs w:val="12"/>
+          <w:lang w:eastAsia="en-NZ"/>
+        </w:rPr>
+        <w:t>setEmpID(self, EMPID)</w:t>
       </w:r>
       <w:r>
         <w:rPr>
@@ -2925,27 +2677,15 @@
         <w:br/>
         <w:t xml:space="preserve">   </w:t>
       </w:r>
-      <w:proofErr w:type="spellStart"/>
-      <w:r>
-        <w:rPr>
-          <w:rFonts w:ascii="Courier New" w:eastAsia="Times New Roman" w:hAnsi="Courier New" w:cs="Courier New"/>
-          <w:color w:val="F8F8F8"/>
-          <w:sz w:val="12"/>
-          <w:szCs w:val="12"/>
-          <w:lang w:eastAsia="en-NZ"/>
-        </w:rPr>
-        <w:t>self.__EMPID</w:t>
-      </w:r>
-      <w:proofErr w:type="spellEnd"/>
-      <w:r>
-        <w:rPr>
-          <w:rFonts w:ascii="Courier New" w:eastAsia="Times New Roman" w:hAnsi="Courier New" w:cs="Courier New"/>
-          <w:color w:val="F8F8F8"/>
-          <w:sz w:val="12"/>
-          <w:szCs w:val="12"/>
-          <w:lang w:eastAsia="en-NZ"/>
-        </w:rPr>
-        <w:t xml:space="preserve"> </w:t>
+      <w:r>
+        <w:rPr>
+          <w:rFonts w:ascii="Courier New" w:eastAsia="Times New Roman" w:hAnsi="Courier New" w:cs="Courier New"/>
+          <w:color w:val="F8F8F8"/>
+          <w:sz w:val="12"/>
+          <w:szCs w:val="12"/>
+          <w:lang w:eastAsia="en-NZ"/>
+        </w:rPr>
+        <w:t xml:space="preserve">self.__EMPID </w:t>
       </w:r>
       <w:r>
         <w:rPr>
@@ -2997,27 +2737,15 @@
         </w:rPr>
         <w:t xml:space="preserve">def </w:t>
       </w:r>
-      <w:proofErr w:type="spellStart"/>
-      <w:r>
-        <w:rPr>
-          <w:rFonts w:ascii="Courier New" w:eastAsia="Times New Roman" w:hAnsi="Courier New" w:cs="Courier New"/>
-          <w:color w:val="F8F8F8"/>
-          <w:sz w:val="12"/>
-          <w:szCs w:val="12"/>
-          <w:lang w:eastAsia="en-NZ"/>
-        </w:rPr>
-        <w:t>setGENDER</w:t>
-      </w:r>
-      <w:proofErr w:type="spellEnd"/>
-      <w:r>
-        <w:rPr>
-          <w:rFonts w:ascii="Courier New" w:eastAsia="Times New Roman" w:hAnsi="Courier New" w:cs="Courier New"/>
-          <w:color w:val="F8F8F8"/>
-          <w:sz w:val="12"/>
-          <w:szCs w:val="12"/>
-          <w:lang w:eastAsia="en-NZ"/>
-        </w:rPr>
-        <w:t>(self, GENDER)</w:t>
+      <w:r>
+        <w:rPr>
+          <w:rFonts w:ascii="Courier New" w:eastAsia="Times New Roman" w:hAnsi="Courier New" w:cs="Courier New"/>
+          <w:color w:val="F8F8F8"/>
+          <w:sz w:val="12"/>
+          <w:szCs w:val="12"/>
+          <w:lang w:eastAsia="en-NZ"/>
+        </w:rPr>
+        <w:t>setGENDER(self, GENDER)</w:t>
       </w:r>
       <w:r>
         <w:rPr>
@@ -3040,27 +2768,15 @@
         <w:br/>
         <w:t xml:space="preserve">    </w:t>
       </w:r>
-      <w:proofErr w:type="spellStart"/>
-      <w:r>
-        <w:rPr>
-          <w:rFonts w:ascii="Courier New" w:eastAsia="Times New Roman" w:hAnsi="Courier New" w:cs="Courier New"/>
-          <w:color w:val="F8F8F8"/>
-          <w:sz w:val="12"/>
-          <w:szCs w:val="12"/>
-          <w:lang w:eastAsia="en-NZ"/>
-        </w:rPr>
-        <w:t>self.__GENDER</w:t>
-      </w:r>
-      <w:proofErr w:type="spellEnd"/>
-      <w:r>
-        <w:rPr>
-          <w:rFonts w:ascii="Courier New" w:eastAsia="Times New Roman" w:hAnsi="Courier New" w:cs="Courier New"/>
-          <w:color w:val="F8F8F8"/>
-          <w:sz w:val="12"/>
-          <w:szCs w:val="12"/>
-          <w:lang w:eastAsia="en-NZ"/>
-        </w:rPr>
-        <w:t xml:space="preserve"> </w:t>
+      <w:r>
+        <w:rPr>
+          <w:rFonts w:ascii="Courier New" w:eastAsia="Times New Roman" w:hAnsi="Courier New" w:cs="Courier New"/>
+          <w:color w:val="F8F8F8"/>
+          <w:sz w:val="12"/>
+          <w:szCs w:val="12"/>
+          <w:lang w:eastAsia="en-NZ"/>
+        </w:rPr>
+        <w:t xml:space="preserve">self.__GENDER </w:t>
       </w:r>
       <w:r>
         <w:rPr>
@@ -3112,27 +2828,15 @@
         </w:rPr>
         <w:t xml:space="preserve">def </w:t>
       </w:r>
-      <w:proofErr w:type="spellStart"/>
-      <w:r>
-        <w:rPr>
-          <w:rFonts w:ascii="Courier New" w:eastAsia="Times New Roman" w:hAnsi="Courier New" w:cs="Courier New"/>
-          <w:color w:val="F8F8F8"/>
-          <w:sz w:val="12"/>
-          <w:szCs w:val="12"/>
-          <w:lang w:eastAsia="en-NZ"/>
-        </w:rPr>
-        <w:t>setAGE</w:t>
-      </w:r>
-      <w:proofErr w:type="spellEnd"/>
-      <w:r>
-        <w:rPr>
-          <w:rFonts w:ascii="Courier New" w:eastAsia="Times New Roman" w:hAnsi="Courier New" w:cs="Courier New"/>
-          <w:color w:val="F8F8F8"/>
-          <w:sz w:val="12"/>
-          <w:szCs w:val="12"/>
-          <w:lang w:eastAsia="en-NZ"/>
-        </w:rPr>
-        <w:t>(self, AGE)</w:t>
+      <w:r>
+        <w:rPr>
+          <w:rFonts w:ascii="Courier New" w:eastAsia="Times New Roman" w:hAnsi="Courier New" w:cs="Courier New"/>
+          <w:color w:val="F8F8F8"/>
+          <w:sz w:val="12"/>
+          <w:szCs w:val="12"/>
+          <w:lang w:eastAsia="en-NZ"/>
+        </w:rPr>
+        <w:t>setAGE(self, AGE)</w:t>
       </w:r>
       <w:r>
         <w:rPr>
@@ -3155,27 +2859,15 @@
         <w:br/>
         <w:t xml:space="preserve">    </w:t>
       </w:r>
-      <w:proofErr w:type="spellStart"/>
-      <w:r>
-        <w:rPr>
-          <w:rFonts w:ascii="Courier New" w:eastAsia="Times New Roman" w:hAnsi="Courier New" w:cs="Courier New"/>
-          <w:color w:val="F8F8F8"/>
-          <w:sz w:val="12"/>
-          <w:szCs w:val="12"/>
-          <w:lang w:eastAsia="en-NZ"/>
-        </w:rPr>
-        <w:t>self.__AGE</w:t>
-      </w:r>
-      <w:proofErr w:type="spellEnd"/>
-      <w:r>
-        <w:rPr>
-          <w:rFonts w:ascii="Courier New" w:eastAsia="Times New Roman" w:hAnsi="Courier New" w:cs="Courier New"/>
-          <w:color w:val="F8F8F8"/>
-          <w:sz w:val="12"/>
-          <w:szCs w:val="12"/>
-          <w:lang w:eastAsia="en-NZ"/>
-        </w:rPr>
-        <w:t xml:space="preserve"> </w:t>
+      <w:r>
+        <w:rPr>
+          <w:rFonts w:ascii="Courier New" w:eastAsia="Times New Roman" w:hAnsi="Courier New" w:cs="Courier New"/>
+          <w:color w:val="F8F8F8"/>
+          <w:sz w:val="12"/>
+          <w:szCs w:val="12"/>
+          <w:lang w:eastAsia="en-NZ"/>
+        </w:rPr>
+        <w:t xml:space="preserve">self.__AGE </w:t>
       </w:r>
       <w:r>
         <w:rPr>
@@ -3227,27 +2919,15 @@
         </w:rPr>
         <w:t xml:space="preserve">def </w:t>
       </w:r>
-      <w:proofErr w:type="spellStart"/>
-      <w:r>
-        <w:rPr>
-          <w:rFonts w:ascii="Courier New" w:eastAsia="Times New Roman" w:hAnsi="Courier New" w:cs="Courier New"/>
-          <w:color w:val="F8F8F8"/>
-          <w:sz w:val="12"/>
-          <w:szCs w:val="12"/>
-          <w:lang w:eastAsia="en-NZ"/>
-        </w:rPr>
-        <w:t>setSALES</w:t>
-      </w:r>
-      <w:proofErr w:type="spellEnd"/>
-      <w:r>
-        <w:rPr>
-          <w:rFonts w:ascii="Courier New" w:eastAsia="Times New Roman" w:hAnsi="Courier New" w:cs="Courier New"/>
-          <w:color w:val="F8F8F8"/>
-          <w:sz w:val="12"/>
-          <w:szCs w:val="12"/>
-          <w:lang w:eastAsia="en-NZ"/>
-        </w:rPr>
-        <w:t>(self, SALES)</w:t>
+      <w:r>
+        <w:rPr>
+          <w:rFonts w:ascii="Courier New" w:eastAsia="Times New Roman" w:hAnsi="Courier New" w:cs="Courier New"/>
+          <w:color w:val="F8F8F8"/>
+          <w:sz w:val="12"/>
+          <w:szCs w:val="12"/>
+          <w:lang w:eastAsia="en-NZ"/>
+        </w:rPr>
+        <w:t>setSALES(self, SALES)</w:t>
       </w:r>
       <w:r>
         <w:rPr>
@@ -3270,27 +2950,15 @@
         <w:br/>
         <w:t xml:space="preserve">    </w:t>
       </w:r>
-      <w:proofErr w:type="spellStart"/>
-      <w:r>
-        <w:rPr>
-          <w:rFonts w:ascii="Courier New" w:eastAsia="Times New Roman" w:hAnsi="Courier New" w:cs="Courier New"/>
-          <w:color w:val="F8F8F8"/>
-          <w:sz w:val="12"/>
-          <w:szCs w:val="12"/>
-          <w:lang w:eastAsia="en-NZ"/>
-        </w:rPr>
-        <w:t>self.__SALES</w:t>
-      </w:r>
-      <w:proofErr w:type="spellEnd"/>
-      <w:r>
-        <w:rPr>
-          <w:rFonts w:ascii="Courier New" w:eastAsia="Times New Roman" w:hAnsi="Courier New" w:cs="Courier New"/>
-          <w:color w:val="F8F8F8"/>
-          <w:sz w:val="12"/>
-          <w:szCs w:val="12"/>
-          <w:lang w:eastAsia="en-NZ"/>
-        </w:rPr>
-        <w:t xml:space="preserve"> </w:t>
+      <w:r>
+        <w:rPr>
+          <w:rFonts w:ascii="Courier New" w:eastAsia="Times New Roman" w:hAnsi="Courier New" w:cs="Courier New"/>
+          <w:color w:val="F8F8F8"/>
+          <w:sz w:val="12"/>
+          <w:szCs w:val="12"/>
+          <w:lang w:eastAsia="en-NZ"/>
+        </w:rPr>
+        <w:t xml:space="preserve">self.__SALES </w:t>
       </w:r>
       <w:r>
         <w:rPr>
@@ -3342,27 +3010,15 @@
         </w:rPr>
         <w:t xml:space="preserve">def </w:t>
       </w:r>
-      <w:proofErr w:type="spellStart"/>
-      <w:r>
-        <w:rPr>
-          <w:rFonts w:ascii="Courier New" w:eastAsia="Times New Roman" w:hAnsi="Courier New" w:cs="Courier New"/>
-          <w:color w:val="F8F8F8"/>
-          <w:sz w:val="12"/>
-          <w:szCs w:val="12"/>
-          <w:lang w:eastAsia="en-NZ"/>
-        </w:rPr>
-        <w:t>setBMI</w:t>
-      </w:r>
-      <w:proofErr w:type="spellEnd"/>
-      <w:r>
-        <w:rPr>
-          <w:rFonts w:ascii="Courier New" w:eastAsia="Times New Roman" w:hAnsi="Courier New" w:cs="Courier New"/>
-          <w:color w:val="F8F8F8"/>
-          <w:sz w:val="12"/>
-          <w:szCs w:val="12"/>
-          <w:lang w:eastAsia="en-NZ"/>
-        </w:rPr>
-        <w:t>(self, BMI)</w:t>
+      <w:r>
+        <w:rPr>
+          <w:rFonts w:ascii="Courier New" w:eastAsia="Times New Roman" w:hAnsi="Courier New" w:cs="Courier New"/>
+          <w:color w:val="F8F8F8"/>
+          <w:sz w:val="12"/>
+          <w:szCs w:val="12"/>
+          <w:lang w:eastAsia="en-NZ"/>
+        </w:rPr>
+        <w:t>setBMI(self, BMI)</w:t>
       </w:r>
       <w:r>
         <w:rPr>
@@ -3385,27 +3041,15 @@
         <w:br/>
         <w:t xml:space="preserve">    </w:t>
       </w:r>
-      <w:proofErr w:type="spellStart"/>
-      <w:r>
-        <w:rPr>
-          <w:rFonts w:ascii="Courier New" w:eastAsia="Times New Roman" w:hAnsi="Courier New" w:cs="Courier New"/>
-          <w:color w:val="F8F8F8"/>
-          <w:sz w:val="12"/>
-          <w:szCs w:val="12"/>
-          <w:lang w:eastAsia="en-NZ"/>
-        </w:rPr>
-        <w:t>self.__BMI</w:t>
-      </w:r>
-      <w:proofErr w:type="spellEnd"/>
-      <w:r>
-        <w:rPr>
-          <w:rFonts w:ascii="Courier New" w:eastAsia="Times New Roman" w:hAnsi="Courier New" w:cs="Courier New"/>
-          <w:color w:val="F8F8F8"/>
-          <w:sz w:val="12"/>
-          <w:szCs w:val="12"/>
-          <w:lang w:eastAsia="en-NZ"/>
-        </w:rPr>
-        <w:t xml:space="preserve"> </w:t>
+      <w:r>
+        <w:rPr>
+          <w:rFonts w:ascii="Courier New" w:eastAsia="Times New Roman" w:hAnsi="Courier New" w:cs="Courier New"/>
+          <w:color w:val="F8F8F8"/>
+          <w:sz w:val="12"/>
+          <w:szCs w:val="12"/>
+          <w:lang w:eastAsia="en-NZ"/>
+        </w:rPr>
+        <w:t xml:space="preserve">self.__BMI </w:t>
       </w:r>
       <w:r>
         <w:rPr>
@@ -3457,27 +3101,15 @@
         </w:rPr>
         <w:t xml:space="preserve">def </w:t>
       </w:r>
-      <w:proofErr w:type="spellStart"/>
-      <w:r>
-        <w:rPr>
-          <w:rFonts w:ascii="Courier New" w:eastAsia="Times New Roman" w:hAnsi="Courier New" w:cs="Courier New"/>
-          <w:color w:val="F8F8F8"/>
-          <w:sz w:val="12"/>
-          <w:szCs w:val="12"/>
-          <w:lang w:eastAsia="en-NZ"/>
-        </w:rPr>
-        <w:t>setSALARY</w:t>
-      </w:r>
-      <w:proofErr w:type="spellEnd"/>
-      <w:r>
-        <w:rPr>
-          <w:rFonts w:ascii="Courier New" w:eastAsia="Times New Roman" w:hAnsi="Courier New" w:cs="Courier New"/>
-          <w:color w:val="F8F8F8"/>
-          <w:sz w:val="12"/>
-          <w:szCs w:val="12"/>
-          <w:lang w:eastAsia="en-NZ"/>
-        </w:rPr>
-        <w:t>(self, SALARY)</w:t>
+      <w:r>
+        <w:rPr>
+          <w:rFonts w:ascii="Courier New" w:eastAsia="Times New Roman" w:hAnsi="Courier New" w:cs="Courier New"/>
+          <w:color w:val="F8F8F8"/>
+          <w:sz w:val="12"/>
+          <w:szCs w:val="12"/>
+          <w:lang w:eastAsia="en-NZ"/>
+        </w:rPr>
+        <w:t>setSALARY(self, SALARY)</w:t>
       </w:r>
       <w:r>
         <w:rPr>
@@ -3500,27 +3132,15 @@
         <w:br/>
         <w:t xml:space="preserve">    </w:t>
       </w:r>
-      <w:proofErr w:type="spellStart"/>
-      <w:r>
-        <w:rPr>
-          <w:rFonts w:ascii="Courier New" w:eastAsia="Times New Roman" w:hAnsi="Courier New" w:cs="Courier New"/>
-          <w:color w:val="F8F8F8"/>
-          <w:sz w:val="12"/>
-          <w:szCs w:val="12"/>
-          <w:lang w:eastAsia="en-NZ"/>
-        </w:rPr>
-        <w:t>self.__SALARY</w:t>
-      </w:r>
-      <w:proofErr w:type="spellEnd"/>
-      <w:r>
-        <w:rPr>
-          <w:rFonts w:ascii="Courier New" w:eastAsia="Times New Roman" w:hAnsi="Courier New" w:cs="Courier New"/>
-          <w:color w:val="F8F8F8"/>
-          <w:sz w:val="12"/>
-          <w:szCs w:val="12"/>
-          <w:lang w:eastAsia="en-NZ"/>
-        </w:rPr>
-        <w:t xml:space="preserve"> </w:t>
+      <w:r>
+        <w:rPr>
+          <w:rFonts w:ascii="Courier New" w:eastAsia="Times New Roman" w:hAnsi="Courier New" w:cs="Courier New"/>
+          <w:color w:val="F8F8F8"/>
+          <w:sz w:val="12"/>
+          <w:szCs w:val="12"/>
+          <w:lang w:eastAsia="en-NZ"/>
+        </w:rPr>
+        <w:t xml:space="preserve">self.__SALARY </w:t>
       </w:r>
       <w:r>
         <w:rPr>
@@ -3572,27 +3192,15 @@
         </w:rPr>
         <w:t xml:space="preserve">def </w:t>
       </w:r>
-      <w:proofErr w:type="spellStart"/>
-      <w:r>
-        <w:rPr>
-          <w:rFonts w:ascii="Courier New" w:eastAsia="Times New Roman" w:hAnsi="Courier New" w:cs="Courier New"/>
-          <w:color w:val="F8F8F8"/>
-          <w:sz w:val="12"/>
-          <w:szCs w:val="12"/>
-          <w:lang w:eastAsia="en-NZ"/>
-        </w:rPr>
-        <w:t>setBIRTHDAY</w:t>
-      </w:r>
-      <w:proofErr w:type="spellEnd"/>
-      <w:r>
-        <w:rPr>
-          <w:rFonts w:ascii="Courier New" w:eastAsia="Times New Roman" w:hAnsi="Courier New" w:cs="Courier New"/>
-          <w:color w:val="F8F8F8"/>
-          <w:sz w:val="12"/>
-          <w:szCs w:val="12"/>
-          <w:lang w:eastAsia="en-NZ"/>
-        </w:rPr>
-        <w:t>(self, BIRTHDAY)</w:t>
+      <w:r>
+        <w:rPr>
+          <w:rFonts w:ascii="Courier New" w:eastAsia="Times New Roman" w:hAnsi="Courier New" w:cs="Courier New"/>
+          <w:color w:val="F8F8F8"/>
+          <w:sz w:val="12"/>
+          <w:szCs w:val="12"/>
+          <w:lang w:eastAsia="en-NZ"/>
+        </w:rPr>
+        <w:t>setBIRTHDAY(self, BIRTHDAY)</w:t>
       </w:r>
       <w:r>
         <w:rPr>
@@ -3615,27 +3223,15 @@
         <w:br/>
         <w:t xml:space="preserve">    </w:t>
       </w:r>
-      <w:proofErr w:type="spellStart"/>
-      <w:r>
-        <w:rPr>
-          <w:rFonts w:ascii="Courier New" w:eastAsia="Times New Roman" w:hAnsi="Courier New" w:cs="Courier New"/>
-          <w:color w:val="F8F8F8"/>
-          <w:sz w:val="12"/>
-          <w:szCs w:val="12"/>
-          <w:lang w:eastAsia="en-NZ"/>
-        </w:rPr>
-        <w:t>self.__BIRTHDAY</w:t>
-      </w:r>
-      <w:proofErr w:type="spellEnd"/>
-      <w:r>
-        <w:rPr>
-          <w:rFonts w:ascii="Courier New" w:eastAsia="Times New Roman" w:hAnsi="Courier New" w:cs="Courier New"/>
-          <w:color w:val="F8F8F8"/>
-          <w:sz w:val="12"/>
-          <w:szCs w:val="12"/>
-          <w:lang w:eastAsia="en-NZ"/>
-        </w:rPr>
-        <w:t xml:space="preserve"> </w:t>
+      <w:r>
+        <w:rPr>
+          <w:rFonts w:ascii="Courier New" w:eastAsia="Times New Roman" w:hAnsi="Courier New" w:cs="Courier New"/>
+          <w:color w:val="F8F8F8"/>
+          <w:sz w:val="12"/>
+          <w:szCs w:val="12"/>
+          <w:lang w:eastAsia="en-NZ"/>
+        </w:rPr>
+        <w:t xml:space="preserve">self.__BIRTHDAY </w:t>
       </w:r>
       <w:r>
         <w:rPr>
@@ -3687,27 +3283,15 @@
         </w:rPr>
         <w:t xml:space="preserve">def </w:t>
       </w:r>
-      <w:proofErr w:type="spellStart"/>
-      <w:r>
-        <w:rPr>
-          <w:rFonts w:ascii="Courier New" w:eastAsia="Times New Roman" w:hAnsi="Courier New" w:cs="Courier New"/>
-          <w:color w:val="F8F8F8"/>
-          <w:sz w:val="12"/>
-          <w:szCs w:val="12"/>
-          <w:lang w:eastAsia="en-NZ"/>
-        </w:rPr>
-        <w:t>getEMPID</w:t>
-      </w:r>
-      <w:proofErr w:type="spellEnd"/>
-      <w:r>
-        <w:rPr>
-          <w:rFonts w:ascii="Courier New" w:eastAsia="Times New Roman" w:hAnsi="Courier New" w:cs="Courier New"/>
-          <w:color w:val="F8F8F8"/>
-          <w:sz w:val="12"/>
-          <w:szCs w:val="12"/>
-          <w:lang w:eastAsia="en-NZ"/>
-        </w:rPr>
-        <w:t>(self)</w:t>
+      <w:r>
+        <w:rPr>
+          <w:rFonts w:ascii="Courier New" w:eastAsia="Times New Roman" w:hAnsi="Courier New" w:cs="Courier New"/>
+          <w:color w:val="F8F8F8"/>
+          <w:sz w:val="12"/>
+          <w:szCs w:val="12"/>
+          <w:lang w:eastAsia="en-NZ"/>
+        </w:rPr>
+        <w:t>getEMPID(self)</w:t>
       </w:r>
       <w:r>
         <w:rPr>
@@ -3740,7 +3324,6 @@
         </w:rPr>
         <w:t xml:space="preserve">return </w:t>
       </w:r>
-      <w:proofErr w:type="spellStart"/>
       <w:r>
         <w:rPr>
           <w:rFonts w:ascii="Courier New" w:eastAsia="Times New Roman" w:hAnsi="Courier New" w:cs="Courier New"/>
@@ -3751,7 +3334,6 @@
         </w:rPr>
         <w:t>self.EMPID</w:t>
       </w:r>
-      <w:proofErr w:type="spellEnd"/>
       <w:r>
         <w:rPr>
           <w:rFonts w:ascii="Courier New" w:eastAsia="Times New Roman" w:hAnsi="Courier New" w:cs="Courier New"/>
@@ -3782,27 +3364,15 @@
         </w:rPr>
         <w:t xml:space="preserve">def </w:t>
       </w:r>
-      <w:proofErr w:type="spellStart"/>
-      <w:r>
-        <w:rPr>
-          <w:rFonts w:ascii="Courier New" w:eastAsia="Times New Roman" w:hAnsi="Courier New" w:cs="Courier New"/>
-          <w:color w:val="F8F8F8"/>
-          <w:sz w:val="12"/>
-          <w:szCs w:val="12"/>
-          <w:lang w:eastAsia="en-NZ"/>
-        </w:rPr>
-        <w:t>getGENDER</w:t>
-      </w:r>
-      <w:proofErr w:type="spellEnd"/>
-      <w:r>
-        <w:rPr>
-          <w:rFonts w:ascii="Courier New" w:eastAsia="Times New Roman" w:hAnsi="Courier New" w:cs="Courier New"/>
-          <w:color w:val="F8F8F8"/>
-          <w:sz w:val="12"/>
-          <w:szCs w:val="12"/>
-          <w:lang w:eastAsia="en-NZ"/>
-        </w:rPr>
-        <w:t>(self)</w:t>
+      <w:r>
+        <w:rPr>
+          <w:rFonts w:ascii="Courier New" w:eastAsia="Times New Roman" w:hAnsi="Courier New" w:cs="Courier New"/>
+          <w:color w:val="F8F8F8"/>
+          <w:sz w:val="12"/>
+          <w:szCs w:val="12"/>
+          <w:lang w:eastAsia="en-NZ"/>
+        </w:rPr>
+        <w:t>getGENDER(self)</w:t>
       </w:r>
       <w:r>
         <w:rPr>
@@ -3835,7 +3405,6 @@
         </w:rPr>
         <w:t xml:space="preserve">return </w:t>
       </w:r>
-      <w:proofErr w:type="spellStart"/>
       <w:r>
         <w:rPr>
           <w:rFonts w:ascii="Courier New" w:eastAsia="Times New Roman" w:hAnsi="Courier New" w:cs="Courier New"/>
@@ -3846,7 +3415,6 @@
         </w:rPr>
         <w:t>self.GENDER</w:t>
       </w:r>
-      <w:proofErr w:type="spellEnd"/>
       <w:r>
         <w:rPr>
           <w:rFonts w:ascii="Courier New" w:eastAsia="Times New Roman" w:hAnsi="Courier New" w:cs="Courier New"/>
@@ -3877,27 +3445,15 @@
         </w:rPr>
         <w:t xml:space="preserve">def </w:t>
       </w:r>
-      <w:proofErr w:type="spellStart"/>
-      <w:r>
-        <w:rPr>
-          <w:rFonts w:ascii="Courier New" w:eastAsia="Times New Roman" w:hAnsi="Courier New" w:cs="Courier New"/>
-          <w:color w:val="F8F8F8"/>
-          <w:sz w:val="12"/>
-          <w:szCs w:val="12"/>
-          <w:lang w:eastAsia="en-NZ"/>
-        </w:rPr>
-        <w:t>getAGE</w:t>
-      </w:r>
-      <w:proofErr w:type="spellEnd"/>
-      <w:r>
-        <w:rPr>
-          <w:rFonts w:ascii="Courier New" w:eastAsia="Times New Roman" w:hAnsi="Courier New" w:cs="Courier New"/>
-          <w:color w:val="F8F8F8"/>
-          <w:sz w:val="12"/>
-          <w:szCs w:val="12"/>
-          <w:lang w:eastAsia="en-NZ"/>
-        </w:rPr>
-        <w:t>(self)</w:t>
+      <w:r>
+        <w:rPr>
+          <w:rFonts w:ascii="Courier New" w:eastAsia="Times New Roman" w:hAnsi="Courier New" w:cs="Courier New"/>
+          <w:color w:val="F8F8F8"/>
+          <w:sz w:val="12"/>
+          <w:szCs w:val="12"/>
+          <w:lang w:eastAsia="en-NZ"/>
+        </w:rPr>
+        <w:t>getAGE(self)</w:t>
       </w:r>
       <w:r>
         <w:rPr>
@@ -3930,7 +3486,6 @@
         </w:rPr>
         <w:t xml:space="preserve">return </w:t>
       </w:r>
-      <w:proofErr w:type="spellStart"/>
       <w:r>
         <w:rPr>
           <w:rFonts w:ascii="Courier New" w:eastAsia="Times New Roman" w:hAnsi="Courier New" w:cs="Courier New"/>
@@ -3941,7 +3496,6 @@
         </w:rPr>
         <w:t>self.AGE</w:t>
       </w:r>
-      <w:proofErr w:type="spellEnd"/>
       <w:r>
         <w:rPr>
           <w:rFonts w:ascii="Courier New" w:eastAsia="Times New Roman" w:hAnsi="Courier New" w:cs="Courier New"/>
@@ -3972,27 +3526,15 @@
         </w:rPr>
         <w:t xml:space="preserve">def </w:t>
       </w:r>
-      <w:proofErr w:type="spellStart"/>
-      <w:r>
-        <w:rPr>
-          <w:rFonts w:ascii="Courier New" w:eastAsia="Times New Roman" w:hAnsi="Courier New" w:cs="Courier New"/>
-          <w:color w:val="F8F8F8"/>
-          <w:sz w:val="12"/>
-          <w:szCs w:val="12"/>
-          <w:lang w:eastAsia="en-NZ"/>
-        </w:rPr>
-        <w:t>getSALES</w:t>
-      </w:r>
-      <w:proofErr w:type="spellEnd"/>
-      <w:r>
-        <w:rPr>
-          <w:rFonts w:ascii="Courier New" w:eastAsia="Times New Roman" w:hAnsi="Courier New" w:cs="Courier New"/>
-          <w:color w:val="F8F8F8"/>
-          <w:sz w:val="12"/>
-          <w:szCs w:val="12"/>
-          <w:lang w:eastAsia="en-NZ"/>
-        </w:rPr>
-        <w:t>(self)</w:t>
+      <w:r>
+        <w:rPr>
+          <w:rFonts w:ascii="Courier New" w:eastAsia="Times New Roman" w:hAnsi="Courier New" w:cs="Courier New"/>
+          <w:color w:val="F8F8F8"/>
+          <w:sz w:val="12"/>
+          <w:szCs w:val="12"/>
+          <w:lang w:eastAsia="en-NZ"/>
+        </w:rPr>
+        <w:t>getSALES(self)</w:t>
       </w:r>
       <w:r>
         <w:rPr>
@@ -4025,7 +3567,6 @@
         </w:rPr>
         <w:t xml:space="preserve">return </w:t>
       </w:r>
-      <w:proofErr w:type="spellStart"/>
       <w:r>
         <w:rPr>
           <w:rFonts w:ascii="Courier New" w:eastAsia="Times New Roman" w:hAnsi="Courier New" w:cs="Courier New"/>
@@ -4036,7 +3577,6 @@
         </w:rPr>
         <w:t>self.SALES</w:t>
       </w:r>
-      <w:proofErr w:type="spellEnd"/>
       <w:r>
         <w:rPr>
           <w:rFonts w:ascii="Courier New" w:eastAsia="Times New Roman" w:hAnsi="Courier New" w:cs="Courier New"/>
@@ -4067,27 +3607,15 @@
         </w:rPr>
         <w:t xml:space="preserve">def </w:t>
       </w:r>
-      <w:proofErr w:type="spellStart"/>
-      <w:r>
-        <w:rPr>
-          <w:rFonts w:ascii="Courier New" w:eastAsia="Times New Roman" w:hAnsi="Courier New" w:cs="Courier New"/>
-          <w:color w:val="F8F8F8"/>
-          <w:sz w:val="12"/>
-          <w:szCs w:val="12"/>
-          <w:lang w:eastAsia="en-NZ"/>
-        </w:rPr>
-        <w:t>getBMI</w:t>
-      </w:r>
-      <w:proofErr w:type="spellEnd"/>
-      <w:r>
-        <w:rPr>
-          <w:rFonts w:ascii="Courier New" w:eastAsia="Times New Roman" w:hAnsi="Courier New" w:cs="Courier New"/>
-          <w:color w:val="F8F8F8"/>
-          <w:sz w:val="12"/>
-          <w:szCs w:val="12"/>
-          <w:lang w:eastAsia="en-NZ"/>
-        </w:rPr>
-        <w:t>(self)</w:t>
+      <w:r>
+        <w:rPr>
+          <w:rFonts w:ascii="Courier New" w:eastAsia="Times New Roman" w:hAnsi="Courier New" w:cs="Courier New"/>
+          <w:color w:val="F8F8F8"/>
+          <w:sz w:val="12"/>
+          <w:szCs w:val="12"/>
+          <w:lang w:eastAsia="en-NZ"/>
+        </w:rPr>
+        <w:t>getBMI(self)</w:t>
       </w:r>
       <w:r>
         <w:rPr>
@@ -4120,7 +3648,6 @@
         </w:rPr>
         <w:t xml:space="preserve">return </w:t>
       </w:r>
-      <w:proofErr w:type="spellStart"/>
       <w:r>
         <w:rPr>
           <w:rFonts w:ascii="Courier New" w:eastAsia="Times New Roman" w:hAnsi="Courier New" w:cs="Courier New"/>
@@ -4131,7 +3658,6 @@
         </w:rPr>
         <w:t>self.BMI</w:t>
       </w:r>
-      <w:proofErr w:type="spellEnd"/>
       <w:r>
         <w:rPr>
           <w:rFonts w:ascii="Courier New" w:eastAsia="Times New Roman" w:hAnsi="Courier New" w:cs="Courier New"/>
@@ -4162,27 +3688,15 @@
         </w:rPr>
         <w:t xml:space="preserve">def </w:t>
       </w:r>
-      <w:proofErr w:type="spellStart"/>
-      <w:r>
-        <w:rPr>
-          <w:rFonts w:ascii="Courier New" w:eastAsia="Times New Roman" w:hAnsi="Courier New" w:cs="Courier New"/>
-          <w:color w:val="F8F8F8"/>
-          <w:sz w:val="12"/>
-          <w:szCs w:val="12"/>
-          <w:lang w:eastAsia="en-NZ"/>
-        </w:rPr>
-        <w:t>getSALARY</w:t>
-      </w:r>
-      <w:proofErr w:type="spellEnd"/>
-      <w:r>
-        <w:rPr>
-          <w:rFonts w:ascii="Courier New" w:eastAsia="Times New Roman" w:hAnsi="Courier New" w:cs="Courier New"/>
-          <w:color w:val="F8F8F8"/>
-          <w:sz w:val="12"/>
-          <w:szCs w:val="12"/>
-          <w:lang w:eastAsia="en-NZ"/>
-        </w:rPr>
-        <w:t>(self)</w:t>
+      <w:r>
+        <w:rPr>
+          <w:rFonts w:ascii="Courier New" w:eastAsia="Times New Roman" w:hAnsi="Courier New" w:cs="Courier New"/>
+          <w:color w:val="F8F8F8"/>
+          <w:sz w:val="12"/>
+          <w:szCs w:val="12"/>
+          <w:lang w:eastAsia="en-NZ"/>
+        </w:rPr>
+        <w:t>getSALARY(self)</w:t>
       </w:r>
       <w:r>
         <w:rPr>
@@ -4215,7 +3729,6 @@
         </w:rPr>
         <w:t xml:space="preserve">return </w:t>
       </w:r>
-      <w:proofErr w:type="spellStart"/>
       <w:r>
         <w:rPr>
           <w:rFonts w:ascii="Courier New" w:eastAsia="Times New Roman" w:hAnsi="Courier New" w:cs="Courier New"/>
@@ -4226,7 +3739,6 @@
         </w:rPr>
         <w:t>self.SALARY</w:t>
       </w:r>
-      <w:proofErr w:type="spellEnd"/>
       <w:r>
         <w:rPr>
           <w:rFonts w:ascii="Courier New" w:eastAsia="Times New Roman" w:hAnsi="Courier New" w:cs="Courier New"/>
@@ -4258,27 +3770,15 @@
         </w:rPr>
         <w:t xml:space="preserve">def </w:t>
       </w:r>
-      <w:proofErr w:type="spellStart"/>
-      <w:r>
-        <w:rPr>
-          <w:rFonts w:ascii="Courier New" w:eastAsia="Times New Roman" w:hAnsi="Courier New" w:cs="Courier New"/>
-          <w:color w:val="F8F8F8"/>
-          <w:sz w:val="12"/>
-          <w:szCs w:val="12"/>
-          <w:lang w:eastAsia="en-NZ"/>
-        </w:rPr>
-        <w:t>getBIRTHDAY</w:t>
-      </w:r>
-      <w:proofErr w:type="spellEnd"/>
-      <w:r>
-        <w:rPr>
-          <w:rFonts w:ascii="Courier New" w:eastAsia="Times New Roman" w:hAnsi="Courier New" w:cs="Courier New"/>
-          <w:color w:val="F8F8F8"/>
-          <w:sz w:val="12"/>
-          <w:szCs w:val="12"/>
-          <w:lang w:eastAsia="en-NZ"/>
-        </w:rPr>
-        <w:t>(self)</w:t>
+      <w:r>
+        <w:rPr>
+          <w:rFonts w:ascii="Courier New" w:eastAsia="Times New Roman" w:hAnsi="Courier New" w:cs="Courier New"/>
+          <w:color w:val="F8F8F8"/>
+          <w:sz w:val="12"/>
+          <w:szCs w:val="12"/>
+          <w:lang w:eastAsia="en-NZ"/>
+        </w:rPr>
+        <w:t>getBIRTHDAY(self)</w:t>
       </w:r>
       <w:r>
         <w:rPr>
@@ -4311,7 +3811,6 @@
         </w:rPr>
         <w:t xml:space="preserve">return </w:t>
       </w:r>
-      <w:proofErr w:type="spellStart"/>
       <w:r>
         <w:rPr>
           <w:rFonts w:ascii="Courier New" w:eastAsia="Times New Roman" w:hAnsi="Courier New" w:cs="Courier New"/>
@@ -4322,7 +3821,6 @@
         </w:rPr>
         <w:t>self.BIRTHDAY</w:t>
       </w:r>
-      <w:proofErr w:type="spellEnd"/>
     </w:p>
     <w:p>
       <w:pPr>
@@ -4349,11 +3847,16 @@
         </w:numPr>
         <w:spacing w:before="120" w:after="120" w:line="240" w:lineRule="auto"/>
       </w:pPr>
+      <w:bookmarkStart w:id="15" w:name="_Toc515046626"/>
       <w:r>
         <w:t xml:space="preserve">NAME: Large Class: </w:t>
       </w:r>
       <w:r>
-        <w:t>Change Preventers</w:t>
+        <w:t>C</w:t>
+      </w:r>
+      <w:bookmarkEnd w:id="15"/>
+      <w:r>
+        <w:t>HANGE PREVENTERS</w:t>
       </w:r>
     </w:p>
     <w:p>
@@ -4370,7 +3873,6 @@
         </w:rPr>
         <w:t>Shotgun Surgery</w:t>
       </w:r>
-      <w:bookmarkEnd w:id="14"/>
     </w:p>
     <w:p>
       <w:pPr>
@@ -4378,11 +3880,11 @@
         <w:spacing w:before="120" w:after="120" w:line="240" w:lineRule="auto"/>
         <w:ind w:left="360"/>
       </w:pPr>
-      <w:bookmarkStart w:id="15" w:name="_Toc514790744"/>
+      <w:bookmarkStart w:id="16" w:name="_Toc515046627"/>
       <w:r>
         <w:t>Location:</w:t>
       </w:r>
-      <w:bookmarkEnd w:id="15"/>
+      <w:bookmarkEnd w:id="16"/>
       <w:r>
         <w:t xml:space="preserve"> </w:t>
       </w:r>
@@ -4414,7 +3916,16 @@
         <w:t>File:</w:t>
       </w:r>
       <w:r>
-        <w:t xml:space="preserve"> data.py</w:t>
+        <w:t xml:space="preserve"> </w:t>
+      </w:r>
+      <w:r>
+        <w:t>employee</w:t>
+      </w:r>
+      <w:r>
+        <w:t>_</w:t>
+      </w:r>
+      <w:r>
+        <w:t>data.py</w:t>
       </w:r>
     </w:p>
     <w:p>
@@ -4429,10 +3940,7 @@
         <w:t>Line</w:t>
       </w:r>
       <w:r>
-        <w:t xml:space="preserve">: </w:t>
-      </w:r>
-      <w:r>
-        <w:t>19 to 20</w:t>
+        <w:t>: 5 to 16</w:t>
       </w:r>
     </w:p>
     <w:p>
@@ -4441,11 +3949,11 @@
         <w:spacing w:before="120" w:after="120" w:line="240" w:lineRule="auto"/>
         <w:ind w:left="360"/>
       </w:pPr>
-      <w:bookmarkStart w:id="16" w:name="_Toc514790745"/>
+      <w:bookmarkStart w:id="17" w:name="_Toc515046628"/>
       <w:r>
         <w:t>Reason:</w:t>
       </w:r>
-      <w:bookmarkEnd w:id="16"/>
+      <w:bookmarkEnd w:id="17"/>
     </w:p>
     <w:p>
       <w:pPr>
@@ -4456,15 +3964,10 @@
         </w:numPr>
       </w:pPr>
       <w:r>
-        <w:t xml:space="preserve">When need to make one </w:t>
-      </w:r>
-      <w:proofErr w:type="gramStart"/>
-      <w:r>
-        <w:t>small change</w:t>
-      </w:r>
-      <w:proofErr w:type="gramEnd"/>
-      <w:r>
-        <w:t xml:space="preserve"> to the class, needs many changes to other classes and methods </w:t>
+        <w:t xml:space="preserve">This code smell </w:t>
+      </w:r>
+      <w:r>
+        <w:t>introduced when the requirement change</w:t>
       </w:r>
     </w:p>
     <w:p>
@@ -4475,8 +3978,23 @@
           <w:numId w:val="11"/>
         </w:numPr>
       </w:pPr>
-      <w:bookmarkStart w:id="17" w:name="_GoBack"/>
-      <w:bookmarkEnd w:id="17"/>
+      <w:r>
+        <w:t>One changes could a</w:t>
+      </w:r>
+      <w:bookmarkStart w:id="18" w:name="_GoBack"/>
+      <w:bookmarkEnd w:id="18"/>
+      <w:r>
+        <w:t>ffect to many classes</w:t>
+      </w:r>
+    </w:p>
+    <w:p>
+      <w:pPr>
+        <w:pStyle w:val="ListParagraph"/>
+        <w:numPr>
+          <w:ilvl w:val="0"/>
+          <w:numId w:val="11"/>
+        </w:numPr>
+      </w:pPr>
     </w:p>
     <w:p>
       <w:pPr>
@@ -4484,22 +4002,22 @@
         <w:spacing w:before="120" w:after="120" w:line="240" w:lineRule="auto"/>
         <w:ind w:left="360"/>
       </w:pPr>
-      <w:bookmarkStart w:id="18" w:name="_Toc514790746"/>
+      <w:bookmarkStart w:id="19" w:name="_Toc515046629"/>
       <w:r>
         <w:t>Strategies / Approaches:</w:t>
       </w:r>
-      <w:bookmarkEnd w:id="18"/>
+      <w:bookmarkEnd w:id="19"/>
     </w:p>
     <w:p>
       <w:pPr>
         <w:pStyle w:val="Heading1"/>
         <w:ind w:left="360"/>
       </w:pPr>
-      <w:bookmarkStart w:id="19" w:name="_Toc514790747"/>
+      <w:bookmarkStart w:id="20" w:name="_Toc515046630"/>
       <w:r>
         <w:t>Refactoring Step Taken:</w:t>
       </w:r>
-      <w:bookmarkEnd w:id="19"/>
+      <w:bookmarkEnd w:id="20"/>
     </w:p>
     <w:p>
       <w:pPr>
@@ -6477,7 +5995,7 @@
 </file>
 
 <file path=customXml/itemProps1.xml><?xml version="1.0" encoding="utf-8"?>
-<ds:datastoreItem xmlns:ds="http://schemas.openxmlformats.org/officeDocument/2006/customXml" ds:itemID="{B4EFEE50-D285-4628-BD20-B510FC1C9A50}">
+<ds:datastoreItem xmlns:ds="http://schemas.openxmlformats.org/officeDocument/2006/customXml" ds:itemID="{6A115BCE-56D6-4242-9EFC-DF3AF8992592}">
   <ds:schemaRefs>
     <ds:schemaRef ds:uri="http://schemas.openxmlformats.org/officeDocument/2006/bibliography"/>
   </ds:schemaRefs>

</xml_diff>

<commit_message>
Code smell: Evaluation added to the word document
</commit_message>
<xml_diff>
--- a/documents/BCPR301 Assignment2-BedSmells.docx
+++ b/documents/BCPR301 Assignment2-BedSmells.docx
@@ -5,7 +5,7 @@
     <w:p>
       <w:pPr>
         <w:pStyle w:val="Title"/>
-        <w:spacing w:after="120"/>
+        <w:spacing w:before="0" w:after="120"/>
         <w:jc w:val="center"/>
       </w:pPr>
       <w:r>
@@ -14,7 +14,7 @@
     </w:p>
     <w:p>
       <w:pPr>
-        <w:spacing w:after="120" w:line="240" w:lineRule="auto"/>
+        <w:spacing w:before="0" w:after="120" w:line="240" w:lineRule="auto"/>
         <w:sectPr>
           <w:pgSz w:w="11906" w:h="16838"/>
           <w:pgMar w:top="1440" w:right="1440" w:bottom="1440" w:left="1440" w:header="708" w:footer="708" w:gutter="0"/>
@@ -49,7 +49,7 @@
         <w:p>
           <w:pPr>
             <w:pStyle w:val="TOCHeading"/>
-            <w:spacing w:before="120" w:after="120" w:line="240" w:lineRule="auto"/>
+            <w:spacing w:before="0" w:after="120" w:line="240" w:lineRule="auto"/>
           </w:pPr>
           <w:r>
             <w:t>Contents</w:t>
@@ -62,6 +62,7 @@
               <w:tab w:val="left" w:pos="440"/>
               <w:tab w:val="right" w:leader="dot" w:pos="9016"/>
             </w:tabs>
+            <w:spacing w:before="0"/>
             <w:rPr>
               <w:rFonts w:asciiTheme="minorHAnsi" w:eastAsiaTheme="minorEastAsia" w:hAnsiTheme="minorHAnsi"/>
               <w:noProof/>
@@ -158,6 +159,7 @@
             <w:tabs>
               <w:tab w:val="right" w:leader="dot" w:pos="9016"/>
             </w:tabs>
+            <w:spacing w:before="0"/>
             <w:rPr>
               <w:rFonts w:asciiTheme="minorHAnsi" w:eastAsiaTheme="minorEastAsia" w:hAnsiTheme="minorHAnsi"/>
               <w:noProof/>
@@ -229,6 +231,7 @@
             <w:tabs>
               <w:tab w:val="right" w:leader="dot" w:pos="9016"/>
             </w:tabs>
+            <w:spacing w:before="0"/>
             <w:rPr>
               <w:rFonts w:asciiTheme="minorHAnsi" w:eastAsiaTheme="minorEastAsia" w:hAnsiTheme="minorHAnsi"/>
               <w:noProof/>
@@ -300,6 +303,7 @@
             <w:tabs>
               <w:tab w:val="right" w:leader="dot" w:pos="9016"/>
             </w:tabs>
+            <w:spacing w:before="0"/>
             <w:rPr>
               <w:rFonts w:asciiTheme="minorHAnsi" w:eastAsiaTheme="minorEastAsia" w:hAnsiTheme="minorHAnsi"/>
               <w:noProof/>
@@ -371,6 +375,7 @@
             <w:tabs>
               <w:tab w:val="right" w:leader="dot" w:pos="9016"/>
             </w:tabs>
+            <w:spacing w:before="0"/>
             <w:rPr>
               <w:rFonts w:asciiTheme="minorHAnsi" w:eastAsiaTheme="minorEastAsia" w:hAnsiTheme="minorHAnsi"/>
               <w:noProof/>
@@ -443,6 +448,7 @@
               <w:tab w:val="left" w:pos="440"/>
               <w:tab w:val="right" w:leader="dot" w:pos="9016"/>
             </w:tabs>
+            <w:spacing w:before="0"/>
             <w:rPr>
               <w:rFonts w:asciiTheme="minorHAnsi" w:eastAsiaTheme="minorEastAsia" w:hAnsiTheme="minorHAnsi"/>
               <w:noProof/>
@@ -530,6 +536,7 @@
             <w:tabs>
               <w:tab w:val="right" w:leader="dot" w:pos="9016"/>
             </w:tabs>
+            <w:spacing w:before="0"/>
             <w:rPr>
               <w:rFonts w:asciiTheme="minorHAnsi" w:eastAsiaTheme="minorEastAsia" w:hAnsiTheme="minorHAnsi"/>
               <w:noProof/>
@@ -601,6 +608,7 @@
             <w:tabs>
               <w:tab w:val="right" w:leader="dot" w:pos="9016"/>
             </w:tabs>
+            <w:spacing w:before="0"/>
             <w:rPr>
               <w:rFonts w:asciiTheme="minorHAnsi" w:eastAsiaTheme="minorEastAsia" w:hAnsiTheme="minorHAnsi"/>
               <w:noProof/>
@@ -672,6 +680,7 @@
             <w:tabs>
               <w:tab w:val="right" w:leader="dot" w:pos="9016"/>
             </w:tabs>
+            <w:spacing w:before="0"/>
             <w:rPr>
               <w:rFonts w:asciiTheme="minorHAnsi" w:eastAsiaTheme="minorEastAsia" w:hAnsiTheme="minorHAnsi"/>
               <w:noProof/>
@@ -743,6 +752,7 @@
             <w:tabs>
               <w:tab w:val="right" w:leader="dot" w:pos="9016"/>
             </w:tabs>
+            <w:spacing w:before="0"/>
             <w:rPr>
               <w:rFonts w:asciiTheme="minorHAnsi" w:eastAsiaTheme="minorEastAsia" w:hAnsiTheme="minorHAnsi"/>
               <w:noProof/>
@@ -815,6 +825,7 @@
               <w:tab w:val="left" w:pos="440"/>
               <w:tab w:val="right" w:leader="dot" w:pos="9016"/>
             </w:tabs>
+            <w:spacing w:before="0"/>
             <w:rPr>
               <w:rFonts w:asciiTheme="minorHAnsi" w:eastAsiaTheme="minorEastAsia" w:hAnsiTheme="minorHAnsi"/>
               <w:noProof/>
@@ -902,6 +913,7 @@
             <w:tabs>
               <w:tab w:val="right" w:leader="dot" w:pos="9016"/>
             </w:tabs>
+            <w:spacing w:before="0"/>
             <w:rPr>
               <w:rFonts w:asciiTheme="minorHAnsi" w:eastAsiaTheme="minorEastAsia" w:hAnsiTheme="minorHAnsi"/>
               <w:noProof/>
@@ -973,6 +985,7 @@
             <w:tabs>
               <w:tab w:val="right" w:leader="dot" w:pos="9016"/>
             </w:tabs>
+            <w:spacing w:before="0"/>
             <w:rPr>
               <w:rFonts w:asciiTheme="minorHAnsi" w:eastAsiaTheme="minorEastAsia" w:hAnsiTheme="minorHAnsi"/>
               <w:noProof/>
@@ -1044,6 +1057,7 @@
             <w:tabs>
               <w:tab w:val="right" w:leader="dot" w:pos="9016"/>
             </w:tabs>
+            <w:spacing w:before="0"/>
             <w:rPr>
               <w:rFonts w:asciiTheme="minorHAnsi" w:eastAsiaTheme="minorEastAsia" w:hAnsiTheme="minorHAnsi"/>
               <w:noProof/>
@@ -1115,6 +1129,7 @@
             <w:tabs>
               <w:tab w:val="right" w:leader="dot" w:pos="9016"/>
             </w:tabs>
+            <w:spacing w:before="0"/>
             <w:rPr>
               <w:rFonts w:asciiTheme="minorHAnsi" w:eastAsiaTheme="minorEastAsia" w:hAnsiTheme="minorHAnsi"/>
               <w:noProof/>
@@ -1187,6 +1202,7 @@
               <w:tab w:val="left" w:pos="440"/>
               <w:tab w:val="right" w:leader="dot" w:pos="9016"/>
             </w:tabs>
+            <w:spacing w:before="0"/>
             <w:rPr>
               <w:rFonts w:asciiTheme="minorHAnsi" w:eastAsiaTheme="minorEastAsia" w:hAnsiTheme="minorHAnsi"/>
               <w:noProof/>
@@ -1274,6 +1290,7 @@
             <w:tabs>
               <w:tab w:val="right" w:leader="dot" w:pos="9016"/>
             </w:tabs>
+            <w:spacing w:before="0"/>
             <w:rPr>
               <w:rFonts w:asciiTheme="minorHAnsi" w:eastAsiaTheme="minorEastAsia" w:hAnsiTheme="minorHAnsi"/>
               <w:noProof/>
@@ -1345,6 +1362,7 @@
             <w:tabs>
               <w:tab w:val="right" w:leader="dot" w:pos="9016"/>
             </w:tabs>
+            <w:spacing w:before="0"/>
             <w:rPr>
               <w:rFonts w:asciiTheme="minorHAnsi" w:eastAsiaTheme="minorEastAsia" w:hAnsiTheme="minorHAnsi"/>
               <w:noProof/>
@@ -1416,6 +1434,7 @@
             <w:tabs>
               <w:tab w:val="right" w:leader="dot" w:pos="9016"/>
             </w:tabs>
+            <w:spacing w:before="0"/>
             <w:rPr>
               <w:rFonts w:asciiTheme="minorHAnsi" w:eastAsiaTheme="minorEastAsia" w:hAnsiTheme="minorHAnsi"/>
               <w:noProof/>
@@ -1487,6 +1506,7 @@
             <w:tabs>
               <w:tab w:val="right" w:leader="dot" w:pos="9016"/>
             </w:tabs>
+            <w:spacing w:before="0"/>
             <w:rPr>
               <w:rFonts w:asciiTheme="minorHAnsi" w:eastAsiaTheme="minorEastAsia" w:hAnsiTheme="minorHAnsi"/>
               <w:noProof/>
@@ -1554,7 +1574,7 @@
         </w:p>
         <w:p>
           <w:pPr>
-            <w:spacing w:after="120" w:line="240" w:lineRule="auto"/>
+            <w:spacing w:before="0" w:after="120" w:line="240" w:lineRule="auto"/>
           </w:pPr>
           <w:r>
             <w:rPr>
@@ -1571,12 +1591,12 @@
     </w:sdt>
     <w:p>
       <w:pPr>
-        <w:spacing w:after="120" w:line="240" w:lineRule="auto"/>
-      </w:pPr>
-    </w:p>
-    <w:p>
-      <w:pPr>
-        <w:spacing w:after="120" w:line="240" w:lineRule="auto"/>
+        <w:spacing w:before="0" w:after="120" w:line="240" w:lineRule="auto"/>
+      </w:pPr>
+    </w:p>
+    <w:p>
+      <w:pPr>
+        <w:spacing w:before="0" w:after="120" w:line="240" w:lineRule="auto"/>
         <w:sectPr>
           <w:pgSz w:w="11906" w:h="16838"/>
           <w:pgMar w:top="1440" w:right="1440" w:bottom="1440" w:left="1440" w:header="708" w:footer="708" w:gutter="0"/>
@@ -1588,7 +1608,7 @@
     <w:p>
       <w:pPr>
         <w:pStyle w:val="Title"/>
-        <w:spacing w:after="120"/>
+        <w:spacing w:before="0" w:after="120"/>
         <w:rPr>
           <w:sz w:val="44"/>
         </w:rPr>
@@ -1608,7 +1628,7 @@
           <w:ilvl w:val="0"/>
           <w:numId w:val="1"/>
         </w:numPr>
-        <w:spacing w:before="120" w:after="120" w:line="240" w:lineRule="auto"/>
+        <w:spacing w:before="0" w:after="120" w:line="240" w:lineRule="auto"/>
         <w:ind w:hanging="720"/>
       </w:pPr>
       <w:bookmarkStart w:id="0" w:name="_Toc515046611"/>
@@ -1622,7 +1642,7 @@
     </w:p>
     <w:p>
       <w:pPr>
-        <w:spacing w:after="120" w:line="240" w:lineRule="auto"/>
+        <w:spacing w:before="0" w:after="120" w:line="240" w:lineRule="auto"/>
         <w:ind w:firstLine="720"/>
         <w:rPr>
           <w:rStyle w:val="Emphasis"/>
@@ -1638,7 +1658,7 @@
     <w:p>
       <w:pPr>
         <w:pStyle w:val="Heading1"/>
-        <w:spacing w:before="120" w:after="120" w:line="240" w:lineRule="auto"/>
+        <w:spacing w:before="0" w:after="120" w:line="240" w:lineRule="auto"/>
       </w:pPr>
       <w:bookmarkStart w:id="1" w:name="_Toc515046612"/>
       <w:r>
@@ -1651,7 +1671,7 @@
     </w:p>
     <w:p>
       <w:pPr>
-        <w:spacing w:after="120" w:line="240" w:lineRule="auto"/>
+        <w:spacing w:before="0" w:after="120" w:line="240" w:lineRule="auto"/>
         <w:ind w:left="720"/>
       </w:pPr>
       <w:r>
@@ -1678,7 +1698,7 @@
     </w:p>
     <w:p>
       <w:pPr>
-        <w:spacing w:after="120" w:line="240" w:lineRule="auto"/>
+        <w:spacing w:before="0" w:after="120" w:line="240" w:lineRule="auto"/>
         <w:ind w:left="720"/>
       </w:pPr>
       <w:r>
@@ -1693,7 +1713,7 @@
     </w:p>
     <w:p>
       <w:pPr>
-        <w:spacing w:after="120" w:line="240" w:lineRule="auto"/>
+        <w:spacing w:before="0" w:after="120" w:line="240" w:lineRule="auto"/>
         <w:ind w:left="567" w:firstLine="153"/>
       </w:pPr>
       <w:r>
@@ -1709,7 +1729,7 @@
     <w:p>
       <w:pPr>
         <w:pStyle w:val="Heading1"/>
-        <w:spacing w:before="120" w:after="120" w:line="240" w:lineRule="auto"/>
+        <w:spacing w:before="0" w:after="120" w:line="240" w:lineRule="auto"/>
       </w:pPr>
       <w:bookmarkStart w:id="2" w:name="_Toc515046613"/>
       <w:r>
@@ -1724,7 +1744,7 @@
           <w:ilvl w:val="0"/>
           <w:numId w:val="3"/>
         </w:numPr>
-        <w:spacing w:after="120" w:line="360" w:lineRule="auto"/>
+        <w:spacing w:before="0" w:after="120" w:line="360" w:lineRule="auto"/>
         <w:ind w:left="851" w:hanging="284"/>
       </w:pPr>
       <w:r>
@@ -1743,15 +1763,7 @@
         <w:t>worst</w:t>
       </w:r>
       <w:r>
-        <w:t xml:space="preserve"> code smell as the “</w:t>
-      </w:r>
-      <w:proofErr w:type="spellStart"/>
-      <w:r>
-        <w:t>EmployeeData</w:t>
-      </w:r>
-      <w:proofErr w:type="spellEnd"/>
-      <w:r>
-        <w:t xml:space="preserve">” class is too large. </w:t>
+        <w:t xml:space="preserve"> code smell as the “EmployeeData” class is too large. </w:t>
       </w:r>
     </w:p>
     <w:p>
@@ -1761,7 +1773,7 @@
           <w:ilvl w:val="0"/>
           <w:numId w:val="3"/>
         </w:numPr>
-        <w:spacing w:after="120" w:line="360" w:lineRule="auto"/>
+        <w:spacing w:before="0" w:after="120" w:line="360" w:lineRule="auto"/>
         <w:ind w:left="851" w:hanging="284"/>
       </w:pPr>
       <w:r>
@@ -1775,7 +1787,7 @@
           <w:ilvl w:val="0"/>
           <w:numId w:val="3"/>
         </w:numPr>
-        <w:spacing w:after="120" w:line="360" w:lineRule="auto"/>
+        <w:spacing w:before="0" w:after="120" w:line="360" w:lineRule="auto"/>
         <w:ind w:left="851" w:hanging="284"/>
       </w:pPr>
       <w:r>
@@ -1789,7 +1801,7 @@
           <w:ilvl w:val="0"/>
           <w:numId w:val="3"/>
         </w:numPr>
-        <w:spacing w:after="120" w:line="360" w:lineRule="auto"/>
+        <w:spacing w:before="0" w:after="120" w:line="360" w:lineRule="auto"/>
         <w:ind w:left="851" w:hanging="284"/>
       </w:pPr>
       <w:r>
@@ -1799,7 +1811,7 @@
     <w:p>
       <w:pPr>
         <w:pStyle w:val="Heading1"/>
-        <w:spacing w:before="120" w:after="120" w:line="240" w:lineRule="auto"/>
+        <w:spacing w:before="0" w:after="120" w:line="240" w:lineRule="auto"/>
       </w:pPr>
       <w:bookmarkStart w:id="3" w:name="_Toc515046614"/>
       <w:r>
@@ -1809,7 +1821,7 @@
     </w:p>
     <w:p>
       <w:pPr>
-        <w:spacing w:after="120" w:line="240" w:lineRule="auto"/>
+        <w:spacing w:before="0" w:after="120" w:line="240" w:lineRule="auto"/>
         <w:ind w:left="567"/>
       </w:pPr>
       <w:r>
@@ -1819,7 +1831,7 @@
     <w:p>
       <w:pPr>
         <w:pStyle w:val="Heading1"/>
-        <w:spacing w:before="120" w:after="120" w:line="240" w:lineRule="auto"/>
+        <w:spacing w:before="0" w:after="120" w:line="240" w:lineRule="auto"/>
       </w:pPr>
       <w:bookmarkStart w:id="4" w:name="_Toc515046615"/>
       <w:r>
@@ -1834,27 +1846,11 @@
           <w:ilvl w:val="0"/>
           <w:numId w:val="4"/>
         </w:numPr>
-        <w:spacing w:after="120" w:line="360" w:lineRule="auto"/>
+        <w:spacing w:before="0" w:after="120" w:line="360" w:lineRule="auto"/>
         <w:ind w:left="851" w:hanging="284"/>
       </w:pPr>
       <w:r>
-        <w:t>Create “</w:t>
-      </w:r>
-      <w:proofErr w:type="spellStart"/>
-      <w:r>
-        <w:t>GetEmployee</w:t>
-      </w:r>
-      <w:proofErr w:type="spellEnd"/>
-      <w:r>
-        <w:t>(</w:t>
-      </w:r>
-      <w:proofErr w:type="spellStart"/>
-      <w:r>
-        <w:t>EmployeeData</w:t>
-      </w:r>
-      <w:proofErr w:type="spellEnd"/>
-      <w:r>
-        <w:t>) class</w:t>
+        <w:t>Create “GetEmployee(EmployeeData) class</w:t>
       </w:r>
     </w:p>
     <w:p>
@@ -1864,35 +1860,11 @@
           <w:ilvl w:val="0"/>
           <w:numId w:val="4"/>
         </w:numPr>
-        <w:spacing w:after="120" w:line="360" w:lineRule="auto"/>
+        <w:spacing w:before="0" w:after="120" w:line="360" w:lineRule="auto"/>
         <w:ind w:left="851" w:hanging="284"/>
       </w:pPr>
       <w:r>
-        <w:t xml:space="preserve">Import </w:t>
-      </w:r>
-      <w:proofErr w:type="spellStart"/>
-      <w:r>
-        <w:t>employee_get_data</w:t>
-      </w:r>
-      <w:proofErr w:type="spellEnd"/>
-      <w:r>
-        <w:t xml:space="preserve"> module in </w:t>
-      </w:r>
-      <w:proofErr w:type="spellStart"/>
-      <w:r>
-        <w:t>InterpreterController</w:t>
-      </w:r>
-      <w:proofErr w:type="spellEnd"/>
-      <w:r>
-        <w:t>(</w:t>
-      </w:r>
-      <w:proofErr w:type="spellStart"/>
-      <w:r>
-        <w:t>cms</w:t>
-      </w:r>
-      <w:proofErr w:type="spellEnd"/>
-      <w:r>
-        <w:t>) class</w:t>
+        <w:t>Import employee_get_data module in InterpreterController(cms) class</w:t>
       </w:r>
     </w:p>
     <w:p>
@@ -1902,40 +1874,11 @@
           <w:ilvl w:val="0"/>
           <w:numId w:val="4"/>
         </w:numPr>
-        <w:spacing w:after="120" w:line="360" w:lineRule="auto"/>
+        <w:spacing w:before="0" w:after="120" w:line="360" w:lineRule="auto"/>
         <w:ind w:left="851" w:hanging="284"/>
       </w:pPr>
       <w:r>
-        <w:t xml:space="preserve">Create Instance of the </w:t>
-      </w:r>
-      <w:proofErr w:type="spellStart"/>
-      <w:proofErr w:type="gramStart"/>
-      <w:r>
-        <w:t>GetEmployee</w:t>
-      </w:r>
-      <w:proofErr w:type="spellEnd"/>
-      <w:r>
-        <w:t>(</w:t>
-      </w:r>
-      <w:proofErr w:type="gramEnd"/>
-      <w:r>
-        <w:t xml:space="preserve">) in </w:t>
-      </w:r>
-      <w:proofErr w:type="spellStart"/>
-      <w:r>
-        <w:t>InterpreterController</w:t>
-      </w:r>
-      <w:proofErr w:type="spellEnd"/>
-      <w:r>
-        <w:t>(</w:t>
-      </w:r>
-      <w:proofErr w:type="spellStart"/>
-      <w:r>
-        <w:t>cmd</w:t>
-      </w:r>
-      <w:proofErr w:type="spellEnd"/>
-      <w:r>
-        <w:t>) class</w:t>
+        <w:t>Create Instance of the GetEmployee() in InterpreterController(cmd) class</w:t>
       </w:r>
     </w:p>
     <w:p>
@@ -1945,7 +1888,7 @@
           <w:ilvl w:val="0"/>
           <w:numId w:val="4"/>
         </w:numPr>
-        <w:spacing w:after="120" w:line="360" w:lineRule="auto"/>
+        <w:spacing w:before="0" w:after="120" w:line="360" w:lineRule="auto"/>
         <w:ind w:left="851" w:hanging="284"/>
       </w:pPr>
       <w:r>
@@ -1959,7 +1902,7 @@
           <w:ilvl w:val="0"/>
           <w:numId w:val="4"/>
         </w:numPr>
-        <w:spacing w:after="120" w:line="360" w:lineRule="auto"/>
+        <w:spacing w:before="0" w:after="120" w:line="360" w:lineRule="auto"/>
         <w:ind w:left="851" w:hanging="284"/>
       </w:pPr>
       <w:r>
@@ -1973,11 +1916,28 @@
           <w:ilvl w:val="0"/>
           <w:numId w:val="4"/>
         </w:numPr>
-        <w:spacing w:after="120" w:line="360" w:lineRule="auto"/>
+        <w:spacing w:before="0" w:after="120" w:line="360" w:lineRule="auto"/>
         <w:ind w:left="851" w:hanging="284"/>
       </w:pPr>
       <w:r>
         <w:t>Run Test</w:t>
+      </w:r>
+    </w:p>
+    <w:p>
+      <w:pPr>
+        <w:pStyle w:val="Heading1"/>
+        <w:spacing w:before="0"/>
+      </w:pPr>
+      <w:r>
+        <w:t>Evaluation:</w:t>
+      </w:r>
+    </w:p>
+    <w:p>
+      <w:pPr>
+        <w:spacing w:before="0"/>
+      </w:pPr>
+      <w:r>
+        <w:t>I have removed the “Large Class” code smells by splitting one class into two and in which they both have complete different functionality; one is not depending on the other. By doing so; another code smell introduced, which is “Refuse Bequest”; which I have removed in another attempt.</w:t>
       </w:r>
     </w:p>
     <w:p>
@@ -1987,11 +1947,12 @@
           <w:ilvl w:val="0"/>
           <w:numId w:val="1"/>
         </w:numPr>
-        <w:spacing w:before="120" w:after="120" w:line="240" w:lineRule="auto"/>
+        <w:spacing w:before="0" w:after="120" w:line="240" w:lineRule="auto"/>
         <w:ind w:left="0" w:firstLine="0"/>
       </w:pPr>
       <w:bookmarkStart w:id="5" w:name="_Toc515046616"/>
       <w:r>
+        <w:lastRenderedPageBreak/>
         <w:t>NAME:</w:t>
       </w:r>
       <w:r>
@@ -2007,7 +1968,7 @@
     </w:p>
     <w:p>
       <w:pPr>
-        <w:spacing w:after="120" w:line="240" w:lineRule="auto"/>
+        <w:spacing w:before="0" w:after="120" w:line="240" w:lineRule="auto"/>
         <w:ind w:firstLine="720"/>
         <w:rPr>
           <w:rStyle w:val="Emphasis"/>
@@ -2023,7 +1984,7 @@
     <w:p>
       <w:pPr>
         <w:pStyle w:val="Heading1"/>
-        <w:spacing w:before="120" w:after="120" w:line="240" w:lineRule="auto"/>
+        <w:spacing w:before="0" w:after="120" w:line="240" w:lineRule="auto"/>
       </w:pPr>
       <w:bookmarkStart w:id="6" w:name="_Toc515046617"/>
       <w:r>
@@ -2036,7 +1997,7 @@
     </w:p>
     <w:p>
       <w:pPr>
-        <w:spacing w:after="120" w:line="240" w:lineRule="auto"/>
+        <w:spacing w:before="0" w:after="120" w:line="240" w:lineRule="auto"/>
         <w:ind w:left="720"/>
       </w:pPr>
       <w:r>
@@ -2063,7 +2024,7 @@
     </w:p>
     <w:p>
       <w:pPr>
-        <w:spacing w:after="120" w:line="240" w:lineRule="auto"/>
+        <w:spacing w:before="0" w:after="120" w:line="240" w:lineRule="auto"/>
         <w:ind w:left="720"/>
       </w:pPr>
       <w:r>
@@ -2078,14 +2039,13 @@
     </w:p>
     <w:p>
       <w:pPr>
-        <w:spacing w:after="120" w:line="240" w:lineRule="auto"/>
+        <w:spacing w:before="0" w:after="120" w:line="240" w:lineRule="auto"/>
         <w:ind w:left="567" w:firstLine="153"/>
       </w:pPr>
       <w:r>
         <w:rPr>
           <w:rStyle w:val="SubtleEmphasis"/>
         </w:rPr>
-        <w:lastRenderedPageBreak/>
         <w:t>Line</w:t>
       </w:r>
       <w:r>
@@ -2095,7 +2055,7 @@
     <w:p>
       <w:pPr>
         <w:pStyle w:val="Heading1"/>
-        <w:spacing w:before="120" w:after="120" w:line="240" w:lineRule="auto"/>
+        <w:spacing w:before="0" w:after="120" w:line="240" w:lineRule="auto"/>
       </w:pPr>
       <w:bookmarkStart w:id="7" w:name="_Toc515046618"/>
       <w:r>
@@ -2110,28 +2070,10 @@
           <w:ilvl w:val="0"/>
           <w:numId w:val="5"/>
         </w:numPr>
-        <w:spacing w:after="120"/>
-      </w:pPr>
-      <w:r>
-        <w:t xml:space="preserve">While try to remove first worst code smell “Large Class: </w:t>
-      </w:r>
-      <w:proofErr w:type="spellStart"/>
-      <w:r>
-        <w:t>EmployeeData</w:t>
-      </w:r>
-      <w:proofErr w:type="spellEnd"/>
-      <w:r>
-        <w:t>”; I have abstract “</w:t>
-      </w:r>
-      <w:proofErr w:type="spellStart"/>
-      <w:proofErr w:type="gramStart"/>
-      <w:r>
-        <w:t>Subclass:GetEmployee</w:t>
-      </w:r>
-      <w:proofErr w:type="spellEnd"/>
-      <w:proofErr w:type="gramEnd"/>
-      <w:r>
-        <w:t xml:space="preserve">”. </w:t>
+        <w:spacing w:before="0" w:after="120"/>
+      </w:pPr>
+      <w:r>
+        <w:t xml:space="preserve">While try to remove first worst code smell “Large Class: EmployeeData”; I have abstract “Subclass:GetEmployee”. </w:t>
       </w:r>
     </w:p>
     <w:p>
@@ -2141,26 +2083,10 @@
           <w:ilvl w:val="0"/>
           <w:numId w:val="5"/>
         </w:numPr>
-        <w:spacing w:after="120"/>
-      </w:pPr>
-      <w:r>
-        <w:t>The Subclass “</w:t>
-      </w:r>
-      <w:proofErr w:type="spellStart"/>
-      <w:r>
-        <w:t>GetEmployee</w:t>
-      </w:r>
-      <w:proofErr w:type="spellEnd"/>
-      <w:r>
-        <w:t>” has nothing common with the super class “</w:t>
-      </w:r>
-      <w:proofErr w:type="spellStart"/>
-      <w:r>
-        <w:t>EmployeeData</w:t>
-      </w:r>
-      <w:proofErr w:type="spellEnd"/>
-      <w:r>
-        <w:t>”</w:t>
+        <w:spacing w:before="0" w:after="120"/>
+      </w:pPr>
+      <w:r>
+        <w:t>The Subclass “GetEmployee” has nothing common with the super class “EmployeeData”</w:t>
       </w:r>
     </w:p>
     <w:p>
@@ -2170,7 +2096,7 @@
           <w:ilvl w:val="0"/>
           <w:numId w:val="5"/>
         </w:numPr>
-        <w:spacing w:after="120"/>
+        <w:spacing w:before="0" w:after="120"/>
       </w:pPr>
       <w:r>
         <w:t>The super class and sub class is completely different</w:t>
@@ -2183,7 +2109,7 @@
           <w:ilvl w:val="0"/>
           <w:numId w:val="5"/>
         </w:numPr>
-        <w:spacing w:after="120"/>
+        <w:spacing w:before="0" w:after="120"/>
         <w:rPr>
           <w:szCs w:val="24"/>
         </w:rPr>
@@ -2253,7 +2179,7 @@
     <w:p>
       <w:pPr>
         <w:pStyle w:val="Heading1"/>
-        <w:spacing w:before="120" w:after="120" w:line="240" w:lineRule="auto"/>
+        <w:spacing w:before="0" w:after="120" w:line="240" w:lineRule="auto"/>
       </w:pPr>
       <w:bookmarkStart w:id="8" w:name="_Toc515046619"/>
       <w:r>
@@ -2266,7 +2192,7 @@
     </w:p>
     <w:p>
       <w:pPr>
-        <w:spacing w:after="120" w:line="240" w:lineRule="auto"/>
+        <w:spacing w:before="0" w:after="120" w:line="240" w:lineRule="auto"/>
         <w:ind w:firstLine="720"/>
         <w:rPr>
           <w:rStyle w:val="Emphasis"/>
@@ -2282,7 +2208,7 @@
     <w:p>
       <w:pPr>
         <w:pStyle w:val="Heading1"/>
-        <w:spacing w:before="120" w:after="120" w:line="240" w:lineRule="auto"/>
+        <w:spacing w:before="0" w:after="120" w:line="240" w:lineRule="auto"/>
       </w:pPr>
       <w:bookmarkStart w:id="9" w:name="_Toc515046620"/>
       <w:r>
@@ -2297,6 +2223,7 @@
           <w:ilvl w:val="0"/>
           <w:numId w:val="6"/>
         </w:numPr>
+        <w:spacing w:before="0"/>
       </w:pPr>
       <w:r>
         <w:t xml:space="preserve">Remove the Inheritance from subclass </w:t>
@@ -2309,6 +2236,7 @@
           <w:ilvl w:val="0"/>
           <w:numId w:val="6"/>
         </w:numPr>
+        <w:spacing w:before="0"/>
       </w:pPr>
       <w:r>
         <w:t>So both class are independent now, only the super class will be the help of sub class</w:t>
@@ -2321,6 +2249,7 @@
           <w:ilvl w:val="0"/>
           <w:numId w:val="6"/>
         </w:numPr>
+        <w:spacing w:before="0"/>
       </w:pPr>
       <w:r>
         <w:t>Create a field in the subcla</w:t>
@@ -2336,43 +2265,19 @@
           <w:ilvl w:val="1"/>
           <w:numId w:val="6"/>
         </w:numPr>
-        <w:spacing w:after="120" w:line="240" w:lineRule="auto"/>
-      </w:pPr>
-      <w:r>
-        <w:t>Def __</w:t>
-      </w:r>
-      <w:proofErr w:type="spellStart"/>
-      <w:r>
-        <w:t>init</w:t>
-      </w:r>
-      <w:proofErr w:type="spellEnd"/>
-      <w:r>
-        <w:t>__(self):</w:t>
-      </w:r>
-    </w:p>
-    <w:p>
-      <w:pPr>
-        <w:spacing w:after="120" w:line="240" w:lineRule="auto"/>
+        <w:spacing w:before="0" w:after="120" w:line="240" w:lineRule="auto"/>
+      </w:pPr>
+      <w:r>
+        <w:t>Def __init__(self):</w:t>
+      </w:r>
+    </w:p>
+    <w:p>
+      <w:pPr>
+        <w:spacing w:before="0" w:after="120" w:line="240" w:lineRule="auto"/>
         <w:ind w:left="2160"/>
       </w:pPr>
       <w:r>
-        <w:t>Super(</w:t>
-      </w:r>
-      <w:proofErr w:type="gramStart"/>
-      <w:r>
-        <w:t>)._</w:t>
-      </w:r>
-      <w:proofErr w:type="gramEnd"/>
-      <w:r>
-        <w:t>_</w:t>
-      </w:r>
-      <w:proofErr w:type="spellStart"/>
-      <w:r>
-        <w:t>init</w:t>
-      </w:r>
-      <w:proofErr w:type="spellEnd"/>
-      <w:r>
-        <w:t>__()</w:t>
+        <w:t>Super().__init__()</w:t>
       </w:r>
     </w:p>
     <w:p>
@@ -2382,7 +2287,7 @@
           <w:ilvl w:val="0"/>
           <w:numId w:val="6"/>
         </w:numPr>
-        <w:spacing w:after="120" w:line="360" w:lineRule="auto"/>
+        <w:spacing w:before="0" w:after="120" w:line="360" w:lineRule="auto"/>
         <w:ind w:left="714" w:hanging="357"/>
       </w:pPr>
       <w:r>
@@ -2391,61 +2296,28 @@
           <w:color w:val="252830"/>
           <w:shd w:val="clear" w:color="auto" w:fill="FFFFFF"/>
         </w:rPr>
-        <w:t xml:space="preserve">The </w:t>
-      </w:r>
-      <w:proofErr w:type="gramStart"/>
-      <w:r>
-        <w:rPr>
-          <w:rFonts w:cs="Arial"/>
-          <w:color w:val="252830"/>
-          <w:shd w:val="clear" w:color="auto" w:fill="FFFFFF"/>
-        </w:rPr>
-        <w:t>super(</w:t>
-      </w:r>
-      <w:proofErr w:type="gramEnd"/>
-      <w:r>
-        <w:rPr>
-          <w:rFonts w:cs="Arial"/>
-          <w:color w:val="252830"/>
-          <w:shd w:val="clear" w:color="auto" w:fill="FFFFFF"/>
-        </w:rPr>
-        <w:t xml:space="preserve">) </w:t>
-      </w:r>
-      <w:proofErr w:type="spellStart"/>
-      <w:r>
-        <w:rPr>
-          <w:rFonts w:cs="Arial"/>
-          <w:color w:val="252830"/>
-          <w:shd w:val="clear" w:color="auto" w:fill="FFFFFF"/>
-        </w:rPr>
-        <w:t>builtin</w:t>
-      </w:r>
-      <w:proofErr w:type="spellEnd"/>
-      <w:r>
-        <w:rPr>
-          <w:rFonts w:cs="Arial"/>
-          <w:color w:val="252830"/>
-          <w:shd w:val="clear" w:color="auto" w:fill="FFFFFF"/>
-        </w:rPr>
-        <w:t xml:space="preserve"> returns a proxy object, a substitute object that has ability to call method of the base class via delegation. This is called indirection (ability to reference base object with </w:t>
-      </w:r>
-      <w:proofErr w:type="gramStart"/>
-      <w:r>
-        <w:rPr>
-          <w:rFonts w:cs="Arial"/>
-          <w:color w:val="252830"/>
-          <w:shd w:val="clear" w:color="auto" w:fill="FFFFFF"/>
-        </w:rPr>
-        <w:t>super(</w:t>
-      </w:r>
-      <w:proofErr w:type="gramEnd"/>
-      <w:r>
-        <w:rPr>
-          <w:rFonts w:cs="Arial"/>
-          <w:color w:val="252830"/>
-          <w:shd w:val="clear" w:color="auto" w:fill="FFFFFF"/>
-        </w:rPr>
-        <w:t>))</w:t>
+        <w:lastRenderedPageBreak/>
+        <w:t>The super() builtin returns a proxy object, a substitute object that has ability to call method of the base class via delegation. This is called indirection (ability to reference base object with super())</w:t>
+      </w:r>
+    </w:p>
+    <w:p>
+      <w:pPr>
+        <w:pStyle w:val="Heading1"/>
+        <w:spacing w:before="0"/>
+      </w:pPr>
+      <w:r>
+        <w:t xml:space="preserve">Evaluation: </w:t>
+      </w:r>
+    </w:p>
+    <w:p>
+      <w:pPr>
+        <w:spacing w:before="0"/>
+      </w:pPr>
+      <w:r>
+        <w:t>I have removed another code smell “Refuse Bequest”</w:t>
+      </w:r>
+      <w:r>
+        <w:t xml:space="preserve"> by doing “Replace Inheritance with Delegation”. Programme tested and run.</w:t>
       </w:r>
     </w:p>
     <w:p>
@@ -2455,7 +2327,7 @@
           <w:ilvl w:val="0"/>
           <w:numId w:val="1"/>
         </w:numPr>
-        <w:spacing w:before="120" w:after="120" w:line="240" w:lineRule="auto"/>
+        <w:spacing w:before="0" w:after="120" w:line="240" w:lineRule="auto"/>
         <w:ind w:left="0"/>
       </w:pPr>
       <w:bookmarkStart w:id="10" w:name="_Toc515046621"/>
@@ -2472,6 +2344,7 @@
     </w:p>
     <w:p>
       <w:pPr>
+        <w:spacing w:before="0"/>
         <w:rPr>
           <w:rStyle w:val="Emphasis"/>
         </w:rPr>
@@ -2486,11 +2359,10 @@
     <w:p>
       <w:pPr>
         <w:pStyle w:val="Heading1"/>
-        <w:spacing w:before="120" w:after="120" w:line="240" w:lineRule="auto"/>
+        <w:spacing w:before="0" w:after="120" w:line="240" w:lineRule="auto"/>
       </w:pPr>
       <w:bookmarkStart w:id="11" w:name="_Toc515046622"/>
       <w:r>
-        <w:lastRenderedPageBreak/>
         <w:t>Location:</w:t>
       </w:r>
       <w:bookmarkEnd w:id="11"/>
@@ -2500,7 +2372,7 @@
     </w:p>
     <w:p>
       <w:pPr>
-        <w:spacing w:after="120" w:line="240" w:lineRule="auto"/>
+        <w:spacing w:before="0" w:after="120" w:line="240" w:lineRule="auto"/>
         <w:ind w:left="720"/>
       </w:pPr>
       <w:r>
@@ -2515,7 +2387,7 @@
     </w:p>
     <w:p>
       <w:pPr>
-        <w:spacing w:after="120" w:line="240" w:lineRule="auto"/>
+        <w:spacing w:before="0" w:after="120" w:line="240" w:lineRule="auto"/>
         <w:ind w:left="720"/>
       </w:pPr>
       <w:r>
@@ -2530,7 +2402,7 @@
     </w:p>
     <w:p>
       <w:pPr>
-        <w:spacing w:after="120" w:line="240" w:lineRule="auto"/>
+        <w:spacing w:before="0" w:after="120" w:line="240" w:lineRule="auto"/>
         <w:ind w:left="567" w:firstLine="153"/>
       </w:pPr>
       <w:r>
@@ -2546,7 +2418,7 @@
     <w:p>
       <w:pPr>
         <w:pStyle w:val="Heading1"/>
-        <w:spacing w:before="120" w:after="120" w:line="240" w:lineRule="auto"/>
+        <w:spacing w:before="0" w:after="120" w:line="240" w:lineRule="auto"/>
       </w:pPr>
       <w:bookmarkStart w:id="12" w:name="_Toc515046623"/>
       <w:r>
@@ -2561,17 +2433,10 @@
           <w:ilvl w:val="0"/>
           <w:numId w:val="9"/>
         </w:numPr>
-      </w:pPr>
-      <w:r>
-        <w:t>In my Assignment1; I discover the third worst code smell is “Data(</w:t>
-      </w:r>
-      <w:proofErr w:type="spellStart"/>
-      <w:r>
-        <w:t>Enum</w:t>
-      </w:r>
-      <w:proofErr w:type="spellEnd"/>
-      <w:r>
-        <w:t>) class” because this class only includes the public attributes and no operation (methods)</w:t>
+        <w:spacing w:before="0"/>
+      </w:pPr>
+      <w:r>
+        <w:t>In my Assignment1; I discover the third worst code smell is “Data(Enum) class” because this class only includes the public attributes and no operation (methods)</w:t>
       </w:r>
     </w:p>
     <w:p>
@@ -2581,6 +2446,7 @@
           <w:ilvl w:val="0"/>
           <w:numId w:val="9"/>
         </w:numPr>
+        <w:spacing w:before="0"/>
       </w:pPr>
       <w:r>
         <w:t>The attributes are used by other classes but not the class itself</w:t>
@@ -2593,7 +2459,7 @@
           <w:ilvl w:val="0"/>
           <w:numId w:val="9"/>
         </w:numPr>
-        <w:spacing w:after="120" w:line="360" w:lineRule="auto"/>
+        <w:spacing w:before="0" w:after="120" w:line="360" w:lineRule="auto"/>
       </w:pPr>
       <w:r>
         <w:t>The attributes are public, so that it can be accessible by any class and methods, which can cause risk of damaging the attributes</w:t>
@@ -2602,7 +2468,7 @@
     <w:p>
       <w:pPr>
         <w:pStyle w:val="Heading1"/>
-        <w:spacing w:before="120" w:after="120" w:line="360" w:lineRule="auto"/>
+        <w:spacing w:before="0" w:after="120" w:line="360" w:lineRule="auto"/>
       </w:pPr>
       <w:bookmarkStart w:id="13" w:name="_Toc515046624"/>
       <w:r>
@@ -2615,7 +2481,7 @@
     </w:p>
     <w:p>
       <w:pPr>
-        <w:spacing w:after="120" w:line="360" w:lineRule="auto"/>
+        <w:spacing w:before="0" w:after="120" w:line="360" w:lineRule="auto"/>
         <w:ind w:firstLine="720"/>
       </w:pPr>
       <w:r>
@@ -2625,7 +2491,7 @@
     <w:p>
       <w:pPr>
         <w:pStyle w:val="Heading1"/>
-        <w:spacing w:before="120" w:after="120" w:line="360" w:lineRule="auto"/>
+        <w:spacing w:before="0" w:after="120" w:line="360" w:lineRule="auto"/>
       </w:pPr>
       <w:bookmarkStart w:id="14" w:name="_Toc515046625"/>
       <w:r>
@@ -2640,10 +2506,342 @@
           <w:ilvl w:val="0"/>
           <w:numId w:val="10"/>
         </w:numPr>
-        <w:spacing w:after="120"/>
+        <w:spacing w:before="0" w:after="120"/>
       </w:pPr>
       <w:r>
         <w:t>Create setter and getter method</w:t>
+      </w:r>
+    </w:p>
+    <w:p>
+      <w:pPr>
+        <w:spacing w:before="0" w:after="120" w:line="240" w:lineRule="auto"/>
+      </w:pPr>
+      <w:r>
+        <w:t xml:space="preserve">    def setData(self, Data):</w:t>
+      </w:r>
+    </w:p>
+    <w:p>
+      <w:pPr>
+        <w:spacing w:before="0" w:after="120" w:line="240" w:lineRule="auto"/>
+      </w:pPr>
+      <w:r>
+        <w:t xml:space="preserve">        self.Data = Data</w:t>
+      </w:r>
+    </w:p>
+    <w:p>
+      <w:pPr>
+        <w:spacing w:before="0" w:after="120" w:line="240" w:lineRule="auto"/>
+      </w:pPr>
+    </w:p>
+    <w:p>
+      <w:pPr>
+        <w:spacing w:before="0" w:after="120" w:line="240" w:lineRule="auto"/>
+      </w:pPr>
+      <w:r>
+        <w:t xml:space="preserve">    def getData(self):</w:t>
+      </w:r>
+    </w:p>
+    <w:p>
+      <w:pPr>
+        <w:spacing w:before="0" w:after="120" w:line="240" w:lineRule="auto"/>
+      </w:pPr>
+      <w:r>
+        <w:t xml:space="preserve">        return self.Data</w:t>
+      </w:r>
+    </w:p>
+    <w:p>
+      <w:pPr>
+        <w:spacing w:before="0" w:after="120" w:line="240" w:lineRule="auto"/>
+      </w:pPr>
+    </w:p>
+    <w:p>
+      <w:pPr>
+        <w:spacing w:before="0" w:after="120" w:line="240" w:lineRule="auto"/>
+      </w:pPr>
+      <w:r>
+        <w:t xml:space="preserve">    def setEmpID(self, EMPID):</w:t>
+      </w:r>
+    </w:p>
+    <w:p>
+      <w:pPr>
+        <w:spacing w:before="0" w:after="120" w:line="240" w:lineRule="auto"/>
+      </w:pPr>
+      <w:r>
+        <w:t xml:space="preserve">       self.__EMPID = EMPID</w:t>
+      </w:r>
+    </w:p>
+    <w:p>
+      <w:pPr>
+        <w:spacing w:before="0" w:after="120" w:line="240" w:lineRule="auto"/>
+      </w:pPr>
+    </w:p>
+    <w:p>
+      <w:pPr>
+        <w:spacing w:before="0" w:after="120" w:line="240" w:lineRule="auto"/>
+      </w:pPr>
+      <w:r>
+        <w:t xml:space="preserve">    def setGENDER(self, GENDER):</w:t>
+      </w:r>
+    </w:p>
+    <w:p>
+      <w:pPr>
+        <w:spacing w:before="0" w:after="120" w:line="240" w:lineRule="auto"/>
+      </w:pPr>
+      <w:r>
+        <w:t xml:space="preserve">        self.__GENDER = GENDER</w:t>
+      </w:r>
+    </w:p>
+    <w:p>
+      <w:pPr>
+        <w:spacing w:before="0" w:after="120" w:line="240" w:lineRule="auto"/>
+      </w:pPr>
+    </w:p>
+    <w:p>
+      <w:pPr>
+        <w:spacing w:before="0" w:after="120" w:line="240" w:lineRule="auto"/>
+      </w:pPr>
+      <w:r>
+        <w:t xml:space="preserve">    def setAGE(self, AGE):</w:t>
+      </w:r>
+    </w:p>
+    <w:p>
+      <w:pPr>
+        <w:spacing w:before="0" w:after="120" w:line="240" w:lineRule="auto"/>
+      </w:pPr>
+      <w:r>
+        <w:t xml:space="preserve">        self.__AGE = AGE</w:t>
+      </w:r>
+    </w:p>
+    <w:p>
+      <w:pPr>
+        <w:spacing w:before="0" w:after="120" w:line="240" w:lineRule="auto"/>
+      </w:pPr>
+    </w:p>
+    <w:p>
+      <w:pPr>
+        <w:spacing w:before="0" w:after="120" w:line="240" w:lineRule="auto"/>
+      </w:pPr>
+      <w:r>
+        <w:t xml:space="preserve">    def setSALES(self, SALES):</w:t>
+      </w:r>
+    </w:p>
+    <w:p>
+      <w:pPr>
+        <w:spacing w:before="0" w:after="120" w:line="240" w:lineRule="auto"/>
+      </w:pPr>
+      <w:r>
+        <w:t xml:space="preserve">        self.__SALES = SALES</w:t>
+      </w:r>
+    </w:p>
+    <w:p>
+      <w:pPr>
+        <w:spacing w:before="0" w:after="120" w:line="240" w:lineRule="auto"/>
+      </w:pPr>
+    </w:p>
+    <w:p>
+      <w:pPr>
+        <w:spacing w:before="0" w:after="120" w:line="240" w:lineRule="auto"/>
+      </w:pPr>
+      <w:r>
+        <w:t xml:space="preserve">    def setBMI(self, BMI):</w:t>
+      </w:r>
+    </w:p>
+    <w:p>
+      <w:pPr>
+        <w:spacing w:before="0" w:after="120" w:line="240" w:lineRule="auto"/>
+      </w:pPr>
+      <w:r>
+        <w:t xml:space="preserve">        self.__BMI = BMI</w:t>
+      </w:r>
+    </w:p>
+    <w:p>
+      <w:pPr>
+        <w:spacing w:before="0" w:after="120" w:line="240" w:lineRule="auto"/>
+      </w:pPr>
+    </w:p>
+    <w:p>
+      <w:pPr>
+        <w:spacing w:before="0" w:after="120" w:line="240" w:lineRule="auto"/>
+      </w:pPr>
+      <w:r>
+        <w:t xml:space="preserve">    def setSALARY(self, SALARY):</w:t>
+      </w:r>
+    </w:p>
+    <w:p>
+      <w:pPr>
+        <w:spacing w:before="0" w:after="120" w:line="240" w:lineRule="auto"/>
+      </w:pPr>
+      <w:r>
+        <w:t xml:space="preserve">        self.__SALARY = SALARY</w:t>
+      </w:r>
+    </w:p>
+    <w:p>
+      <w:pPr>
+        <w:spacing w:before="0" w:after="120" w:line="240" w:lineRule="auto"/>
+      </w:pPr>
+    </w:p>
+    <w:p>
+      <w:pPr>
+        <w:spacing w:before="0" w:after="120" w:line="240" w:lineRule="auto"/>
+      </w:pPr>
+      <w:r>
+        <w:t xml:space="preserve">    def setBIRTHDAY(self, BIRTHDAY):</w:t>
+      </w:r>
+    </w:p>
+    <w:p>
+      <w:pPr>
+        <w:spacing w:before="0" w:after="120" w:line="240" w:lineRule="auto"/>
+      </w:pPr>
+      <w:r>
+        <w:t xml:space="preserve">        self.__BIRTHDAY = BIRTHDAY</w:t>
+      </w:r>
+    </w:p>
+    <w:p>
+      <w:pPr>
+        <w:spacing w:before="0" w:after="120" w:line="240" w:lineRule="auto"/>
+      </w:pPr>
+    </w:p>
+    <w:p>
+      <w:pPr>
+        <w:spacing w:before="0" w:after="120" w:line="240" w:lineRule="auto"/>
+      </w:pPr>
+      <w:r>
+        <w:t xml:space="preserve">    def getEMPID(self):</w:t>
+      </w:r>
+    </w:p>
+    <w:p>
+      <w:pPr>
+        <w:spacing w:before="0" w:after="120" w:line="240" w:lineRule="auto"/>
+      </w:pPr>
+      <w:r>
+        <w:t xml:space="preserve">        return self.EMPID</w:t>
+      </w:r>
+    </w:p>
+    <w:p>
+      <w:pPr>
+        <w:spacing w:before="0" w:after="120" w:line="240" w:lineRule="auto"/>
+      </w:pPr>
+    </w:p>
+    <w:p>
+      <w:pPr>
+        <w:spacing w:before="0" w:after="120" w:line="240" w:lineRule="auto"/>
+      </w:pPr>
+      <w:r>
+        <w:t xml:space="preserve">    def getGENDER(self):</w:t>
+      </w:r>
+    </w:p>
+    <w:p>
+      <w:pPr>
+        <w:spacing w:before="0" w:after="120" w:line="240" w:lineRule="auto"/>
+      </w:pPr>
+      <w:r>
+        <w:t xml:space="preserve">        return self.GENDER</w:t>
+      </w:r>
+    </w:p>
+    <w:p>
+      <w:pPr>
+        <w:spacing w:before="0" w:after="120" w:line="240" w:lineRule="auto"/>
+      </w:pPr>
+    </w:p>
+    <w:p>
+      <w:pPr>
+        <w:spacing w:before="0" w:after="120" w:line="240" w:lineRule="auto"/>
+      </w:pPr>
+      <w:r>
+        <w:t xml:space="preserve">    def getAGE(self):</w:t>
+      </w:r>
+    </w:p>
+    <w:p>
+      <w:pPr>
+        <w:spacing w:before="0" w:after="120" w:line="240" w:lineRule="auto"/>
+      </w:pPr>
+      <w:r>
+        <w:t xml:space="preserve">        return self.AGE</w:t>
+      </w:r>
+    </w:p>
+    <w:p>
+      <w:pPr>
+        <w:spacing w:before="0" w:after="120" w:line="240" w:lineRule="auto"/>
+      </w:pPr>
+    </w:p>
+    <w:p>
+      <w:pPr>
+        <w:spacing w:before="0" w:after="120" w:line="240" w:lineRule="auto"/>
+      </w:pPr>
+      <w:r>
+        <w:t xml:space="preserve">    def getSALES(self):</w:t>
+      </w:r>
+    </w:p>
+    <w:p>
+      <w:pPr>
+        <w:spacing w:before="0" w:after="120" w:line="240" w:lineRule="auto"/>
+      </w:pPr>
+      <w:r>
+        <w:lastRenderedPageBreak/>
+        <w:t xml:space="preserve">        return self.SALES</w:t>
+      </w:r>
+    </w:p>
+    <w:p>
+      <w:pPr>
+        <w:spacing w:before="0" w:after="120" w:line="240" w:lineRule="auto"/>
+      </w:pPr>
+    </w:p>
+    <w:p>
+      <w:pPr>
+        <w:spacing w:before="0" w:after="120" w:line="240" w:lineRule="auto"/>
+      </w:pPr>
+      <w:r>
+        <w:t xml:space="preserve">    def getBMI(self):</w:t>
+      </w:r>
+    </w:p>
+    <w:p>
+      <w:pPr>
+        <w:spacing w:before="0" w:after="120" w:line="240" w:lineRule="auto"/>
+      </w:pPr>
+      <w:r>
+        <w:t xml:space="preserve">        return self.BMI</w:t>
+      </w:r>
+    </w:p>
+    <w:p>
+      <w:pPr>
+        <w:spacing w:before="0" w:after="120" w:line="240" w:lineRule="auto"/>
+      </w:pPr>
+    </w:p>
+    <w:p>
+      <w:pPr>
+        <w:spacing w:before="0" w:after="120" w:line="240" w:lineRule="auto"/>
+      </w:pPr>
+      <w:r>
+        <w:t xml:space="preserve">    def getSALARY(self):</w:t>
+      </w:r>
+    </w:p>
+    <w:p>
+      <w:pPr>
+        <w:spacing w:before="0" w:after="120" w:line="240" w:lineRule="auto"/>
+      </w:pPr>
+      <w:r>
+        <w:t xml:space="preserve">        return self.SALARY</w:t>
+      </w:r>
+    </w:p>
+    <w:p>
+      <w:pPr>
+        <w:spacing w:before="0" w:after="120" w:line="240" w:lineRule="auto"/>
+      </w:pPr>
+    </w:p>
+    <w:p>
+      <w:pPr>
+        <w:spacing w:before="0" w:after="120" w:line="240" w:lineRule="auto"/>
+      </w:pPr>
+      <w:r>
+        <w:t xml:space="preserve">    def getBIRTHDAY(self):</w:t>
+      </w:r>
+    </w:p>
+    <w:p>
+      <w:pPr>
+        <w:spacing w:before="0" w:after="120" w:line="240" w:lineRule="auto"/>
+      </w:pPr>
+      <w:r>
+        <w:t xml:space="preserve">        return self.BIRTHDAY</w:t>
       </w:r>
     </w:p>
     <w:p>
@@ -2653,1903 +2851,36 @@
           <w:ilvl w:val="0"/>
           <w:numId w:val="10"/>
         </w:numPr>
-        <w:shd w:val="clear" w:color="auto" w:fill="141414"/>
-        <w:tabs>
-          <w:tab w:val="left" w:pos="916"/>
-          <w:tab w:val="left" w:pos="1832"/>
-          <w:tab w:val="left" w:pos="2748"/>
-          <w:tab w:val="left" w:pos="3664"/>
-          <w:tab w:val="left" w:pos="4580"/>
-          <w:tab w:val="left" w:pos="5496"/>
-          <w:tab w:val="left" w:pos="6412"/>
-          <w:tab w:val="left" w:pos="7328"/>
-          <w:tab w:val="left" w:pos="8244"/>
-          <w:tab w:val="left" w:pos="9160"/>
-          <w:tab w:val="left" w:pos="10076"/>
-          <w:tab w:val="left" w:pos="10992"/>
-          <w:tab w:val="left" w:pos="11908"/>
-          <w:tab w:val="left" w:pos="12824"/>
-          <w:tab w:val="left" w:pos="13740"/>
-          <w:tab w:val="left" w:pos="14656"/>
-        </w:tabs>
-        <w:spacing w:before="0" w:after="0" w:line="240" w:lineRule="auto"/>
-        <w:jc w:val="left"/>
-        <w:rPr>
-          <w:rFonts w:ascii="Courier New" w:eastAsia="Times New Roman" w:hAnsi="Courier New" w:cs="Courier New"/>
-          <w:color w:val="F8F8F8"/>
-          <w:sz w:val="12"/>
-          <w:szCs w:val="12"/>
-          <w:lang w:eastAsia="en-NZ"/>
-        </w:rPr>
-      </w:pPr>
-      <w:proofErr w:type="spellStart"/>
-      <w:r>
-        <w:rPr>
-          <w:rFonts w:ascii="Courier New" w:eastAsia="Times New Roman" w:hAnsi="Courier New" w:cs="Courier New"/>
-          <w:color w:val="F9EE98"/>
-          <w:sz w:val="12"/>
-          <w:szCs w:val="12"/>
-          <w:lang w:eastAsia="en-NZ"/>
-        </w:rPr>
-        <w:t>def</w:t>
-      </w:r>
-      <w:proofErr w:type="spellEnd"/>
-      <w:r>
-        <w:rPr>
-          <w:rFonts w:ascii="Courier New" w:eastAsia="Times New Roman" w:hAnsi="Courier New" w:cs="Courier New"/>
-          <w:color w:val="F9EE98"/>
-          <w:sz w:val="12"/>
-          <w:szCs w:val="12"/>
-          <w:lang w:eastAsia="en-NZ"/>
-        </w:rPr>
-        <w:t xml:space="preserve"> </w:t>
-      </w:r>
-      <w:proofErr w:type="spellStart"/>
-      <w:r>
-        <w:rPr>
-          <w:rFonts w:ascii="Courier New" w:eastAsia="Times New Roman" w:hAnsi="Courier New" w:cs="Courier New"/>
-          <w:color w:val="F8F8F8"/>
-          <w:sz w:val="12"/>
-          <w:szCs w:val="12"/>
-          <w:lang w:eastAsia="en-NZ"/>
-        </w:rPr>
-        <w:t>setData</w:t>
-      </w:r>
-      <w:proofErr w:type="spellEnd"/>
-      <w:r>
-        <w:rPr>
-          <w:rFonts w:ascii="Courier New" w:eastAsia="Times New Roman" w:hAnsi="Courier New" w:cs="Courier New"/>
-          <w:color w:val="F8F8F8"/>
-          <w:sz w:val="12"/>
-          <w:szCs w:val="12"/>
-          <w:lang w:eastAsia="en-NZ"/>
-        </w:rPr>
-        <w:t>(self, Data)</w:t>
-      </w:r>
-      <w:r>
-        <w:rPr>
-          <w:rFonts w:ascii="Courier New" w:eastAsia="Times New Roman" w:hAnsi="Courier New" w:cs="Courier New"/>
-          <w:color w:val="CDA869"/>
-          <w:sz w:val="12"/>
-          <w:szCs w:val="12"/>
-          <w:lang w:eastAsia="en-NZ"/>
-        </w:rPr>
-        <w:t>:</w:t>
-      </w:r>
-      <w:r>
-        <w:rPr>
-          <w:rFonts w:ascii="Courier New" w:eastAsia="Times New Roman" w:hAnsi="Courier New" w:cs="Courier New"/>
-          <w:color w:val="CDA869"/>
-          <w:sz w:val="12"/>
-          <w:szCs w:val="12"/>
-          <w:lang w:eastAsia="en-NZ"/>
-        </w:rPr>
-        <w:br/>
-        <w:t xml:space="preserve">    </w:t>
-      </w:r>
-      <w:proofErr w:type="spellStart"/>
-      <w:r>
-        <w:rPr>
-          <w:rFonts w:ascii="Courier New" w:eastAsia="Times New Roman" w:hAnsi="Courier New" w:cs="Courier New"/>
-          <w:color w:val="F8F8F8"/>
-          <w:sz w:val="12"/>
-          <w:szCs w:val="12"/>
-          <w:lang w:eastAsia="en-NZ"/>
-        </w:rPr>
-        <w:t>self.Data</w:t>
-      </w:r>
-      <w:proofErr w:type="spellEnd"/>
-      <w:r>
-        <w:rPr>
-          <w:rFonts w:ascii="Courier New" w:eastAsia="Times New Roman" w:hAnsi="Courier New" w:cs="Courier New"/>
-          <w:color w:val="F8F8F8"/>
-          <w:sz w:val="12"/>
-          <w:szCs w:val="12"/>
-          <w:lang w:eastAsia="en-NZ"/>
-        </w:rPr>
-        <w:t xml:space="preserve"> </w:t>
-      </w:r>
-      <w:r>
-        <w:rPr>
-          <w:rFonts w:ascii="Courier New" w:eastAsia="Times New Roman" w:hAnsi="Courier New" w:cs="Courier New"/>
-          <w:color w:val="CDA869"/>
-          <w:sz w:val="12"/>
-          <w:szCs w:val="12"/>
-          <w:lang w:eastAsia="en-NZ"/>
-        </w:rPr>
-        <w:t xml:space="preserve">= </w:t>
-      </w:r>
-      <w:r>
-        <w:rPr>
-          <w:rFonts w:ascii="Courier New" w:eastAsia="Times New Roman" w:hAnsi="Courier New" w:cs="Courier New"/>
-          <w:color w:val="F8F8F8"/>
-          <w:sz w:val="12"/>
-          <w:szCs w:val="12"/>
-          <w:lang w:eastAsia="en-NZ"/>
-        </w:rPr>
-        <w:t>Data</w:t>
-      </w:r>
-      <w:r>
-        <w:rPr>
-          <w:rFonts w:ascii="Courier New" w:eastAsia="Times New Roman" w:hAnsi="Courier New" w:cs="Courier New"/>
-          <w:color w:val="F8F8F8"/>
-          <w:sz w:val="12"/>
-          <w:szCs w:val="12"/>
-          <w:lang w:eastAsia="en-NZ"/>
-        </w:rPr>
-        <w:br/>
-      </w:r>
-      <w:r>
-        <w:rPr>
-          <w:rFonts w:ascii="Courier New" w:eastAsia="Times New Roman" w:hAnsi="Courier New" w:cs="Courier New"/>
-          <w:color w:val="F8F8F8"/>
-          <w:sz w:val="12"/>
-          <w:szCs w:val="12"/>
-          <w:lang w:eastAsia="en-NZ"/>
-        </w:rPr>
-        <w:br/>
-      </w:r>
-      <w:proofErr w:type="spellStart"/>
-      <w:r>
-        <w:rPr>
-          <w:rFonts w:ascii="Courier New" w:eastAsia="Times New Roman" w:hAnsi="Courier New" w:cs="Courier New"/>
-          <w:color w:val="F9EE98"/>
-          <w:sz w:val="12"/>
-          <w:szCs w:val="12"/>
-          <w:lang w:eastAsia="en-NZ"/>
-        </w:rPr>
-        <w:t>def</w:t>
-      </w:r>
-      <w:proofErr w:type="spellEnd"/>
-      <w:r>
-        <w:rPr>
-          <w:rFonts w:ascii="Courier New" w:eastAsia="Times New Roman" w:hAnsi="Courier New" w:cs="Courier New"/>
-          <w:color w:val="F9EE98"/>
-          <w:sz w:val="12"/>
-          <w:szCs w:val="12"/>
-          <w:lang w:eastAsia="en-NZ"/>
-        </w:rPr>
-        <w:t xml:space="preserve"> </w:t>
-      </w:r>
-      <w:proofErr w:type="spellStart"/>
-      <w:r>
-        <w:rPr>
-          <w:rFonts w:ascii="Courier New" w:eastAsia="Times New Roman" w:hAnsi="Courier New" w:cs="Courier New"/>
-          <w:color w:val="F8F8F8"/>
-          <w:sz w:val="12"/>
-          <w:szCs w:val="12"/>
-          <w:lang w:eastAsia="en-NZ"/>
-        </w:rPr>
-        <w:t>getData</w:t>
-      </w:r>
-      <w:proofErr w:type="spellEnd"/>
-      <w:r>
-        <w:rPr>
-          <w:rFonts w:ascii="Courier New" w:eastAsia="Times New Roman" w:hAnsi="Courier New" w:cs="Courier New"/>
-          <w:color w:val="F8F8F8"/>
-          <w:sz w:val="12"/>
-          <w:szCs w:val="12"/>
-          <w:lang w:eastAsia="en-NZ"/>
-        </w:rPr>
-        <w:t>(self)</w:t>
-      </w:r>
-      <w:r>
-        <w:rPr>
-          <w:rFonts w:ascii="Courier New" w:eastAsia="Times New Roman" w:hAnsi="Courier New" w:cs="Courier New"/>
-          <w:color w:val="CDA869"/>
-          <w:sz w:val="12"/>
-          <w:szCs w:val="12"/>
-          <w:lang w:eastAsia="en-NZ"/>
-        </w:rPr>
-        <w:t>:</w:t>
-      </w:r>
-      <w:r>
-        <w:rPr>
-          <w:rFonts w:ascii="Courier New" w:eastAsia="Times New Roman" w:hAnsi="Courier New" w:cs="Courier New"/>
-          <w:color w:val="CDA869"/>
-          <w:sz w:val="12"/>
-          <w:szCs w:val="12"/>
-          <w:lang w:eastAsia="en-NZ"/>
-        </w:rPr>
-        <w:br/>
-        <w:t xml:space="preserve">    </w:t>
-      </w:r>
-      <w:r>
-        <w:rPr>
-          <w:rFonts w:ascii="Courier New" w:eastAsia="Times New Roman" w:hAnsi="Courier New" w:cs="Courier New"/>
-          <w:color w:val="F9EE98"/>
-          <w:sz w:val="12"/>
-          <w:szCs w:val="12"/>
-          <w:lang w:eastAsia="en-NZ"/>
-        </w:rPr>
-        <w:t xml:space="preserve">return </w:t>
-      </w:r>
-      <w:proofErr w:type="spellStart"/>
-      <w:r>
-        <w:rPr>
-          <w:rFonts w:ascii="Courier New" w:eastAsia="Times New Roman" w:hAnsi="Courier New" w:cs="Courier New"/>
-          <w:color w:val="F8F8F8"/>
-          <w:sz w:val="12"/>
-          <w:szCs w:val="12"/>
-          <w:lang w:eastAsia="en-NZ"/>
-        </w:rPr>
-        <w:t>self.Data</w:t>
-      </w:r>
-      <w:proofErr w:type="spellEnd"/>
-      <w:r>
-        <w:rPr>
-          <w:rFonts w:ascii="Courier New" w:eastAsia="Times New Roman" w:hAnsi="Courier New" w:cs="Courier New"/>
-          <w:color w:val="F8F8F8"/>
-          <w:sz w:val="12"/>
-          <w:szCs w:val="12"/>
-          <w:lang w:eastAsia="en-NZ"/>
-        </w:rPr>
-        <w:br/>
-      </w:r>
-      <w:r>
-        <w:rPr>
-          <w:rFonts w:ascii="Courier New" w:eastAsia="Times New Roman" w:hAnsi="Courier New" w:cs="Courier New"/>
-          <w:color w:val="F8F8F8"/>
-          <w:sz w:val="12"/>
-          <w:szCs w:val="12"/>
-          <w:lang w:eastAsia="en-NZ"/>
-        </w:rPr>
-        <w:br/>
-      </w:r>
-      <w:proofErr w:type="spellStart"/>
-      <w:r>
-        <w:rPr>
-          <w:rFonts w:ascii="Courier New" w:eastAsia="Times New Roman" w:hAnsi="Courier New" w:cs="Courier New"/>
-          <w:color w:val="F9EE98"/>
-          <w:sz w:val="12"/>
-          <w:szCs w:val="12"/>
-          <w:lang w:eastAsia="en-NZ"/>
-        </w:rPr>
-        <w:t>def</w:t>
-      </w:r>
-      <w:proofErr w:type="spellEnd"/>
-      <w:r>
-        <w:rPr>
-          <w:rFonts w:ascii="Courier New" w:eastAsia="Times New Roman" w:hAnsi="Courier New" w:cs="Courier New"/>
-          <w:color w:val="F9EE98"/>
-          <w:sz w:val="12"/>
-          <w:szCs w:val="12"/>
-          <w:lang w:eastAsia="en-NZ"/>
-        </w:rPr>
-        <w:t xml:space="preserve"> </w:t>
-      </w:r>
-      <w:proofErr w:type="spellStart"/>
-      <w:r>
-        <w:rPr>
-          <w:rFonts w:ascii="Courier New" w:eastAsia="Times New Roman" w:hAnsi="Courier New" w:cs="Courier New"/>
-          <w:color w:val="F8F8F8"/>
-          <w:sz w:val="12"/>
-          <w:szCs w:val="12"/>
-          <w:lang w:eastAsia="en-NZ"/>
-        </w:rPr>
-        <w:t>setEmpID</w:t>
-      </w:r>
-      <w:proofErr w:type="spellEnd"/>
-      <w:r>
-        <w:rPr>
-          <w:rFonts w:ascii="Courier New" w:eastAsia="Times New Roman" w:hAnsi="Courier New" w:cs="Courier New"/>
-          <w:color w:val="F8F8F8"/>
-          <w:sz w:val="12"/>
-          <w:szCs w:val="12"/>
-          <w:lang w:eastAsia="en-NZ"/>
-        </w:rPr>
-        <w:t>(self, EMPID)</w:t>
-      </w:r>
-      <w:r>
-        <w:rPr>
-          <w:rFonts w:ascii="Courier New" w:eastAsia="Times New Roman" w:hAnsi="Courier New" w:cs="Courier New"/>
-          <w:color w:val="CDA869"/>
-          <w:sz w:val="12"/>
-          <w:szCs w:val="12"/>
-          <w:lang w:eastAsia="en-NZ"/>
-        </w:rPr>
-        <w:t>:</w:t>
-      </w:r>
-      <w:r>
-        <w:rPr>
-          <w:rFonts w:ascii="Courier New" w:eastAsia="Times New Roman" w:hAnsi="Courier New" w:cs="Courier New"/>
-          <w:color w:val="CDA869"/>
-          <w:sz w:val="12"/>
-          <w:szCs w:val="12"/>
-          <w:lang w:eastAsia="en-NZ"/>
-        </w:rPr>
-        <w:br/>
-        <w:t xml:space="preserve">   </w:t>
-      </w:r>
-      <w:proofErr w:type="spellStart"/>
-      <w:r>
-        <w:rPr>
-          <w:rFonts w:ascii="Courier New" w:eastAsia="Times New Roman" w:hAnsi="Courier New" w:cs="Courier New"/>
-          <w:color w:val="F8F8F8"/>
-          <w:sz w:val="12"/>
-          <w:szCs w:val="12"/>
-          <w:lang w:eastAsia="en-NZ"/>
-        </w:rPr>
-        <w:t>self.__EMPID</w:t>
-      </w:r>
-      <w:proofErr w:type="spellEnd"/>
-      <w:r>
-        <w:rPr>
-          <w:rFonts w:ascii="Courier New" w:eastAsia="Times New Roman" w:hAnsi="Courier New" w:cs="Courier New"/>
-          <w:color w:val="F8F8F8"/>
-          <w:sz w:val="12"/>
-          <w:szCs w:val="12"/>
-          <w:lang w:eastAsia="en-NZ"/>
-        </w:rPr>
-        <w:t xml:space="preserve"> </w:t>
-      </w:r>
-      <w:r>
-        <w:rPr>
-          <w:rFonts w:ascii="Courier New" w:eastAsia="Times New Roman" w:hAnsi="Courier New" w:cs="Courier New"/>
-          <w:color w:val="CDA869"/>
-          <w:sz w:val="12"/>
-          <w:szCs w:val="12"/>
-          <w:lang w:eastAsia="en-NZ"/>
-        </w:rPr>
-        <w:t xml:space="preserve">= </w:t>
-      </w:r>
-      <w:r>
-        <w:rPr>
-          <w:rFonts w:ascii="Courier New" w:eastAsia="Times New Roman" w:hAnsi="Courier New" w:cs="Courier New"/>
-          <w:color w:val="F8F8F8"/>
-          <w:sz w:val="12"/>
-          <w:szCs w:val="12"/>
-          <w:lang w:eastAsia="en-NZ"/>
-        </w:rPr>
-        <w:t>EMPID</w:t>
-      </w:r>
-      <w:r>
-        <w:rPr>
-          <w:rFonts w:ascii="Courier New" w:eastAsia="Times New Roman" w:hAnsi="Courier New" w:cs="Courier New"/>
-          <w:color w:val="F8F8F8"/>
-          <w:sz w:val="12"/>
-          <w:szCs w:val="12"/>
-          <w:lang w:eastAsia="en-NZ"/>
-        </w:rPr>
-        <w:br/>
-      </w:r>
-      <w:r>
-        <w:rPr>
-          <w:rFonts w:ascii="Courier New" w:eastAsia="Times New Roman" w:hAnsi="Courier New" w:cs="Courier New"/>
-          <w:color w:val="F8F8F8"/>
-          <w:sz w:val="12"/>
-          <w:szCs w:val="12"/>
-          <w:lang w:eastAsia="en-NZ"/>
-        </w:rPr>
-        <w:br/>
-      </w:r>
-      <w:proofErr w:type="spellStart"/>
-      <w:r>
-        <w:rPr>
-          <w:rFonts w:ascii="Courier New" w:eastAsia="Times New Roman" w:hAnsi="Courier New" w:cs="Courier New"/>
-          <w:color w:val="F9EE98"/>
-          <w:sz w:val="12"/>
-          <w:szCs w:val="12"/>
-          <w:lang w:eastAsia="en-NZ"/>
-        </w:rPr>
-        <w:t>def</w:t>
-      </w:r>
-      <w:proofErr w:type="spellEnd"/>
-      <w:r>
-        <w:rPr>
-          <w:rFonts w:ascii="Courier New" w:eastAsia="Times New Roman" w:hAnsi="Courier New" w:cs="Courier New"/>
-          <w:color w:val="F9EE98"/>
-          <w:sz w:val="12"/>
-          <w:szCs w:val="12"/>
-          <w:lang w:eastAsia="en-NZ"/>
-        </w:rPr>
-        <w:t xml:space="preserve"> </w:t>
-      </w:r>
-      <w:proofErr w:type="spellStart"/>
-      <w:r>
-        <w:rPr>
-          <w:rFonts w:ascii="Courier New" w:eastAsia="Times New Roman" w:hAnsi="Courier New" w:cs="Courier New"/>
-          <w:color w:val="F8F8F8"/>
-          <w:sz w:val="12"/>
-          <w:szCs w:val="12"/>
-          <w:lang w:eastAsia="en-NZ"/>
-        </w:rPr>
-        <w:t>setGENDER</w:t>
-      </w:r>
-      <w:proofErr w:type="spellEnd"/>
-      <w:r>
-        <w:rPr>
-          <w:rFonts w:ascii="Courier New" w:eastAsia="Times New Roman" w:hAnsi="Courier New" w:cs="Courier New"/>
-          <w:color w:val="F8F8F8"/>
-          <w:sz w:val="12"/>
-          <w:szCs w:val="12"/>
-          <w:lang w:eastAsia="en-NZ"/>
-        </w:rPr>
-        <w:t>(self, GENDER)</w:t>
-      </w:r>
-      <w:r>
-        <w:rPr>
-          <w:rFonts w:ascii="Courier New" w:eastAsia="Times New Roman" w:hAnsi="Courier New" w:cs="Courier New"/>
-          <w:color w:val="CDA869"/>
-          <w:sz w:val="12"/>
-          <w:szCs w:val="12"/>
-          <w:lang w:eastAsia="en-NZ"/>
-        </w:rPr>
-        <w:t>:</w:t>
-      </w:r>
-      <w:r>
-        <w:rPr>
-          <w:rFonts w:ascii="Courier New" w:eastAsia="Times New Roman" w:hAnsi="Courier New" w:cs="Courier New"/>
-          <w:color w:val="CDA869"/>
-          <w:sz w:val="12"/>
-          <w:szCs w:val="12"/>
-          <w:lang w:eastAsia="en-NZ"/>
-        </w:rPr>
-        <w:br/>
-        <w:t xml:space="preserve">    </w:t>
-      </w:r>
-      <w:proofErr w:type="spellStart"/>
-      <w:r>
-        <w:rPr>
-          <w:rFonts w:ascii="Courier New" w:eastAsia="Times New Roman" w:hAnsi="Courier New" w:cs="Courier New"/>
-          <w:color w:val="F8F8F8"/>
-          <w:sz w:val="12"/>
-          <w:szCs w:val="12"/>
-          <w:lang w:eastAsia="en-NZ"/>
-        </w:rPr>
-        <w:t>self.__GENDER</w:t>
-      </w:r>
-      <w:proofErr w:type="spellEnd"/>
-      <w:r>
-        <w:rPr>
-          <w:rFonts w:ascii="Courier New" w:eastAsia="Times New Roman" w:hAnsi="Courier New" w:cs="Courier New"/>
-          <w:color w:val="F8F8F8"/>
-          <w:sz w:val="12"/>
-          <w:szCs w:val="12"/>
-          <w:lang w:eastAsia="en-NZ"/>
-        </w:rPr>
-        <w:t xml:space="preserve"> </w:t>
-      </w:r>
-      <w:r>
-        <w:rPr>
-          <w:rFonts w:ascii="Courier New" w:eastAsia="Times New Roman" w:hAnsi="Courier New" w:cs="Courier New"/>
-          <w:color w:val="CDA869"/>
-          <w:sz w:val="12"/>
-          <w:szCs w:val="12"/>
-          <w:lang w:eastAsia="en-NZ"/>
-        </w:rPr>
-        <w:t xml:space="preserve">= </w:t>
-      </w:r>
-      <w:r>
-        <w:rPr>
-          <w:rFonts w:ascii="Courier New" w:eastAsia="Times New Roman" w:hAnsi="Courier New" w:cs="Courier New"/>
-          <w:color w:val="F8F8F8"/>
-          <w:sz w:val="12"/>
-          <w:szCs w:val="12"/>
-          <w:lang w:eastAsia="en-NZ"/>
-        </w:rPr>
-        <w:t>GENDER</w:t>
-      </w:r>
-      <w:r>
-        <w:rPr>
-          <w:rFonts w:ascii="Courier New" w:eastAsia="Times New Roman" w:hAnsi="Courier New" w:cs="Courier New"/>
-          <w:color w:val="F8F8F8"/>
-          <w:sz w:val="12"/>
-          <w:szCs w:val="12"/>
-          <w:lang w:eastAsia="en-NZ"/>
-        </w:rPr>
-        <w:br/>
-      </w:r>
-      <w:r>
-        <w:rPr>
-          <w:rFonts w:ascii="Courier New" w:eastAsia="Times New Roman" w:hAnsi="Courier New" w:cs="Courier New"/>
-          <w:color w:val="F8F8F8"/>
-          <w:sz w:val="12"/>
-          <w:szCs w:val="12"/>
-          <w:lang w:eastAsia="en-NZ"/>
-        </w:rPr>
-        <w:br/>
-      </w:r>
-      <w:proofErr w:type="spellStart"/>
-      <w:r>
-        <w:rPr>
-          <w:rFonts w:ascii="Courier New" w:eastAsia="Times New Roman" w:hAnsi="Courier New" w:cs="Courier New"/>
-          <w:color w:val="F9EE98"/>
-          <w:sz w:val="12"/>
-          <w:szCs w:val="12"/>
-          <w:lang w:eastAsia="en-NZ"/>
-        </w:rPr>
-        <w:t>def</w:t>
-      </w:r>
-      <w:proofErr w:type="spellEnd"/>
-      <w:r>
-        <w:rPr>
-          <w:rFonts w:ascii="Courier New" w:eastAsia="Times New Roman" w:hAnsi="Courier New" w:cs="Courier New"/>
-          <w:color w:val="F9EE98"/>
-          <w:sz w:val="12"/>
-          <w:szCs w:val="12"/>
-          <w:lang w:eastAsia="en-NZ"/>
-        </w:rPr>
-        <w:t xml:space="preserve"> </w:t>
-      </w:r>
-      <w:proofErr w:type="spellStart"/>
-      <w:r>
-        <w:rPr>
-          <w:rFonts w:ascii="Courier New" w:eastAsia="Times New Roman" w:hAnsi="Courier New" w:cs="Courier New"/>
-          <w:color w:val="F8F8F8"/>
-          <w:sz w:val="12"/>
-          <w:szCs w:val="12"/>
-          <w:lang w:eastAsia="en-NZ"/>
-        </w:rPr>
-        <w:t>setAGE</w:t>
-      </w:r>
-      <w:proofErr w:type="spellEnd"/>
-      <w:r>
-        <w:rPr>
-          <w:rFonts w:ascii="Courier New" w:eastAsia="Times New Roman" w:hAnsi="Courier New" w:cs="Courier New"/>
-          <w:color w:val="F8F8F8"/>
-          <w:sz w:val="12"/>
-          <w:szCs w:val="12"/>
-          <w:lang w:eastAsia="en-NZ"/>
-        </w:rPr>
-        <w:t>(self, AGE)</w:t>
-      </w:r>
-      <w:r>
-        <w:rPr>
-          <w:rFonts w:ascii="Courier New" w:eastAsia="Times New Roman" w:hAnsi="Courier New" w:cs="Courier New"/>
-          <w:color w:val="CDA869"/>
-          <w:sz w:val="12"/>
-          <w:szCs w:val="12"/>
-          <w:lang w:eastAsia="en-NZ"/>
-        </w:rPr>
-        <w:t>:</w:t>
-      </w:r>
-      <w:r>
-        <w:rPr>
-          <w:rFonts w:ascii="Courier New" w:eastAsia="Times New Roman" w:hAnsi="Courier New" w:cs="Courier New"/>
-          <w:color w:val="CDA869"/>
-          <w:sz w:val="12"/>
-          <w:szCs w:val="12"/>
-          <w:lang w:eastAsia="en-NZ"/>
-        </w:rPr>
-        <w:br/>
-        <w:t xml:space="preserve">    </w:t>
-      </w:r>
-      <w:proofErr w:type="spellStart"/>
-      <w:r>
-        <w:rPr>
-          <w:rFonts w:ascii="Courier New" w:eastAsia="Times New Roman" w:hAnsi="Courier New" w:cs="Courier New"/>
-          <w:color w:val="F8F8F8"/>
-          <w:sz w:val="12"/>
-          <w:szCs w:val="12"/>
-          <w:lang w:eastAsia="en-NZ"/>
-        </w:rPr>
-        <w:t>self.__AGE</w:t>
-      </w:r>
-      <w:proofErr w:type="spellEnd"/>
-      <w:r>
-        <w:rPr>
-          <w:rFonts w:ascii="Courier New" w:eastAsia="Times New Roman" w:hAnsi="Courier New" w:cs="Courier New"/>
-          <w:color w:val="F8F8F8"/>
-          <w:sz w:val="12"/>
-          <w:szCs w:val="12"/>
-          <w:lang w:eastAsia="en-NZ"/>
-        </w:rPr>
-        <w:t xml:space="preserve"> </w:t>
-      </w:r>
-      <w:r>
-        <w:rPr>
-          <w:rFonts w:ascii="Courier New" w:eastAsia="Times New Roman" w:hAnsi="Courier New" w:cs="Courier New"/>
-          <w:color w:val="CDA869"/>
-          <w:sz w:val="12"/>
-          <w:szCs w:val="12"/>
-          <w:lang w:eastAsia="en-NZ"/>
-        </w:rPr>
-        <w:t xml:space="preserve">= </w:t>
-      </w:r>
-      <w:r>
-        <w:rPr>
-          <w:rFonts w:ascii="Courier New" w:eastAsia="Times New Roman" w:hAnsi="Courier New" w:cs="Courier New"/>
-          <w:color w:val="F8F8F8"/>
-          <w:sz w:val="12"/>
-          <w:szCs w:val="12"/>
-          <w:lang w:eastAsia="en-NZ"/>
-        </w:rPr>
-        <w:t>AGE</w:t>
-      </w:r>
-      <w:r>
-        <w:rPr>
-          <w:rFonts w:ascii="Courier New" w:eastAsia="Times New Roman" w:hAnsi="Courier New" w:cs="Courier New"/>
-          <w:color w:val="F8F8F8"/>
-          <w:sz w:val="12"/>
-          <w:szCs w:val="12"/>
-          <w:lang w:eastAsia="en-NZ"/>
-        </w:rPr>
-        <w:br/>
-      </w:r>
-      <w:r>
-        <w:rPr>
-          <w:rFonts w:ascii="Courier New" w:eastAsia="Times New Roman" w:hAnsi="Courier New" w:cs="Courier New"/>
-          <w:color w:val="F8F8F8"/>
-          <w:sz w:val="12"/>
-          <w:szCs w:val="12"/>
-          <w:lang w:eastAsia="en-NZ"/>
-        </w:rPr>
-        <w:br/>
-      </w:r>
-      <w:proofErr w:type="spellStart"/>
-      <w:r>
-        <w:rPr>
-          <w:rFonts w:ascii="Courier New" w:eastAsia="Times New Roman" w:hAnsi="Courier New" w:cs="Courier New"/>
-          <w:color w:val="F9EE98"/>
-          <w:sz w:val="12"/>
-          <w:szCs w:val="12"/>
-          <w:lang w:eastAsia="en-NZ"/>
-        </w:rPr>
-        <w:t>def</w:t>
-      </w:r>
-      <w:proofErr w:type="spellEnd"/>
-      <w:r>
-        <w:rPr>
-          <w:rFonts w:ascii="Courier New" w:eastAsia="Times New Roman" w:hAnsi="Courier New" w:cs="Courier New"/>
-          <w:color w:val="F9EE98"/>
-          <w:sz w:val="12"/>
-          <w:szCs w:val="12"/>
-          <w:lang w:eastAsia="en-NZ"/>
-        </w:rPr>
-        <w:t xml:space="preserve"> </w:t>
-      </w:r>
-      <w:proofErr w:type="spellStart"/>
-      <w:r>
-        <w:rPr>
-          <w:rFonts w:ascii="Courier New" w:eastAsia="Times New Roman" w:hAnsi="Courier New" w:cs="Courier New"/>
-          <w:color w:val="F8F8F8"/>
-          <w:sz w:val="12"/>
-          <w:szCs w:val="12"/>
-          <w:lang w:eastAsia="en-NZ"/>
-        </w:rPr>
-        <w:t>setSALES</w:t>
-      </w:r>
-      <w:proofErr w:type="spellEnd"/>
-      <w:r>
-        <w:rPr>
-          <w:rFonts w:ascii="Courier New" w:eastAsia="Times New Roman" w:hAnsi="Courier New" w:cs="Courier New"/>
-          <w:color w:val="F8F8F8"/>
-          <w:sz w:val="12"/>
-          <w:szCs w:val="12"/>
-          <w:lang w:eastAsia="en-NZ"/>
-        </w:rPr>
-        <w:t>(self, SALES)</w:t>
-      </w:r>
-      <w:r>
-        <w:rPr>
-          <w:rFonts w:ascii="Courier New" w:eastAsia="Times New Roman" w:hAnsi="Courier New" w:cs="Courier New"/>
-          <w:color w:val="CDA869"/>
-          <w:sz w:val="12"/>
-          <w:szCs w:val="12"/>
-          <w:lang w:eastAsia="en-NZ"/>
-        </w:rPr>
-        <w:t>:</w:t>
-      </w:r>
-      <w:r>
-        <w:rPr>
-          <w:rFonts w:ascii="Courier New" w:eastAsia="Times New Roman" w:hAnsi="Courier New" w:cs="Courier New"/>
-          <w:color w:val="CDA869"/>
-          <w:sz w:val="12"/>
-          <w:szCs w:val="12"/>
-          <w:lang w:eastAsia="en-NZ"/>
-        </w:rPr>
-        <w:br/>
-        <w:t xml:space="preserve">    </w:t>
-      </w:r>
-      <w:proofErr w:type="spellStart"/>
-      <w:r>
-        <w:rPr>
-          <w:rFonts w:ascii="Courier New" w:eastAsia="Times New Roman" w:hAnsi="Courier New" w:cs="Courier New"/>
-          <w:color w:val="F8F8F8"/>
-          <w:sz w:val="12"/>
-          <w:szCs w:val="12"/>
-          <w:lang w:eastAsia="en-NZ"/>
-        </w:rPr>
-        <w:t>self.__SALES</w:t>
-      </w:r>
-      <w:proofErr w:type="spellEnd"/>
-      <w:r>
-        <w:rPr>
-          <w:rFonts w:ascii="Courier New" w:eastAsia="Times New Roman" w:hAnsi="Courier New" w:cs="Courier New"/>
-          <w:color w:val="F8F8F8"/>
-          <w:sz w:val="12"/>
-          <w:szCs w:val="12"/>
-          <w:lang w:eastAsia="en-NZ"/>
-        </w:rPr>
-        <w:t xml:space="preserve"> </w:t>
-      </w:r>
-      <w:r>
-        <w:rPr>
-          <w:rFonts w:ascii="Courier New" w:eastAsia="Times New Roman" w:hAnsi="Courier New" w:cs="Courier New"/>
-          <w:color w:val="CDA869"/>
-          <w:sz w:val="12"/>
-          <w:szCs w:val="12"/>
-          <w:lang w:eastAsia="en-NZ"/>
-        </w:rPr>
-        <w:t xml:space="preserve">= </w:t>
-      </w:r>
-      <w:r>
-        <w:rPr>
-          <w:rFonts w:ascii="Courier New" w:eastAsia="Times New Roman" w:hAnsi="Courier New" w:cs="Courier New"/>
-          <w:color w:val="F8F8F8"/>
-          <w:sz w:val="12"/>
-          <w:szCs w:val="12"/>
-          <w:lang w:eastAsia="en-NZ"/>
-        </w:rPr>
-        <w:t>SALES</w:t>
-      </w:r>
-      <w:r>
-        <w:rPr>
-          <w:rFonts w:ascii="Courier New" w:eastAsia="Times New Roman" w:hAnsi="Courier New" w:cs="Courier New"/>
-          <w:color w:val="F8F8F8"/>
-          <w:sz w:val="12"/>
-          <w:szCs w:val="12"/>
-          <w:lang w:eastAsia="en-NZ"/>
-        </w:rPr>
-        <w:br/>
-      </w:r>
-      <w:r>
-        <w:rPr>
-          <w:rFonts w:ascii="Courier New" w:eastAsia="Times New Roman" w:hAnsi="Courier New" w:cs="Courier New"/>
-          <w:color w:val="F8F8F8"/>
-          <w:sz w:val="12"/>
-          <w:szCs w:val="12"/>
-          <w:lang w:eastAsia="en-NZ"/>
-        </w:rPr>
-        <w:br/>
-      </w:r>
-      <w:proofErr w:type="spellStart"/>
-      <w:r>
-        <w:rPr>
-          <w:rFonts w:ascii="Courier New" w:eastAsia="Times New Roman" w:hAnsi="Courier New" w:cs="Courier New"/>
-          <w:color w:val="F9EE98"/>
-          <w:sz w:val="12"/>
-          <w:szCs w:val="12"/>
-          <w:lang w:eastAsia="en-NZ"/>
-        </w:rPr>
-        <w:t>def</w:t>
-      </w:r>
-      <w:proofErr w:type="spellEnd"/>
-      <w:r>
-        <w:rPr>
-          <w:rFonts w:ascii="Courier New" w:eastAsia="Times New Roman" w:hAnsi="Courier New" w:cs="Courier New"/>
-          <w:color w:val="F9EE98"/>
-          <w:sz w:val="12"/>
-          <w:szCs w:val="12"/>
-          <w:lang w:eastAsia="en-NZ"/>
-        </w:rPr>
-        <w:t xml:space="preserve"> </w:t>
-      </w:r>
-      <w:proofErr w:type="spellStart"/>
-      <w:r>
-        <w:rPr>
-          <w:rFonts w:ascii="Courier New" w:eastAsia="Times New Roman" w:hAnsi="Courier New" w:cs="Courier New"/>
-          <w:color w:val="F8F8F8"/>
-          <w:sz w:val="12"/>
-          <w:szCs w:val="12"/>
-          <w:lang w:eastAsia="en-NZ"/>
-        </w:rPr>
-        <w:t>setBMI</w:t>
-      </w:r>
-      <w:proofErr w:type="spellEnd"/>
-      <w:r>
-        <w:rPr>
-          <w:rFonts w:ascii="Courier New" w:eastAsia="Times New Roman" w:hAnsi="Courier New" w:cs="Courier New"/>
-          <w:color w:val="F8F8F8"/>
-          <w:sz w:val="12"/>
-          <w:szCs w:val="12"/>
-          <w:lang w:eastAsia="en-NZ"/>
-        </w:rPr>
-        <w:t>(self, BMI)</w:t>
-      </w:r>
-      <w:r>
-        <w:rPr>
-          <w:rFonts w:ascii="Courier New" w:eastAsia="Times New Roman" w:hAnsi="Courier New" w:cs="Courier New"/>
-          <w:color w:val="CDA869"/>
-          <w:sz w:val="12"/>
-          <w:szCs w:val="12"/>
-          <w:lang w:eastAsia="en-NZ"/>
-        </w:rPr>
-        <w:t>:</w:t>
-      </w:r>
-      <w:r>
-        <w:rPr>
-          <w:rFonts w:ascii="Courier New" w:eastAsia="Times New Roman" w:hAnsi="Courier New" w:cs="Courier New"/>
-          <w:color w:val="CDA869"/>
-          <w:sz w:val="12"/>
-          <w:szCs w:val="12"/>
-          <w:lang w:eastAsia="en-NZ"/>
-        </w:rPr>
-        <w:br/>
-        <w:t xml:space="preserve">    </w:t>
-      </w:r>
-      <w:proofErr w:type="spellStart"/>
-      <w:r>
-        <w:rPr>
-          <w:rFonts w:ascii="Courier New" w:eastAsia="Times New Roman" w:hAnsi="Courier New" w:cs="Courier New"/>
-          <w:color w:val="F8F8F8"/>
-          <w:sz w:val="12"/>
-          <w:szCs w:val="12"/>
-          <w:lang w:eastAsia="en-NZ"/>
-        </w:rPr>
-        <w:t>self.__BMI</w:t>
-      </w:r>
-      <w:proofErr w:type="spellEnd"/>
-      <w:r>
-        <w:rPr>
-          <w:rFonts w:ascii="Courier New" w:eastAsia="Times New Roman" w:hAnsi="Courier New" w:cs="Courier New"/>
-          <w:color w:val="F8F8F8"/>
-          <w:sz w:val="12"/>
-          <w:szCs w:val="12"/>
-          <w:lang w:eastAsia="en-NZ"/>
-        </w:rPr>
-        <w:t xml:space="preserve"> </w:t>
-      </w:r>
-      <w:r>
-        <w:rPr>
-          <w:rFonts w:ascii="Courier New" w:eastAsia="Times New Roman" w:hAnsi="Courier New" w:cs="Courier New"/>
-          <w:color w:val="CDA869"/>
-          <w:sz w:val="12"/>
-          <w:szCs w:val="12"/>
-          <w:lang w:eastAsia="en-NZ"/>
-        </w:rPr>
-        <w:t xml:space="preserve">= </w:t>
-      </w:r>
-      <w:r>
-        <w:rPr>
-          <w:rFonts w:ascii="Courier New" w:eastAsia="Times New Roman" w:hAnsi="Courier New" w:cs="Courier New"/>
-          <w:color w:val="F8F8F8"/>
-          <w:sz w:val="12"/>
-          <w:szCs w:val="12"/>
-          <w:lang w:eastAsia="en-NZ"/>
-        </w:rPr>
-        <w:t>BMI</w:t>
-      </w:r>
-      <w:r>
-        <w:rPr>
-          <w:rFonts w:ascii="Courier New" w:eastAsia="Times New Roman" w:hAnsi="Courier New" w:cs="Courier New"/>
-          <w:color w:val="F8F8F8"/>
-          <w:sz w:val="12"/>
-          <w:szCs w:val="12"/>
-          <w:lang w:eastAsia="en-NZ"/>
-        </w:rPr>
-        <w:br/>
-      </w:r>
-      <w:r>
-        <w:rPr>
-          <w:rFonts w:ascii="Courier New" w:eastAsia="Times New Roman" w:hAnsi="Courier New" w:cs="Courier New"/>
-          <w:color w:val="F8F8F8"/>
-          <w:sz w:val="12"/>
-          <w:szCs w:val="12"/>
-          <w:lang w:eastAsia="en-NZ"/>
-        </w:rPr>
-        <w:br/>
-      </w:r>
-      <w:proofErr w:type="spellStart"/>
-      <w:r>
-        <w:rPr>
-          <w:rFonts w:ascii="Courier New" w:eastAsia="Times New Roman" w:hAnsi="Courier New" w:cs="Courier New"/>
-          <w:color w:val="F9EE98"/>
-          <w:sz w:val="12"/>
-          <w:szCs w:val="12"/>
-          <w:lang w:eastAsia="en-NZ"/>
-        </w:rPr>
-        <w:t>def</w:t>
-      </w:r>
-      <w:proofErr w:type="spellEnd"/>
-      <w:r>
-        <w:rPr>
-          <w:rFonts w:ascii="Courier New" w:eastAsia="Times New Roman" w:hAnsi="Courier New" w:cs="Courier New"/>
-          <w:color w:val="F9EE98"/>
-          <w:sz w:val="12"/>
-          <w:szCs w:val="12"/>
-          <w:lang w:eastAsia="en-NZ"/>
-        </w:rPr>
-        <w:t xml:space="preserve"> </w:t>
-      </w:r>
-      <w:proofErr w:type="spellStart"/>
-      <w:r>
-        <w:rPr>
-          <w:rFonts w:ascii="Courier New" w:eastAsia="Times New Roman" w:hAnsi="Courier New" w:cs="Courier New"/>
-          <w:color w:val="F8F8F8"/>
-          <w:sz w:val="12"/>
-          <w:szCs w:val="12"/>
-          <w:lang w:eastAsia="en-NZ"/>
-        </w:rPr>
-        <w:t>setSALARY</w:t>
-      </w:r>
-      <w:proofErr w:type="spellEnd"/>
-      <w:r>
-        <w:rPr>
-          <w:rFonts w:ascii="Courier New" w:eastAsia="Times New Roman" w:hAnsi="Courier New" w:cs="Courier New"/>
-          <w:color w:val="F8F8F8"/>
-          <w:sz w:val="12"/>
-          <w:szCs w:val="12"/>
-          <w:lang w:eastAsia="en-NZ"/>
-        </w:rPr>
-        <w:t>(self, SALARY)</w:t>
-      </w:r>
-      <w:r>
-        <w:rPr>
-          <w:rFonts w:ascii="Courier New" w:eastAsia="Times New Roman" w:hAnsi="Courier New" w:cs="Courier New"/>
-          <w:color w:val="CDA869"/>
-          <w:sz w:val="12"/>
-          <w:szCs w:val="12"/>
-          <w:lang w:eastAsia="en-NZ"/>
-        </w:rPr>
-        <w:t>:</w:t>
-      </w:r>
-      <w:r>
-        <w:rPr>
-          <w:rFonts w:ascii="Courier New" w:eastAsia="Times New Roman" w:hAnsi="Courier New" w:cs="Courier New"/>
-          <w:color w:val="CDA869"/>
-          <w:sz w:val="12"/>
-          <w:szCs w:val="12"/>
-          <w:lang w:eastAsia="en-NZ"/>
-        </w:rPr>
-        <w:br/>
-        <w:t xml:space="preserve">    </w:t>
-      </w:r>
-      <w:proofErr w:type="spellStart"/>
-      <w:r>
-        <w:rPr>
-          <w:rFonts w:ascii="Courier New" w:eastAsia="Times New Roman" w:hAnsi="Courier New" w:cs="Courier New"/>
-          <w:color w:val="F8F8F8"/>
-          <w:sz w:val="12"/>
-          <w:szCs w:val="12"/>
-          <w:lang w:eastAsia="en-NZ"/>
-        </w:rPr>
-        <w:t>self.__SALARY</w:t>
-      </w:r>
-      <w:proofErr w:type="spellEnd"/>
-      <w:r>
-        <w:rPr>
-          <w:rFonts w:ascii="Courier New" w:eastAsia="Times New Roman" w:hAnsi="Courier New" w:cs="Courier New"/>
-          <w:color w:val="F8F8F8"/>
-          <w:sz w:val="12"/>
-          <w:szCs w:val="12"/>
-          <w:lang w:eastAsia="en-NZ"/>
-        </w:rPr>
-        <w:t xml:space="preserve"> </w:t>
-      </w:r>
-      <w:r>
-        <w:rPr>
-          <w:rFonts w:ascii="Courier New" w:eastAsia="Times New Roman" w:hAnsi="Courier New" w:cs="Courier New"/>
-          <w:color w:val="CDA869"/>
-          <w:sz w:val="12"/>
-          <w:szCs w:val="12"/>
-          <w:lang w:eastAsia="en-NZ"/>
-        </w:rPr>
-        <w:t xml:space="preserve">= </w:t>
-      </w:r>
-      <w:r>
-        <w:rPr>
-          <w:rFonts w:ascii="Courier New" w:eastAsia="Times New Roman" w:hAnsi="Courier New" w:cs="Courier New"/>
-          <w:color w:val="F8F8F8"/>
-          <w:sz w:val="12"/>
-          <w:szCs w:val="12"/>
-          <w:lang w:eastAsia="en-NZ"/>
-        </w:rPr>
-        <w:t>SALARY</w:t>
-      </w:r>
-      <w:r>
-        <w:rPr>
-          <w:rFonts w:ascii="Courier New" w:eastAsia="Times New Roman" w:hAnsi="Courier New" w:cs="Courier New"/>
-          <w:color w:val="F8F8F8"/>
-          <w:sz w:val="12"/>
-          <w:szCs w:val="12"/>
-          <w:lang w:eastAsia="en-NZ"/>
-        </w:rPr>
-        <w:br/>
-      </w:r>
-      <w:r>
-        <w:rPr>
-          <w:rFonts w:ascii="Courier New" w:eastAsia="Times New Roman" w:hAnsi="Courier New" w:cs="Courier New"/>
-          <w:color w:val="F8F8F8"/>
-          <w:sz w:val="12"/>
-          <w:szCs w:val="12"/>
-          <w:lang w:eastAsia="en-NZ"/>
-        </w:rPr>
-        <w:br/>
-      </w:r>
-      <w:proofErr w:type="spellStart"/>
-      <w:r>
-        <w:rPr>
-          <w:rFonts w:ascii="Courier New" w:eastAsia="Times New Roman" w:hAnsi="Courier New" w:cs="Courier New"/>
-          <w:color w:val="F9EE98"/>
-          <w:sz w:val="12"/>
-          <w:szCs w:val="12"/>
-          <w:lang w:eastAsia="en-NZ"/>
-        </w:rPr>
-        <w:t>def</w:t>
-      </w:r>
-      <w:proofErr w:type="spellEnd"/>
-      <w:r>
-        <w:rPr>
-          <w:rFonts w:ascii="Courier New" w:eastAsia="Times New Roman" w:hAnsi="Courier New" w:cs="Courier New"/>
-          <w:color w:val="F9EE98"/>
-          <w:sz w:val="12"/>
-          <w:szCs w:val="12"/>
-          <w:lang w:eastAsia="en-NZ"/>
-        </w:rPr>
-        <w:t xml:space="preserve"> </w:t>
-      </w:r>
-      <w:proofErr w:type="spellStart"/>
-      <w:r>
-        <w:rPr>
-          <w:rFonts w:ascii="Courier New" w:eastAsia="Times New Roman" w:hAnsi="Courier New" w:cs="Courier New"/>
-          <w:color w:val="F8F8F8"/>
-          <w:sz w:val="12"/>
-          <w:szCs w:val="12"/>
-          <w:lang w:eastAsia="en-NZ"/>
-        </w:rPr>
-        <w:t>setBIRTHDAY</w:t>
-      </w:r>
-      <w:proofErr w:type="spellEnd"/>
-      <w:r>
-        <w:rPr>
-          <w:rFonts w:ascii="Courier New" w:eastAsia="Times New Roman" w:hAnsi="Courier New" w:cs="Courier New"/>
-          <w:color w:val="F8F8F8"/>
-          <w:sz w:val="12"/>
-          <w:szCs w:val="12"/>
-          <w:lang w:eastAsia="en-NZ"/>
-        </w:rPr>
-        <w:t>(self, BIRTHDAY)</w:t>
-      </w:r>
-      <w:r>
-        <w:rPr>
-          <w:rFonts w:ascii="Courier New" w:eastAsia="Times New Roman" w:hAnsi="Courier New" w:cs="Courier New"/>
-          <w:color w:val="CDA869"/>
-          <w:sz w:val="12"/>
-          <w:szCs w:val="12"/>
-          <w:lang w:eastAsia="en-NZ"/>
-        </w:rPr>
-        <w:t>:</w:t>
-      </w:r>
-      <w:r>
-        <w:rPr>
-          <w:rFonts w:ascii="Courier New" w:eastAsia="Times New Roman" w:hAnsi="Courier New" w:cs="Courier New"/>
-          <w:color w:val="CDA869"/>
-          <w:sz w:val="12"/>
-          <w:szCs w:val="12"/>
-          <w:lang w:eastAsia="en-NZ"/>
-        </w:rPr>
-        <w:br/>
-        <w:t xml:space="preserve">    </w:t>
-      </w:r>
-      <w:proofErr w:type="spellStart"/>
-      <w:r>
-        <w:rPr>
-          <w:rFonts w:ascii="Courier New" w:eastAsia="Times New Roman" w:hAnsi="Courier New" w:cs="Courier New"/>
-          <w:color w:val="F8F8F8"/>
-          <w:sz w:val="12"/>
-          <w:szCs w:val="12"/>
-          <w:lang w:eastAsia="en-NZ"/>
-        </w:rPr>
-        <w:t>self.__BIRTHDAY</w:t>
-      </w:r>
-      <w:proofErr w:type="spellEnd"/>
-      <w:r>
-        <w:rPr>
-          <w:rFonts w:ascii="Courier New" w:eastAsia="Times New Roman" w:hAnsi="Courier New" w:cs="Courier New"/>
-          <w:color w:val="F8F8F8"/>
-          <w:sz w:val="12"/>
-          <w:szCs w:val="12"/>
-          <w:lang w:eastAsia="en-NZ"/>
-        </w:rPr>
-        <w:t xml:space="preserve"> </w:t>
-      </w:r>
-      <w:r>
-        <w:rPr>
-          <w:rFonts w:ascii="Courier New" w:eastAsia="Times New Roman" w:hAnsi="Courier New" w:cs="Courier New"/>
-          <w:color w:val="CDA869"/>
-          <w:sz w:val="12"/>
-          <w:szCs w:val="12"/>
-          <w:lang w:eastAsia="en-NZ"/>
-        </w:rPr>
-        <w:t xml:space="preserve">= </w:t>
-      </w:r>
-      <w:r>
-        <w:rPr>
-          <w:rFonts w:ascii="Courier New" w:eastAsia="Times New Roman" w:hAnsi="Courier New" w:cs="Courier New"/>
-          <w:color w:val="F8F8F8"/>
-          <w:sz w:val="12"/>
-          <w:szCs w:val="12"/>
-          <w:lang w:eastAsia="en-NZ"/>
-        </w:rPr>
-        <w:t>BIRTHDAY</w:t>
-      </w:r>
-      <w:r>
-        <w:rPr>
-          <w:rFonts w:ascii="Courier New" w:eastAsia="Times New Roman" w:hAnsi="Courier New" w:cs="Courier New"/>
-          <w:color w:val="F8F8F8"/>
-          <w:sz w:val="12"/>
-          <w:szCs w:val="12"/>
-          <w:lang w:eastAsia="en-NZ"/>
-        </w:rPr>
-        <w:br/>
-      </w:r>
-      <w:r>
-        <w:rPr>
-          <w:rFonts w:ascii="Courier New" w:eastAsia="Times New Roman" w:hAnsi="Courier New" w:cs="Courier New"/>
-          <w:color w:val="F8F8F8"/>
-          <w:sz w:val="12"/>
-          <w:szCs w:val="12"/>
-          <w:lang w:eastAsia="en-NZ"/>
-        </w:rPr>
-        <w:br/>
-      </w:r>
-      <w:proofErr w:type="spellStart"/>
-      <w:r>
-        <w:rPr>
-          <w:rFonts w:ascii="Courier New" w:eastAsia="Times New Roman" w:hAnsi="Courier New" w:cs="Courier New"/>
-          <w:color w:val="F9EE98"/>
-          <w:sz w:val="12"/>
-          <w:szCs w:val="12"/>
-          <w:lang w:eastAsia="en-NZ"/>
-        </w:rPr>
-        <w:t>def</w:t>
-      </w:r>
-      <w:proofErr w:type="spellEnd"/>
-      <w:r>
-        <w:rPr>
-          <w:rFonts w:ascii="Courier New" w:eastAsia="Times New Roman" w:hAnsi="Courier New" w:cs="Courier New"/>
-          <w:color w:val="F9EE98"/>
-          <w:sz w:val="12"/>
-          <w:szCs w:val="12"/>
-          <w:lang w:eastAsia="en-NZ"/>
-        </w:rPr>
-        <w:t xml:space="preserve"> </w:t>
-      </w:r>
-      <w:proofErr w:type="spellStart"/>
-      <w:r>
-        <w:rPr>
-          <w:rFonts w:ascii="Courier New" w:eastAsia="Times New Roman" w:hAnsi="Courier New" w:cs="Courier New"/>
-          <w:color w:val="F8F8F8"/>
-          <w:sz w:val="12"/>
-          <w:szCs w:val="12"/>
-          <w:lang w:eastAsia="en-NZ"/>
-        </w:rPr>
-        <w:t>getEMPID</w:t>
-      </w:r>
-      <w:proofErr w:type="spellEnd"/>
-      <w:r>
-        <w:rPr>
-          <w:rFonts w:ascii="Courier New" w:eastAsia="Times New Roman" w:hAnsi="Courier New" w:cs="Courier New"/>
-          <w:color w:val="F8F8F8"/>
-          <w:sz w:val="12"/>
-          <w:szCs w:val="12"/>
-          <w:lang w:eastAsia="en-NZ"/>
-        </w:rPr>
-        <w:t>(self)</w:t>
-      </w:r>
-      <w:r>
-        <w:rPr>
-          <w:rFonts w:ascii="Courier New" w:eastAsia="Times New Roman" w:hAnsi="Courier New" w:cs="Courier New"/>
-          <w:color w:val="CDA869"/>
-          <w:sz w:val="12"/>
-          <w:szCs w:val="12"/>
-          <w:lang w:eastAsia="en-NZ"/>
-        </w:rPr>
-        <w:t>:</w:t>
-      </w:r>
-      <w:r>
-        <w:rPr>
-          <w:rFonts w:ascii="Courier New" w:eastAsia="Times New Roman" w:hAnsi="Courier New" w:cs="Courier New"/>
-          <w:color w:val="CDA869"/>
-          <w:sz w:val="12"/>
-          <w:szCs w:val="12"/>
-          <w:lang w:eastAsia="en-NZ"/>
-        </w:rPr>
-        <w:br/>
-        <w:t xml:space="preserve">    </w:t>
-      </w:r>
-      <w:r>
-        <w:rPr>
-          <w:rFonts w:ascii="Courier New" w:eastAsia="Times New Roman" w:hAnsi="Courier New" w:cs="Courier New"/>
-          <w:color w:val="F9EE98"/>
-          <w:sz w:val="12"/>
-          <w:szCs w:val="12"/>
-          <w:lang w:eastAsia="en-NZ"/>
-        </w:rPr>
-        <w:t xml:space="preserve">return </w:t>
-      </w:r>
-      <w:proofErr w:type="spellStart"/>
-      <w:r>
-        <w:rPr>
-          <w:rFonts w:ascii="Courier New" w:eastAsia="Times New Roman" w:hAnsi="Courier New" w:cs="Courier New"/>
-          <w:color w:val="F8F8F8"/>
-          <w:sz w:val="12"/>
-          <w:szCs w:val="12"/>
-          <w:lang w:eastAsia="en-NZ"/>
-        </w:rPr>
-        <w:t>self.EMPID</w:t>
-      </w:r>
-      <w:proofErr w:type="spellEnd"/>
-      <w:r>
-        <w:rPr>
-          <w:rFonts w:ascii="Courier New" w:eastAsia="Times New Roman" w:hAnsi="Courier New" w:cs="Courier New"/>
-          <w:color w:val="F8F8F8"/>
-          <w:sz w:val="12"/>
-          <w:szCs w:val="12"/>
-          <w:lang w:eastAsia="en-NZ"/>
-        </w:rPr>
-        <w:br/>
-      </w:r>
-      <w:r>
-        <w:rPr>
-          <w:rFonts w:ascii="Courier New" w:eastAsia="Times New Roman" w:hAnsi="Courier New" w:cs="Courier New"/>
-          <w:color w:val="F8F8F8"/>
-          <w:sz w:val="12"/>
-          <w:szCs w:val="12"/>
-          <w:lang w:eastAsia="en-NZ"/>
-        </w:rPr>
-        <w:br/>
-      </w:r>
-      <w:proofErr w:type="spellStart"/>
-      <w:r>
-        <w:rPr>
-          <w:rFonts w:ascii="Courier New" w:eastAsia="Times New Roman" w:hAnsi="Courier New" w:cs="Courier New"/>
-          <w:color w:val="F9EE98"/>
-          <w:sz w:val="12"/>
-          <w:szCs w:val="12"/>
-          <w:lang w:eastAsia="en-NZ"/>
-        </w:rPr>
-        <w:t>def</w:t>
-      </w:r>
-      <w:proofErr w:type="spellEnd"/>
-      <w:r>
-        <w:rPr>
-          <w:rFonts w:ascii="Courier New" w:eastAsia="Times New Roman" w:hAnsi="Courier New" w:cs="Courier New"/>
-          <w:color w:val="F9EE98"/>
-          <w:sz w:val="12"/>
-          <w:szCs w:val="12"/>
-          <w:lang w:eastAsia="en-NZ"/>
-        </w:rPr>
-        <w:t xml:space="preserve"> </w:t>
-      </w:r>
-      <w:proofErr w:type="spellStart"/>
-      <w:r>
-        <w:rPr>
-          <w:rFonts w:ascii="Courier New" w:eastAsia="Times New Roman" w:hAnsi="Courier New" w:cs="Courier New"/>
-          <w:color w:val="F8F8F8"/>
-          <w:sz w:val="12"/>
-          <w:szCs w:val="12"/>
-          <w:lang w:eastAsia="en-NZ"/>
-        </w:rPr>
-        <w:t>getGENDER</w:t>
-      </w:r>
-      <w:proofErr w:type="spellEnd"/>
-      <w:r>
-        <w:rPr>
-          <w:rFonts w:ascii="Courier New" w:eastAsia="Times New Roman" w:hAnsi="Courier New" w:cs="Courier New"/>
-          <w:color w:val="F8F8F8"/>
-          <w:sz w:val="12"/>
-          <w:szCs w:val="12"/>
-          <w:lang w:eastAsia="en-NZ"/>
-        </w:rPr>
-        <w:t>(self)</w:t>
-      </w:r>
-      <w:r>
-        <w:rPr>
-          <w:rFonts w:ascii="Courier New" w:eastAsia="Times New Roman" w:hAnsi="Courier New" w:cs="Courier New"/>
-          <w:color w:val="CDA869"/>
-          <w:sz w:val="12"/>
-          <w:szCs w:val="12"/>
-          <w:lang w:eastAsia="en-NZ"/>
-        </w:rPr>
-        <w:t>:</w:t>
-      </w:r>
-      <w:r>
-        <w:rPr>
-          <w:rFonts w:ascii="Courier New" w:eastAsia="Times New Roman" w:hAnsi="Courier New" w:cs="Courier New"/>
-          <w:color w:val="CDA869"/>
-          <w:sz w:val="12"/>
-          <w:szCs w:val="12"/>
-          <w:lang w:eastAsia="en-NZ"/>
-        </w:rPr>
-        <w:br/>
-        <w:t xml:space="preserve">    </w:t>
-      </w:r>
-      <w:r>
-        <w:rPr>
-          <w:rFonts w:ascii="Courier New" w:eastAsia="Times New Roman" w:hAnsi="Courier New" w:cs="Courier New"/>
-          <w:color w:val="F9EE98"/>
-          <w:sz w:val="12"/>
-          <w:szCs w:val="12"/>
-          <w:lang w:eastAsia="en-NZ"/>
-        </w:rPr>
-        <w:t xml:space="preserve">return </w:t>
-      </w:r>
-      <w:proofErr w:type="spellStart"/>
-      <w:r>
-        <w:rPr>
-          <w:rFonts w:ascii="Courier New" w:eastAsia="Times New Roman" w:hAnsi="Courier New" w:cs="Courier New"/>
-          <w:color w:val="F8F8F8"/>
-          <w:sz w:val="12"/>
-          <w:szCs w:val="12"/>
-          <w:lang w:eastAsia="en-NZ"/>
-        </w:rPr>
-        <w:t>self.GENDER</w:t>
-      </w:r>
-      <w:proofErr w:type="spellEnd"/>
-      <w:r>
-        <w:rPr>
-          <w:rFonts w:ascii="Courier New" w:eastAsia="Times New Roman" w:hAnsi="Courier New" w:cs="Courier New"/>
-          <w:color w:val="F8F8F8"/>
-          <w:sz w:val="12"/>
-          <w:szCs w:val="12"/>
-          <w:lang w:eastAsia="en-NZ"/>
-        </w:rPr>
-        <w:br/>
-      </w:r>
-      <w:r>
-        <w:rPr>
-          <w:rFonts w:ascii="Courier New" w:eastAsia="Times New Roman" w:hAnsi="Courier New" w:cs="Courier New"/>
-          <w:color w:val="F8F8F8"/>
-          <w:sz w:val="12"/>
-          <w:szCs w:val="12"/>
-          <w:lang w:eastAsia="en-NZ"/>
-        </w:rPr>
-        <w:br/>
-      </w:r>
-      <w:proofErr w:type="spellStart"/>
-      <w:r>
-        <w:rPr>
-          <w:rFonts w:ascii="Courier New" w:eastAsia="Times New Roman" w:hAnsi="Courier New" w:cs="Courier New"/>
-          <w:color w:val="F9EE98"/>
-          <w:sz w:val="12"/>
-          <w:szCs w:val="12"/>
-          <w:lang w:eastAsia="en-NZ"/>
-        </w:rPr>
-        <w:t>def</w:t>
-      </w:r>
-      <w:proofErr w:type="spellEnd"/>
-      <w:r>
-        <w:rPr>
-          <w:rFonts w:ascii="Courier New" w:eastAsia="Times New Roman" w:hAnsi="Courier New" w:cs="Courier New"/>
-          <w:color w:val="F9EE98"/>
-          <w:sz w:val="12"/>
-          <w:szCs w:val="12"/>
-          <w:lang w:eastAsia="en-NZ"/>
-        </w:rPr>
-        <w:t xml:space="preserve"> </w:t>
-      </w:r>
-      <w:proofErr w:type="spellStart"/>
-      <w:r>
-        <w:rPr>
-          <w:rFonts w:ascii="Courier New" w:eastAsia="Times New Roman" w:hAnsi="Courier New" w:cs="Courier New"/>
-          <w:color w:val="F8F8F8"/>
-          <w:sz w:val="12"/>
-          <w:szCs w:val="12"/>
-          <w:lang w:eastAsia="en-NZ"/>
-        </w:rPr>
-        <w:t>getAGE</w:t>
-      </w:r>
-      <w:proofErr w:type="spellEnd"/>
-      <w:r>
-        <w:rPr>
-          <w:rFonts w:ascii="Courier New" w:eastAsia="Times New Roman" w:hAnsi="Courier New" w:cs="Courier New"/>
-          <w:color w:val="F8F8F8"/>
-          <w:sz w:val="12"/>
-          <w:szCs w:val="12"/>
-          <w:lang w:eastAsia="en-NZ"/>
-        </w:rPr>
-        <w:t>(self)</w:t>
-      </w:r>
-      <w:r>
-        <w:rPr>
-          <w:rFonts w:ascii="Courier New" w:eastAsia="Times New Roman" w:hAnsi="Courier New" w:cs="Courier New"/>
-          <w:color w:val="CDA869"/>
-          <w:sz w:val="12"/>
-          <w:szCs w:val="12"/>
-          <w:lang w:eastAsia="en-NZ"/>
-        </w:rPr>
-        <w:t>:</w:t>
-      </w:r>
-      <w:r>
-        <w:rPr>
-          <w:rFonts w:ascii="Courier New" w:eastAsia="Times New Roman" w:hAnsi="Courier New" w:cs="Courier New"/>
-          <w:color w:val="CDA869"/>
-          <w:sz w:val="12"/>
-          <w:szCs w:val="12"/>
-          <w:lang w:eastAsia="en-NZ"/>
-        </w:rPr>
-        <w:br/>
-        <w:t xml:space="preserve">    </w:t>
-      </w:r>
-      <w:r>
-        <w:rPr>
-          <w:rFonts w:ascii="Courier New" w:eastAsia="Times New Roman" w:hAnsi="Courier New" w:cs="Courier New"/>
-          <w:color w:val="F9EE98"/>
-          <w:sz w:val="12"/>
-          <w:szCs w:val="12"/>
-          <w:lang w:eastAsia="en-NZ"/>
-        </w:rPr>
-        <w:t xml:space="preserve">return </w:t>
-      </w:r>
-      <w:proofErr w:type="spellStart"/>
-      <w:r>
-        <w:rPr>
-          <w:rFonts w:ascii="Courier New" w:eastAsia="Times New Roman" w:hAnsi="Courier New" w:cs="Courier New"/>
-          <w:color w:val="F8F8F8"/>
-          <w:sz w:val="12"/>
-          <w:szCs w:val="12"/>
-          <w:lang w:eastAsia="en-NZ"/>
-        </w:rPr>
-        <w:t>self.AGE</w:t>
-      </w:r>
-      <w:proofErr w:type="spellEnd"/>
-      <w:r>
-        <w:rPr>
-          <w:rFonts w:ascii="Courier New" w:eastAsia="Times New Roman" w:hAnsi="Courier New" w:cs="Courier New"/>
-          <w:color w:val="F8F8F8"/>
-          <w:sz w:val="12"/>
-          <w:szCs w:val="12"/>
-          <w:lang w:eastAsia="en-NZ"/>
-        </w:rPr>
-        <w:br/>
-      </w:r>
-      <w:r>
-        <w:rPr>
-          <w:rFonts w:ascii="Courier New" w:eastAsia="Times New Roman" w:hAnsi="Courier New" w:cs="Courier New"/>
-          <w:color w:val="F8F8F8"/>
-          <w:sz w:val="12"/>
-          <w:szCs w:val="12"/>
-          <w:lang w:eastAsia="en-NZ"/>
-        </w:rPr>
-        <w:br/>
-      </w:r>
-      <w:proofErr w:type="spellStart"/>
-      <w:r>
-        <w:rPr>
-          <w:rFonts w:ascii="Courier New" w:eastAsia="Times New Roman" w:hAnsi="Courier New" w:cs="Courier New"/>
-          <w:color w:val="F9EE98"/>
-          <w:sz w:val="12"/>
-          <w:szCs w:val="12"/>
-          <w:lang w:eastAsia="en-NZ"/>
-        </w:rPr>
-        <w:t>def</w:t>
-      </w:r>
-      <w:proofErr w:type="spellEnd"/>
-      <w:r>
-        <w:rPr>
-          <w:rFonts w:ascii="Courier New" w:eastAsia="Times New Roman" w:hAnsi="Courier New" w:cs="Courier New"/>
-          <w:color w:val="F9EE98"/>
-          <w:sz w:val="12"/>
-          <w:szCs w:val="12"/>
-          <w:lang w:eastAsia="en-NZ"/>
-        </w:rPr>
-        <w:t xml:space="preserve"> </w:t>
-      </w:r>
-      <w:proofErr w:type="spellStart"/>
-      <w:r>
-        <w:rPr>
-          <w:rFonts w:ascii="Courier New" w:eastAsia="Times New Roman" w:hAnsi="Courier New" w:cs="Courier New"/>
-          <w:color w:val="F8F8F8"/>
-          <w:sz w:val="12"/>
-          <w:szCs w:val="12"/>
-          <w:lang w:eastAsia="en-NZ"/>
-        </w:rPr>
-        <w:t>getSALES</w:t>
-      </w:r>
-      <w:proofErr w:type="spellEnd"/>
-      <w:r>
-        <w:rPr>
-          <w:rFonts w:ascii="Courier New" w:eastAsia="Times New Roman" w:hAnsi="Courier New" w:cs="Courier New"/>
-          <w:color w:val="F8F8F8"/>
-          <w:sz w:val="12"/>
-          <w:szCs w:val="12"/>
-          <w:lang w:eastAsia="en-NZ"/>
-        </w:rPr>
-        <w:t>(self)</w:t>
-      </w:r>
-      <w:r>
-        <w:rPr>
-          <w:rFonts w:ascii="Courier New" w:eastAsia="Times New Roman" w:hAnsi="Courier New" w:cs="Courier New"/>
-          <w:color w:val="CDA869"/>
-          <w:sz w:val="12"/>
-          <w:szCs w:val="12"/>
-          <w:lang w:eastAsia="en-NZ"/>
-        </w:rPr>
-        <w:t>:</w:t>
-      </w:r>
-      <w:r>
-        <w:rPr>
-          <w:rFonts w:ascii="Courier New" w:eastAsia="Times New Roman" w:hAnsi="Courier New" w:cs="Courier New"/>
-          <w:color w:val="CDA869"/>
-          <w:sz w:val="12"/>
-          <w:szCs w:val="12"/>
-          <w:lang w:eastAsia="en-NZ"/>
-        </w:rPr>
-        <w:br/>
-        <w:t xml:space="preserve">    </w:t>
-      </w:r>
-      <w:r>
-        <w:rPr>
-          <w:rFonts w:ascii="Courier New" w:eastAsia="Times New Roman" w:hAnsi="Courier New" w:cs="Courier New"/>
-          <w:color w:val="F9EE98"/>
-          <w:sz w:val="12"/>
-          <w:szCs w:val="12"/>
-          <w:lang w:eastAsia="en-NZ"/>
-        </w:rPr>
-        <w:t xml:space="preserve">return </w:t>
-      </w:r>
-      <w:proofErr w:type="spellStart"/>
-      <w:r>
-        <w:rPr>
-          <w:rFonts w:ascii="Courier New" w:eastAsia="Times New Roman" w:hAnsi="Courier New" w:cs="Courier New"/>
-          <w:color w:val="F8F8F8"/>
-          <w:sz w:val="12"/>
-          <w:szCs w:val="12"/>
-          <w:lang w:eastAsia="en-NZ"/>
-        </w:rPr>
-        <w:t>self.SALES</w:t>
-      </w:r>
-      <w:proofErr w:type="spellEnd"/>
-      <w:r>
-        <w:rPr>
-          <w:rFonts w:ascii="Courier New" w:eastAsia="Times New Roman" w:hAnsi="Courier New" w:cs="Courier New"/>
-          <w:color w:val="F8F8F8"/>
-          <w:sz w:val="12"/>
-          <w:szCs w:val="12"/>
-          <w:lang w:eastAsia="en-NZ"/>
-        </w:rPr>
-        <w:br/>
-      </w:r>
-      <w:r>
-        <w:rPr>
-          <w:rFonts w:ascii="Courier New" w:eastAsia="Times New Roman" w:hAnsi="Courier New" w:cs="Courier New"/>
-          <w:color w:val="F8F8F8"/>
-          <w:sz w:val="12"/>
-          <w:szCs w:val="12"/>
-          <w:lang w:eastAsia="en-NZ"/>
-        </w:rPr>
-        <w:br/>
-      </w:r>
-      <w:proofErr w:type="spellStart"/>
-      <w:r>
-        <w:rPr>
-          <w:rFonts w:ascii="Courier New" w:eastAsia="Times New Roman" w:hAnsi="Courier New" w:cs="Courier New"/>
-          <w:color w:val="F9EE98"/>
-          <w:sz w:val="12"/>
-          <w:szCs w:val="12"/>
-          <w:lang w:eastAsia="en-NZ"/>
-        </w:rPr>
-        <w:t>def</w:t>
-      </w:r>
-      <w:proofErr w:type="spellEnd"/>
-      <w:r>
-        <w:rPr>
-          <w:rFonts w:ascii="Courier New" w:eastAsia="Times New Roman" w:hAnsi="Courier New" w:cs="Courier New"/>
-          <w:color w:val="F9EE98"/>
-          <w:sz w:val="12"/>
-          <w:szCs w:val="12"/>
-          <w:lang w:eastAsia="en-NZ"/>
-        </w:rPr>
-        <w:t xml:space="preserve"> </w:t>
-      </w:r>
-      <w:proofErr w:type="spellStart"/>
-      <w:r>
-        <w:rPr>
-          <w:rFonts w:ascii="Courier New" w:eastAsia="Times New Roman" w:hAnsi="Courier New" w:cs="Courier New"/>
-          <w:color w:val="F8F8F8"/>
-          <w:sz w:val="12"/>
-          <w:szCs w:val="12"/>
-          <w:lang w:eastAsia="en-NZ"/>
-        </w:rPr>
-        <w:t>getBMI</w:t>
-      </w:r>
-      <w:proofErr w:type="spellEnd"/>
-      <w:r>
-        <w:rPr>
-          <w:rFonts w:ascii="Courier New" w:eastAsia="Times New Roman" w:hAnsi="Courier New" w:cs="Courier New"/>
-          <w:color w:val="F8F8F8"/>
-          <w:sz w:val="12"/>
-          <w:szCs w:val="12"/>
-          <w:lang w:eastAsia="en-NZ"/>
-        </w:rPr>
-        <w:t>(self)</w:t>
-      </w:r>
-      <w:r>
-        <w:rPr>
-          <w:rFonts w:ascii="Courier New" w:eastAsia="Times New Roman" w:hAnsi="Courier New" w:cs="Courier New"/>
-          <w:color w:val="CDA869"/>
-          <w:sz w:val="12"/>
-          <w:szCs w:val="12"/>
-          <w:lang w:eastAsia="en-NZ"/>
-        </w:rPr>
-        <w:t>:</w:t>
-      </w:r>
-      <w:r>
-        <w:rPr>
-          <w:rFonts w:ascii="Courier New" w:eastAsia="Times New Roman" w:hAnsi="Courier New" w:cs="Courier New"/>
-          <w:color w:val="CDA869"/>
-          <w:sz w:val="12"/>
-          <w:szCs w:val="12"/>
-          <w:lang w:eastAsia="en-NZ"/>
-        </w:rPr>
-        <w:br/>
-        <w:t xml:space="preserve">    </w:t>
-      </w:r>
-      <w:r>
-        <w:rPr>
-          <w:rFonts w:ascii="Courier New" w:eastAsia="Times New Roman" w:hAnsi="Courier New" w:cs="Courier New"/>
-          <w:color w:val="F9EE98"/>
-          <w:sz w:val="12"/>
-          <w:szCs w:val="12"/>
-          <w:lang w:eastAsia="en-NZ"/>
-        </w:rPr>
-        <w:t xml:space="preserve">return </w:t>
-      </w:r>
-      <w:proofErr w:type="spellStart"/>
-      <w:r>
-        <w:rPr>
-          <w:rFonts w:ascii="Courier New" w:eastAsia="Times New Roman" w:hAnsi="Courier New" w:cs="Courier New"/>
-          <w:color w:val="F8F8F8"/>
-          <w:sz w:val="12"/>
-          <w:szCs w:val="12"/>
-          <w:lang w:eastAsia="en-NZ"/>
-        </w:rPr>
-        <w:t>self.BMI</w:t>
-      </w:r>
-      <w:proofErr w:type="spellEnd"/>
-      <w:r>
-        <w:rPr>
-          <w:rFonts w:ascii="Courier New" w:eastAsia="Times New Roman" w:hAnsi="Courier New" w:cs="Courier New"/>
-          <w:color w:val="F8F8F8"/>
-          <w:sz w:val="12"/>
-          <w:szCs w:val="12"/>
-          <w:lang w:eastAsia="en-NZ"/>
-        </w:rPr>
-        <w:br/>
-      </w:r>
-      <w:r>
-        <w:rPr>
-          <w:rFonts w:ascii="Courier New" w:eastAsia="Times New Roman" w:hAnsi="Courier New" w:cs="Courier New"/>
-          <w:color w:val="F8F8F8"/>
-          <w:sz w:val="12"/>
-          <w:szCs w:val="12"/>
-          <w:lang w:eastAsia="en-NZ"/>
-        </w:rPr>
-        <w:br/>
-      </w:r>
-      <w:proofErr w:type="spellStart"/>
-      <w:r>
-        <w:rPr>
-          <w:rFonts w:ascii="Courier New" w:eastAsia="Times New Roman" w:hAnsi="Courier New" w:cs="Courier New"/>
-          <w:color w:val="F9EE98"/>
-          <w:sz w:val="12"/>
-          <w:szCs w:val="12"/>
-          <w:lang w:eastAsia="en-NZ"/>
-        </w:rPr>
-        <w:t>def</w:t>
-      </w:r>
-      <w:proofErr w:type="spellEnd"/>
-      <w:r>
-        <w:rPr>
-          <w:rFonts w:ascii="Courier New" w:eastAsia="Times New Roman" w:hAnsi="Courier New" w:cs="Courier New"/>
-          <w:color w:val="F9EE98"/>
-          <w:sz w:val="12"/>
-          <w:szCs w:val="12"/>
-          <w:lang w:eastAsia="en-NZ"/>
-        </w:rPr>
-        <w:t xml:space="preserve"> </w:t>
-      </w:r>
-      <w:proofErr w:type="spellStart"/>
-      <w:r>
-        <w:rPr>
-          <w:rFonts w:ascii="Courier New" w:eastAsia="Times New Roman" w:hAnsi="Courier New" w:cs="Courier New"/>
-          <w:color w:val="F8F8F8"/>
-          <w:sz w:val="12"/>
-          <w:szCs w:val="12"/>
-          <w:lang w:eastAsia="en-NZ"/>
-        </w:rPr>
-        <w:t>getSALARY</w:t>
-      </w:r>
-      <w:proofErr w:type="spellEnd"/>
-      <w:r>
-        <w:rPr>
-          <w:rFonts w:ascii="Courier New" w:eastAsia="Times New Roman" w:hAnsi="Courier New" w:cs="Courier New"/>
-          <w:color w:val="F8F8F8"/>
-          <w:sz w:val="12"/>
-          <w:szCs w:val="12"/>
-          <w:lang w:eastAsia="en-NZ"/>
-        </w:rPr>
-        <w:t>(self)</w:t>
-      </w:r>
-      <w:r>
-        <w:rPr>
-          <w:rFonts w:ascii="Courier New" w:eastAsia="Times New Roman" w:hAnsi="Courier New" w:cs="Courier New"/>
-          <w:color w:val="CDA869"/>
-          <w:sz w:val="12"/>
-          <w:szCs w:val="12"/>
-          <w:lang w:eastAsia="en-NZ"/>
-        </w:rPr>
-        <w:t>:</w:t>
-      </w:r>
-      <w:r>
-        <w:rPr>
-          <w:rFonts w:ascii="Courier New" w:eastAsia="Times New Roman" w:hAnsi="Courier New" w:cs="Courier New"/>
-          <w:color w:val="CDA869"/>
-          <w:sz w:val="12"/>
-          <w:szCs w:val="12"/>
-          <w:lang w:eastAsia="en-NZ"/>
-        </w:rPr>
-        <w:br/>
-        <w:t xml:space="preserve">    </w:t>
-      </w:r>
-      <w:r>
-        <w:rPr>
-          <w:rFonts w:ascii="Courier New" w:eastAsia="Times New Roman" w:hAnsi="Courier New" w:cs="Courier New"/>
-          <w:color w:val="F9EE98"/>
-          <w:sz w:val="12"/>
-          <w:szCs w:val="12"/>
-          <w:lang w:eastAsia="en-NZ"/>
-        </w:rPr>
-        <w:t xml:space="preserve">return </w:t>
-      </w:r>
-      <w:proofErr w:type="spellStart"/>
-      <w:r>
-        <w:rPr>
-          <w:rFonts w:ascii="Courier New" w:eastAsia="Times New Roman" w:hAnsi="Courier New" w:cs="Courier New"/>
-          <w:color w:val="F8F8F8"/>
-          <w:sz w:val="12"/>
-          <w:szCs w:val="12"/>
-          <w:lang w:eastAsia="en-NZ"/>
-        </w:rPr>
-        <w:t>self.SALARY</w:t>
-      </w:r>
-      <w:proofErr w:type="spellEnd"/>
-      <w:r>
-        <w:rPr>
-          <w:rFonts w:ascii="Courier New" w:eastAsia="Times New Roman" w:hAnsi="Courier New" w:cs="Courier New"/>
-          <w:color w:val="F8F8F8"/>
-          <w:sz w:val="12"/>
-          <w:szCs w:val="12"/>
-          <w:lang w:eastAsia="en-NZ"/>
-        </w:rPr>
-        <w:br/>
-      </w:r>
-      <w:r>
-        <w:rPr>
-          <w:rFonts w:ascii="Courier New" w:eastAsia="Times New Roman" w:hAnsi="Courier New" w:cs="Courier New"/>
-          <w:color w:val="F8F8F8"/>
-          <w:sz w:val="12"/>
-          <w:szCs w:val="12"/>
-          <w:lang w:eastAsia="en-NZ"/>
-        </w:rPr>
-        <w:lastRenderedPageBreak/>
-        <w:br/>
-      </w:r>
-      <w:proofErr w:type="spellStart"/>
-      <w:r>
-        <w:rPr>
-          <w:rFonts w:ascii="Courier New" w:eastAsia="Times New Roman" w:hAnsi="Courier New" w:cs="Courier New"/>
-          <w:color w:val="F9EE98"/>
-          <w:sz w:val="12"/>
-          <w:szCs w:val="12"/>
-          <w:lang w:eastAsia="en-NZ"/>
-        </w:rPr>
-        <w:t>def</w:t>
-      </w:r>
-      <w:proofErr w:type="spellEnd"/>
-      <w:r>
-        <w:rPr>
-          <w:rFonts w:ascii="Courier New" w:eastAsia="Times New Roman" w:hAnsi="Courier New" w:cs="Courier New"/>
-          <w:color w:val="F9EE98"/>
-          <w:sz w:val="12"/>
-          <w:szCs w:val="12"/>
-          <w:lang w:eastAsia="en-NZ"/>
-        </w:rPr>
-        <w:t xml:space="preserve"> </w:t>
-      </w:r>
-      <w:proofErr w:type="spellStart"/>
-      <w:r>
-        <w:rPr>
-          <w:rFonts w:ascii="Courier New" w:eastAsia="Times New Roman" w:hAnsi="Courier New" w:cs="Courier New"/>
-          <w:color w:val="F8F8F8"/>
-          <w:sz w:val="12"/>
-          <w:szCs w:val="12"/>
-          <w:lang w:eastAsia="en-NZ"/>
-        </w:rPr>
-        <w:t>getBIRTHDAY</w:t>
-      </w:r>
-      <w:proofErr w:type="spellEnd"/>
-      <w:r>
-        <w:rPr>
-          <w:rFonts w:ascii="Courier New" w:eastAsia="Times New Roman" w:hAnsi="Courier New" w:cs="Courier New"/>
-          <w:color w:val="F8F8F8"/>
-          <w:sz w:val="12"/>
-          <w:szCs w:val="12"/>
-          <w:lang w:eastAsia="en-NZ"/>
-        </w:rPr>
-        <w:t>(self)</w:t>
-      </w:r>
-      <w:r>
-        <w:rPr>
-          <w:rFonts w:ascii="Courier New" w:eastAsia="Times New Roman" w:hAnsi="Courier New" w:cs="Courier New"/>
-          <w:color w:val="CDA869"/>
-          <w:sz w:val="12"/>
-          <w:szCs w:val="12"/>
-          <w:lang w:eastAsia="en-NZ"/>
-        </w:rPr>
-        <w:t>:</w:t>
-      </w:r>
-      <w:r>
-        <w:rPr>
-          <w:rFonts w:ascii="Courier New" w:eastAsia="Times New Roman" w:hAnsi="Courier New" w:cs="Courier New"/>
-          <w:color w:val="CDA869"/>
-          <w:sz w:val="12"/>
-          <w:szCs w:val="12"/>
-          <w:lang w:eastAsia="en-NZ"/>
-        </w:rPr>
-        <w:br/>
-        <w:t xml:space="preserve">    </w:t>
-      </w:r>
-      <w:r>
-        <w:rPr>
-          <w:rFonts w:ascii="Courier New" w:eastAsia="Times New Roman" w:hAnsi="Courier New" w:cs="Courier New"/>
-          <w:color w:val="F9EE98"/>
-          <w:sz w:val="12"/>
-          <w:szCs w:val="12"/>
-          <w:lang w:eastAsia="en-NZ"/>
-        </w:rPr>
-        <w:t xml:space="preserve">return </w:t>
-      </w:r>
-      <w:proofErr w:type="spellStart"/>
-      <w:r>
-        <w:rPr>
-          <w:rFonts w:ascii="Courier New" w:eastAsia="Times New Roman" w:hAnsi="Courier New" w:cs="Courier New"/>
-          <w:color w:val="F8F8F8"/>
-          <w:sz w:val="12"/>
-          <w:szCs w:val="12"/>
-          <w:lang w:eastAsia="en-NZ"/>
-        </w:rPr>
-        <w:t>self.BIRTHDAY</w:t>
-      </w:r>
-      <w:proofErr w:type="spellEnd"/>
-    </w:p>
-    <w:p>
-      <w:pPr>
-        <w:pStyle w:val="ListParagraph"/>
-        <w:numPr>
-          <w:ilvl w:val="0"/>
-          <w:numId w:val="10"/>
-        </w:numPr>
-        <w:spacing w:after="120"/>
+        <w:spacing w:before="0" w:after="120"/>
       </w:pPr>
       <w:r>
         <w:t>So that other object class can use that fields</w:t>
       </w:r>
       <w:r>
         <w:tab/>
+      </w:r>
+    </w:p>
+    <w:p>
+      <w:pPr>
+        <w:pStyle w:val="Heading1"/>
+        <w:spacing w:before="0"/>
+      </w:pPr>
+      <w:r>
+        <w:t>Evaluation:</w:t>
+      </w:r>
+    </w:p>
+    <w:p>
+      <w:pPr>
+        <w:spacing w:before="0" w:after="120"/>
+      </w:pPr>
+      <w:r>
+        <w:t xml:space="preserve">I have removed this “Data clump” code smell by adding getter and setter method to the class otherwise the class itself deosn’t have any method for itself and the attributes have been used by other classes but not in the class for itself. This getter and setter enable </w:t>
+      </w:r>
+      <w:r>
+        <w:t>to interact with our employee</w:t>
+      </w:r>
+      <w:r>
+        <w:t xml:space="preserve"> object. These are methods that get and set the values of the object’s attributes.</w:t>
       </w:r>
     </w:p>
     <w:p>
@@ -4557,9 +2888,9 @@
         <w:pStyle w:val="Heading1"/>
         <w:numPr>
           <w:ilvl w:val="0"/>
-          <w:numId w:val="10"/>
+          <w:numId w:val="9"/>
         </w:numPr>
-        <w:spacing w:before="120" w:after="120" w:line="240" w:lineRule="auto"/>
+        <w:spacing w:before="0" w:after="120" w:line="240" w:lineRule="auto"/>
       </w:pPr>
       <w:bookmarkStart w:id="15" w:name="_Toc515046626"/>
       <w:r>
@@ -4575,7 +2906,7 @@
     </w:p>
     <w:p>
       <w:pPr>
-        <w:spacing w:after="120" w:line="240" w:lineRule="auto"/>
+        <w:spacing w:before="0" w:after="120" w:line="240" w:lineRule="auto"/>
         <w:ind w:firstLine="360"/>
         <w:rPr>
           <w:rStyle w:val="Emphasis"/>
@@ -4591,7 +2922,7 @@
     <w:p>
       <w:pPr>
         <w:pStyle w:val="Heading1"/>
-        <w:spacing w:before="120" w:after="120" w:line="240" w:lineRule="auto"/>
+        <w:spacing w:before="0" w:after="120" w:line="240" w:lineRule="auto"/>
         <w:ind w:left="360"/>
       </w:pPr>
       <w:bookmarkStart w:id="16" w:name="_Toc515046627"/>
@@ -4605,7 +2936,7 @@
     </w:p>
     <w:p>
       <w:pPr>
-        <w:spacing w:after="120" w:line="240" w:lineRule="auto"/>
+        <w:spacing w:before="0" w:after="120" w:line="240" w:lineRule="auto"/>
         <w:ind w:left="720"/>
       </w:pPr>
       <w:r>
@@ -4620,7 +2951,7 @@
     </w:p>
     <w:p>
       <w:pPr>
-        <w:spacing w:after="120" w:line="240" w:lineRule="auto"/>
+        <w:spacing w:before="0" w:after="120" w:line="240" w:lineRule="auto"/>
         <w:ind w:left="720"/>
       </w:pPr>
       <w:r>
@@ -4644,7 +2975,7 @@
     </w:p>
     <w:p>
       <w:pPr>
-        <w:spacing w:after="120" w:line="240" w:lineRule="auto"/>
+        <w:spacing w:before="0" w:after="120" w:line="240" w:lineRule="auto"/>
         <w:ind w:left="567" w:firstLine="153"/>
       </w:pPr>
       <w:r>
@@ -4660,7 +2991,7 @@
     <w:p>
       <w:pPr>
         <w:pStyle w:val="Heading1"/>
-        <w:spacing w:before="120" w:after="120" w:line="240" w:lineRule="auto"/>
+        <w:spacing w:before="0" w:after="120" w:line="240" w:lineRule="auto"/>
         <w:ind w:left="360"/>
       </w:pPr>
       <w:bookmarkStart w:id="17" w:name="_Toc515046628"/>
@@ -4676,8 +3007,8 @@
           <w:ilvl w:val="0"/>
           <w:numId w:val="11"/>
         </w:numPr>
-        <w:spacing w:line="360" w:lineRule="auto"/>
-        <w:ind w:left="714" w:hanging="357"/>
+        <w:spacing w:before="0" w:line="360" w:lineRule="auto"/>
+        <w:ind w:left="851" w:hanging="284"/>
       </w:pPr>
       <w:r>
         <w:t xml:space="preserve">This code smell </w:t>
@@ -4693,8 +3024,8 @@
           <w:ilvl w:val="0"/>
           <w:numId w:val="11"/>
         </w:numPr>
-        <w:spacing w:line="360" w:lineRule="auto"/>
-        <w:ind w:left="714" w:hanging="357"/>
+        <w:spacing w:before="0" w:line="360" w:lineRule="auto"/>
+        <w:ind w:left="851" w:hanging="284"/>
       </w:pPr>
       <w:r>
         <w:t>One changes could a</w:t>
@@ -4710,8 +3041,8 @@
           <w:ilvl w:val="0"/>
           <w:numId w:val="11"/>
         </w:numPr>
-        <w:spacing w:line="360" w:lineRule="auto"/>
-        <w:ind w:left="714" w:hanging="357"/>
+        <w:spacing w:before="0" w:line="360" w:lineRule="auto"/>
+        <w:ind w:left="851" w:hanging="284"/>
       </w:pPr>
       <w:r>
         <w:t>That can cause another bed smell “Divergent Change” when many changes are made to a single class.</w:t>
@@ -4724,10 +3055,11 @@
           <w:ilvl w:val="0"/>
           <w:numId w:val="11"/>
         </w:numPr>
-        <w:spacing w:line="360" w:lineRule="auto"/>
-        <w:ind w:left="714" w:hanging="357"/>
-      </w:pPr>
-      <w:r>
+        <w:spacing w:before="0" w:line="360" w:lineRule="auto"/>
+        <w:ind w:left="851" w:hanging="284"/>
+      </w:pPr>
+      <w:r>
+        <w:lastRenderedPageBreak/>
         <w:t xml:space="preserve">When try to remove the “Shotgun Surgery” bed smell, </w:t>
       </w:r>
       <w:r>
@@ -4757,8 +3089,7 @@
     <w:p>
       <w:pPr>
         <w:pStyle w:val="Heading1"/>
-        <w:spacing w:before="120" w:after="120" w:line="240" w:lineRule="auto"/>
-        <w:ind w:left="360"/>
+        <w:spacing w:before="0" w:after="120" w:line="240" w:lineRule="auto"/>
       </w:pPr>
       <w:bookmarkStart w:id="18" w:name="_Toc515046629"/>
       <w:r>
@@ -4768,7 +3099,7 @@
     </w:p>
     <w:p>
       <w:pPr>
-        <w:spacing w:line="240" w:lineRule="auto"/>
+        <w:spacing w:before="0" w:line="240" w:lineRule="auto"/>
         <w:ind w:firstLine="360"/>
       </w:pPr>
       <w:r>
@@ -4778,7 +3109,7 @@
     <w:p>
       <w:pPr>
         <w:pStyle w:val="Heading1"/>
-        <w:spacing w:before="120" w:after="120" w:line="240" w:lineRule="auto"/>
+        <w:spacing w:before="0" w:after="120" w:line="240" w:lineRule="auto"/>
       </w:pPr>
       <w:bookmarkStart w:id="19" w:name="_Toc515046630"/>
       <w:r>
@@ -4793,7 +3124,7 @@
           <w:ilvl w:val="0"/>
           <w:numId w:val="14"/>
         </w:numPr>
-        <w:spacing w:after="120" w:line="240" w:lineRule="auto"/>
+        <w:spacing w:before="0" w:after="120" w:line="240" w:lineRule="auto"/>
       </w:pPr>
       <w:r>
         <w:rPr>
@@ -4801,6 +3132,27 @@
         </w:rPr>
         <w:t>Create a new class to contain the relevant functionality.</w:t>
       </w:r>
+      <w:r>
+        <w:rPr>
+          <w:shd w:val="clear" w:color="auto" w:fill="FFFFFF"/>
+        </w:rPr>
+        <w:t xml:space="preserve"> </w:t>
+      </w:r>
+    </w:p>
+    <w:p>
+      <w:pPr>
+        <w:spacing w:before="0" w:after="120" w:line="240" w:lineRule="auto"/>
+      </w:pPr>
+    </w:p>
+    <w:p>
+      <w:pPr>
+        <w:pStyle w:val="Heading1"/>
+      </w:pPr>
+      <w:r>
+        <w:t>Evaluation:</w:t>
+      </w:r>
+    </w:p>
+    <w:p>
       <w:bookmarkStart w:id="20" w:name="_GoBack"/>
       <w:bookmarkEnd w:id="20"/>
     </w:p>
@@ -5660,7 +4012,7 @@
       <w:lvlText w:val="%1."/>
       <w:lvlJc w:val="left"/>
       <w:pPr>
-        <w:ind w:left="720" w:hanging="360"/>
+        <w:ind w:left="732" w:hanging="360"/>
       </w:pPr>
     </w:lvl>
     <w:lvl w:ilvl="1" w:tplc="14090019" w:tentative="1">
@@ -5669,7 +4021,7 @@
       <w:lvlText w:val="%2."/>
       <w:lvlJc w:val="left"/>
       <w:pPr>
-        <w:ind w:left="1440" w:hanging="360"/>
+        <w:ind w:left="1452" w:hanging="360"/>
       </w:pPr>
     </w:lvl>
     <w:lvl w:ilvl="2" w:tplc="1409001B" w:tentative="1">
@@ -5678,7 +4030,7 @@
       <w:lvlText w:val="%3."/>
       <w:lvlJc w:val="right"/>
       <w:pPr>
-        <w:ind w:left="2160" w:hanging="180"/>
+        <w:ind w:left="2172" w:hanging="180"/>
       </w:pPr>
     </w:lvl>
     <w:lvl w:ilvl="3" w:tplc="1409000F" w:tentative="1">
@@ -5687,7 +4039,7 @@
       <w:lvlText w:val="%4."/>
       <w:lvlJc w:val="left"/>
       <w:pPr>
-        <w:ind w:left="2880" w:hanging="360"/>
+        <w:ind w:left="2892" w:hanging="360"/>
       </w:pPr>
     </w:lvl>
     <w:lvl w:ilvl="4" w:tplc="14090019" w:tentative="1">
@@ -5696,7 +4048,7 @@
       <w:lvlText w:val="%5."/>
       <w:lvlJc w:val="left"/>
       <w:pPr>
-        <w:ind w:left="3600" w:hanging="360"/>
+        <w:ind w:left="3612" w:hanging="360"/>
       </w:pPr>
     </w:lvl>
     <w:lvl w:ilvl="5" w:tplc="1409001B" w:tentative="1">
@@ -5705,7 +4057,7 @@
       <w:lvlText w:val="%6."/>
       <w:lvlJc w:val="right"/>
       <w:pPr>
-        <w:ind w:left="4320" w:hanging="180"/>
+        <w:ind w:left="4332" w:hanging="180"/>
       </w:pPr>
     </w:lvl>
     <w:lvl w:ilvl="6" w:tplc="1409000F" w:tentative="1">
@@ -5714,7 +4066,7 @@
       <w:lvlText w:val="%7."/>
       <w:lvlJc w:val="left"/>
       <w:pPr>
-        <w:ind w:left="5040" w:hanging="360"/>
+        <w:ind w:left="5052" w:hanging="360"/>
       </w:pPr>
     </w:lvl>
     <w:lvl w:ilvl="7" w:tplc="14090019" w:tentative="1">
@@ -5723,7 +4075,7 @@
       <w:lvlText w:val="%8."/>
       <w:lvlJc w:val="left"/>
       <w:pPr>
-        <w:ind w:left="5760" w:hanging="360"/>
+        <w:ind w:left="5772" w:hanging="360"/>
       </w:pPr>
     </w:lvl>
     <w:lvl w:ilvl="8" w:tplc="1409001B" w:tentative="1">
@@ -5732,7 +4084,7 @@
       <w:lvlText w:val="%9."/>
       <w:lvlJc w:val="right"/>
       <w:pPr>
-        <w:ind w:left="6480" w:hanging="180"/>
+        <w:ind w:left="6492" w:hanging="180"/>
       </w:pPr>
     </w:lvl>
   </w:abstractNum>
@@ -6768,6 +5120,17 @@
       <w:lang w:eastAsia="en-NZ"/>
     </w:rPr>
   </w:style>
+  <w:style w:type="character" w:styleId="Strong">
+    <w:name w:val="Strong"/>
+    <w:basedOn w:val="DefaultParagraphFont"/>
+    <w:uiPriority w:val="22"/>
+    <w:qFormat/>
+    <w:rsid w:val="00700C8B"/>
+    <w:rPr>
+      <w:b/>
+      <w:bCs/>
+    </w:rPr>
+  </w:style>
 </w:styles>
 </file>
 
@@ -7037,7 +5400,7 @@
 </file>
 
 <file path=customXml/itemProps1.xml><?xml version="1.0" encoding="utf-8"?>
-<ds:datastoreItem xmlns:ds="http://schemas.openxmlformats.org/officeDocument/2006/customXml" ds:itemID="{7ED13900-AE93-4818-B0D7-AB7EF88F7FAA}">
+<ds:datastoreItem xmlns:ds="http://schemas.openxmlformats.org/officeDocument/2006/customXml" ds:itemID="{8F7C7E7D-0F8D-4842-82E7-578E3A5AC0B3}">
   <ds:schemaRefs>
     <ds:schemaRef ds:uri="http://schemas.openxmlformats.org/officeDocument/2006/bibliography"/>
   </ds:schemaRefs>

</xml_diff>